<commit_message>
CongThanh: add blog app - list - detail - share post by email
</commit_message>
<xml_diff>
--- a/thanh-web/Django.docx
+++ b/thanh-web/Django.docx
@@ -60,7 +60,7 @@
           <w:r>
             <w:fldChar w:fldCharType="separate"/>
           </w:r>
-          <w:hyperlink w:anchor="_Toc528481904" w:history="1">
+          <w:hyperlink w:anchor="_Toc528963470" w:history="1">
             <w:r>
               <w:rPr>
                 <w:rStyle w:val="Hyperlink"/>
@@ -103,7 +103,7 @@
                 <w:noProof/>
                 <w:webHidden/>
               </w:rPr>
-              <w:instrText xml:space="preserve"> PAGEREF _Toc528481904 \h </w:instrText>
+              <w:instrText xml:space="preserve"> PAGEREF _Toc528963470 \h </w:instrText>
             </w:r>
             <w:r>
               <w:rPr>
@@ -144,7 +144,7 @@
               <w:lang w:bidi="lo-LA"/>
             </w:rPr>
           </w:pPr>
-          <w:hyperlink w:anchor="_Toc528481905" w:history="1">
+          <w:hyperlink w:anchor="_Toc528963471" w:history="1">
             <w:r>
               <w:rPr>
                 <w:rStyle w:val="Hyperlink"/>
@@ -187,7 +187,7 @@
                 <w:noProof/>
                 <w:webHidden/>
               </w:rPr>
-              <w:instrText xml:space="preserve"> PAGEREF _Toc528481905 \h </w:instrText>
+              <w:instrText xml:space="preserve"> PAGEREF _Toc528963471 \h </w:instrText>
             </w:r>
             <w:r>
               <w:rPr>
@@ -228,7 +228,7 @@
               <w:lang w:bidi="lo-LA"/>
             </w:rPr>
           </w:pPr>
-          <w:hyperlink w:anchor="_Toc528481906" w:history="1">
+          <w:hyperlink w:anchor="_Toc528963472" w:history="1">
             <w:r>
               <w:rPr>
                 <w:rStyle w:val="Hyperlink"/>
@@ -255,7 +255,7 @@
                 <w:noProof/>
                 <w:webHidden/>
               </w:rPr>
-              <w:instrText xml:space="preserve"> PAGEREF _Toc528481906 \h </w:instrText>
+              <w:instrText xml:space="preserve"> PAGEREF _Toc528963472 \h </w:instrText>
             </w:r>
             <w:r>
               <w:rPr>
@@ -296,7 +296,7 @@
               <w:lang w:bidi="lo-LA"/>
             </w:rPr>
           </w:pPr>
-          <w:hyperlink w:anchor="_Toc528481907" w:history="1">
+          <w:hyperlink w:anchor="_Toc528963473" w:history="1">
             <w:r>
               <w:rPr>
                 <w:rStyle w:val="Hyperlink"/>
@@ -323,77 +323,7 @@
                 <w:noProof/>
                 <w:webHidden/>
               </w:rPr>
-              <w:instrText xml:space="preserve"> PAGEREF _Toc528481907 \h </w:instrText>
-            </w:r>
-            <w:r>
-              <w:rPr>
-                <w:noProof/>
-                <w:webHidden/>
-              </w:rPr>
-            </w:r>
-            <w:r>
-              <w:rPr>
-                <w:noProof/>
-                <w:webHidden/>
-              </w:rPr>
-              <w:fldChar w:fldCharType="separate"/>
-            </w:r>
-            <w:r>
-              <w:rPr>
-                <w:noProof/>
-                <w:webHidden/>
-              </w:rPr>
-              <w:t>3</w:t>
-            </w:r>
-            <w:r>
-              <w:rPr>
-                <w:noProof/>
-                <w:webHidden/>
-              </w:rPr>
-              <w:fldChar w:fldCharType="end"/>
-            </w:r>
-          </w:hyperlink>
-          <w:bookmarkStart w:id="0" w:name="_GoBack"/>
-          <w:bookmarkEnd w:id="0"/>
-        </w:p>
-        <w:p>
-          <w:pPr>
-            <w:pStyle w:val="TOC2"/>
-            <w:rPr>
-              <w:rFonts w:asciiTheme="minorHAnsi" w:eastAsiaTheme="minorEastAsia" w:hAnsiTheme="minorHAnsi"/>
-              <w:noProof/>
-              <w:sz w:val="22"/>
-              <w:lang w:bidi="lo-LA"/>
-            </w:rPr>
-          </w:pPr>
-          <w:hyperlink w:anchor="_Toc528481908" w:history="1">
-            <w:r>
-              <w:rPr>
-                <w:rStyle w:val="Hyperlink"/>
-                <w:noProof/>
-              </w:rPr>
-              <w:t>Tạo web app</w:t>
-            </w:r>
-            <w:r>
-              <w:rPr>
-                <w:noProof/>
-                <w:webHidden/>
-              </w:rPr>
-              <w:tab/>
-            </w:r>
-            <w:r>
-              <w:rPr>
-                <w:noProof/>
-                <w:webHidden/>
-              </w:rPr>
-              <w:fldChar w:fldCharType="begin"/>
-            </w:r>
-            <w:r>
-              <w:rPr>
-                <w:noProof/>
-                <w:webHidden/>
-              </w:rPr>
-              <w:instrText xml:space="preserve"> PAGEREF _Toc528481908 \h </w:instrText>
+              <w:instrText xml:space="preserve"> PAGEREF _Toc528963473 \h </w:instrText>
             </w:r>
             <w:r>
               <w:rPr>
@@ -434,12 +364,80 @@
               <w:lang w:bidi="lo-LA"/>
             </w:rPr>
           </w:pPr>
-          <w:hyperlink w:anchor="_Toc528481909" w:history="1">
+          <w:hyperlink w:anchor="_Toc528963474" w:history="1">
             <w:r>
               <w:rPr>
                 <w:rStyle w:val="Hyperlink"/>
                 <w:noProof/>
               </w:rPr>
+              <w:t>Tạo web app</w:t>
+            </w:r>
+            <w:r>
+              <w:rPr>
+                <w:noProof/>
+                <w:webHidden/>
+              </w:rPr>
+              <w:tab/>
+            </w:r>
+            <w:r>
+              <w:rPr>
+                <w:noProof/>
+                <w:webHidden/>
+              </w:rPr>
+              <w:fldChar w:fldCharType="begin"/>
+            </w:r>
+            <w:r>
+              <w:rPr>
+                <w:noProof/>
+                <w:webHidden/>
+              </w:rPr>
+              <w:instrText xml:space="preserve"> PAGEREF _Toc528963474 \h </w:instrText>
+            </w:r>
+            <w:r>
+              <w:rPr>
+                <w:noProof/>
+                <w:webHidden/>
+              </w:rPr>
+            </w:r>
+            <w:r>
+              <w:rPr>
+                <w:noProof/>
+                <w:webHidden/>
+              </w:rPr>
+              <w:fldChar w:fldCharType="separate"/>
+            </w:r>
+            <w:r>
+              <w:rPr>
+                <w:noProof/>
+                <w:webHidden/>
+              </w:rPr>
+              <w:t>3</w:t>
+            </w:r>
+            <w:r>
+              <w:rPr>
+                <w:noProof/>
+                <w:webHidden/>
+              </w:rPr>
+              <w:fldChar w:fldCharType="end"/>
+            </w:r>
+          </w:hyperlink>
+        </w:p>
+        <w:p>
+          <w:pPr>
+            <w:pStyle w:val="TOC2"/>
+            <w:rPr>
+              <w:rFonts w:asciiTheme="minorHAnsi" w:eastAsiaTheme="minorEastAsia" w:hAnsiTheme="minorHAnsi"/>
+              <w:noProof/>
+              <w:sz w:val="22"/>
+              <w:lang w:bidi="lo-LA"/>
+            </w:rPr>
+          </w:pPr>
+          <w:hyperlink w:anchor="_Toc528963475" w:history="1">
+            <w:r>
+              <w:rPr>
+                <w:rStyle w:val="Hyperlink"/>
+                <w:noProof/>
+              </w:rPr>
               <w:t>Tạo view</w:t>
             </w:r>
             <w:r>
@@ -461,7 +459,7 @@
                 <w:noProof/>
                 <w:webHidden/>
               </w:rPr>
-              <w:instrText xml:space="preserve"> PAGEREF _Toc528481909 \h </w:instrText>
+              <w:instrText xml:space="preserve"> PAGEREF _Toc528963475 \h </w:instrText>
             </w:r>
             <w:r>
               <w:rPr>
@@ -502,7 +500,7 @@
               <w:lang w:bidi="lo-LA"/>
             </w:rPr>
           </w:pPr>
-          <w:hyperlink w:anchor="_Toc528481910" w:history="1">
+          <w:hyperlink w:anchor="_Toc528963476" w:history="1">
             <w:r>
               <w:rPr>
                 <w:rStyle w:val="Hyperlink"/>
@@ -545,7 +543,7 @@
                 <w:noProof/>
                 <w:webHidden/>
               </w:rPr>
-              <w:instrText xml:space="preserve"> PAGEREF _Toc528481910 \h </w:instrText>
+              <w:instrText xml:space="preserve"> PAGEREF _Toc528963476 \h </w:instrText>
             </w:r>
             <w:r>
               <w:rPr>
@@ -586,7 +584,7 @@
               <w:lang w:bidi="lo-LA"/>
             </w:rPr>
           </w:pPr>
-          <w:hyperlink w:anchor="_Toc528481911" w:history="1">
+          <w:hyperlink w:anchor="_Toc528963477" w:history="1">
             <w:r>
               <w:rPr>
                 <w:rStyle w:val="Hyperlink"/>
@@ -613,7 +611,7 @@
                 <w:noProof/>
                 <w:webHidden/>
               </w:rPr>
-              <w:instrText xml:space="preserve"> PAGEREF _Toc528481911 \h </w:instrText>
+              <w:instrText xml:space="preserve"> PAGEREF _Toc528963477 \h </w:instrText>
             </w:r>
             <w:r>
               <w:rPr>
@@ -654,7 +652,7 @@
               <w:lang w:bidi="lo-LA"/>
             </w:rPr>
           </w:pPr>
-          <w:hyperlink w:anchor="_Toc528481912" w:history="1">
+          <w:hyperlink w:anchor="_Toc528963478" w:history="1">
             <w:r>
               <w:rPr>
                 <w:rStyle w:val="Hyperlink"/>
@@ -681,7 +679,7 @@
                 <w:noProof/>
                 <w:webHidden/>
               </w:rPr>
-              <w:instrText xml:space="preserve"> PAGEREF _Toc528481912 \h </w:instrText>
+              <w:instrText xml:space="preserve"> PAGEREF _Toc528963478 \h </w:instrText>
             </w:r>
             <w:r>
               <w:rPr>
@@ -701,7 +699,7 @@
                 <w:noProof/>
                 <w:webHidden/>
               </w:rPr>
-              <w:t>7</w:t>
+              <w:t>8</w:t>
             </w:r>
             <w:r>
               <w:rPr>
@@ -722,7 +720,7 @@
               <w:lang w:bidi="lo-LA"/>
             </w:rPr>
           </w:pPr>
-          <w:hyperlink w:anchor="_Toc528481913" w:history="1">
+          <w:hyperlink w:anchor="_Toc528963479" w:history="1">
             <w:r>
               <w:rPr>
                 <w:rStyle w:val="Hyperlink"/>
@@ -749,7 +747,7 @@
                 <w:noProof/>
                 <w:webHidden/>
               </w:rPr>
-              <w:instrText xml:space="preserve"> PAGEREF _Toc528481913 \h </w:instrText>
+              <w:instrText xml:space="preserve"> PAGEREF _Toc528963479 \h </w:instrText>
             </w:r>
             <w:r>
               <w:rPr>
@@ -769,7 +767,7 @@
                 <w:noProof/>
                 <w:webHidden/>
               </w:rPr>
-              <w:t>7</w:t>
+              <w:t>8</w:t>
             </w:r>
             <w:r>
               <w:rPr>
@@ -790,7 +788,7 @@
               <w:lang w:bidi="lo-LA"/>
             </w:rPr>
           </w:pPr>
-          <w:hyperlink w:anchor="_Toc528481914" w:history="1">
+          <w:hyperlink w:anchor="_Toc528963480" w:history="1">
             <w:r>
               <w:rPr>
                 <w:rStyle w:val="Hyperlink"/>
@@ -833,7 +831,7 @@
                 <w:noProof/>
                 <w:webHidden/>
               </w:rPr>
-              <w:instrText xml:space="preserve"> PAGEREF _Toc528481914 \h </w:instrText>
+              <w:instrText xml:space="preserve"> PAGEREF _Toc528963480 \h </w:instrText>
             </w:r>
             <w:r>
               <w:rPr>
@@ -853,7 +851,7 @@
                 <w:noProof/>
                 <w:webHidden/>
               </w:rPr>
-              <w:t>9</w:t>
+              <w:t>10</w:t>
             </w:r>
             <w:r>
               <w:rPr>
@@ -874,7 +872,7 @@
               <w:lang w:bidi="lo-LA"/>
             </w:rPr>
           </w:pPr>
-          <w:hyperlink w:anchor="_Toc528481915" w:history="1">
+          <w:hyperlink w:anchor="_Toc528963481" w:history="1">
             <w:r>
               <w:rPr>
                 <w:rStyle w:val="Hyperlink"/>
@@ -901,7 +899,7 @@
                 <w:noProof/>
                 <w:webHidden/>
               </w:rPr>
-              <w:instrText xml:space="preserve"> PAGEREF _Toc528481915 \h </w:instrText>
+              <w:instrText xml:space="preserve"> PAGEREF _Toc528963481 \h </w:instrText>
             </w:r>
             <w:r>
               <w:rPr>
@@ -921,7 +919,7 @@
                 <w:noProof/>
                 <w:webHidden/>
               </w:rPr>
-              <w:t>9</w:t>
+              <w:t>10</w:t>
             </w:r>
             <w:r>
               <w:rPr>
@@ -942,7 +940,7 @@
               <w:lang w:bidi="lo-LA"/>
             </w:rPr>
           </w:pPr>
-          <w:hyperlink w:anchor="_Toc528481916" w:history="1">
+          <w:hyperlink w:anchor="_Toc528963482" w:history="1">
             <w:r>
               <w:rPr>
                 <w:rStyle w:val="Hyperlink"/>
@@ -985,7 +983,7 @@
                 <w:noProof/>
                 <w:webHidden/>
               </w:rPr>
-              <w:instrText xml:space="preserve"> PAGEREF _Toc528481916 \h </w:instrText>
+              <w:instrText xml:space="preserve"> PAGEREF _Toc528963482 \h </w:instrText>
             </w:r>
             <w:r>
               <w:rPr>
@@ -1005,7 +1003,7 @@
                 <w:noProof/>
                 <w:webHidden/>
               </w:rPr>
-              <w:t>10</w:t>
+              <w:t>11</w:t>
             </w:r>
             <w:r>
               <w:rPr>
@@ -1026,7 +1024,7 @@
               <w:lang w:bidi="lo-LA"/>
             </w:rPr>
           </w:pPr>
-          <w:hyperlink w:anchor="_Toc528481917" w:history="1">
+          <w:hyperlink w:anchor="_Toc528963483" w:history="1">
             <w:r>
               <w:rPr>
                 <w:rStyle w:val="Hyperlink"/>
@@ -1053,7 +1051,7 @@
                 <w:noProof/>
                 <w:webHidden/>
               </w:rPr>
-              <w:instrText xml:space="preserve"> PAGEREF _Toc528481917 \h </w:instrText>
+              <w:instrText xml:space="preserve"> PAGEREF _Toc528963483 \h </w:instrText>
             </w:r>
             <w:r>
               <w:rPr>
@@ -1073,7 +1071,7 @@
                 <w:noProof/>
                 <w:webHidden/>
               </w:rPr>
-              <w:t>11</w:t>
+              <w:t>12</w:t>
             </w:r>
             <w:r>
               <w:rPr>
@@ -1094,7 +1092,7 @@
               <w:lang w:bidi="lo-LA"/>
             </w:rPr>
           </w:pPr>
-          <w:hyperlink w:anchor="_Toc528481918" w:history="1">
+          <w:hyperlink w:anchor="_Toc528963484" w:history="1">
             <w:r>
               <w:rPr>
                 <w:rStyle w:val="Hyperlink"/>
@@ -1121,7 +1119,7 @@
                 <w:noProof/>
                 <w:webHidden/>
               </w:rPr>
-              <w:instrText xml:space="preserve"> PAGEREF _Toc528481918 \h </w:instrText>
+              <w:instrText xml:space="preserve"> PAGEREF _Toc528963484 \h </w:instrText>
             </w:r>
             <w:r>
               <w:rPr>
@@ -1141,7 +1139,7 @@
                 <w:noProof/>
                 <w:webHidden/>
               </w:rPr>
-              <w:t>12</w:t>
+              <w:t>13</w:t>
             </w:r>
             <w:r>
               <w:rPr>
@@ -1162,7 +1160,7 @@
               <w:lang w:bidi="lo-LA"/>
             </w:rPr>
           </w:pPr>
-          <w:hyperlink w:anchor="_Toc528481919" w:history="1">
+          <w:hyperlink w:anchor="_Toc528963485" w:history="1">
             <w:r>
               <w:rPr>
                 <w:rStyle w:val="Hyperlink"/>
@@ -1190,7 +1188,7 @@
                 <w:noProof/>
                 <w:webHidden/>
               </w:rPr>
-              <w:instrText xml:space="preserve"> PAGEREF _Toc528481919 \h </w:instrText>
+              <w:instrText xml:space="preserve"> PAGEREF _Toc528963485 \h </w:instrText>
             </w:r>
             <w:r>
               <w:rPr>
@@ -1231,7 +1229,7 @@
               <w:lang w:bidi="lo-LA"/>
             </w:rPr>
           </w:pPr>
-          <w:hyperlink w:anchor="_Toc528481920" w:history="1">
+          <w:hyperlink w:anchor="_Toc528963486" w:history="1">
             <w:r>
               <w:rPr>
                 <w:rStyle w:val="Hyperlink"/>
@@ -1259,7 +1257,7 @@
                 <w:noProof/>
                 <w:webHidden/>
               </w:rPr>
-              <w:instrText xml:space="preserve"> PAGEREF _Toc528481920 \h </w:instrText>
+              <w:instrText xml:space="preserve"> PAGEREF _Toc528963486 \h </w:instrText>
             </w:r>
             <w:r>
               <w:rPr>
@@ -1279,7 +1277,7 @@
                 <w:noProof/>
                 <w:webHidden/>
               </w:rPr>
-              <w:t>14</w:t>
+              <w:t>15</w:t>
             </w:r>
             <w:r>
               <w:rPr>
@@ -1300,7 +1298,7 @@
               <w:lang w:bidi="lo-LA"/>
             </w:rPr>
           </w:pPr>
-          <w:hyperlink w:anchor="_Toc528481921" w:history="1">
+          <w:hyperlink w:anchor="_Toc528963487" w:history="1">
             <w:r>
               <w:rPr>
                 <w:rStyle w:val="Hyperlink"/>
@@ -1335,7 +1333,7 @@
                 <w:noProof/>
                 <w:webHidden/>
               </w:rPr>
-              <w:instrText xml:space="preserve"> PAGEREF _Toc528481921 \h </w:instrText>
+              <w:instrText xml:space="preserve"> PAGEREF _Toc528963487 \h </w:instrText>
             </w:r>
             <w:r>
               <w:rPr>
@@ -1355,7 +1353,7 @@
                 <w:noProof/>
                 <w:webHidden/>
               </w:rPr>
-              <w:t>15</w:t>
+              <w:t>16</w:t>
             </w:r>
             <w:r>
               <w:rPr>
@@ -1376,7 +1374,7 @@
               <w:lang w:bidi="lo-LA"/>
             </w:rPr>
           </w:pPr>
-          <w:hyperlink w:anchor="_Toc528481922" w:history="1">
+          <w:hyperlink w:anchor="_Toc528963488" w:history="1">
             <w:r>
               <w:rPr>
                 <w:rStyle w:val="Hyperlink"/>
@@ -1398,7 +1396,21 @@
                 <w:rStyle w:val="Hyperlink"/>
                 <w:noProof/>
               </w:rPr>
-              <w:t>Form trong Django</w:t>
+              <w:t>Form trong D</w:t>
+            </w:r>
+            <w:r>
+              <w:rPr>
+                <w:rStyle w:val="Hyperlink"/>
+                <w:noProof/>
+              </w:rPr>
+              <w:t>j</w:t>
+            </w:r>
+            <w:r>
+              <w:rPr>
+                <w:rStyle w:val="Hyperlink"/>
+                <w:noProof/>
+              </w:rPr>
+              <w:t>ango</w:t>
             </w:r>
             <w:r>
               <w:rPr>
@@ -1419,7 +1431,7 @@
                 <w:noProof/>
                 <w:webHidden/>
               </w:rPr>
-              <w:instrText xml:space="preserve"> PAGEREF _Toc528481922 \h </w:instrText>
+              <w:instrText xml:space="preserve"> PAGEREF _Toc528963488 \h </w:instrText>
             </w:r>
             <w:r>
               <w:rPr>
@@ -1460,7 +1472,7 @@
               <w:lang w:bidi="lo-LA"/>
             </w:rPr>
           </w:pPr>
-          <w:hyperlink w:anchor="_Toc528481923" w:history="1">
+          <w:hyperlink w:anchor="_Toc528963489" w:history="1">
             <w:r>
               <w:rPr>
                 <w:rStyle w:val="Hyperlink"/>
@@ -1502,7 +1514,7 @@
                 <w:noProof/>
                 <w:webHidden/>
               </w:rPr>
-              <w:instrText xml:space="preserve"> PAGEREF _Toc528481923 \h </w:instrText>
+              <w:instrText xml:space="preserve"> PAGEREF _Toc528963489 \h </w:instrText>
             </w:r>
             <w:r>
               <w:rPr>
@@ -1522,7 +1534,7 @@
                 <w:noProof/>
                 <w:webHidden/>
               </w:rPr>
-              <w:t>16</w:t>
+              <w:t>17</w:t>
             </w:r>
             <w:r>
               <w:rPr>
@@ -1543,7 +1555,7 @@
               <w:lang w:bidi="lo-LA"/>
             </w:rPr>
           </w:pPr>
-          <w:hyperlink w:anchor="_Toc528481924" w:history="1">
+          <w:hyperlink w:anchor="_Toc528963490" w:history="1">
             <w:r>
               <w:rPr>
                 <w:rStyle w:val="Hyperlink"/>
@@ -1586,7 +1598,7 @@
                 <w:noProof/>
                 <w:webHidden/>
               </w:rPr>
-              <w:instrText xml:space="preserve"> PAGEREF _Toc528481924 \h </w:instrText>
+              <w:instrText xml:space="preserve"> PAGEREF _Toc528963490 \h </w:instrText>
             </w:r>
             <w:r>
               <w:rPr>
@@ -1606,7 +1618,7 @@
                 <w:noProof/>
                 <w:webHidden/>
               </w:rPr>
-              <w:t>17</w:t>
+              <w:t>18</w:t>
             </w:r>
             <w:r>
               <w:rPr>
@@ -1627,7 +1639,7 @@
               <w:lang w:bidi="lo-LA"/>
             </w:rPr>
           </w:pPr>
-          <w:hyperlink w:anchor="_Toc528481925" w:history="1">
+          <w:hyperlink w:anchor="_Toc528963491" w:history="1">
             <w:r>
               <w:rPr>
                 <w:rStyle w:val="Hyperlink"/>
@@ -1654,7 +1666,7 @@
                 <w:noProof/>
                 <w:webHidden/>
               </w:rPr>
-              <w:instrText xml:space="preserve"> PAGEREF _Toc528481925 \h </w:instrText>
+              <w:instrText xml:space="preserve"> PAGEREF _Toc528963491 \h </w:instrText>
             </w:r>
             <w:r>
               <w:rPr>
@@ -1674,7 +1686,7 @@
                 <w:noProof/>
                 <w:webHidden/>
               </w:rPr>
-              <w:t>18</w:t>
+              <w:t>19</w:t>
             </w:r>
             <w:r>
               <w:rPr>
@@ -1695,7 +1707,7 @@
               <w:lang w:bidi="lo-LA"/>
             </w:rPr>
           </w:pPr>
-          <w:hyperlink w:anchor="_Toc528481926" w:history="1">
+          <w:hyperlink w:anchor="_Toc528963492" w:history="1">
             <w:r>
               <w:rPr>
                 <w:rStyle w:val="Hyperlink"/>
@@ -1738,7 +1750,7 @@
                 <w:noProof/>
                 <w:webHidden/>
               </w:rPr>
-              <w:instrText xml:space="preserve"> PAGEREF _Toc528481926 \h </w:instrText>
+              <w:instrText xml:space="preserve"> PAGEREF _Toc528963492 \h </w:instrText>
             </w:r>
             <w:r>
               <w:rPr>
@@ -1758,7 +1770,7 @@
                 <w:noProof/>
                 <w:webHidden/>
               </w:rPr>
-              <w:t>18</w:t>
+              <w:t>19</w:t>
             </w:r>
             <w:r>
               <w:rPr>
@@ -1779,7 +1791,7 @@
               <w:lang w:bidi="lo-LA"/>
             </w:rPr>
           </w:pPr>
-          <w:hyperlink w:anchor="_Toc528481927" w:history="1">
+          <w:hyperlink w:anchor="_Toc528963493" w:history="1">
             <w:r>
               <w:rPr>
                 <w:rStyle w:val="Hyperlink"/>
@@ -1806,7 +1818,7 @@
                 <w:noProof/>
                 <w:webHidden/>
               </w:rPr>
-              <w:instrText xml:space="preserve"> PAGEREF _Toc528481927 \h </w:instrText>
+              <w:instrText xml:space="preserve"> PAGEREF _Toc528963493 \h </w:instrText>
             </w:r>
             <w:r>
               <w:rPr>
@@ -1826,7 +1838,7 @@
                 <w:noProof/>
                 <w:webHidden/>
               </w:rPr>
-              <w:t>18</w:t>
+              <w:t>19</w:t>
             </w:r>
             <w:r>
               <w:rPr>
@@ -1847,7 +1859,7 @@
               <w:lang w:bidi="lo-LA"/>
             </w:rPr>
           </w:pPr>
-          <w:hyperlink w:anchor="_Toc528481928" w:history="1">
+          <w:hyperlink w:anchor="_Toc528963494" w:history="1">
             <w:r>
               <w:rPr>
                 <w:rStyle w:val="Hyperlink"/>
@@ -1874,7 +1886,7 @@
                 <w:noProof/>
                 <w:webHidden/>
               </w:rPr>
-              <w:instrText xml:space="preserve"> PAGEREF _Toc528481928 \h </w:instrText>
+              <w:instrText xml:space="preserve"> PAGEREF _Toc528963494 \h </w:instrText>
             </w:r>
             <w:r>
               <w:rPr>
@@ -1894,7 +1906,7 @@
                 <w:noProof/>
                 <w:webHidden/>
               </w:rPr>
-              <w:t>20</w:t>
+              <w:t>21</w:t>
             </w:r>
             <w:r>
               <w:rPr>
@@ -1915,7 +1927,7 @@
               <w:lang w:bidi="lo-LA"/>
             </w:rPr>
           </w:pPr>
-          <w:hyperlink w:anchor="_Toc528481929" w:history="1">
+          <w:hyperlink w:anchor="_Toc528963495" w:history="1">
             <w:r>
               <w:rPr>
                 <w:rStyle w:val="Hyperlink"/>
@@ -1942,7 +1954,7 @@
                 <w:noProof/>
                 <w:webHidden/>
               </w:rPr>
-              <w:instrText xml:space="preserve"> PAGEREF _Toc528481929 \h </w:instrText>
+              <w:instrText xml:space="preserve"> PAGEREF _Toc528963495 \h </w:instrText>
             </w:r>
             <w:r>
               <w:rPr>
@@ -1962,7 +1974,787 @@
                 <w:noProof/>
                 <w:webHidden/>
               </w:rPr>
-              <w:t>22</w:t>
+              <w:t>23</w:t>
+            </w:r>
+            <w:r>
+              <w:rPr>
+                <w:noProof/>
+                <w:webHidden/>
+              </w:rPr>
+              <w:fldChar w:fldCharType="end"/>
+            </w:r>
+          </w:hyperlink>
+        </w:p>
+        <w:p>
+          <w:pPr>
+            <w:pStyle w:val="TOC2"/>
+            <w:rPr>
+              <w:rFonts w:asciiTheme="minorHAnsi" w:eastAsiaTheme="minorEastAsia" w:hAnsiTheme="minorHAnsi"/>
+              <w:noProof/>
+              <w:sz w:val="22"/>
+              <w:lang w:bidi="lo-LA"/>
+            </w:rPr>
+          </w:pPr>
+          <w:hyperlink w:anchor="_Toc528963496" w:history="1">
+            <w:r>
+              <w:rPr>
+                <w:rStyle w:val="Hyperlink"/>
+                <w:noProof/>
+              </w:rPr>
+              <w:t>Ví dụ khác về chỉnh sửa trong admin</w:t>
+            </w:r>
+            <w:r>
+              <w:rPr>
+                <w:noProof/>
+                <w:webHidden/>
+              </w:rPr>
+              <w:tab/>
+            </w:r>
+            <w:r>
+              <w:rPr>
+                <w:noProof/>
+                <w:webHidden/>
+              </w:rPr>
+              <w:fldChar w:fldCharType="begin"/>
+            </w:r>
+            <w:r>
+              <w:rPr>
+                <w:noProof/>
+                <w:webHidden/>
+              </w:rPr>
+              <w:instrText xml:space="preserve"> PAGEREF _Toc528963496 \h </w:instrText>
+            </w:r>
+            <w:r>
+              <w:rPr>
+                <w:noProof/>
+                <w:webHidden/>
+              </w:rPr>
+            </w:r>
+            <w:r>
+              <w:rPr>
+                <w:noProof/>
+                <w:webHidden/>
+              </w:rPr>
+              <w:fldChar w:fldCharType="separate"/>
+            </w:r>
+            <w:r>
+              <w:rPr>
+                <w:noProof/>
+                <w:webHidden/>
+              </w:rPr>
+              <w:t>25</w:t>
+            </w:r>
+            <w:r>
+              <w:rPr>
+                <w:noProof/>
+                <w:webHidden/>
+              </w:rPr>
+              <w:fldChar w:fldCharType="end"/>
+            </w:r>
+          </w:hyperlink>
+        </w:p>
+        <w:p>
+          <w:pPr>
+            <w:pStyle w:val="TOC1"/>
+            <w:rPr>
+              <w:rFonts w:asciiTheme="minorHAnsi" w:eastAsiaTheme="minorEastAsia" w:hAnsiTheme="minorHAnsi"/>
+              <w:noProof/>
+              <w:sz w:val="22"/>
+              <w:lang w:bidi="lo-LA"/>
+            </w:rPr>
+          </w:pPr>
+          <w:hyperlink w:anchor="_Toc528963497" w:history="1">
+            <w:r>
+              <w:rPr>
+                <w:rStyle w:val="Hyperlink"/>
+                <w:noProof/>
+              </w:rPr>
+              <w:t>9.</w:t>
+            </w:r>
+            <w:r>
+              <w:rPr>
+                <w:rFonts w:asciiTheme="minorHAnsi" w:eastAsiaTheme="minorEastAsia" w:hAnsiTheme="minorHAnsi"/>
+                <w:noProof/>
+                <w:sz w:val="22"/>
+                <w:lang w:bidi="lo-LA"/>
+              </w:rPr>
+              <w:tab/>
+            </w:r>
+            <w:r>
+              <w:rPr>
+                <w:rStyle w:val="Hyperlink"/>
+                <w:noProof/>
+              </w:rPr>
+              <w:t>Working with QuerySet and managers</w:t>
+            </w:r>
+            <w:r>
+              <w:rPr>
+                <w:noProof/>
+                <w:webHidden/>
+              </w:rPr>
+              <w:tab/>
+            </w:r>
+            <w:r>
+              <w:rPr>
+                <w:noProof/>
+                <w:webHidden/>
+              </w:rPr>
+              <w:fldChar w:fldCharType="begin"/>
+            </w:r>
+            <w:r>
+              <w:rPr>
+                <w:noProof/>
+                <w:webHidden/>
+              </w:rPr>
+              <w:instrText xml:space="preserve"> PAGEREF _Toc528963497 \h </w:instrText>
+            </w:r>
+            <w:r>
+              <w:rPr>
+                <w:noProof/>
+                <w:webHidden/>
+              </w:rPr>
+            </w:r>
+            <w:r>
+              <w:rPr>
+                <w:noProof/>
+                <w:webHidden/>
+              </w:rPr>
+              <w:fldChar w:fldCharType="separate"/>
+            </w:r>
+            <w:r>
+              <w:rPr>
+                <w:noProof/>
+                <w:webHidden/>
+              </w:rPr>
+              <w:t>26</w:t>
+            </w:r>
+            <w:r>
+              <w:rPr>
+                <w:noProof/>
+                <w:webHidden/>
+              </w:rPr>
+              <w:fldChar w:fldCharType="end"/>
+            </w:r>
+          </w:hyperlink>
+        </w:p>
+        <w:p>
+          <w:pPr>
+            <w:pStyle w:val="TOC2"/>
+            <w:rPr>
+              <w:rFonts w:asciiTheme="minorHAnsi" w:eastAsiaTheme="minorEastAsia" w:hAnsiTheme="minorHAnsi"/>
+              <w:noProof/>
+              <w:sz w:val="22"/>
+              <w:lang w:bidi="lo-LA"/>
+            </w:rPr>
+          </w:pPr>
+          <w:hyperlink w:anchor="_Toc528963498" w:history="1">
+            <w:r>
+              <w:rPr>
+                <w:rStyle w:val="Hyperlink"/>
+                <w:noProof/>
+              </w:rPr>
+              <w:t>Creating objects</w:t>
+            </w:r>
+            <w:r>
+              <w:rPr>
+                <w:noProof/>
+                <w:webHidden/>
+              </w:rPr>
+              <w:tab/>
+            </w:r>
+            <w:r>
+              <w:rPr>
+                <w:noProof/>
+                <w:webHidden/>
+              </w:rPr>
+              <w:fldChar w:fldCharType="begin"/>
+            </w:r>
+            <w:r>
+              <w:rPr>
+                <w:noProof/>
+                <w:webHidden/>
+              </w:rPr>
+              <w:instrText xml:space="preserve"> PAGEREF _Toc528963498 \h </w:instrText>
+            </w:r>
+            <w:r>
+              <w:rPr>
+                <w:noProof/>
+                <w:webHidden/>
+              </w:rPr>
+            </w:r>
+            <w:r>
+              <w:rPr>
+                <w:noProof/>
+                <w:webHidden/>
+              </w:rPr>
+              <w:fldChar w:fldCharType="separate"/>
+            </w:r>
+            <w:r>
+              <w:rPr>
+                <w:noProof/>
+                <w:webHidden/>
+              </w:rPr>
+              <w:t>26</w:t>
+            </w:r>
+            <w:r>
+              <w:rPr>
+                <w:noProof/>
+                <w:webHidden/>
+              </w:rPr>
+              <w:fldChar w:fldCharType="end"/>
+            </w:r>
+          </w:hyperlink>
+        </w:p>
+        <w:p>
+          <w:pPr>
+            <w:pStyle w:val="TOC2"/>
+            <w:rPr>
+              <w:rFonts w:asciiTheme="minorHAnsi" w:eastAsiaTheme="minorEastAsia" w:hAnsiTheme="minorHAnsi"/>
+              <w:noProof/>
+              <w:sz w:val="22"/>
+              <w:lang w:bidi="lo-LA"/>
+            </w:rPr>
+          </w:pPr>
+          <w:hyperlink w:anchor="_Toc528963499" w:history="1">
+            <w:r>
+              <w:rPr>
+                <w:rStyle w:val="Hyperlink"/>
+                <w:noProof/>
+              </w:rPr>
+              <w:t>Updating objects</w:t>
+            </w:r>
+            <w:r>
+              <w:rPr>
+                <w:noProof/>
+                <w:webHidden/>
+              </w:rPr>
+              <w:tab/>
+            </w:r>
+            <w:r>
+              <w:rPr>
+                <w:noProof/>
+                <w:webHidden/>
+              </w:rPr>
+              <w:fldChar w:fldCharType="begin"/>
+            </w:r>
+            <w:r>
+              <w:rPr>
+                <w:noProof/>
+                <w:webHidden/>
+              </w:rPr>
+              <w:instrText xml:space="preserve"> PAGEREF _Toc528963499 \h </w:instrText>
+            </w:r>
+            <w:r>
+              <w:rPr>
+                <w:noProof/>
+                <w:webHidden/>
+              </w:rPr>
+            </w:r>
+            <w:r>
+              <w:rPr>
+                <w:noProof/>
+                <w:webHidden/>
+              </w:rPr>
+              <w:fldChar w:fldCharType="separate"/>
+            </w:r>
+            <w:r>
+              <w:rPr>
+                <w:noProof/>
+                <w:webHidden/>
+              </w:rPr>
+              <w:t>27</w:t>
+            </w:r>
+            <w:r>
+              <w:rPr>
+                <w:noProof/>
+                <w:webHidden/>
+              </w:rPr>
+              <w:fldChar w:fldCharType="end"/>
+            </w:r>
+          </w:hyperlink>
+        </w:p>
+        <w:p>
+          <w:pPr>
+            <w:pStyle w:val="TOC2"/>
+            <w:rPr>
+              <w:rFonts w:asciiTheme="minorHAnsi" w:eastAsiaTheme="minorEastAsia" w:hAnsiTheme="minorHAnsi"/>
+              <w:noProof/>
+              <w:sz w:val="22"/>
+              <w:lang w:bidi="lo-LA"/>
+            </w:rPr>
+          </w:pPr>
+          <w:hyperlink w:anchor="_Toc528963500" w:history="1">
+            <w:r>
+              <w:rPr>
+                <w:rStyle w:val="Hyperlink"/>
+                <w:noProof/>
+              </w:rPr>
+              <w:t>Retrieving objects</w:t>
+            </w:r>
+            <w:r>
+              <w:rPr>
+                <w:noProof/>
+                <w:webHidden/>
+              </w:rPr>
+              <w:tab/>
+            </w:r>
+            <w:r>
+              <w:rPr>
+                <w:noProof/>
+                <w:webHidden/>
+              </w:rPr>
+              <w:fldChar w:fldCharType="begin"/>
+            </w:r>
+            <w:r>
+              <w:rPr>
+                <w:noProof/>
+                <w:webHidden/>
+              </w:rPr>
+              <w:instrText xml:space="preserve"> PAGEREF _Toc528963500 \h </w:instrText>
+            </w:r>
+            <w:r>
+              <w:rPr>
+                <w:noProof/>
+                <w:webHidden/>
+              </w:rPr>
+            </w:r>
+            <w:r>
+              <w:rPr>
+                <w:noProof/>
+                <w:webHidden/>
+              </w:rPr>
+              <w:fldChar w:fldCharType="separate"/>
+            </w:r>
+            <w:r>
+              <w:rPr>
+                <w:noProof/>
+                <w:webHidden/>
+              </w:rPr>
+              <w:t>27</w:t>
+            </w:r>
+            <w:r>
+              <w:rPr>
+                <w:noProof/>
+                <w:webHidden/>
+              </w:rPr>
+              <w:fldChar w:fldCharType="end"/>
+            </w:r>
+          </w:hyperlink>
+        </w:p>
+        <w:p>
+          <w:pPr>
+            <w:pStyle w:val="TOC2"/>
+            <w:rPr>
+              <w:rFonts w:asciiTheme="minorHAnsi" w:eastAsiaTheme="minorEastAsia" w:hAnsiTheme="minorHAnsi"/>
+              <w:noProof/>
+              <w:sz w:val="22"/>
+              <w:lang w:bidi="lo-LA"/>
+            </w:rPr>
+          </w:pPr>
+          <w:hyperlink w:anchor="_Toc528963501" w:history="1">
+            <w:r>
+              <w:rPr>
+                <w:rStyle w:val="Hyperlink"/>
+                <w:noProof/>
+              </w:rPr>
+              <w:t>Using the filter() method</w:t>
+            </w:r>
+            <w:r>
+              <w:rPr>
+                <w:noProof/>
+                <w:webHidden/>
+              </w:rPr>
+              <w:tab/>
+            </w:r>
+            <w:r>
+              <w:rPr>
+                <w:noProof/>
+                <w:webHidden/>
+              </w:rPr>
+              <w:fldChar w:fldCharType="begin"/>
+            </w:r>
+            <w:r>
+              <w:rPr>
+                <w:noProof/>
+                <w:webHidden/>
+              </w:rPr>
+              <w:instrText xml:space="preserve"> PAGEREF _Toc528963501 \h </w:instrText>
+            </w:r>
+            <w:r>
+              <w:rPr>
+                <w:noProof/>
+                <w:webHidden/>
+              </w:rPr>
+            </w:r>
+            <w:r>
+              <w:rPr>
+                <w:noProof/>
+                <w:webHidden/>
+              </w:rPr>
+              <w:fldChar w:fldCharType="separate"/>
+            </w:r>
+            <w:r>
+              <w:rPr>
+                <w:noProof/>
+                <w:webHidden/>
+              </w:rPr>
+              <w:t>27</w:t>
+            </w:r>
+            <w:r>
+              <w:rPr>
+                <w:noProof/>
+                <w:webHidden/>
+              </w:rPr>
+              <w:fldChar w:fldCharType="end"/>
+            </w:r>
+          </w:hyperlink>
+        </w:p>
+        <w:p>
+          <w:pPr>
+            <w:pStyle w:val="TOC2"/>
+            <w:rPr>
+              <w:rFonts w:asciiTheme="minorHAnsi" w:eastAsiaTheme="minorEastAsia" w:hAnsiTheme="minorHAnsi"/>
+              <w:noProof/>
+              <w:sz w:val="22"/>
+              <w:lang w:bidi="lo-LA"/>
+            </w:rPr>
+          </w:pPr>
+          <w:hyperlink w:anchor="_Toc528963502" w:history="1">
+            <w:r>
+              <w:rPr>
+                <w:rStyle w:val="Hyperlink"/>
+                <w:noProof/>
+              </w:rPr>
+              <w:t>Using exclude()</w:t>
+            </w:r>
+            <w:r>
+              <w:rPr>
+                <w:noProof/>
+                <w:webHidden/>
+              </w:rPr>
+              <w:tab/>
+            </w:r>
+            <w:r>
+              <w:rPr>
+                <w:noProof/>
+                <w:webHidden/>
+              </w:rPr>
+              <w:fldChar w:fldCharType="begin"/>
+            </w:r>
+            <w:r>
+              <w:rPr>
+                <w:noProof/>
+                <w:webHidden/>
+              </w:rPr>
+              <w:instrText xml:space="preserve"> PAGEREF _Toc528963502 \h </w:instrText>
+            </w:r>
+            <w:r>
+              <w:rPr>
+                <w:noProof/>
+                <w:webHidden/>
+              </w:rPr>
+            </w:r>
+            <w:r>
+              <w:rPr>
+                <w:noProof/>
+                <w:webHidden/>
+              </w:rPr>
+              <w:fldChar w:fldCharType="separate"/>
+            </w:r>
+            <w:r>
+              <w:rPr>
+                <w:noProof/>
+                <w:webHidden/>
+              </w:rPr>
+              <w:t>27</w:t>
+            </w:r>
+            <w:r>
+              <w:rPr>
+                <w:noProof/>
+                <w:webHidden/>
+              </w:rPr>
+              <w:fldChar w:fldCharType="end"/>
+            </w:r>
+          </w:hyperlink>
+        </w:p>
+        <w:p>
+          <w:pPr>
+            <w:pStyle w:val="TOC2"/>
+            <w:rPr>
+              <w:rFonts w:asciiTheme="minorHAnsi" w:eastAsiaTheme="minorEastAsia" w:hAnsiTheme="minorHAnsi"/>
+              <w:noProof/>
+              <w:sz w:val="22"/>
+              <w:lang w:bidi="lo-LA"/>
+            </w:rPr>
+          </w:pPr>
+          <w:hyperlink w:anchor="_Toc528963503" w:history="1">
+            <w:r>
+              <w:rPr>
+                <w:rStyle w:val="Hyperlink"/>
+                <w:noProof/>
+              </w:rPr>
+              <w:t>Using order_by()</w:t>
+            </w:r>
+            <w:r>
+              <w:rPr>
+                <w:noProof/>
+                <w:webHidden/>
+              </w:rPr>
+              <w:tab/>
+            </w:r>
+            <w:r>
+              <w:rPr>
+                <w:noProof/>
+                <w:webHidden/>
+              </w:rPr>
+              <w:fldChar w:fldCharType="begin"/>
+            </w:r>
+            <w:r>
+              <w:rPr>
+                <w:noProof/>
+                <w:webHidden/>
+              </w:rPr>
+              <w:instrText xml:space="preserve"> PAGEREF _Toc528963503 \h </w:instrText>
+            </w:r>
+            <w:r>
+              <w:rPr>
+                <w:noProof/>
+                <w:webHidden/>
+              </w:rPr>
+            </w:r>
+            <w:r>
+              <w:rPr>
+                <w:noProof/>
+                <w:webHidden/>
+              </w:rPr>
+              <w:fldChar w:fldCharType="separate"/>
+            </w:r>
+            <w:r>
+              <w:rPr>
+                <w:noProof/>
+                <w:webHidden/>
+              </w:rPr>
+              <w:t>27</w:t>
+            </w:r>
+            <w:r>
+              <w:rPr>
+                <w:noProof/>
+                <w:webHidden/>
+              </w:rPr>
+              <w:fldChar w:fldCharType="end"/>
+            </w:r>
+          </w:hyperlink>
+        </w:p>
+        <w:p>
+          <w:pPr>
+            <w:pStyle w:val="TOC2"/>
+            <w:rPr>
+              <w:rFonts w:asciiTheme="minorHAnsi" w:eastAsiaTheme="minorEastAsia" w:hAnsiTheme="minorHAnsi"/>
+              <w:noProof/>
+              <w:sz w:val="22"/>
+              <w:lang w:bidi="lo-LA"/>
+            </w:rPr>
+          </w:pPr>
+          <w:hyperlink w:anchor="_Toc528963504" w:history="1">
+            <w:r>
+              <w:rPr>
+                <w:rStyle w:val="Hyperlink"/>
+                <w:noProof/>
+              </w:rPr>
+              <w:t>Deleting objects</w:t>
+            </w:r>
+            <w:r>
+              <w:rPr>
+                <w:noProof/>
+                <w:webHidden/>
+              </w:rPr>
+              <w:tab/>
+            </w:r>
+            <w:r>
+              <w:rPr>
+                <w:noProof/>
+                <w:webHidden/>
+              </w:rPr>
+              <w:fldChar w:fldCharType="begin"/>
+            </w:r>
+            <w:r>
+              <w:rPr>
+                <w:noProof/>
+                <w:webHidden/>
+              </w:rPr>
+              <w:instrText xml:space="preserve"> PAGEREF _Toc528963504 \h </w:instrText>
+            </w:r>
+            <w:r>
+              <w:rPr>
+                <w:noProof/>
+                <w:webHidden/>
+              </w:rPr>
+            </w:r>
+            <w:r>
+              <w:rPr>
+                <w:noProof/>
+                <w:webHidden/>
+              </w:rPr>
+              <w:fldChar w:fldCharType="separate"/>
+            </w:r>
+            <w:r>
+              <w:rPr>
+                <w:noProof/>
+                <w:webHidden/>
+              </w:rPr>
+              <w:t>27</w:t>
+            </w:r>
+            <w:r>
+              <w:rPr>
+                <w:noProof/>
+                <w:webHidden/>
+              </w:rPr>
+              <w:fldChar w:fldCharType="end"/>
+            </w:r>
+          </w:hyperlink>
+        </w:p>
+        <w:p>
+          <w:pPr>
+            <w:pStyle w:val="TOC2"/>
+            <w:rPr>
+              <w:rFonts w:asciiTheme="minorHAnsi" w:eastAsiaTheme="minorEastAsia" w:hAnsiTheme="minorHAnsi"/>
+              <w:noProof/>
+              <w:sz w:val="22"/>
+              <w:lang w:bidi="lo-LA"/>
+            </w:rPr>
+          </w:pPr>
+          <w:hyperlink w:anchor="_Toc528963505" w:history="1">
+            <w:r>
+              <w:rPr>
+                <w:rStyle w:val="Hyperlink"/>
+                <w:noProof/>
+              </w:rPr>
+              <w:t>Creating model managers</w:t>
+            </w:r>
+            <w:r>
+              <w:rPr>
+                <w:noProof/>
+                <w:webHidden/>
+              </w:rPr>
+              <w:tab/>
+            </w:r>
+            <w:r>
+              <w:rPr>
+                <w:noProof/>
+                <w:webHidden/>
+              </w:rPr>
+              <w:fldChar w:fldCharType="begin"/>
+            </w:r>
+            <w:r>
+              <w:rPr>
+                <w:noProof/>
+                <w:webHidden/>
+              </w:rPr>
+              <w:instrText xml:space="preserve"> PAGEREF _Toc528963505 \h </w:instrText>
+            </w:r>
+            <w:r>
+              <w:rPr>
+                <w:noProof/>
+                <w:webHidden/>
+              </w:rPr>
+            </w:r>
+            <w:r>
+              <w:rPr>
+                <w:noProof/>
+                <w:webHidden/>
+              </w:rPr>
+              <w:fldChar w:fldCharType="separate"/>
+            </w:r>
+            <w:r>
+              <w:rPr>
+                <w:noProof/>
+                <w:webHidden/>
+              </w:rPr>
+              <w:t>28</w:t>
+            </w:r>
+            <w:r>
+              <w:rPr>
+                <w:noProof/>
+                <w:webHidden/>
+              </w:rPr>
+              <w:fldChar w:fldCharType="end"/>
+            </w:r>
+          </w:hyperlink>
+        </w:p>
+        <w:p>
+          <w:pPr>
+            <w:pStyle w:val="TOC1"/>
+            <w:rPr>
+              <w:rFonts w:asciiTheme="minorHAnsi" w:eastAsiaTheme="minorEastAsia" w:hAnsiTheme="minorHAnsi"/>
+              <w:noProof/>
+              <w:sz w:val="22"/>
+              <w:lang w:bidi="lo-LA"/>
+            </w:rPr>
+          </w:pPr>
+          <w:hyperlink w:anchor="_Toc528963506" w:history="1">
+            <w:r>
+              <w:rPr>
+                <w:rStyle w:val="Hyperlink"/>
+                <w:noProof/>
+              </w:rPr>
+              <w:t>10.</w:t>
+            </w:r>
+            <w:r>
+              <w:rPr>
+                <w:rFonts w:asciiTheme="minorHAnsi" w:eastAsiaTheme="minorEastAsia" w:hAnsiTheme="minorHAnsi"/>
+                <w:noProof/>
+                <w:sz w:val="22"/>
+                <w:lang w:bidi="lo-LA"/>
+              </w:rPr>
+              <w:tab/>
+            </w:r>
+            <w:r>
+              <w:rPr>
+                <w:rStyle w:val="Hyperlink"/>
+                <w:noProof/>
+              </w:rPr>
+              <w:t>Gởi mail trong Django</w:t>
+            </w:r>
+            <w:r>
+              <w:rPr>
+                <w:noProof/>
+                <w:webHidden/>
+              </w:rPr>
+              <w:tab/>
+            </w:r>
+            <w:r>
+              <w:rPr>
+                <w:noProof/>
+                <w:webHidden/>
+              </w:rPr>
+              <w:fldChar w:fldCharType="begin"/>
+            </w:r>
+            <w:r>
+              <w:rPr>
+                <w:noProof/>
+                <w:webHidden/>
+              </w:rPr>
+              <w:instrText xml:space="preserve"> PAGEREF _Toc528963506 \h </w:instrText>
+            </w:r>
+            <w:r>
+              <w:rPr>
+                <w:noProof/>
+                <w:webHidden/>
+              </w:rPr>
+            </w:r>
+            <w:r>
+              <w:rPr>
+                <w:noProof/>
+                <w:webHidden/>
+              </w:rPr>
+              <w:fldChar w:fldCharType="separate"/>
+            </w:r>
+            <w:r>
+              <w:rPr>
+                <w:noProof/>
+                <w:webHidden/>
+              </w:rPr>
+              <w:t>28</w:t>
             </w:r>
             <w:r>
               <w:rPr>
@@ -1995,12 +2787,12 @@
       <w:pPr>
         <w:pStyle w:val="Heading1"/>
       </w:pPr>
-      <w:bookmarkStart w:id="1" w:name="_Toc528481904"/>
+      <w:bookmarkStart w:id="0" w:name="_Toc528963470"/>
       <w:r>
         <w:lastRenderedPageBreak/>
         <w:t>Cài đặt</w:t>
       </w:r>
-      <w:bookmarkEnd w:id="1"/>
+      <w:bookmarkEnd w:id="0"/>
     </w:p>
     <w:p>
       <w:r>
@@ -2124,24 +2916,24 @@
       <w:pPr>
         <w:pStyle w:val="Heading1"/>
       </w:pPr>
-      <w:bookmarkStart w:id="2" w:name="_Toc528481905"/>
+      <w:bookmarkStart w:id="1" w:name="_Toc528963471"/>
       <w:r>
         <w:t>Django – Tạo project Django</w:t>
       </w:r>
+      <w:bookmarkEnd w:id="1"/>
+    </w:p>
+    <w:p>
+      <w:pPr>
+        <w:pStyle w:val="Heading2"/>
+      </w:pPr>
+      <w:bookmarkStart w:id="2" w:name="_Toc528963472"/>
+      <w:r>
+        <w:t xml:space="preserve">Tạo </w:t>
+      </w:r>
+      <w:r>
+        <w:t>project</w:t>
+      </w:r>
       <w:bookmarkEnd w:id="2"/>
-    </w:p>
-    <w:p>
-      <w:pPr>
-        <w:pStyle w:val="Heading2"/>
-      </w:pPr>
-      <w:bookmarkStart w:id="3" w:name="_Toc528481906"/>
-      <w:r>
-        <w:t xml:space="preserve">Tạo </w:t>
-      </w:r>
-      <w:r>
-        <w:t>project</w:t>
-      </w:r>
-      <w:bookmarkEnd w:id="3"/>
     </w:p>
     <w:p>
       <w:r>
@@ -2362,11 +3154,11 @@
       <w:pPr>
         <w:pStyle w:val="Heading2"/>
       </w:pPr>
-      <w:bookmarkStart w:id="4" w:name="_Toc528481907"/>
+      <w:bookmarkStart w:id="3" w:name="_Toc528963473"/>
       <w:r>
         <w:t>Run server</w:t>
       </w:r>
-      <w:bookmarkEnd w:id="4"/>
+      <w:bookmarkEnd w:id="3"/>
     </w:p>
     <w:p>
       <w:r>
@@ -2458,11 +3250,11 @@
       <w:pPr>
         <w:pStyle w:val="Heading2"/>
       </w:pPr>
-      <w:bookmarkStart w:id="5" w:name="_Toc528481908"/>
+      <w:bookmarkStart w:id="4" w:name="_Toc528963474"/>
       <w:r>
         <w:t>Tạo web app</w:t>
       </w:r>
-      <w:bookmarkEnd w:id="5"/>
+      <w:bookmarkEnd w:id="4"/>
     </w:p>
     <w:p>
       <w:r>
@@ -2695,11 +3487,11 @@
       <w:pPr>
         <w:pStyle w:val="Heading2"/>
       </w:pPr>
-      <w:bookmarkStart w:id="6" w:name="_Toc528481909"/>
+      <w:bookmarkStart w:id="5" w:name="_Toc528963475"/>
       <w:r>
         <w:t>Tạo view</w:t>
       </w:r>
-      <w:bookmarkEnd w:id="6"/>
+      <w:bookmarkEnd w:id="5"/>
     </w:p>
     <w:p>
       <w:r>
@@ -3738,12 +4530,12 @@
       <w:pPr>
         <w:pStyle w:val="Heading1"/>
       </w:pPr>
-      <w:bookmarkStart w:id="7" w:name="_Toc528481910"/>
+      <w:bookmarkStart w:id="6" w:name="_Toc528963476"/>
       <w:r>
         <w:lastRenderedPageBreak/>
         <w:t>Thiết lập cơ sở dữ liệu</w:t>
       </w:r>
-      <w:bookmarkEnd w:id="7"/>
+      <w:bookmarkEnd w:id="6"/>
     </w:p>
     <w:p>
       <w:r>
@@ -4090,12 +4882,12 @@
       <w:pPr>
         <w:pStyle w:val="Heading2"/>
       </w:pPr>
-      <w:bookmarkStart w:id="8" w:name="_Toc528481911"/>
+      <w:bookmarkStart w:id="7" w:name="_Toc528963477"/>
       <w:r>
         <w:lastRenderedPageBreak/>
         <w:t>Tạo mô hình dữ liệu cho ứng dụng</w:t>
       </w:r>
-      <w:bookmarkEnd w:id="8"/>
+      <w:bookmarkEnd w:id="7"/>
     </w:p>
     <w:p>
       <w:r>
@@ -4351,14 +5143,293 @@
       </w:r>
     </w:p>
     <w:p>
+      <w:r>
+        <w:t>Ví dụ khác về mô hình dữ liệu cho Blog</w:t>
+      </w:r>
+    </w:p>
+    <w:p>
+      <w:pPr>
+        <w:pStyle w:val="Code"/>
+      </w:pPr>
+      <w:r>
+        <w:t>from django.db import models</w:t>
+      </w:r>
+    </w:p>
+    <w:p>
+      <w:pPr>
+        <w:pStyle w:val="Code"/>
+      </w:pPr>
+      <w:r>
+        <w:t>from django.utils import timezone</w:t>
+      </w:r>
+    </w:p>
+    <w:p>
+      <w:pPr>
+        <w:pStyle w:val="Code"/>
+      </w:pPr>
+      <w:r>
+        <w:t>from django.</w:t>
+      </w:r>
+      <w:r>
+        <w:t>contrib</w:t>
+      </w:r>
+      <w:r>
+        <w:t>.a</w:t>
+      </w:r>
+      <w:r>
+        <w:t>uth.models import User</w:t>
+      </w:r>
+    </w:p>
+    <w:p>
+      <w:pPr>
+        <w:pStyle w:val="Code"/>
+      </w:pPr>
+    </w:p>
+    <w:p>
+      <w:pPr>
+        <w:pStyle w:val="Code"/>
+      </w:pPr>
+      <w:r>
+        <w:t># Create your models here.</w:t>
+      </w:r>
+    </w:p>
+    <w:p>
+      <w:pPr>
+        <w:pStyle w:val="Code"/>
+      </w:pPr>
+      <w:r>
+        <w:t>class Post(models.Model):</w:t>
+      </w:r>
+    </w:p>
+    <w:p>
+      <w:pPr>
+        <w:pStyle w:val="Code"/>
+      </w:pPr>
+      <w:r>
+        <w:tab/>
+        <w:t>STATUS_CHOICES = (</w:t>
+      </w:r>
+    </w:p>
+    <w:p>
+      <w:pPr>
+        <w:pStyle w:val="Code"/>
+      </w:pPr>
+      <w:r>
+        <w:tab/>
+      </w:r>
+      <w:r>
+        <w:tab/>
+        <w:t>('draft', 'Draft'),</w:t>
+      </w:r>
+    </w:p>
+    <w:p>
+      <w:pPr>
+        <w:pStyle w:val="Code"/>
+      </w:pPr>
+      <w:r>
+        <w:tab/>
+      </w:r>
+      <w:r>
+        <w:tab/>
+        <w:t>('published', 'published')</w:t>
+      </w:r>
+    </w:p>
+    <w:p>
+      <w:pPr>
+        <w:pStyle w:val="Code"/>
+      </w:pPr>
+      <w:r>
+        <w:tab/>
+        <w:t>)</w:t>
+      </w:r>
+    </w:p>
+    <w:p>
+      <w:pPr>
+        <w:pStyle w:val="Code"/>
+      </w:pPr>
+    </w:p>
+    <w:p>
+      <w:pPr>
+        <w:pStyle w:val="Code"/>
+      </w:pPr>
+      <w:r>
+        <w:tab/>
+        <w:t>title = models.CharField(max_length=250)</w:t>
+      </w:r>
+    </w:p>
+    <w:p>
+      <w:pPr>
+        <w:pStyle w:val="Code"/>
+      </w:pPr>
+      <w:r>
+        <w:tab/>
+        <w:t>slug = models.SlugField(max_length=250, unique_for_date='publish')</w:t>
+      </w:r>
+    </w:p>
+    <w:p>
+      <w:pPr>
+        <w:pStyle w:val="Code"/>
+      </w:pPr>
+      <w:r>
+        <w:tab/>
+        <w:t>author = models.ForeignKey(User, related_name='blog_posts')</w:t>
+      </w:r>
+    </w:p>
+    <w:p>
+      <w:pPr>
+        <w:pStyle w:val="Code"/>
+      </w:pPr>
+      <w:r>
+        <w:tab/>
+        <w:t>body = models.TextField()</w:t>
+      </w:r>
+    </w:p>
+    <w:p>
+      <w:pPr>
+        <w:pStyle w:val="Code"/>
+      </w:pPr>
+      <w:r>
+        <w:tab/>
+        <w:t>publish = models.DateTimeField(default=timezone.now)</w:t>
+      </w:r>
+    </w:p>
+    <w:p>
+      <w:pPr>
+        <w:pStyle w:val="Code"/>
+      </w:pPr>
+      <w:r>
+        <w:tab/>
+        <w:t># the date will be saved automatically when creating an object</w:t>
+      </w:r>
+    </w:p>
+    <w:p>
+      <w:pPr>
+        <w:pStyle w:val="Code"/>
+      </w:pPr>
+      <w:r>
+        <w:tab/>
+        <w:t>created = models.DateTimeField(auto_now_add=True)</w:t>
+      </w:r>
+    </w:p>
+    <w:p>
+      <w:pPr>
+        <w:pStyle w:val="Code"/>
+      </w:pPr>
+      <w:r>
+        <w:tab/>
+        <w:t># the date will be updated automatically when saving an object</w:t>
+      </w:r>
+    </w:p>
+    <w:p>
+      <w:pPr>
+        <w:pStyle w:val="Code"/>
+      </w:pPr>
+      <w:r>
+        <w:tab/>
+        <w:t>updated = models.DateTimeField(auto_now=True)</w:t>
+      </w:r>
+    </w:p>
+    <w:p>
+      <w:pPr>
+        <w:pStyle w:val="Code"/>
+      </w:pPr>
+      <w:r>
+        <w:tab/>
+        <w:t>status = models.CharField(max_length=10, choices = STATUS_CHOICES, default='draft')</w:t>
+      </w:r>
+    </w:p>
+    <w:p>
+      <w:pPr>
+        <w:pStyle w:val="Code"/>
+      </w:pPr>
+      <w:r>
+        <w:tab/>
+        <w:t># The class Meta inside the model contains metadata</w:t>
+      </w:r>
+    </w:p>
+    <w:p>
+      <w:pPr>
+        <w:pStyle w:val="Code"/>
+      </w:pPr>
+      <w:r>
+        <w:tab/>
+        <w:t>class Meta:</w:t>
+      </w:r>
+    </w:p>
+    <w:p>
+      <w:pPr>
+        <w:pStyle w:val="Code"/>
+      </w:pPr>
+      <w:r>
+        <w:tab/>
+      </w:r>
+      <w:r>
+        <w:tab/>
+        <w:t>#descending order by using the negative prefix</w:t>
+      </w:r>
+    </w:p>
+    <w:p>
+      <w:pPr>
+        <w:pStyle w:val="Code"/>
+      </w:pPr>
+      <w:r>
+        <w:tab/>
+      </w:r>
+      <w:r>
+        <w:tab/>
+        <w:t xml:space="preserve">ordering = ('-publish', ) </w:t>
+      </w:r>
+    </w:p>
+    <w:p>
+      <w:pPr>
+        <w:pStyle w:val="Code"/>
+      </w:pPr>
+      <w:r>
+        <w:tab/>
+      </w:r>
+      <w:r>
+        <w:tab/>
+        <w:t>#The __str__() method is the default human-readable representation of the object.</w:t>
+      </w:r>
+    </w:p>
+    <w:p>
+      <w:pPr>
+        <w:pStyle w:val="Code"/>
+      </w:pPr>
+      <w:r>
+        <w:tab/>
+      </w:r>
+      <w:r>
+        <w:tab/>
+        <w:t>def __str__(self):</w:t>
+      </w:r>
+    </w:p>
+    <w:p>
+      <w:pPr>
+        <w:pStyle w:val="Code"/>
+      </w:pPr>
+      <w:r>
+        <w:tab/>
+      </w:r>
+      <w:r>
+        <w:tab/>
+      </w:r>
+      <w:r>
+        <w:tab/>
+        <w:t>return self.title</w:t>
+      </w:r>
+    </w:p>
+    <w:p/>
+    <w:p>
       <w:pPr>
         <w:pStyle w:val="Heading2"/>
       </w:pPr>
-      <w:bookmarkStart w:id="9" w:name="_Toc528481912"/>
-      <w:r>
+      <w:bookmarkStart w:id="8" w:name="_Toc528963478"/>
+      <w:r>
+        <w:lastRenderedPageBreak/>
         <w:t>Tạo bảng từ mô hình dữ liệu</w:t>
       </w:r>
-      <w:bookmarkEnd w:id="9"/>
+      <w:bookmarkEnd w:id="8"/>
     </w:p>
     <w:p>
       <w:pPr>
@@ -4774,11 +5845,11 @@
       <w:pPr>
         <w:pStyle w:val="Heading2"/>
       </w:pPr>
-      <w:bookmarkStart w:id="10" w:name="_Toc528481913"/>
+      <w:bookmarkStart w:id="9" w:name="_Toc528963479"/>
       <w:r>
         <w:t>Thao tác với các bảng</w:t>
       </w:r>
-      <w:bookmarkEnd w:id="10"/>
+      <w:bookmarkEnd w:id="9"/>
     </w:p>
     <w:p>
       <w:r>
@@ -4798,7 +5869,6 @@
           <w:rStyle w:val="HTMLCode"/>
           <w:rFonts w:eastAsiaTheme="majorEastAsia"/>
         </w:rPr>
-        <w:lastRenderedPageBreak/>
         <w:t>python manage.py shell</w:t>
       </w:r>
     </w:p>
@@ -5073,6 +6143,7 @@
         <w:rPr>
           <w:rStyle w:val="go"/>
         </w:rPr>
+        <w:lastRenderedPageBreak/>
         <w:t xml:space="preserve">Khi viết lớp </w:t>
       </w:r>
       <w:r>
@@ -5727,7 +6798,6 @@
           <w:szCs w:val="20"/>
           <w:lang w:bidi="lo-LA"/>
         </w:rPr>
-        <w:lastRenderedPageBreak/>
         <w:t>&gt;&gt;&gt; Question.objects.filter(id=1)</w:t>
       </w:r>
     </w:p>
@@ -5901,7 +6971,11 @@
         <w:t>choice_set.all() </w:t>
       </w:r>
       <w:r>
-        <w:t xml:space="preserve">(tên danh sách được đặt theo </w:t>
+        <w:t xml:space="preserve">(tên danh sách </w:t>
+      </w:r>
+      <w:r>
+        <w:lastRenderedPageBreak/>
+        <w:t xml:space="preserve">được đặt theo </w:t>
       </w:r>
       <w:r>
         <w:rPr>
@@ -6254,21 +7328,21 @@
       <w:pPr>
         <w:pStyle w:val="Heading1"/>
       </w:pPr>
-      <w:bookmarkStart w:id="11" w:name="_Toc528481914"/>
+      <w:bookmarkStart w:id="10" w:name="_Toc528963480"/>
       <w:r>
         <w:t>Backend System</w:t>
       </w:r>
+      <w:bookmarkEnd w:id="10"/>
+    </w:p>
+    <w:p>
+      <w:pPr>
+        <w:pStyle w:val="Heading2"/>
+      </w:pPr>
+      <w:bookmarkStart w:id="11" w:name="_Toc528963481"/>
+      <w:r>
+        <w:t>Tạo user</w:t>
+      </w:r>
       <w:bookmarkEnd w:id="11"/>
-    </w:p>
-    <w:p>
-      <w:pPr>
-        <w:pStyle w:val="Heading2"/>
-      </w:pPr>
-      <w:bookmarkStart w:id="12" w:name="_Toc528481915"/>
-      <w:r>
-        <w:t>Tạo user</w:t>
-      </w:r>
-      <w:bookmarkEnd w:id="12"/>
     </w:p>
     <w:p>
       <w:r>
@@ -6417,6 +7491,7 @@
           <w:noProof/>
           <w:lang w:bidi="lo-LA"/>
         </w:rPr>
+        <w:lastRenderedPageBreak/>
         <w:drawing>
           <wp:inline distT="0" distB="0" distL="0" distR="0">
             <wp:extent cx="5939790" cy="1843405"/>
@@ -6692,11 +7767,11 @@
       <w:pPr>
         <w:pStyle w:val="Heading1"/>
       </w:pPr>
-      <w:bookmarkStart w:id="13" w:name="_Toc528481916"/>
+      <w:bookmarkStart w:id="12" w:name="_Toc528963482"/>
       <w:r>
         <w:t>View và Template</w:t>
       </w:r>
-      <w:bookmarkEnd w:id="13"/>
+      <w:bookmarkEnd w:id="12"/>
     </w:p>
     <w:p>
       <w:r>
@@ -6729,7 +7804,6 @@
           <w:szCs w:val="24"/>
           <w:lang w:bidi="lo-LA"/>
         </w:rPr>
-        <w:lastRenderedPageBreak/>
         <w:t>V</w:t>
       </w:r>
       <w:r>
@@ -6804,6 +7878,7 @@
           <w:szCs w:val="24"/>
           <w:lang w:bidi="lo-LA"/>
         </w:rPr>
+        <w:lastRenderedPageBreak/>
         <w:t>Archive – Lưu trữ các bài viết theo năm/tháng.</w:t>
       </w:r>
     </w:p>
@@ -6838,11 +7913,11 @@
       <w:pPr>
         <w:pStyle w:val="Heading2"/>
       </w:pPr>
-      <w:bookmarkStart w:id="14" w:name="_Toc528481917"/>
+      <w:bookmarkStart w:id="13" w:name="_Toc528963483"/>
       <w:r>
         <w:t>Tạo view</w:t>
       </w:r>
-      <w:bookmarkEnd w:id="14"/>
+      <w:bookmarkEnd w:id="13"/>
     </w:p>
     <w:p>
       <w:r>
@@ -7400,7 +8475,6 @@
     </w:p>
     <w:p>
       <w:r>
-        <w:lastRenderedPageBreak/>
         <w:t>- Chuỗi (/polls/34/) vừa khít Regex </w:t>
       </w:r>
       <w:r>
@@ -7441,6 +8515,7 @@
     </w:p>
     <w:p>
       <w:r>
+        <w:lastRenderedPageBreak/>
         <w:t xml:space="preserve">Chuỗi Regex </w:t>
       </w:r>
       <w:r>
@@ -7474,11 +8549,11 @@
       <w:pPr>
         <w:pStyle w:val="Heading2"/>
       </w:pPr>
-      <w:bookmarkStart w:id="15" w:name="_Toc528481918"/>
+      <w:bookmarkStart w:id="14" w:name="_Toc528963484"/>
       <w:r>
         <w:t>Template</w:t>
       </w:r>
-      <w:bookmarkEnd w:id="15"/>
+      <w:bookmarkEnd w:id="14"/>
     </w:p>
     <w:p>
       <w:pPr>
@@ -7966,67 +9041,67 @@
         </w:rPr>
       </w:pPr>
       <w:r>
+        <w:t xml:space="preserve">                {{question.question_text}} </w:t>
+      </w:r>
+    </w:p>
+    <w:p>
+      <w:pPr>
+        <w:pStyle w:val="Code"/>
+        <w:rPr>
+          <w:rFonts w:cs="Times New Roman"/>
+          <w:szCs w:val="24"/>
+        </w:rPr>
+      </w:pPr>
+      <w:r>
+        <w:t>             &lt;/a&gt;</w:t>
+      </w:r>
+    </w:p>
+    <w:p>
+      <w:pPr>
+        <w:pStyle w:val="Code"/>
+        <w:rPr>
+          <w:rFonts w:cs="Times New Roman"/>
+          <w:szCs w:val="24"/>
+        </w:rPr>
+      </w:pPr>
+      <w:r>
+        <w:t>       &lt;li&gt;</w:t>
+      </w:r>
+    </w:p>
+    <w:p>
+      <w:pPr>
+        <w:pStyle w:val="Code"/>
+        <w:rPr>
+          <w:rFonts w:cs="Times New Roman"/>
+          <w:szCs w:val="24"/>
+        </w:rPr>
+      </w:pPr>
+      <w:r>
+        <w:t>       {% endfor %}</w:t>
+      </w:r>
+    </w:p>
+    <w:p>
+      <w:pPr>
+        <w:pStyle w:val="Code"/>
+        <w:rPr>
+          <w:rFonts w:cs="Times New Roman"/>
+          <w:szCs w:val="24"/>
+        </w:rPr>
+      </w:pPr>
+      <w:r>
+        <w:t>    &lt;/ul&gt;</w:t>
+      </w:r>
+    </w:p>
+    <w:p>
+      <w:pPr>
+        <w:pStyle w:val="Code"/>
+        <w:rPr>
+          <w:rFonts w:cs="Times New Roman"/>
+          <w:szCs w:val="24"/>
+        </w:rPr>
+      </w:pPr>
+      <w:r>
         <w:lastRenderedPageBreak/>
-        <w:t xml:space="preserve">                {{question.question_text}} </w:t>
-      </w:r>
-    </w:p>
-    <w:p>
-      <w:pPr>
-        <w:pStyle w:val="Code"/>
-        <w:rPr>
-          <w:rFonts w:cs="Times New Roman"/>
-          <w:szCs w:val="24"/>
-        </w:rPr>
-      </w:pPr>
-      <w:r>
-        <w:t>             &lt;/a&gt;</w:t>
-      </w:r>
-    </w:p>
-    <w:p>
-      <w:pPr>
-        <w:pStyle w:val="Code"/>
-        <w:rPr>
-          <w:rFonts w:cs="Times New Roman"/>
-          <w:szCs w:val="24"/>
-        </w:rPr>
-      </w:pPr>
-      <w:r>
-        <w:t>       &lt;li&gt;</w:t>
-      </w:r>
-    </w:p>
-    <w:p>
-      <w:pPr>
-        <w:pStyle w:val="Code"/>
-        <w:rPr>
-          <w:rFonts w:cs="Times New Roman"/>
-          <w:szCs w:val="24"/>
-        </w:rPr>
-      </w:pPr>
-      <w:r>
-        <w:t>       {% endfor %}</w:t>
-      </w:r>
-    </w:p>
-    <w:p>
-      <w:pPr>
-        <w:pStyle w:val="Code"/>
-        <w:rPr>
-          <w:rFonts w:cs="Times New Roman"/>
-          <w:szCs w:val="24"/>
-        </w:rPr>
-      </w:pPr>
-      <w:r>
-        <w:t>    &lt;/ul&gt;</w:t>
-      </w:r>
-    </w:p>
-    <w:p>
-      <w:pPr>
-        <w:pStyle w:val="Code"/>
-        <w:rPr>
-          <w:rFonts w:cs="Times New Roman"/>
-          <w:szCs w:val="24"/>
-        </w:rPr>
-      </w:pPr>
-      <w:r>
         <w:t>{% else %}</w:t>
       </w:r>
     </w:p>
@@ -8835,15 +9910,14 @@
           <w:lang w:val="vi-VN"/>
         </w:rPr>
       </w:pPr>
-      <w:bookmarkStart w:id="16" w:name="_Toc528481919"/>
+      <w:bookmarkStart w:id="15" w:name="_Toc528963485"/>
       <w:r>
         <w:rPr>
           <w:lang w:val="vi-VN"/>
         </w:rPr>
-        <w:lastRenderedPageBreak/>
         <w:t>Xử lý cho lỗi 404</w:t>
       </w:r>
-      <w:bookmarkEnd w:id="16"/>
+      <w:bookmarkEnd w:id="15"/>
     </w:p>
     <w:p>
       <w:pPr>
@@ -8988,6 +10062,7 @@
           <w:rFonts w:cs="Times New Roman"/>
           <w:szCs w:val="24"/>
         </w:rPr>
+        <w:lastRenderedPageBreak/>
         <w:t> </w:t>
       </w:r>
     </w:p>
@@ -9344,14 +10419,14 @@
           <w:lang w:val="vi-VN"/>
         </w:rPr>
       </w:pPr>
-      <w:bookmarkStart w:id="17" w:name="_Toc528481920"/>
+      <w:bookmarkStart w:id="16" w:name="_Toc528963486"/>
       <w:r>
         <w:rPr>
           <w:lang w:val="vi-VN"/>
         </w:rPr>
         <w:t>URL động</w:t>
       </w:r>
-      <w:bookmarkEnd w:id="17"/>
+      <w:bookmarkEnd w:id="16"/>
     </w:p>
     <w:p>
       <w:pPr>
@@ -9645,52 +10720,52 @@
         </w:rPr>
       </w:pPr>
       <w:r>
+        <w:t>...</w:t>
+      </w:r>
+    </w:p>
+    <w:p>
+      <w:pPr>
+        <w:pStyle w:val="Code"/>
+        <w:rPr>
+          <w:rFonts w:cs="Times New Roman"/>
+          <w:szCs w:val="24"/>
+        </w:rPr>
+      </w:pPr>
+      <w:r>
+        <w:t>url(r'^details/(?P&lt;question_id&gt;[0-9]+)/$', views.detail, name='detail'),</w:t>
+      </w:r>
+    </w:p>
+    <w:p>
+      <w:pPr>
+        <w:pStyle w:val="Code"/>
+        <w:rPr>
+          <w:rFonts w:cs="Times New Roman"/>
+          <w:szCs w:val="24"/>
+        </w:rPr>
+      </w:pPr>
+      <w:r>
+        <w:t>...</w:t>
+      </w:r>
+    </w:p>
+    <w:p>
+      <w:pPr>
+        <w:pStyle w:val="Heading2"/>
+        <w:rPr>
+          <w:lang w:val="vi-VN"/>
+        </w:rPr>
+      </w:pPr>
+      <w:bookmarkStart w:id="17" w:name="_Toc528963487"/>
+      <w:r>
+        <w:rPr>
+          <w:lang w:val="vi-VN"/>
+        </w:rPr>
         <w:lastRenderedPageBreak/>
-        <w:t>...</w:t>
-      </w:r>
-    </w:p>
-    <w:p>
-      <w:pPr>
-        <w:pStyle w:val="Code"/>
-        <w:rPr>
-          <w:rFonts w:cs="Times New Roman"/>
-          <w:szCs w:val="24"/>
-        </w:rPr>
-      </w:pPr>
-      <w:r>
-        <w:t>url(r'^details/(?P&lt;question_id&gt;[0-9]+)/$', views.detail, name='detail'),</w:t>
-      </w:r>
-    </w:p>
-    <w:p>
-      <w:pPr>
-        <w:pStyle w:val="Code"/>
-        <w:rPr>
-          <w:rFonts w:cs="Times New Roman"/>
-          <w:szCs w:val="24"/>
-        </w:rPr>
-      </w:pPr>
-      <w:r>
-        <w:t>...</w:t>
-      </w:r>
-    </w:p>
-    <w:p>
-      <w:pPr>
-        <w:pStyle w:val="Heading2"/>
-        <w:rPr>
-          <w:lang w:val="vi-VN"/>
-        </w:rPr>
-      </w:pPr>
-      <w:bookmarkStart w:id="18" w:name="_Toc528481921"/>
-      <w:r>
-        <w:rPr>
-          <w:lang w:val="vi-VN"/>
-        </w:rPr>
         <w:t>N</w:t>
       </w:r>
       <w:r>
         <w:t>amespace cho URL</w:t>
       </w:r>
-      <w:bookmarkEnd w:id="18"/>
+      <w:bookmarkEnd w:id="17"/>
     </w:p>
     <w:p>
       <w:pPr>
@@ -10260,20 +11335,20 @@
       <w:pPr>
         <w:pStyle w:val="Heading1"/>
       </w:pPr>
-      <w:bookmarkStart w:id="19" w:name="_Toc528481922"/>
+      <w:bookmarkStart w:id="18" w:name="_Toc528963488"/>
+      <w:r>
+        <w:t>Form trong Django</w:t>
+      </w:r>
+      <w:bookmarkEnd w:id="18"/>
+    </w:p>
+    <w:p>
+      <w:r>
+        <w:t>Thay đổi template detail.html</w:t>
+      </w:r>
+    </w:p>
+    <w:p>
       <w:r>
         <w:lastRenderedPageBreak/>
-        <w:t>Form trong Django</w:t>
-      </w:r>
-      <w:bookmarkEnd w:id="19"/>
-    </w:p>
-    <w:p>
-      <w:r>
-        <w:t>Thay đổi template detail.html</w:t>
-      </w:r>
-    </w:p>
-    <w:p>
-      <w:r>
         <w:t>polls/templates/tem1/detail.html</w:t>
       </w:r>
     </w:p>
@@ -11161,28 +12236,38 @@
     </w:p>
     <w:p>
       <w:pPr>
-        <w:pStyle w:val="Heading1"/>
-        <w:numPr>
-          <w:ilvl w:val="0"/>
-          <w:numId w:val="0"/>
-        </w:numPr>
-        <w:ind w:left="720" w:hanging="360"/>
-      </w:pPr>
-      <w:bookmarkStart w:id="20" w:name="_Toc528481923"/>
-      <w:r>
+        <w:rPr>
+          <w:b/>
+          <w:bCs/>
+        </w:rPr>
+      </w:pPr>
+      <w:bookmarkStart w:id="19" w:name="_Toc528963489"/>
+      <w:bookmarkStart w:id="20" w:name="_GoBack"/>
+      <w:bookmarkEnd w:id="20"/>
+      <w:r>
+        <w:rPr>
+          <w:b/>
+          <w:bCs/>
+        </w:rPr>
         <w:t xml:space="preserve">hàm view </w:t>
       </w:r>
       <w:r>
         <w:rPr>
           <w:rStyle w:val="HTMLCode"/>
           <w:rFonts w:eastAsiaTheme="majorEastAsia"/>
+          <w:b/>
+          <w:bCs/>
         </w:rPr>
         <w:t>vote()</w:t>
       </w:r>
       <w:r>
+        <w:rPr>
+          <w:b/>
+          <w:bCs/>
+        </w:rPr>
         <w:t xml:space="preserve"> xử lý từng thao tác vote</w:t>
       </w:r>
-      <w:bookmarkEnd w:id="20"/>
+      <w:bookmarkEnd w:id="19"/>
     </w:p>
     <w:p>
       <w:r>
@@ -11346,97 +12431,97 @@
           <w:rFonts w:cs="Times New Roman"/>
           <w:szCs w:val="24"/>
         </w:rPr>
+        <w:t> </w:t>
+      </w:r>
+    </w:p>
+    <w:p>
+      <w:pPr>
+        <w:pStyle w:val="Code"/>
+        <w:rPr>
+          <w:rFonts w:cs="Times New Roman"/>
+          <w:szCs w:val="24"/>
+        </w:rPr>
+      </w:pPr>
+      <w:r>
+        <w:t>def</w:t>
+      </w:r>
+      <w:r>
+        <w:rPr>
+          <w:rFonts w:cs="Times New Roman"/>
+          <w:szCs w:val="24"/>
+        </w:rPr>
+        <w:t xml:space="preserve"> </w:t>
+      </w:r>
+      <w:r>
+        <w:t>vote(request, question_id):</w:t>
+      </w:r>
+    </w:p>
+    <w:p>
+      <w:pPr>
+        <w:pStyle w:val="Code"/>
+        <w:rPr>
+          <w:rFonts w:cs="Times New Roman"/>
+          <w:szCs w:val="24"/>
+        </w:rPr>
+      </w:pPr>
+      <w:r>
+        <w:t>    question =</w:t>
+      </w:r>
+      <w:r>
+        <w:rPr>
+          <w:rFonts w:cs="Times New Roman"/>
+          <w:szCs w:val="24"/>
+        </w:rPr>
+        <w:t xml:space="preserve"> </w:t>
+      </w:r>
+      <w:r>
+        <w:t>get_object_or_404(Question, pk=question_id)</w:t>
+      </w:r>
+    </w:p>
+    <w:p>
+      <w:pPr>
+        <w:pStyle w:val="Code"/>
+        <w:rPr>
+          <w:rFonts w:cs="Times New Roman"/>
+          <w:szCs w:val="24"/>
+        </w:rPr>
+      </w:pPr>
+      <w:r>
+        <w:t>    try:</w:t>
+      </w:r>
+    </w:p>
+    <w:p>
+      <w:pPr>
+        <w:pStyle w:val="Code"/>
+        <w:rPr>
+          <w:rFonts w:cs="Times New Roman"/>
+          <w:szCs w:val="24"/>
+        </w:rPr>
+      </w:pPr>
+      <w:r>
+        <w:t>        selected_choice =</w:t>
+      </w:r>
+      <w:r>
+        <w:rPr>
+          <w:rFonts w:cs="Times New Roman"/>
+          <w:szCs w:val="24"/>
+        </w:rPr>
+        <w:t xml:space="preserve"> </w:t>
+      </w:r>
+      <w:r>
+        <w:t>question.choice_set_get(pk=request.POST['choice'])</w:t>
+      </w:r>
+    </w:p>
+    <w:p>
+      <w:pPr>
+        <w:pStyle w:val="Code"/>
+        <w:rPr>
+          <w:rFonts w:cs="Times New Roman"/>
+          <w:szCs w:val="24"/>
+        </w:rPr>
+      </w:pPr>
+      <w:r>
         <w:lastRenderedPageBreak/>
-        <w:t> </w:t>
-      </w:r>
-    </w:p>
-    <w:p>
-      <w:pPr>
-        <w:pStyle w:val="Code"/>
-        <w:rPr>
-          <w:rFonts w:cs="Times New Roman"/>
-          <w:szCs w:val="24"/>
-        </w:rPr>
-      </w:pPr>
-      <w:r>
-        <w:t>def</w:t>
-      </w:r>
-      <w:r>
-        <w:rPr>
-          <w:rFonts w:cs="Times New Roman"/>
-          <w:szCs w:val="24"/>
-        </w:rPr>
-        <w:t xml:space="preserve"> </w:t>
-      </w:r>
-      <w:r>
-        <w:t>vote(request, question_id):</w:t>
-      </w:r>
-    </w:p>
-    <w:p>
-      <w:pPr>
-        <w:pStyle w:val="Code"/>
-        <w:rPr>
-          <w:rFonts w:cs="Times New Roman"/>
-          <w:szCs w:val="24"/>
-        </w:rPr>
-      </w:pPr>
-      <w:r>
-        <w:t>    question =</w:t>
-      </w:r>
-      <w:r>
-        <w:rPr>
-          <w:rFonts w:cs="Times New Roman"/>
-          <w:szCs w:val="24"/>
-        </w:rPr>
-        <w:t xml:space="preserve"> </w:t>
-      </w:r>
-      <w:r>
-        <w:t>get_object_or_404(Question, pk=question_id)</w:t>
-      </w:r>
-    </w:p>
-    <w:p>
-      <w:pPr>
-        <w:pStyle w:val="Code"/>
-        <w:rPr>
-          <w:rFonts w:cs="Times New Roman"/>
-          <w:szCs w:val="24"/>
-        </w:rPr>
-      </w:pPr>
-      <w:r>
-        <w:t>    try:</w:t>
-      </w:r>
-    </w:p>
-    <w:p>
-      <w:pPr>
-        <w:pStyle w:val="Code"/>
-        <w:rPr>
-          <w:rFonts w:cs="Times New Roman"/>
-          <w:szCs w:val="24"/>
-        </w:rPr>
-      </w:pPr>
-      <w:r>
-        <w:t>        selected_choice =</w:t>
-      </w:r>
-      <w:r>
-        <w:rPr>
-          <w:rFonts w:cs="Times New Roman"/>
-          <w:szCs w:val="24"/>
-        </w:rPr>
-        <w:t xml:space="preserve"> </w:t>
-      </w:r>
-      <w:r>
-        <w:t>question.choice_set_get(pk=request.POST['choice'])</w:t>
-      </w:r>
-    </w:p>
-    <w:p>
-      <w:pPr>
-        <w:pStyle w:val="Code"/>
-        <w:rPr>
-          <w:rFonts w:cs="Times New Roman"/>
-          <w:szCs w:val="24"/>
-        </w:rPr>
-      </w:pPr>
-      <w:r>
         <w:t>    except</w:t>
       </w:r>
       <w:r>
@@ -11863,7 +12948,7 @@
       <w:pPr>
         <w:pStyle w:val="Heading1"/>
       </w:pPr>
-      <w:bookmarkStart w:id="21" w:name="_Toc528481924"/>
+      <w:bookmarkStart w:id="21" w:name="_Toc528963490"/>
       <w:r>
         <w:t>File tĩnh</w:t>
       </w:r>
@@ -11938,7 +13023,7 @@
       <w:pPr>
         <w:pStyle w:val="Heading2"/>
       </w:pPr>
-      <w:bookmarkStart w:id="22" w:name="_Toc528481925"/>
+      <w:bookmarkStart w:id="22" w:name="_Toc528963491"/>
       <w:r>
         <w:lastRenderedPageBreak/>
         <w:t>Tùy biến CSS</w:t>
@@ -12348,7 +13433,7 @@
       <w:pPr>
         <w:pStyle w:val="Heading1"/>
       </w:pPr>
-      <w:bookmarkStart w:id="23" w:name="_Toc528481926"/>
+      <w:bookmarkStart w:id="23" w:name="_Toc528963492"/>
       <w:r>
         <w:t xml:space="preserve">Tùy chỉnh </w:t>
       </w:r>
@@ -12364,7 +13449,7 @@
       <w:pPr>
         <w:pStyle w:val="Heading2"/>
       </w:pPr>
-      <w:bookmarkStart w:id="24" w:name="_Toc528481927"/>
+      <w:bookmarkStart w:id="24" w:name="_Toc528963493"/>
       <w:r>
         <w:t>Tùy chỉnh form</w:t>
       </w:r>
@@ -12892,7 +13977,7 @@
       <w:pPr>
         <w:pStyle w:val="Heading2"/>
       </w:pPr>
-      <w:bookmarkStart w:id="25" w:name="_Toc528481928"/>
+      <w:bookmarkStart w:id="25" w:name="_Toc528963494"/>
       <w:r>
         <w:lastRenderedPageBreak/>
         <w:t>Tùy chỉnh model chứa khóa ngoại</w:t>
@@ -13652,7 +14737,7 @@
       <w:pPr>
         <w:pStyle w:val="Heading2"/>
       </w:pPr>
-      <w:bookmarkStart w:id="26" w:name="_Toc528481929"/>
+      <w:bookmarkStart w:id="26" w:name="_Toc528963495"/>
       <w:r>
         <w:t xml:space="preserve">Tùy chỉnh trang </w:t>
       </w:r>
@@ -14365,6 +15450,1854 @@
         <w:t>với CSDL nên thêm nhiều thuộc tính vào sẽ làm quá trình tìm kiếm chậm đi.</w:t>
       </w:r>
     </w:p>
+    <w:p>
+      <w:pPr>
+        <w:pStyle w:val="Heading2"/>
+      </w:pPr>
+      <w:bookmarkStart w:id="27" w:name="_Toc528963496"/>
+      <w:r>
+        <w:t>Ví dụ khác về chỉnh sửa trong admin</w:t>
+      </w:r>
+      <w:bookmarkEnd w:id="27"/>
+    </w:p>
+    <w:p>
+      <w:r>
+        <w:t>blogs/admin.py</w:t>
+      </w:r>
+    </w:p>
+    <w:p>
+      <w:pPr>
+        <w:pStyle w:val="Code"/>
+      </w:pPr>
+      <w:r>
+        <w:t>from django.contrib import admin</w:t>
+      </w:r>
+    </w:p>
+    <w:p>
+      <w:pPr>
+        <w:pStyle w:val="Code"/>
+      </w:pPr>
+      <w:r>
+        <w:t>from .models import Post</w:t>
+      </w:r>
+    </w:p>
+    <w:p>
+      <w:pPr>
+        <w:pStyle w:val="Code"/>
+      </w:pPr>
+      <w:r>
+        <w:t># Register your models here.</w:t>
+      </w:r>
+    </w:p>
+    <w:p>
+      <w:pPr>
+        <w:pStyle w:val="Code"/>
+      </w:pPr>
+      <w:r>
+        <w:t>class PostAdmin(admin.ModelAdmin):</w:t>
+      </w:r>
+    </w:p>
+    <w:p>
+      <w:pPr>
+        <w:pStyle w:val="Code"/>
+      </w:pPr>
+      <w:r>
+        <w:tab/>
+        <w:t>list_display = ('title', 'slug', 'author', 'publish', 'status')</w:t>
+      </w:r>
+    </w:p>
+    <w:p>
+      <w:pPr>
+        <w:pStyle w:val="Code"/>
+      </w:pPr>
+      <w:r>
+        <w:tab/>
+        <w:t>list_filter = ('status', 'created', 'publish', 'author')</w:t>
+      </w:r>
+    </w:p>
+    <w:p>
+      <w:pPr>
+        <w:pStyle w:val="Code"/>
+      </w:pPr>
+      <w:r>
+        <w:tab/>
+        <w:t>search_fields = ('title', 'body')</w:t>
+      </w:r>
+    </w:p>
+    <w:p>
+      <w:pPr>
+        <w:pStyle w:val="Code"/>
+      </w:pPr>
+      <w:r>
+        <w:tab/>
+        <w:t xml:space="preserve">#prepopulate the slug field with the input of the title field </w:t>
+      </w:r>
+    </w:p>
+    <w:p>
+      <w:pPr>
+        <w:pStyle w:val="Code"/>
+      </w:pPr>
+      <w:r>
+        <w:tab/>
+        <w:t>#using the prepopulated_fields attribute</w:t>
+      </w:r>
+    </w:p>
+    <w:p>
+      <w:pPr>
+        <w:pStyle w:val="Code"/>
+      </w:pPr>
+      <w:r>
+        <w:tab/>
+        <w:t>prepopulated_fields = {'slug': ('title',)}</w:t>
+      </w:r>
+    </w:p>
+    <w:p>
+      <w:pPr>
+        <w:pStyle w:val="Code"/>
+      </w:pPr>
+      <w:r>
+        <w:tab/>
+        <w:t>raw_id_fields = ('author',)</w:t>
+      </w:r>
+    </w:p>
+    <w:p>
+      <w:pPr>
+        <w:pStyle w:val="Code"/>
+      </w:pPr>
+      <w:r>
+        <w:tab/>
+        <w:t>date_hierarchy = 'publish'</w:t>
+      </w:r>
+    </w:p>
+    <w:p>
+      <w:pPr>
+        <w:pStyle w:val="Code"/>
+      </w:pPr>
+      <w:r>
+        <w:tab/>
+        <w:t>ordering = ['status', 'publish']</w:t>
+      </w:r>
+    </w:p>
+    <w:p>
+      <w:pPr>
+        <w:pStyle w:val="Code"/>
+      </w:pPr>
+    </w:p>
+    <w:p>
+      <w:pPr>
+        <w:pStyle w:val="Code"/>
+      </w:pPr>
+      <w:r>
+        <w:t>admin.site.register(Post, PostAdmin)</w:t>
+      </w:r>
+    </w:p>
+    <w:p>
+      <w:pPr>
+        <w:pStyle w:val="Code"/>
+      </w:pPr>
+    </w:p>
+    <w:p>
+      <w:r>
+        <w:t>Giao diện sẽ như sau:</w:t>
+      </w:r>
+    </w:p>
+    <w:p>
+      <w:r>
+        <w:rPr>
+          <w:noProof/>
+          <w:lang w:bidi="lo-LA"/>
+        </w:rPr>
+        <w:drawing>
+          <wp:inline distT="0" distB="0" distL="0" distR="0">
+            <wp:extent cx="5931535" cy="2425065"/>
+            <wp:effectExtent l="0" t="0" r="0" b="0"/>
+            <wp:docPr id="8" name="Picture 8"/>
+            <wp:cNvGraphicFramePr>
+              <a:graphicFrameLocks xmlns:a="http://schemas.openxmlformats.org/drawingml/2006/main" noChangeAspect="1"/>
+            </wp:cNvGraphicFramePr>
+            <a:graphic xmlns:a="http://schemas.openxmlformats.org/drawingml/2006/main">
+              <a:graphicData uri="http://schemas.openxmlformats.org/drawingml/2006/picture">
+                <pic:pic xmlns:pic="http://schemas.openxmlformats.org/drawingml/2006/picture">
+                  <pic:nvPicPr>
+                    <pic:cNvPr id="0" name="Picture 2"/>
+                    <pic:cNvPicPr>
+                      <a:picLocks noChangeAspect="1" noChangeArrowheads="1"/>
+                    </pic:cNvPicPr>
+                  </pic:nvPicPr>
+                  <pic:blipFill>
+                    <a:blip r:embed="rId18">
+                      <a:extLst>
+                        <a:ext uri="{28A0092B-C50C-407E-A947-70E740481C1C}">
+                          <a14:useLocalDpi xmlns:a14="http://schemas.microsoft.com/office/drawing/2010/main" val="0"/>
+                        </a:ext>
+                      </a:extLst>
+                    </a:blip>
+                    <a:srcRect/>
+                    <a:stretch>
+                      <a:fillRect/>
+                    </a:stretch>
+                  </pic:blipFill>
+                  <pic:spPr bwMode="auto">
+                    <a:xfrm>
+                      <a:off x="0" y="0"/>
+                      <a:ext cx="5931535" cy="2425065"/>
+                    </a:xfrm>
+                    <a:prstGeom prst="rect">
+                      <a:avLst/>
+                    </a:prstGeom>
+                    <a:noFill/>
+                    <a:ln>
+                      <a:noFill/>
+                    </a:ln>
+                  </pic:spPr>
+                </pic:pic>
+              </a:graphicData>
+            </a:graphic>
+          </wp:inline>
+        </w:drawing>
+      </w:r>
+    </w:p>
+    <w:p>
+      <w:r>
+        <w:t>Giao diện thêm mới</w:t>
+      </w:r>
+    </w:p>
+    <w:p>
+      <w:pPr>
+        <w:rPr>
+          <w:noProof/>
+          <w:lang w:bidi="lo-LA"/>
+        </w:rPr>
+      </w:pPr>
+      <w:r>
+        <w:rPr>
+          <w:noProof/>
+          <w:lang w:bidi="lo-LA"/>
+        </w:rPr>
+        <w:lastRenderedPageBreak/>
+        <w:drawing>
+          <wp:inline distT="0" distB="0" distL="0" distR="0">
+            <wp:extent cx="5939790" cy="4253865"/>
+            <wp:effectExtent l="0" t="0" r="3810" b="0"/>
+            <wp:docPr id="7" name="Picture 7"/>
+            <wp:cNvGraphicFramePr>
+              <a:graphicFrameLocks xmlns:a="http://schemas.openxmlformats.org/drawingml/2006/main" noChangeAspect="1"/>
+            </wp:cNvGraphicFramePr>
+            <a:graphic xmlns:a="http://schemas.openxmlformats.org/drawingml/2006/main">
+              <a:graphicData uri="http://schemas.openxmlformats.org/drawingml/2006/picture">
+                <pic:pic xmlns:pic="http://schemas.openxmlformats.org/drawingml/2006/picture">
+                  <pic:nvPicPr>
+                    <pic:cNvPr id="0" name="Picture 1"/>
+                    <pic:cNvPicPr>
+                      <a:picLocks noChangeAspect="1" noChangeArrowheads="1"/>
+                    </pic:cNvPicPr>
+                  </pic:nvPicPr>
+                  <pic:blipFill>
+                    <a:blip r:embed="rId19">
+                      <a:extLst>
+                        <a:ext uri="{28A0092B-C50C-407E-A947-70E740481C1C}">
+                          <a14:useLocalDpi xmlns:a14="http://schemas.microsoft.com/office/drawing/2010/main" val="0"/>
+                        </a:ext>
+                      </a:extLst>
+                    </a:blip>
+                    <a:srcRect/>
+                    <a:stretch>
+                      <a:fillRect/>
+                    </a:stretch>
+                  </pic:blipFill>
+                  <pic:spPr bwMode="auto">
+                    <a:xfrm>
+                      <a:off x="0" y="0"/>
+                      <a:ext cx="5939790" cy="4253865"/>
+                    </a:xfrm>
+                    <a:prstGeom prst="rect">
+                      <a:avLst/>
+                    </a:prstGeom>
+                    <a:noFill/>
+                    <a:ln>
+                      <a:noFill/>
+                    </a:ln>
+                  </pic:spPr>
+                </pic:pic>
+              </a:graphicData>
+            </a:graphic>
+          </wp:inline>
+        </w:drawing>
+      </w:r>
+    </w:p>
+    <w:p>
+      <w:pPr>
+        <w:ind w:firstLine="720"/>
+      </w:pPr>
+      <w:r>
+        <w:t>Với 2 dòng dưới sẽ có tác dụng trong form thêm mới.</w:t>
+      </w:r>
+    </w:p>
+    <w:p>
+      <w:pPr>
+        <w:ind w:firstLine="720"/>
+      </w:pPr>
+      <w:r>
+        <w:t>prepopulated_fields = {'slug': ('title',)}</w:t>
+      </w:r>
+    </w:p>
+    <w:p>
+      <w:r>
+        <w:tab/>
+        <w:t>raw_id_fields = ('author',)</w:t>
+      </w:r>
+    </w:p>
+    <w:p>
+      <w:r>
+        <w:tab/>
+        <w:t>prepopulated_fields: tự động điền dữ liệu cho slug với dữ liệu lấy từ title.</w:t>
+      </w:r>
+    </w:p>
+    <w:p>
+      <w:r>
+        <w:tab/>
+        <w:t>raw_id_fields giúp hiển thị kính lúp để tìm khóa ngoại.</w:t>
+      </w:r>
+    </w:p>
+    <w:p>
+      <w:pPr>
+        <w:pStyle w:val="Heading1"/>
+      </w:pPr>
+      <w:bookmarkStart w:id="28" w:name="_Toc528963497"/>
+      <w:r>
+        <w:t>Working with QuerySet and managers</w:t>
+      </w:r>
+      <w:bookmarkEnd w:id="28"/>
+    </w:p>
+    <w:p>
+      <w:pPr>
+        <w:rPr>
+          <w:rFonts w:cs="Book Antiqua"/>
+          <w:color w:val="000000"/>
+          <w:sz w:val="21"/>
+          <w:szCs w:val="21"/>
+        </w:rPr>
+      </w:pPr>
+      <w:r>
+        <w:rPr>
+          <w:rFonts w:cs="Book Antiqua"/>
+          <w:color w:val="000000"/>
+          <w:sz w:val="21"/>
+          <w:szCs w:val="21"/>
+        </w:rPr>
+        <w:t xml:space="preserve">Django comes with a powerful database-abstraction API that lets you create, retrieve, update, and delete objects easily. The Django </w:t>
+      </w:r>
+      <w:r>
+        <w:rPr>
+          <w:rFonts w:cs="Book Antiqua"/>
+          <w:b/>
+          <w:bCs/>
+          <w:color w:val="000000"/>
+          <w:sz w:val="21"/>
+          <w:szCs w:val="21"/>
+        </w:rPr>
+        <w:t xml:space="preserve">Object-relational Mapper </w:t>
+      </w:r>
+      <w:r>
+        <w:rPr>
+          <w:rFonts w:cs="Book Antiqua"/>
+          <w:color w:val="000000"/>
+          <w:sz w:val="21"/>
+          <w:szCs w:val="21"/>
+        </w:rPr>
+        <w:t>(</w:t>
+      </w:r>
+      <w:r>
+        <w:rPr>
+          <w:rFonts w:cs="Book Antiqua"/>
+          <w:b/>
+          <w:bCs/>
+          <w:color w:val="000000"/>
+          <w:sz w:val="21"/>
+          <w:szCs w:val="21"/>
+        </w:rPr>
+        <w:t>ORM</w:t>
+      </w:r>
+      <w:r>
+        <w:rPr>
+          <w:rFonts w:cs="Book Antiqua"/>
+          <w:color w:val="000000"/>
+          <w:sz w:val="21"/>
+          <w:szCs w:val="21"/>
+        </w:rPr>
+        <w:t>) is compatible with MySQL, PostgreSQL, SQLite, and Oracle.</w:t>
+      </w:r>
+    </w:p>
+    <w:p>
+      <w:pPr>
+        <w:pStyle w:val="Heading2"/>
+      </w:pPr>
+      <w:bookmarkStart w:id="29" w:name="_Toc528963498"/>
+      <w:r>
+        <w:t>Creating objects</w:t>
+      </w:r>
+      <w:bookmarkEnd w:id="29"/>
+    </w:p>
+    <w:p>
+      <w:pPr>
+        <w:pStyle w:val="Code"/>
+      </w:pPr>
+      <w:r>
+        <w:t xml:space="preserve">from django.contrib.auth.models import User </w:t>
+      </w:r>
+    </w:p>
+    <w:p>
+      <w:pPr>
+        <w:pStyle w:val="Code"/>
+      </w:pPr>
+      <w:r>
+        <w:t xml:space="preserve">from blog.models import Post </w:t>
+      </w:r>
+    </w:p>
+    <w:p>
+      <w:pPr>
+        <w:pStyle w:val="Code"/>
+      </w:pPr>
+      <w:r>
+        <w:t xml:space="preserve">user = User.objects.get(username='admin') </w:t>
+      </w:r>
+    </w:p>
+    <w:p>
+      <w:pPr>
+        <w:pStyle w:val="Code"/>
+      </w:pPr>
+      <w:r>
+        <w:t xml:space="preserve">Post.objects.create(title='One more post', </w:t>
+      </w:r>
+    </w:p>
+    <w:p>
+      <w:pPr>
+        <w:pStyle w:val="Code"/>
+        <w:ind w:firstLine="720"/>
+      </w:pPr>
+      <w:r>
+        <w:t xml:space="preserve">slug='one-more-post', </w:t>
+      </w:r>
+    </w:p>
+    <w:p>
+      <w:pPr>
+        <w:pStyle w:val="Code"/>
+        <w:ind w:firstLine="720"/>
+      </w:pPr>
+      <w:r>
+        <w:t xml:space="preserve">body='Post body.', </w:t>
+      </w:r>
+    </w:p>
+    <w:p>
+      <w:pPr>
+        <w:pStyle w:val="Code"/>
+        <w:ind w:firstLine="720"/>
+      </w:pPr>
+      <w:r>
+        <w:lastRenderedPageBreak/>
+        <w:t>author=user)</w:t>
+      </w:r>
+    </w:p>
+    <w:p>
+      <w:pPr>
+        <w:pStyle w:val="Code"/>
+      </w:pPr>
+      <w:r>
+        <w:rPr>
+          <w:rFonts w:cs="Courier Std"/>
+          <w:color w:val="000000"/>
+          <w:sz w:val="18"/>
+          <w:szCs w:val="18"/>
+        </w:rPr>
+        <w:t>post.save()</w:t>
+      </w:r>
+    </w:p>
+    <w:p>
+      <w:pPr>
+        <w:pStyle w:val="Heading2"/>
+      </w:pPr>
+      <w:bookmarkStart w:id="30" w:name="_Toc528963499"/>
+      <w:r>
+        <w:t>Updating</w:t>
+      </w:r>
+      <w:r>
+        <w:t xml:space="preserve"> objects</w:t>
+      </w:r>
+      <w:bookmarkEnd w:id="30"/>
+    </w:p>
+    <w:p>
+      <w:pPr>
+        <w:pStyle w:val="Code"/>
+      </w:pPr>
+      <w:r>
+        <w:t xml:space="preserve">post.title = 'New title' </w:t>
+      </w:r>
+    </w:p>
+    <w:p>
+      <w:pPr>
+        <w:pStyle w:val="Code"/>
+      </w:pPr>
+      <w:r>
+        <w:t>post.save()</w:t>
+      </w:r>
+    </w:p>
+    <w:p>
+      <w:pPr>
+        <w:pStyle w:val="Heading2"/>
+      </w:pPr>
+      <w:bookmarkStart w:id="31" w:name="_Toc528963500"/>
+      <w:r>
+        <w:t>Retrieving objects</w:t>
+      </w:r>
+      <w:bookmarkEnd w:id="31"/>
+    </w:p>
+    <w:p>
+      <w:pPr>
+        <w:rPr>
+          <w:rFonts w:cs="Book Antiqua"/>
+          <w:color w:val="000000"/>
+          <w:sz w:val="21"/>
+          <w:szCs w:val="21"/>
+        </w:rPr>
+      </w:pPr>
+      <w:r>
+        <w:rPr>
+          <w:rFonts w:cs="Book Antiqua"/>
+          <w:color w:val="000000"/>
+          <w:sz w:val="21"/>
+          <w:szCs w:val="21"/>
+        </w:rPr>
+        <w:t xml:space="preserve">The Django </w:t>
+      </w:r>
+      <w:r>
+        <w:rPr>
+          <w:rFonts w:cs="Book Antiqua"/>
+          <w:b/>
+          <w:bCs/>
+          <w:color w:val="000000"/>
+          <w:sz w:val="21"/>
+          <w:szCs w:val="21"/>
+        </w:rPr>
+        <w:t xml:space="preserve">Object-relational mapping </w:t>
+      </w:r>
+      <w:r>
+        <w:rPr>
+          <w:rFonts w:cs="Book Antiqua"/>
+          <w:color w:val="000000"/>
+          <w:sz w:val="21"/>
+          <w:szCs w:val="21"/>
+        </w:rPr>
+        <w:t>(</w:t>
+      </w:r>
+      <w:r>
+        <w:rPr>
+          <w:rFonts w:cs="Book Antiqua"/>
+          <w:b/>
+          <w:bCs/>
+          <w:color w:val="000000"/>
+          <w:sz w:val="21"/>
+          <w:szCs w:val="21"/>
+        </w:rPr>
+        <w:t>ORM</w:t>
+      </w:r>
+      <w:r>
+        <w:rPr>
+          <w:rFonts w:cs="Book Antiqua"/>
+          <w:color w:val="000000"/>
+          <w:sz w:val="21"/>
+          <w:szCs w:val="21"/>
+        </w:rPr>
+        <w:t>) is based on QuerySet.</w:t>
+      </w:r>
+    </w:p>
+    <w:p>
+      <w:pPr>
+        <w:rPr>
+          <w:rFonts w:cs="Book Antiqua"/>
+          <w:color w:val="000000"/>
+          <w:sz w:val="21"/>
+          <w:szCs w:val="21"/>
+        </w:rPr>
+      </w:pPr>
+      <w:r>
+        <w:rPr>
+          <w:rFonts w:cs="Book Antiqua"/>
+          <w:color w:val="000000"/>
+          <w:sz w:val="21"/>
+          <w:szCs w:val="21"/>
+        </w:rPr>
+        <w:t xml:space="preserve">Each Django model has at least one manager, and the default manager is called </w:t>
+      </w:r>
+      <w:r>
+        <w:rPr>
+          <w:rStyle w:val="A5"/>
+          <w:b/>
+          <w:bCs/>
+          <w:color w:val="FF0000"/>
+        </w:rPr>
+        <w:t>objects</w:t>
+      </w:r>
+      <w:r>
+        <w:rPr>
+          <w:rFonts w:cs="Book Antiqua"/>
+          <w:color w:val="000000"/>
+          <w:sz w:val="21"/>
+          <w:szCs w:val="21"/>
+        </w:rPr>
+        <w:t xml:space="preserve">. You get a </w:t>
+      </w:r>
+      <w:r>
+        <w:rPr>
+          <w:rStyle w:val="A5"/>
+        </w:rPr>
+        <w:t xml:space="preserve">QuerySet </w:t>
+      </w:r>
+      <w:r>
+        <w:rPr>
+          <w:rFonts w:cs="Book Antiqua"/>
+          <w:color w:val="000000"/>
+          <w:sz w:val="21"/>
+          <w:szCs w:val="21"/>
+        </w:rPr>
+        <w:t>object by using your models manager.</w:t>
+      </w:r>
+    </w:p>
+    <w:p>
+      <w:pPr>
+        <w:pStyle w:val="Code"/>
+      </w:pPr>
+      <w:r>
+        <w:t>all_posts  = Post.objects.all()</w:t>
+      </w:r>
+    </w:p>
+    <w:p>
+      <w:pPr>
+        <w:pStyle w:val="Code"/>
+      </w:pPr>
+      <w:r>
+        <w:t>user = User.objects.get(username='admin')</w:t>
+      </w:r>
+    </w:p>
+    <w:p>
+      <w:pPr>
+        <w:pStyle w:val="Heading2"/>
+      </w:pPr>
+      <w:bookmarkStart w:id="32" w:name="_Toc528963501"/>
+      <w:r>
+        <w:t>Using the filter() method</w:t>
+      </w:r>
+      <w:bookmarkEnd w:id="32"/>
+    </w:p>
+    <w:p>
+      <w:pPr>
+        <w:rPr>
+          <w:rFonts w:cs="Book Antiqua"/>
+          <w:color w:val="000000"/>
+          <w:sz w:val="21"/>
+          <w:szCs w:val="21"/>
+        </w:rPr>
+      </w:pPr>
+      <w:r>
+        <w:rPr>
+          <w:rFonts w:cs="Book Antiqua"/>
+          <w:color w:val="000000"/>
+          <w:sz w:val="21"/>
+          <w:szCs w:val="21"/>
+        </w:rPr>
+        <w:t xml:space="preserve">To filter a QuerySet, you can use the </w:t>
+      </w:r>
+      <w:r>
+        <w:rPr>
+          <w:rStyle w:val="A5"/>
+        </w:rPr>
+        <w:t xml:space="preserve">filter() </w:t>
+      </w:r>
+      <w:r>
+        <w:rPr>
+          <w:rFonts w:cs="Book Antiqua"/>
+          <w:color w:val="000000"/>
+          <w:sz w:val="21"/>
+          <w:szCs w:val="21"/>
+        </w:rPr>
+        <w:t>method of the manager.</w:t>
+      </w:r>
+    </w:p>
+    <w:p>
+      <w:pPr>
+        <w:pStyle w:val="Code"/>
+      </w:pPr>
+      <w:r>
+        <w:t>Post.objects.filter(publish__year=2015)</w:t>
+      </w:r>
+    </w:p>
+    <w:p>
+      <w:pPr>
+        <w:pStyle w:val="Code"/>
+      </w:pPr>
+      <w:r>
+        <w:t>Post.objects.filter(publish__year=2015, author__username='admin')</w:t>
+      </w:r>
+    </w:p>
+    <w:p>
+      <w:pPr>
+        <w:pStyle w:val="Code"/>
+        <w:rPr>
+          <w:rFonts w:ascii="Courier Std" w:hAnsi="Courier Std"/>
+        </w:rPr>
+      </w:pPr>
+      <w:r>
+        <w:rPr>
+          <w:rFonts w:ascii="Courier Std" w:hAnsi="Courier Std"/>
+        </w:rPr>
+        <w:t xml:space="preserve">Post.objects.filter(publish__year=2015)\ </w:t>
+      </w:r>
+    </w:p>
+    <w:p>
+      <w:pPr>
+        <w:pStyle w:val="Code"/>
+      </w:pPr>
+      <w:r>
+        <w:rPr>
+          <w:rFonts w:ascii="Courier Std" w:hAnsi="Courier Std"/>
+        </w:rPr>
+        <w:t>filter(author__username='admin')</w:t>
+      </w:r>
+    </w:p>
+    <w:p>
+      <w:r>
+        <w:rPr>
+          <w:rFonts w:cs="Courier Std"/>
+          <w:sz w:val="18"/>
+          <w:szCs w:val="18"/>
+        </w:rPr>
+        <w:t xml:space="preserve">Chú ý: </w:t>
+      </w:r>
+      <w:r>
+        <w:t>We are building queries with field lookup methods using two underscores (</w:t>
+      </w:r>
+      <w:r>
+        <w:rPr>
+          <w:rFonts w:ascii="Courier Std" w:hAnsi="Courier Std" w:cs="Courier Std"/>
+        </w:rPr>
+        <w:t>publish__year</w:t>
+      </w:r>
+      <w:r>
+        <w:t>), but we are also accessing fields of related models using two underscores (</w:t>
+      </w:r>
+      <w:r>
+        <w:rPr>
+          <w:rFonts w:ascii="Courier Std" w:hAnsi="Courier Std" w:cs="Courier Std"/>
+        </w:rPr>
+        <w:t>author__username</w:t>
+      </w:r>
+      <w:r>
+        <w:t xml:space="preserve">). </w:t>
+      </w:r>
+    </w:p>
+    <w:p>
+      <w:pPr>
+        <w:pStyle w:val="Heading2"/>
+      </w:pPr>
+      <w:bookmarkStart w:id="33" w:name="_Toc528963502"/>
+      <w:r>
+        <w:t>Using exclude()</w:t>
+      </w:r>
+      <w:bookmarkEnd w:id="33"/>
+    </w:p>
+    <w:p>
+      <w:pPr>
+        <w:pStyle w:val="Pa0"/>
+        <w:spacing w:after="160"/>
+        <w:rPr>
+          <w:rFonts w:cs="Book Antiqua"/>
+          <w:color w:val="000000"/>
+          <w:sz w:val="21"/>
+          <w:szCs w:val="21"/>
+        </w:rPr>
+      </w:pPr>
+      <w:r>
+        <w:rPr>
+          <w:rFonts w:cs="Book Antiqua"/>
+          <w:color w:val="000000"/>
+          <w:sz w:val="21"/>
+          <w:szCs w:val="21"/>
+        </w:rPr>
+        <w:t xml:space="preserve">You can exclude certain results from your QuerySet using the </w:t>
+      </w:r>
+      <w:r>
+        <w:rPr>
+          <w:rStyle w:val="A5"/>
+        </w:rPr>
+        <w:t xml:space="preserve">exclude() </w:t>
+      </w:r>
+      <w:r>
+        <w:rPr>
+          <w:rFonts w:cs="Book Antiqua"/>
+          <w:color w:val="000000"/>
+          <w:sz w:val="21"/>
+          <w:szCs w:val="21"/>
+        </w:rPr>
+        <w:t xml:space="preserve">method of the manager. For example, we can retrieve all posts published in 2015 whose titles don't start by </w:t>
+      </w:r>
+      <w:r>
+        <w:rPr>
+          <w:rStyle w:val="A5"/>
+        </w:rPr>
+        <w:t>Why</w:t>
+      </w:r>
+      <w:r>
+        <w:rPr>
+          <w:rFonts w:cs="Book Antiqua"/>
+          <w:color w:val="000000"/>
+          <w:sz w:val="21"/>
+          <w:szCs w:val="21"/>
+        </w:rPr>
+        <w:t xml:space="preserve">: </w:t>
+      </w:r>
+    </w:p>
+    <w:p>
+      <w:pPr>
+        <w:pStyle w:val="Code"/>
+      </w:pPr>
+      <w:r>
+        <w:t xml:space="preserve">Post.objects.filter(publish__year=2015)\ </w:t>
+      </w:r>
+    </w:p>
+    <w:p>
+      <w:pPr>
+        <w:pStyle w:val="Code"/>
+        <w:ind w:firstLine="720"/>
+      </w:pPr>
+      <w:r>
+        <w:t>.exclude(title__startswith='Why')</w:t>
+      </w:r>
+    </w:p>
+    <w:p>
+      <w:pPr>
+        <w:pStyle w:val="Heading2"/>
+      </w:pPr>
+      <w:bookmarkStart w:id="34" w:name="_Toc528963503"/>
+      <w:r>
+        <w:t>Using order_by()</w:t>
+      </w:r>
+      <w:bookmarkEnd w:id="34"/>
+    </w:p>
+    <w:p>
+      <w:r>
+        <w:rPr>
+          <w:rFonts w:cs="Book Antiqua"/>
+          <w:color w:val="000000"/>
+          <w:sz w:val="21"/>
+          <w:szCs w:val="21"/>
+        </w:rPr>
+        <w:t>You can retrieve all objects ordered by their title:</w:t>
+      </w:r>
+    </w:p>
+    <w:p>
+      <w:pPr>
+        <w:pStyle w:val="Code"/>
+      </w:pPr>
+      <w:r>
+        <w:t>Post.objects.order_by('title')</w:t>
+      </w:r>
+    </w:p>
+    <w:p>
+      <w:r>
+        <w:t xml:space="preserve">You can indicate descending order with a negative sign prefix, like this: </w:t>
+      </w:r>
+    </w:p>
+    <w:p>
+      <w:pPr>
+        <w:pStyle w:val="Code"/>
+      </w:pPr>
+      <w:r>
+        <w:t>Post.objects.order_by('-title')</w:t>
+      </w:r>
+    </w:p>
+    <w:p>
+      <w:pPr>
+        <w:pStyle w:val="Heading2"/>
+      </w:pPr>
+      <w:bookmarkStart w:id="35" w:name="_Toc528963504"/>
+      <w:r>
+        <w:t>Deleting objects</w:t>
+      </w:r>
+      <w:bookmarkEnd w:id="35"/>
+    </w:p>
+    <w:p>
+      <w:r>
+        <w:t xml:space="preserve">If you want to delete an object, you can do it from the object instance: </w:t>
+      </w:r>
+    </w:p>
+    <w:p>
+      <w:pPr>
+        <w:pStyle w:val="Code"/>
+      </w:pPr>
+      <w:r>
+        <w:t xml:space="preserve">post = Post.objects.get(id=1) </w:t>
+      </w:r>
+    </w:p>
+    <w:p>
+      <w:pPr>
+        <w:pStyle w:val="Code"/>
+      </w:pPr>
+      <w:r>
+        <w:t xml:space="preserve">post.delete() </w:t>
+      </w:r>
+    </w:p>
+    <w:p>
+      <w:r>
+        <w:t>Note that deleting objects will also delete any dependent relationships.</w:t>
+      </w:r>
+    </w:p>
+    <w:p>
+      <w:pPr>
+        <w:pStyle w:val="Heading2"/>
+      </w:pPr>
+      <w:bookmarkStart w:id="36" w:name="_Toc528963505"/>
+      <w:r>
+        <w:lastRenderedPageBreak/>
+        <w:t>Creating model managers</w:t>
+      </w:r>
+      <w:bookmarkEnd w:id="36"/>
+    </w:p>
+    <w:p>
+      <w:r>
+        <w:rPr>
+          <w:rFonts w:ascii="Courier Std" w:hAnsi="Courier Std" w:cs="Courier Std"/>
+          <w:b/>
+          <w:bCs/>
+          <w:sz w:val="19"/>
+          <w:szCs w:val="19"/>
+          <w:lang w:bidi="lo-LA"/>
+        </w:rPr>
+        <w:t xml:space="preserve">objects </w:t>
+      </w:r>
+      <w:r>
+        <w:rPr>
+          <w:rFonts w:ascii="Book Antiqua" w:hAnsi="Book Antiqua"/>
+          <w:b/>
+          <w:bCs/>
+          <w:lang w:bidi="lo-LA"/>
+        </w:rPr>
+        <w:t>is t</w:t>
+      </w:r>
+      <w:r>
+        <w:rPr>
+          <w:rFonts w:ascii="Book Antiqua" w:hAnsi="Book Antiqua"/>
+          <w:lang w:bidi="lo-LA"/>
+        </w:rPr>
+        <w:t>he default manager of every model, which retrieves all objects in the database</w:t>
+      </w:r>
+      <w:r>
+        <w:rPr>
+          <w:rFonts w:ascii="Book Antiqua" w:hAnsi="Book Antiqua"/>
+          <w:lang w:bidi="lo-LA"/>
+        </w:rPr>
+        <w:t xml:space="preserve">. </w:t>
+      </w:r>
+      <w:r>
+        <w:t xml:space="preserve">But we can also define custom managers for our models. There are two ways to add managers to your models: </w:t>
+      </w:r>
+    </w:p>
+    <w:p>
+      <w:r>
+        <w:t xml:space="preserve">- </w:t>
+      </w:r>
+      <w:r>
+        <w:t xml:space="preserve">add extra manager methods </w:t>
+      </w:r>
+    </w:p>
+    <w:p>
+      <w:r>
+        <w:t xml:space="preserve">- </w:t>
+      </w:r>
+      <w:r>
+        <w:t>modify initial manager QuerySets.</w:t>
+      </w:r>
+    </w:p>
+    <w:p>
+      <w:pPr>
+        <w:rPr>
+          <w:rFonts w:ascii="Book Antiqua" w:hAnsi="Book Antiqua"/>
+          <w:lang w:bidi="lo-LA"/>
+        </w:rPr>
+      </w:pPr>
+      <w:r>
+        <w:t xml:space="preserve"> The first one turns up something like </w:t>
+      </w:r>
+      <w:r>
+        <w:rPr>
+          <w:rStyle w:val="A5"/>
+        </w:rPr>
+        <w:t>Post.objects.my_manager()</w:t>
+      </w:r>
+      <w:r>
+        <w:rPr>
+          <w:rStyle w:val="A5"/>
+        </w:rPr>
+        <w:t xml:space="preserve"> </w:t>
+      </w:r>
+      <w:r>
+        <w:t xml:space="preserve">and the later like </w:t>
+      </w:r>
+      <w:r>
+        <w:rPr>
+          <w:rStyle w:val="A5"/>
+        </w:rPr>
+        <w:t>Post.my_manager.all()</w:t>
+      </w:r>
+      <w:r>
+        <w:t xml:space="preserve">. Our manager will allow us to retrieve posts using </w:t>
+      </w:r>
+      <w:r>
+        <w:rPr>
+          <w:rStyle w:val="A5"/>
+        </w:rPr>
+        <w:t>Post.published</w:t>
+      </w:r>
+      <w:r>
+        <w:t>.</w:t>
+      </w:r>
+    </w:p>
+    <w:p>
+      <w:pPr>
+        <w:rPr>
+          <w:rFonts w:ascii="Courier Std" w:hAnsi="Courier Std" w:cs="Courier Std"/>
+          <w:color w:val="000000"/>
+          <w:sz w:val="19"/>
+          <w:szCs w:val="19"/>
+          <w:lang w:bidi="lo-LA"/>
+        </w:rPr>
+      </w:pPr>
+      <w:r>
+        <w:rPr>
+          <w:rFonts w:ascii="Courier Std" w:hAnsi="Courier Std" w:cs="Courier Std"/>
+          <w:color w:val="000000"/>
+          <w:sz w:val="19"/>
+          <w:szCs w:val="19"/>
+          <w:lang w:bidi="lo-LA"/>
+        </w:rPr>
+        <w:t>blogs\</w:t>
+      </w:r>
+      <w:r>
+        <w:rPr>
+          <w:rFonts w:ascii="Courier Std" w:hAnsi="Courier Std" w:cs="Courier Std"/>
+          <w:color w:val="000000"/>
+          <w:sz w:val="19"/>
+          <w:szCs w:val="19"/>
+          <w:lang w:bidi="lo-LA"/>
+        </w:rPr>
+        <w:t>models.py</w:t>
+      </w:r>
+    </w:p>
+    <w:p>
+      <w:pPr>
+        <w:pStyle w:val="Code"/>
+      </w:pPr>
+      <w:r>
+        <w:t xml:space="preserve">class PublishedManager(models.Manager): </w:t>
+      </w:r>
+    </w:p>
+    <w:p>
+      <w:pPr>
+        <w:pStyle w:val="Code"/>
+        <w:ind w:left="720"/>
+      </w:pPr>
+      <w:r>
+        <w:t xml:space="preserve">def get_queryset(self): </w:t>
+      </w:r>
+    </w:p>
+    <w:p>
+      <w:pPr>
+        <w:pStyle w:val="Code"/>
+        <w:ind w:left="1440"/>
+      </w:pPr>
+      <w:r>
+        <w:t xml:space="preserve">return super(PublishedManager, </w:t>
+      </w:r>
+    </w:p>
+    <w:p>
+      <w:pPr>
+        <w:pStyle w:val="Code"/>
+        <w:ind w:left="1440"/>
+      </w:pPr>
+      <w:r>
+        <w:t xml:space="preserve">self).get_queryset()\ </w:t>
+      </w:r>
+    </w:p>
+    <w:p>
+      <w:pPr>
+        <w:pStyle w:val="Code"/>
+        <w:ind w:left="1440"/>
+      </w:pPr>
+      <w:r>
+        <w:t xml:space="preserve">.filter(status='published') </w:t>
+      </w:r>
+    </w:p>
+    <w:p>
+      <w:pPr>
+        <w:pStyle w:val="Code"/>
+        <w:ind w:left="720"/>
+      </w:pPr>
+      <w:r>
+        <w:t xml:space="preserve">class Post(models.Model): </w:t>
+      </w:r>
+    </w:p>
+    <w:p>
+      <w:pPr>
+        <w:pStyle w:val="Code"/>
+        <w:ind w:left="720"/>
+      </w:pPr>
+      <w:r>
+        <w:t xml:space="preserve"># ... </w:t>
+      </w:r>
+    </w:p>
+    <w:p>
+      <w:pPr>
+        <w:pStyle w:val="Code"/>
+      </w:pPr>
+      <w:r>
+        <w:t xml:space="preserve">objects = models.Manager() # The default manager. </w:t>
+      </w:r>
+    </w:p>
+    <w:p>
+      <w:pPr>
+        <w:pStyle w:val="Code"/>
+      </w:pPr>
+      <w:r>
+        <w:t>published = PublishedManager() # Our custom manager.</w:t>
+      </w:r>
+    </w:p>
+    <w:p>
+      <w:pPr>
+        <w:autoSpaceDE w:val="0"/>
+        <w:autoSpaceDN w:val="0"/>
+        <w:adjustRightInd w:val="0"/>
+        <w:spacing w:after="160" w:line="211" w:lineRule="atLeast"/>
+        <w:rPr>
+          <w:rFonts w:ascii="Book Antiqua" w:hAnsi="Book Antiqua" w:cs="Book Antiqua"/>
+          <w:color w:val="000000"/>
+          <w:sz w:val="21"/>
+          <w:szCs w:val="21"/>
+          <w:lang w:bidi="lo-LA"/>
+        </w:rPr>
+      </w:pPr>
+      <w:r>
+        <w:rPr>
+          <w:rFonts w:ascii="Courier Std" w:hAnsi="Courier Std" w:cs="Courier Std"/>
+          <w:color w:val="000000"/>
+          <w:sz w:val="19"/>
+          <w:szCs w:val="19"/>
+          <w:lang w:bidi="lo-LA"/>
+        </w:rPr>
+        <w:t xml:space="preserve">get_queryset() </w:t>
+      </w:r>
+      <w:r>
+        <w:rPr>
+          <w:rFonts w:ascii="Book Antiqua" w:hAnsi="Book Antiqua" w:cs="Book Antiqua"/>
+          <w:color w:val="000000"/>
+          <w:sz w:val="21"/>
+          <w:szCs w:val="21"/>
+          <w:lang w:bidi="lo-LA"/>
+        </w:rPr>
+        <w:t xml:space="preserve">is the method that returns the QuerySet to be executed. We use it to include our custom filter in the final QuerySet. We have defined our custom manager and added it to the </w:t>
+      </w:r>
+      <w:r>
+        <w:rPr>
+          <w:rFonts w:ascii="Courier Std" w:hAnsi="Courier Std" w:cs="Courier Std"/>
+          <w:color w:val="000000"/>
+          <w:sz w:val="19"/>
+          <w:szCs w:val="19"/>
+          <w:lang w:bidi="lo-LA"/>
+        </w:rPr>
+        <w:t xml:space="preserve">Post </w:t>
+      </w:r>
+      <w:r>
+        <w:rPr>
+          <w:rFonts w:ascii="Book Antiqua" w:hAnsi="Book Antiqua" w:cs="Book Antiqua"/>
+          <w:color w:val="000000"/>
+          <w:sz w:val="21"/>
+          <w:szCs w:val="21"/>
+          <w:lang w:bidi="lo-LA"/>
+        </w:rPr>
+        <w:t xml:space="preserve">model; we can now use it to perform queries. For example, we can retrieve all published posts whose title starts with </w:t>
+      </w:r>
+      <w:r>
+        <w:rPr>
+          <w:rFonts w:ascii="Courier Std" w:hAnsi="Courier Std" w:cs="Courier Std"/>
+          <w:color w:val="000000"/>
+          <w:sz w:val="19"/>
+          <w:szCs w:val="19"/>
+          <w:lang w:bidi="lo-LA"/>
+        </w:rPr>
+        <w:t xml:space="preserve">Who </w:t>
+      </w:r>
+      <w:r>
+        <w:rPr>
+          <w:rFonts w:ascii="Book Antiqua" w:hAnsi="Book Antiqua" w:cs="Book Antiqua"/>
+          <w:color w:val="000000"/>
+          <w:sz w:val="21"/>
+          <w:szCs w:val="21"/>
+          <w:lang w:bidi="lo-LA"/>
+        </w:rPr>
+        <w:t xml:space="preserve">using: </w:t>
+      </w:r>
+    </w:p>
+    <w:p>
+      <w:r>
+        <w:t>Post.published.filter(title__startswith='Who')</w:t>
+      </w:r>
+    </w:p>
+    <w:p>
+      <w:pPr>
+        <w:pStyle w:val="Heading1"/>
+      </w:pPr>
+      <w:bookmarkStart w:id="37" w:name="_Toc528963506"/>
+      <w:r>
+        <w:t>Gởi mail trong Django</w:t>
+      </w:r>
+      <w:bookmarkEnd w:id="37"/>
+    </w:p>
+    <w:p>
+      <w:r>
+        <w:t>Trong settings.py thêm các cài đặt:</w:t>
+      </w:r>
+    </w:p>
+    <w:p>
+      <w:pPr>
+        <w:pStyle w:val="Code"/>
+      </w:pPr>
+      <w:r>
+        <w:rPr>
+          <w:rFonts w:ascii="Courier Std" w:hAnsi="Courier Std" w:cs="Courier Std"/>
+          <w:sz w:val="19"/>
+          <w:szCs w:val="19"/>
+        </w:rPr>
+        <w:t>EMAIL_HOST</w:t>
+      </w:r>
+      <w:r>
+        <w:t xml:space="preserve">: The SMTP server host. Default </w:t>
+      </w:r>
+      <w:r>
+        <w:rPr>
+          <w:rFonts w:ascii="Courier Std" w:hAnsi="Courier Std" w:cs="Courier Std"/>
+          <w:sz w:val="19"/>
+          <w:szCs w:val="19"/>
+        </w:rPr>
+        <w:t>localhost</w:t>
+      </w:r>
+      <w:r>
+        <w:t xml:space="preserve">. </w:t>
+      </w:r>
+    </w:p>
+    <w:p>
+      <w:pPr>
+        <w:pStyle w:val="Code"/>
+      </w:pPr>
+      <w:r>
+        <w:rPr>
+          <w:rFonts w:ascii="Courier Std" w:hAnsi="Courier Std" w:cs="Courier Std"/>
+          <w:sz w:val="19"/>
+          <w:szCs w:val="19"/>
+        </w:rPr>
+        <w:t>EMAIL_PORT</w:t>
+      </w:r>
+      <w:r>
+        <w:t xml:space="preserve">: The SMTP port Default 25. </w:t>
+      </w:r>
+    </w:p>
+    <w:p>
+      <w:pPr>
+        <w:pStyle w:val="Code"/>
+      </w:pPr>
+      <w:r>
+        <w:rPr>
+          <w:rFonts w:ascii="Courier Std" w:hAnsi="Courier Std" w:cs="Courier Std"/>
+          <w:sz w:val="19"/>
+          <w:szCs w:val="19"/>
+        </w:rPr>
+        <w:t>EMAIL_HOST_USER</w:t>
+      </w:r>
+      <w:r>
+        <w:t xml:space="preserve">: Username for the SMTP server. </w:t>
+      </w:r>
+    </w:p>
+    <w:p>
+      <w:pPr>
+        <w:pStyle w:val="Code"/>
+      </w:pPr>
+      <w:r>
+        <w:rPr>
+          <w:rFonts w:ascii="Courier Std" w:hAnsi="Courier Std" w:cs="Courier Std"/>
+          <w:sz w:val="19"/>
+          <w:szCs w:val="19"/>
+        </w:rPr>
+        <w:t>EMAIL_HOST_PASSWORD</w:t>
+      </w:r>
+      <w:r>
+        <w:t xml:space="preserve">: Password for the SMTP server. </w:t>
+      </w:r>
+    </w:p>
+    <w:p>
+      <w:pPr>
+        <w:pStyle w:val="Code"/>
+      </w:pPr>
+      <w:r>
+        <w:rPr>
+          <w:rFonts w:ascii="Courier Std" w:hAnsi="Courier Std" w:cs="Courier Std"/>
+          <w:sz w:val="19"/>
+          <w:szCs w:val="19"/>
+        </w:rPr>
+        <w:t>EMAIL_USE_TLS</w:t>
+      </w:r>
+      <w:r>
+        <w:t xml:space="preserve">: Whether to use a TLS secure connection. </w:t>
+      </w:r>
+    </w:p>
+    <w:p>
+      <w:pPr>
+        <w:pStyle w:val="Code"/>
+      </w:pPr>
+      <w:r>
+        <w:rPr>
+          <w:rFonts w:ascii="Courier Std" w:hAnsi="Courier Std" w:cs="Courier Std"/>
+          <w:sz w:val="19"/>
+          <w:szCs w:val="19"/>
+        </w:rPr>
+        <w:t>EMAIL_USE_SSL</w:t>
+      </w:r>
+      <w:r>
+        <w:t xml:space="preserve">: Whether to use an implicit TLS secure connection. </w:t>
+      </w:r>
+    </w:p>
+    <w:p>
+      <w:r>
+        <w:t>Nếu không có local SMTP, có thể sử dụng SMTP Server của Google. Lúc đó cấu hình như sau:</w:t>
+      </w:r>
+    </w:p>
+    <w:p>
+      <w:pPr>
+        <w:pStyle w:val="Code"/>
+      </w:pPr>
+      <w:r>
+        <w:t xml:space="preserve">EMAIL_HOST = 'smtp.gmail.com' </w:t>
+      </w:r>
+    </w:p>
+    <w:p>
+      <w:pPr>
+        <w:pStyle w:val="Code"/>
+      </w:pPr>
+      <w:r>
+        <w:t xml:space="preserve">EMAIL_HOST_USER = 'your_account@gmail.com' </w:t>
+      </w:r>
+    </w:p>
+    <w:p>
+      <w:pPr>
+        <w:pStyle w:val="Code"/>
+      </w:pPr>
+      <w:r>
+        <w:t xml:space="preserve">EMAIL_HOST_PASSWORD = 'your_password' </w:t>
+      </w:r>
+    </w:p>
+    <w:p>
+      <w:pPr>
+        <w:pStyle w:val="Code"/>
+      </w:pPr>
+      <w:r>
+        <w:t xml:space="preserve">EMAIL_PORT = 587 </w:t>
+      </w:r>
+    </w:p>
+    <w:p>
+      <w:pPr>
+        <w:pStyle w:val="Code"/>
+      </w:pPr>
+      <w:r>
+        <w:t>EMAIL_USE_TLS = True</w:t>
+      </w:r>
+    </w:p>
+    <w:p>
+      <w:pPr>
+        <w:rPr>
+          <w:lang w:bidi="lo-LA"/>
+        </w:rPr>
+      </w:pPr>
+      <w:r>
+        <w:rPr>
+          <w:lang w:bidi="lo-LA"/>
+        </w:rPr>
+        <w:t>Chạy shell của Python để test việc gởi mail:</w:t>
+      </w:r>
+    </w:p>
+    <w:p>
+      <w:pPr>
+        <w:pStyle w:val="Code"/>
+      </w:pPr>
+      <w:r>
+        <w:t>python manage.py shell</w:t>
+      </w:r>
+    </w:p>
+    <w:p>
+      <w:pPr>
+        <w:rPr>
+          <w:lang w:bidi="lo-LA"/>
+        </w:rPr>
+      </w:pPr>
+      <w:r>
+        <w:rPr>
+          <w:lang w:bidi="lo-LA"/>
+        </w:rPr>
+        <w:t>Sau đó nhập vào:</w:t>
+      </w:r>
+    </w:p>
+    <w:p>
+      <w:pPr>
+        <w:rPr>
+          <w:lang w:bidi="lo-LA"/>
+        </w:rPr>
+      </w:pPr>
+      <w:r>
+        <w:rPr>
+          <w:lang w:bidi="lo-LA"/>
+        </w:rPr>
+        <w:lastRenderedPageBreak/>
+        <w:t xml:space="preserve">&gt;&gt;&gt; from django.core.mail import send_mail </w:t>
+      </w:r>
+    </w:p>
+    <w:p>
+      <w:pPr>
+        <w:rPr>
+          <w:lang w:bidi="lo-LA"/>
+        </w:rPr>
+      </w:pPr>
+      <w:r>
+        <w:rPr>
+          <w:lang w:bidi="lo-LA"/>
+        </w:rPr>
+        <w:t>&gt;&gt;&gt; send_mail('Django mail', 'This e-mail was sent with Django.', 'your_account@gmail.com', ['your_account@gmail.com'], fail_ silently=False)</w:t>
+      </w:r>
+    </w:p>
+    <w:p>
+      <w:pPr>
+        <w:ind w:firstLine="360"/>
+        <w:rPr>
+          <w:rFonts w:ascii="Book Antiqua" w:hAnsi="Book Antiqua" w:cs="Book Antiqua"/>
+          <w:b/>
+          <w:bCs/>
+          <w:color w:val="FF0000"/>
+          <w:sz w:val="21"/>
+          <w:szCs w:val="21"/>
+          <w:lang w:bidi="lo-LA"/>
+        </w:rPr>
+      </w:pPr>
+      <w:r>
+        <w:rPr>
+          <w:rFonts w:ascii="Courier Std" w:hAnsi="Courier Std" w:cs="Courier Std"/>
+          <w:color w:val="000000"/>
+          <w:sz w:val="19"/>
+          <w:szCs w:val="19"/>
+          <w:lang w:bidi="lo-LA"/>
+        </w:rPr>
+        <w:t xml:space="preserve">send_mail() </w:t>
+      </w:r>
+      <w:r>
+        <w:rPr>
+          <w:rFonts w:ascii="Book Antiqua" w:hAnsi="Book Antiqua" w:cs="Book Antiqua"/>
+          <w:color w:val="000000"/>
+          <w:sz w:val="21"/>
+          <w:szCs w:val="21"/>
+          <w:lang w:bidi="lo-LA"/>
+        </w:rPr>
+        <w:t xml:space="preserve">takes the subject, message, sender, and list of recipients as required arguments. By setting the optional argument </w:t>
+      </w:r>
+      <w:r>
+        <w:rPr>
+          <w:rFonts w:ascii="Courier Std" w:hAnsi="Courier Std" w:cs="Courier Std"/>
+          <w:b/>
+          <w:bCs/>
+          <w:color w:val="FF0000"/>
+          <w:sz w:val="19"/>
+          <w:szCs w:val="19"/>
+          <w:lang w:bidi="lo-LA"/>
+        </w:rPr>
+        <w:t>fail_silently=False</w:t>
+      </w:r>
+      <w:r>
+        <w:rPr>
+          <w:rFonts w:ascii="Book Antiqua" w:hAnsi="Book Antiqua" w:cs="Book Antiqua"/>
+          <w:color w:val="000000"/>
+          <w:sz w:val="21"/>
+          <w:szCs w:val="21"/>
+          <w:lang w:bidi="lo-LA"/>
+        </w:rPr>
+        <w:t xml:space="preserve">, we are telling it to raise an exception if the e-mail couldn't be sent correctly. </w:t>
+      </w:r>
+      <w:r>
+        <w:rPr>
+          <w:rFonts w:ascii="Book Antiqua" w:hAnsi="Book Antiqua" w:cs="Book Antiqua"/>
+          <w:b/>
+          <w:bCs/>
+          <w:color w:val="FF0000"/>
+          <w:sz w:val="21"/>
+          <w:szCs w:val="21"/>
+          <w:lang w:bidi="lo-LA"/>
+        </w:rPr>
+        <w:t xml:space="preserve">If the output you see is </w:t>
+      </w:r>
+      <w:r>
+        <w:rPr>
+          <w:rFonts w:ascii="Courier Std" w:hAnsi="Courier Std" w:cs="Courier Std"/>
+          <w:b/>
+          <w:bCs/>
+          <w:color w:val="FF0000"/>
+          <w:sz w:val="19"/>
+          <w:szCs w:val="19"/>
+          <w:lang w:bidi="lo-LA"/>
+        </w:rPr>
+        <w:t>1</w:t>
+      </w:r>
+      <w:r>
+        <w:rPr>
+          <w:rFonts w:ascii="Book Antiqua" w:hAnsi="Book Antiqua" w:cs="Book Antiqua"/>
+          <w:b/>
+          <w:bCs/>
+          <w:color w:val="FF0000"/>
+          <w:sz w:val="21"/>
+          <w:szCs w:val="21"/>
+          <w:lang w:bidi="lo-LA"/>
+        </w:rPr>
+        <w:t>, then your e-mail was successfully sent.</w:t>
+      </w:r>
+    </w:p>
+    <w:p>
+      <w:pPr>
+        <w:ind w:firstLine="360"/>
+        <w:rPr>
+          <w:rFonts w:cs="Times New Roman"/>
+          <w:color w:val="000000"/>
+          <w:sz w:val="21"/>
+          <w:szCs w:val="21"/>
+          <w:lang w:bidi="lo-LA"/>
+        </w:rPr>
+      </w:pPr>
+      <w:r>
+        <w:rPr>
+          <w:rFonts w:ascii="Book Antiqua" w:hAnsi="Book Antiqua" w:cs="Book Antiqua"/>
+          <w:color w:val="000000"/>
+          <w:sz w:val="21"/>
+          <w:szCs w:val="21"/>
+          <w:lang w:bidi="lo-LA"/>
+        </w:rPr>
+        <w:t>C</w:t>
+      </w:r>
+      <w:r>
+        <w:rPr>
+          <w:rFonts w:cs="Times New Roman"/>
+          <w:color w:val="000000"/>
+          <w:sz w:val="21"/>
+          <w:szCs w:val="21"/>
+          <w:lang w:bidi="lo-LA"/>
+        </w:rPr>
+        <w:t>ấu hình Google Account để có thể gởi mail mà không cần vào Gmail:</w:t>
+      </w:r>
+    </w:p>
+    <w:p>
+      <w:pPr>
+        <w:rPr>
+          <w:lang w:bidi="lo-LA"/>
+        </w:rPr>
+      </w:pPr>
+      <w:r>
+        <w:rPr>
+          <w:lang w:bidi="lo-LA"/>
+        </w:rPr>
+        <w:t>vào link:</w:t>
+      </w:r>
+      <w:r>
+        <w:t xml:space="preserve"> </w:t>
+      </w:r>
+      <w:hyperlink r:id="rId20" w:history="1">
+        <w:r>
+          <w:rPr>
+            <w:rStyle w:val="Hyperlink"/>
+            <w:rFonts w:cs="Times New Roman"/>
+            <w:sz w:val="21"/>
+            <w:szCs w:val="21"/>
+            <w:lang w:bidi="lo-LA"/>
+          </w:rPr>
+          <w:t>https://myaccount.google.com</w:t>
+        </w:r>
+        <w:r>
+          <w:rPr>
+            <w:rStyle w:val="Hyperlink"/>
+            <w:rFonts w:cs="Times New Roman"/>
+            <w:noProof/>
+            <w:sz w:val="21"/>
+            <w:szCs w:val="21"/>
+            <w:lang w:bidi="lo-LA"/>
+          </w:rPr>
+          <w:drawing>
+            <wp:inline distT="0" distB="0" distL="0" distR="0" wp14:anchorId="3E60E685" wp14:editId="26785868">
+              <wp:extent cx="3896360" cy="2941955"/>
+              <wp:effectExtent l="0" t="0" r="8890" b="0"/>
+              <wp:docPr id="5" name="Picture 5"/>
+              <wp:cNvGraphicFramePr>
+                <a:graphicFrameLocks xmlns:a="http://schemas.openxmlformats.org/drawingml/2006/main" noChangeAspect="1"/>
+              </wp:cNvGraphicFramePr>
+              <a:graphic xmlns:a="http://schemas.openxmlformats.org/drawingml/2006/main">
+                <a:graphicData uri="http://schemas.openxmlformats.org/drawingml/2006/picture">
+                  <pic:pic xmlns:pic="http://schemas.openxmlformats.org/drawingml/2006/picture">
+                    <pic:nvPicPr>
+                      <pic:cNvPr id="0" name="Picture 2"/>
+                      <pic:cNvPicPr>
+                        <a:picLocks noChangeAspect="1" noChangeArrowheads="1"/>
+                      </pic:cNvPicPr>
+                    </pic:nvPicPr>
+                    <pic:blipFill>
+                      <a:blip r:embed="rId21">
+                        <a:extLst>
+                          <a:ext uri="{28A0092B-C50C-407E-A947-70E740481C1C}">
+                            <a14:useLocalDpi xmlns:a14="http://schemas.microsoft.com/office/drawing/2010/main" val="0"/>
+                          </a:ext>
+                        </a:extLst>
+                      </a:blip>
+                      <a:srcRect/>
+                      <a:stretch>
+                        <a:fillRect/>
+                      </a:stretch>
+                    </pic:blipFill>
+                    <pic:spPr bwMode="auto">
+                      <a:xfrm>
+                        <a:off x="0" y="0"/>
+                        <a:ext cx="3896360" cy="2941955"/>
+                      </a:xfrm>
+                      <a:prstGeom prst="rect">
+                        <a:avLst/>
+                      </a:prstGeom>
+                      <a:noFill/>
+                      <a:ln>
+                        <a:noFill/>
+                      </a:ln>
+                    </pic:spPr>
+                  </pic:pic>
+                </a:graphicData>
+              </a:graphic>
+            </wp:inline>
+          </w:drawing>
+        </w:r>
+      </w:hyperlink>
+    </w:p>
+    <w:p>
+      <w:pPr>
+        <w:rPr>
+          <w:lang w:bidi="lo-LA"/>
+        </w:rPr>
+      </w:pPr>
+      <w:r>
+        <w:rPr>
+          <w:lang w:bidi="lo-LA"/>
+        </w:rPr>
+        <w:t xml:space="preserve">Sau khi chọn sẽ vào trang: </w:t>
+      </w:r>
+      <w:r>
+        <w:rPr>
+          <w:lang w:bidi="lo-LA"/>
+        </w:rPr>
+        <w:t>https://myaccount.google.com/security</w:t>
+      </w:r>
+    </w:p>
+    <w:p>
+      <w:pPr>
+        <w:rPr>
+          <w:lang w:bidi="lo-LA"/>
+        </w:rPr>
+      </w:pPr>
+      <w:r>
+        <w:rPr>
+          <w:lang w:bidi="lo-LA"/>
+        </w:rPr>
+        <w:t>Tiếp theo:</w:t>
+      </w:r>
+    </w:p>
+    <w:p>
+      <w:pPr>
+        <w:ind w:firstLine="360"/>
+        <w:rPr>
+          <w:rFonts w:cs="Times New Roman"/>
+          <w:color w:val="000000"/>
+          <w:sz w:val="21"/>
+          <w:szCs w:val="21"/>
+          <w:lang w:bidi="lo-LA"/>
+        </w:rPr>
+      </w:pPr>
+      <w:r>
+        <w:rPr>
+          <w:rFonts w:cs="Times New Roman"/>
+          <w:noProof/>
+          <w:color w:val="000000"/>
+          <w:sz w:val="21"/>
+          <w:szCs w:val="21"/>
+          <w:lang w:bidi="lo-LA"/>
+        </w:rPr>
+        <w:lastRenderedPageBreak/>
+        <w:drawing>
+          <wp:inline distT="0" distB="0" distL="0" distR="0">
+            <wp:extent cx="5939790" cy="3594100"/>
+            <wp:effectExtent l="0" t="0" r="3810" b="6350"/>
+            <wp:docPr id="10" name="Picture 10"/>
+            <wp:cNvGraphicFramePr>
+              <a:graphicFrameLocks xmlns:a="http://schemas.openxmlformats.org/drawingml/2006/main" noChangeAspect="1"/>
+            </wp:cNvGraphicFramePr>
+            <a:graphic xmlns:a="http://schemas.openxmlformats.org/drawingml/2006/main">
+              <a:graphicData uri="http://schemas.openxmlformats.org/drawingml/2006/picture">
+                <pic:pic xmlns:pic="http://schemas.openxmlformats.org/drawingml/2006/picture">
+                  <pic:nvPicPr>
+                    <pic:cNvPr id="0" name="Picture 3"/>
+                    <pic:cNvPicPr>
+                      <a:picLocks noChangeAspect="1" noChangeArrowheads="1"/>
+                    </pic:cNvPicPr>
+                  </pic:nvPicPr>
+                  <pic:blipFill>
+                    <a:blip r:embed="rId22">
+                      <a:extLst>
+                        <a:ext uri="{28A0092B-C50C-407E-A947-70E740481C1C}">
+                          <a14:useLocalDpi xmlns:a14="http://schemas.microsoft.com/office/drawing/2010/main" val="0"/>
+                        </a:ext>
+                      </a:extLst>
+                    </a:blip>
+                    <a:srcRect/>
+                    <a:stretch>
+                      <a:fillRect/>
+                    </a:stretch>
+                  </pic:blipFill>
+                  <pic:spPr bwMode="auto">
+                    <a:xfrm>
+                      <a:off x="0" y="0"/>
+                      <a:ext cx="5939790" cy="3594100"/>
+                    </a:xfrm>
+                    <a:prstGeom prst="rect">
+                      <a:avLst/>
+                    </a:prstGeom>
+                    <a:noFill/>
+                    <a:ln>
+                      <a:noFill/>
+                    </a:ln>
+                  </pic:spPr>
+                </pic:pic>
+              </a:graphicData>
+            </a:graphic>
+          </wp:inline>
+        </w:drawing>
+      </w:r>
+    </w:p>
+    <w:p>
+      <w:pPr>
+        <w:rPr>
+          <w:lang w:bidi="lo-LA"/>
+        </w:rPr>
+      </w:pPr>
+      <w:r>
+        <w:rPr>
+          <w:lang w:bidi="lo-LA"/>
+        </w:rPr>
+        <w:t>Tiếp tục kéo xuống dưới:</w:t>
+      </w:r>
+    </w:p>
+    <w:p>
+      <w:pPr>
+        <w:rPr>
+          <w:lang w:bidi="lo-LA"/>
+        </w:rPr>
+      </w:pPr>
+      <w:r>
+        <w:rPr>
+          <w:lang w:bidi="lo-LA"/>
+        </w:rPr>
+        <w:t>Chuyển “Tắt” =&gt; “Bật” như hình</w:t>
+      </w:r>
+    </w:p>
+    <w:p>
+      <w:pPr>
+        <w:ind w:firstLine="360"/>
+        <w:rPr>
+          <w:rFonts w:cs="Times New Roman"/>
+          <w:color w:val="000000"/>
+          <w:sz w:val="21"/>
+          <w:szCs w:val="21"/>
+          <w:lang w:bidi="lo-LA"/>
+        </w:rPr>
+      </w:pPr>
+      <w:r>
+        <w:rPr>
+          <w:rFonts w:cs="Times New Roman"/>
+          <w:noProof/>
+          <w:color w:val="000000"/>
+          <w:sz w:val="21"/>
+          <w:szCs w:val="21"/>
+          <w:lang w:bidi="lo-LA"/>
+        </w:rPr>
+        <w:drawing>
+          <wp:inline distT="0" distB="0" distL="0" distR="0">
+            <wp:extent cx="5939790" cy="2751455"/>
+            <wp:effectExtent l="0" t="0" r="3810" b="0"/>
+            <wp:docPr id="11" name="Picture 11"/>
+            <wp:cNvGraphicFramePr>
+              <a:graphicFrameLocks xmlns:a="http://schemas.openxmlformats.org/drawingml/2006/main" noChangeAspect="1"/>
+            </wp:cNvGraphicFramePr>
+            <a:graphic xmlns:a="http://schemas.openxmlformats.org/drawingml/2006/main">
+              <a:graphicData uri="http://schemas.openxmlformats.org/drawingml/2006/picture">
+                <pic:pic xmlns:pic="http://schemas.openxmlformats.org/drawingml/2006/picture">
+                  <pic:nvPicPr>
+                    <pic:cNvPr id="0" name="Picture 4"/>
+                    <pic:cNvPicPr>
+                      <a:picLocks noChangeAspect="1" noChangeArrowheads="1"/>
+                    </pic:cNvPicPr>
+                  </pic:nvPicPr>
+                  <pic:blipFill>
+                    <a:blip r:embed="rId23">
+                      <a:extLst>
+                        <a:ext uri="{28A0092B-C50C-407E-A947-70E740481C1C}">
+                          <a14:useLocalDpi xmlns:a14="http://schemas.microsoft.com/office/drawing/2010/main" val="0"/>
+                        </a:ext>
+                      </a:extLst>
+                    </a:blip>
+                    <a:srcRect/>
+                    <a:stretch>
+                      <a:fillRect/>
+                    </a:stretch>
+                  </pic:blipFill>
+                  <pic:spPr bwMode="auto">
+                    <a:xfrm>
+                      <a:off x="0" y="0"/>
+                      <a:ext cx="5939790" cy="2751455"/>
+                    </a:xfrm>
+                    <a:prstGeom prst="rect">
+                      <a:avLst/>
+                    </a:prstGeom>
+                    <a:noFill/>
+                    <a:ln>
+                      <a:noFill/>
+                    </a:ln>
+                  </pic:spPr>
+                </pic:pic>
+              </a:graphicData>
+            </a:graphic>
+          </wp:inline>
+        </w:drawing>
+      </w:r>
+    </w:p>
+    <w:p>
+      <w:pPr>
+        <w:ind w:firstLine="360"/>
+        <w:rPr>
+          <w:rFonts w:cs="Times New Roman"/>
+          <w:color w:val="000000"/>
+          <w:sz w:val="21"/>
+          <w:szCs w:val="21"/>
+          <w:lang w:bidi="lo-LA"/>
+        </w:rPr>
+      </w:pPr>
+    </w:p>
     <w:sectPr>
       <w:pgSz w:w="12240" w:h="15840"/>
       <w:pgMar w:top="1440" w:right="1440" w:bottom="1440" w:left="1440" w:header="720" w:footer="720" w:gutter="0"/>
@@ -15024,6 +17957,57 @@
     </w:lvl>
   </w:abstractNum>
   <w:abstractNum w:abstractNumId="6">
+    <w:nsid w:val="19393979"/>
+    <w:multiLevelType w:val="hybridMultilevel"/>
+    <w:tmpl w:val="0C74C3BB"/>
+    <w:lvl w:ilvl="0" w:tplc="FFFFFFFF">
+      <w:start w:val="1"/>
+      <w:numFmt w:val="decimal"/>
+      <w:lvlText w:val=""/>
+      <w:lvlJc w:val="left"/>
+    </w:lvl>
+    <w:lvl w:ilvl="1" w:tplc="FFFFFFFF">
+      <w:numFmt w:val="decimal"/>
+      <w:lvlText w:val=""/>
+      <w:lvlJc w:val="left"/>
+    </w:lvl>
+    <w:lvl w:ilvl="2" w:tplc="FFFFFFFF">
+      <w:numFmt w:val="decimal"/>
+      <w:lvlText w:val=""/>
+      <w:lvlJc w:val="left"/>
+    </w:lvl>
+    <w:lvl w:ilvl="3" w:tplc="FFFFFFFF">
+      <w:numFmt w:val="decimal"/>
+      <w:lvlText w:val=""/>
+      <w:lvlJc w:val="left"/>
+    </w:lvl>
+    <w:lvl w:ilvl="4" w:tplc="FFFFFFFF">
+      <w:numFmt w:val="decimal"/>
+      <w:lvlText w:val=""/>
+      <w:lvlJc w:val="left"/>
+    </w:lvl>
+    <w:lvl w:ilvl="5" w:tplc="FFFFFFFF">
+      <w:numFmt w:val="decimal"/>
+      <w:lvlText w:val=""/>
+      <w:lvlJc w:val="left"/>
+    </w:lvl>
+    <w:lvl w:ilvl="6" w:tplc="FFFFFFFF">
+      <w:numFmt w:val="decimal"/>
+      <w:lvlText w:val=""/>
+      <w:lvlJc w:val="left"/>
+    </w:lvl>
+    <w:lvl w:ilvl="7" w:tplc="FFFFFFFF">
+      <w:numFmt w:val="decimal"/>
+      <w:lvlText w:val=""/>
+      <w:lvlJc w:val="left"/>
+    </w:lvl>
+    <w:lvl w:ilvl="8" w:tplc="FFFFFFFF">
+      <w:numFmt w:val="decimal"/>
+      <w:lvlText w:val=""/>
+      <w:lvlJc w:val="left"/>
+    </w:lvl>
+  </w:abstractNum>
+  <w:abstractNum w:abstractNumId="7">
     <w:nsid w:val="1E6666A1"/>
     <w:multiLevelType w:val="multilevel"/>
     <w:tmpl w:val="F0DE2086"/>
@@ -15172,7 +18156,7 @@
       </w:rPr>
     </w:lvl>
   </w:abstractNum>
-  <w:abstractNum w:abstractNumId="7">
+  <w:abstractNum w:abstractNumId="8">
     <w:nsid w:val="36662D91"/>
     <w:multiLevelType w:val="multilevel"/>
     <w:tmpl w:val="92845468"/>
@@ -15321,7 +18305,7 @@
       </w:rPr>
     </w:lvl>
   </w:abstractNum>
-  <w:abstractNum w:abstractNumId="8">
+  <w:abstractNum w:abstractNumId="9">
     <w:nsid w:val="46FF751C"/>
     <w:multiLevelType w:val="multilevel"/>
     <w:tmpl w:val="220694A8"/>
@@ -15470,7 +18454,7 @@
       </w:rPr>
     </w:lvl>
   </w:abstractNum>
-  <w:abstractNum w:abstractNumId="9">
+  <w:abstractNum w:abstractNumId="10">
     <w:nsid w:val="544649B2"/>
     <w:multiLevelType w:val="multilevel"/>
     <w:tmpl w:val="FA9AA4AE"/>
@@ -15619,7 +18603,7 @@
       </w:rPr>
     </w:lvl>
   </w:abstractNum>
-  <w:abstractNum w:abstractNumId="10">
+  <w:abstractNum w:abstractNumId="11">
     <w:nsid w:val="65F65DE4"/>
     <w:multiLevelType w:val="multilevel"/>
     <w:tmpl w:val="8AA0A80C"/>
@@ -15775,7 +18759,7 @@
     <w:abstractNumId w:val="4"/>
   </w:num>
   <w:num w:numId="3">
-    <w:abstractNumId w:val="6"/>
+    <w:abstractNumId w:val="7"/>
   </w:num>
   <w:num w:numId="4">
     <w:abstractNumId w:val="1"/>
@@ -15790,7 +18774,7 @@
     </w:lvlOverride>
   </w:num>
   <w:num w:numId="7">
-    <w:abstractNumId w:val="8"/>
+    <w:abstractNumId w:val="9"/>
   </w:num>
   <w:num w:numId="8">
     <w:abstractNumId w:val="2"/>
@@ -15808,16 +18792,19 @@
     <w:abstractNumId w:val="5"/>
   </w:num>
   <w:num w:numId="11">
-    <w:abstractNumId w:val="7"/>
+    <w:abstractNumId w:val="8"/>
   </w:num>
   <w:num w:numId="12">
-    <w:abstractNumId w:val="9"/>
+    <w:abstractNumId w:val="10"/>
   </w:num>
   <w:num w:numId="13">
-    <w:abstractNumId w:val="10"/>
+    <w:abstractNumId w:val="11"/>
   </w:num>
   <w:num w:numId="14">
     <w:abstractNumId w:val="0"/>
+  </w:num>
+  <w:num w:numId="15">
+    <w:abstractNumId w:val="6"/>
   </w:num>
 </w:numbering>
 </file>
@@ -16494,6 +19481,106 @@
       <w:lang w:bidi="lo-LA"/>
     </w:rPr>
   </w:style>
+  <w:style w:type="character" w:customStyle="1" w:styleId="A5">
+    <w:name w:val="A5"/>
+    <w:uiPriority w:val="99"/>
+    <w:rsid w:val="00D0304A"/>
+    <w:rPr>
+      <w:rFonts w:ascii="Courier Std" w:hAnsi="Courier Std" w:cs="Courier Std"/>
+      <w:color w:val="000000"/>
+      <w:sz w:val="19"/>
+      <w:szCs w:val="19"/>
+    </w:rPr>
+  </w:style>
+  <w:style w:type="paragraph" w:customStyle="1" w:styleId="Pa27">
+    <w:name w:val="Pa27"/>
+    <w:basedOn w:val="Normal"/>
+    <w:next w:val="Normal"/>
+    <w:uiPriority w:val="99"/>
+    <w:rsid w:val="00D0304A"/>
+    <w:pPr>
+      <w:autoSpaceDE w:val="0"/>
+      <w:autoSpaceDN w:val="0"/>
+      <w:adjustRightInd w:val="0"/>
+      <w:spacing w:after="0" w:line="191" w:lineRule="atLeast"/>
+    </w:pPr>
+    <w:rPr>
+      <w:rFonts w:ascii="Book Antiqua" w:hAnsi="Book Antiqua"/>
+      <w:szCs w:val="24"/>
+      <w:lang w:bidi="lo-LA"/>
+    </w:rPr>
+  </w:style>
+  <w:style w:type="paragraph" w:customStyle="1" w:styleId="Pa0">
+    <w:name w:val="Pa0"/>
+    <w:basedOn w:val="Normal"/>
+    <w:next w:val="Normal"/>
+    <w:uiPriority w:val="99"/>
+    <w:rsid w:val="00013246"/>
+    <w:pPr>
+      <w:autoSpaceDE w:val="0"/>
+      <w:autoSpaceDN w:val="0"/>
+      <w:adjustRightInd w:val="0"/>
+      <w:spacing w:after="0" w:line="211" w:lineRule="atLeast"/>
+    </w:pPr>
+    <w:rPr>
+      <w:rFonts w:ascii="Book Antiqua" w:hAnsi="Book Antiqua"/>
+      <w:szCs w:val="24"/>
+      <w:lang w:bidi="lo-LA"/>
+    </w:rPr>
+  </w:style>
+  <w:style w:type="paragraph" w:customStyle="1" w:styleId="Pa28">
+    <w:name w:val="Pa28"/>
+    <w:basedOn w:val="Normal"/>
+    <w:next w:val="Normal"/>
+    <w:uiPriority w:val="99"/>
+    <w:rsid w:val="00013246"/>
+    <w:pPr>
+      <w:autoSpaceDE w:val="0"/>
+      <w:autoSpaceDN w:val="0"/>
+      <w:adjustRightInd w:val="0"/>
+      <w:spacing w:after="0" w:line="180" w:lineRule="atLeast"/>
+    </w:pPr>
+    <w:rPr>
+      <w:rFonts w:ascii="Book Antiqua" w:hAnsi="Book Antiqua"/>
+      <w:szCs w:val="24"/>
+      <w:lang w:bidi="lo-LA"/>
+    </w:rPr>
+  </w:style>
+  <w:style w:type="paragraph" w:customStyle="1" w:styleId="Pa41">
+    <w:name w:val="Pa41"/>
+    <w:basedOn w:val="Normal"/>
+    <w:next w:val="Normal"/>
+    <w:uiPriority w:val="99"/>
+    <w:rsid w:val="002A4071"/>
+    <w:pPr>
+      <w:autoSpaceDE w:val="0"/>
+      <w:autoSpaceDN w:val="0"/>
+      <w:adjustRightInd w:val="0"/>
+      <w:spacing w:after="0" w:line="180" w:lineRule="atLeast"/>
+    </w:pPr>
+    <w:rPr>
+      <w:rFonts w:ascii="Book Antiqua" w:hAnsi="Book Antiqua"/>
+      <w:szCs w:val="24"/>
+      <w:lang w:bidi="lo-LA"/>
+    </w:rPr>
+  </w:style>
+  <w:style w:type="paragraph" w:customStyle="1" w:styleId="Default">
+    <w:name w:val="Default"/>
+    <w:rsid w:val="00236F62"/>
+    <w:pPr>
+      <w:autoSpaceDE w:val="0"/>
+      <w:autoSpaceDN w:val="0"/>
+      <w:adjustRightInd w:val="0"/>
+      <w:spacing w:after="0" w:line="240" w:lineRule="auto"/>
+    </w:pPr>
+    <w:rPr>
+      <w:rFonts w:ascii="Courier Std" w:hAnsi="Courier Std" w:cs="Courier Std"/>
+      <w:color w:val="000000"/>
+      <w:sz w:val="24"/>
+      <w:szCs w:val="24"/>
+      <w:lang w:bidi="lo-LA"/>
+    </w:rPr>
+  </w:style>
 </w:styles>
 </file>
 
@@ -17169,6 +20256,106 @@
       <w:lang w:bidi="lo-LA"/>
     </w:rPr>
   </w:style>
+  <w:style w:type="character" w:customStyle="1" w:styleId="A5">
+    <w:name w:val="A5"/>
+    <w:uiPriority w:val="99"/>
+    <w:rsid w:val="00D0304A"/>
+    <w:rPr>
+      <w:rFonts w:ascii="Courier Std" w:hAnsi="Courier Std" w:cs="Courier Std"/>
+      <w:color w:val="000000"/>
+      <w:sz w:val="19"/>
+      <w:szCs w:val="19"/>
+    </w:rPr>
+  </w:style>
+  <w:style w:type="paragraph" w:customStyle="1" w:styleId="Pa27">
+    <w:name w:val="Pa27"/>
+    <w:basedOn w:val="Normal"/>
+    <w:next w:val="Normal"/>
+    <w:uiPriority w:val="99"/>
+    <w:rsid w:val="00D0304A"/>
+    <w:pPr>
+      <w:autoSpaceDE w:val="0"/>
+      <w:autoSpaceDN w:val="0"/>
+      <w:adjustRightInd w:val="0"/>
+      <w:spacing w:after="0" w:line="191" w:lineRule="atLeast"/>
+    </w:pPr>
+    <w:rPr>
+      <w:rFonts w:ascii="Book Antiqua" w:hAnsi="Book Antiqua"/>
+      <w:szCs w:val="24"/>
+      <w:lang w:bidi="lo-LA"/>
+    </w:rPr>
+  </w:style>
+  <w:style w:type="paragraph" w:customStyle="1" w:styleId="Pa0">
+    <w:name w:val="Pa0"/>
+    <w:basedOn w:val="Normal"/>
+    <w:next w:val="Normal"/>
+    <w:uiPriority w:val="99"/>
+    <w:rsid w:val="00013246"/>
+    <w:pPr>
+      <w:autoSpaceDE w:val="0"/>
+      <w:autoSpaceDN w:val="0"/>
+      <w:adjustRightInd w:val="0"/>
+      <w:spacing w:after="0" w:line="211" w:lineRule="atLeast"/>
+    </w:pPr>
+    <w:rPr>
+      <w:rFonts w:ascii="Book Antiqua" w:hAnsi="Book Antiqua"/>
+      <w:szCs w:val="24"/>
+      <w:lang w:bidi="lo-LA"/>
+    </w:rPr>
+  </w:style>
+  <w:style w:type="paragraph" w:customStyle="1" w:styleId="Pa28">
+    <w:name w:val="Pa28"/>
+    <w:basedOn w:val="Normal"/>
+    <w:next w:val="Normal"/>
+    <w:uiPriority w:val="99"/>
+    <w:rsid w:val="00013246"/>
+    <w:pPr>
+      <w:autoSpaceDE w:val="0"/>
+      <w:autoSpaceDN w:val="0"/>
+      <w:adjustRightInd w:val="0"/>
+      <w:spacing w:after="0" w:line="180" w:lineRule="atLeast"/>
+    </w:pPr>
+    <w:rPr>
+      <w:rFonts w:ascii="Book Antiqua" w:hAnsi="Book Antiqua"/>
+      <w:szCs w:val="24"/>
+      <w:lang w:bidi="lo-LA"/>
+    </w:rPr>
+  </w:style>
+  <w:style w:type="paragraph" w:customStyle="1" w:styleId="Pa41">
+    <w:name w:val="Pa41"/>
+    <w:basedOn w:val="Normal"/>
+    <w:next w:val="Normal"/>
+    <w:uiPriority w:val="99"/>
+    <w:rsid w:val="002A4071"/>
+    <w:pPr>
+      <w:autoSpaceDE w:val="0"/>
+      <w:autoSpaceDN w:val="0"/>
+      <w:adjustRightInd w:val="0"/>
+      <w:spacing w:after="0" w:line="180" w:lineRule="atLeast"/>
+    </w:pPr>
+    <w:rPr>
+      <w:rFonts w:ascii="Book Antiqua" w:hAnsi="Book Antiqua"/>
+      <w:szCs w:val="24"/>
+      <w:lang w:bidi="lo-LA"/>
+    </w:rPr>
+  </w:style>
+  <w:style w:type="paragraph" w:customStyle="1" w:styleId="Default">
+    <w:name w:val="Default"/>
+    <w:rsid w:val="00236F62"/>
+    <w:pPr>
+      <w:autoSpaceDE w:val="0"/>
+      <w:autoSpaceDN w:val="0"/>
+      <w:adjustRightInd w:val="0"/>
+      <w:spacing w:after="0" w:line="240" w:lineRule="auto"/>
+    </w:pPr>
+    <w:rPr>
+      <w:rFonts w:ascii="Courier Std" w:hAnsi="Courier Std" w:cs="Courier Std"/>
+      <w:color w:val="000000"/>
+      <w:sz w:val="24"/>
+      <w:szCs w:val="24"/>
+      <w:lang w:bidi="lo-LA"/>
+    </w:rPr>
+  </w:style>
 </w:styles>
 </file>
 
@@ -17462,7 +20649,7 @@
 </file>
 
 <file path=customXml/itemProps1.xml><?xml version="1.0" encoding="utf-8"?>
-<ds:datastoreItem xmlns:ds="http://schemas.openxmlformats.org/officeDocument/2006/customXml" ds:itemID="{42AC42BE-4D79-437D-BC4C-0180BB428E4A}">
+<ds:datastoreItem xmlns:ds="http://schemas.openxmlformats.org/officeDocument/2006/customXml" ds:itemID="{49E87835-0191-4D8F-B49B-EDC386D74BB6}">
   <ds:schemaRefs>
     <ds:schemaRef ds:uri="http://schemas.openxmlformats.org/officeDocument/2006/bibliography"/>
   </ds:schemaRefs>

</xml_diff>

<commit_message>
CongThanh: add comment system to blog
</commit_message>
<xml_diff>
--- a/thanh-web/Django.docx
+++ b/thanh-web/Django.docx
@@ -60,7 +60,7 @@
           <w:r>
             <w:fldChar w:fldCharType="separate"/>
           </w:r>
-          <w:hyperlink w:anchor="_Toc528963470" w:history="1">
+          <w:hyperlink w:anchor="_Toc529003948" w:history="1">
             <w:r>
               <w:rPr>
                 <w:rStyle w:val="Hyperlink"/>
@@ -103,7 +103,7 @@
                 <w:noProof/>
                 <w:webHidden/>
               </w:rPr>
-              <w:instrText xml:space="preserve"> PAGEREF _Toc528963470 \h </w:instrText>
+              <w:instrText xml:space="preserve"> PAGEREF _Toc529003948 \h </w:instrText>
             </w:r>
             <w:r>
               <w:rPr>
@@ -144,7 +144,7 @@
               <w:lang w:bidi="lo-LA"/>
             </w:rPr>
           </w:pPr>
-          <w:hyperlink w:anchor="_Toc528963471" w:history="1">
+          <w:hyperlink w:anchor="_Toc529003949" w:history="1">
             <w:r>
               <w:rPr>
                 <w:rStyle w:val="Hyperlink"/>
@@ -187,7 +187,7 @@
                 <w:noProof/>
                 <w:webHidden/>
               </w:rPr>
-              <w:instrText xml:space="preserve"> PAGEREF _Toc528963471 \h </w:instrText>
+              <w:instrText xml:space="preserve"> PAGEREF _Toc529003949 \h </w:instrText>
             </w:r>
             <w:r>
               <w:rPr>
@@ -228,7 +228,7 @@
               <w:lang w:bidi="lo-LA"/>
             </w:rPr>
           </w:pPr>
-          <w:hyperlink w:anchor="_Toc528963472" w:history="1">
+          <w:hyperlink w:anchor="_Toc529003950" w:history="1">
             <w:r>
               <w:rPr>
                 <w:rStyle w:val="Hyperlink"/>
@@ -255,7 +255,7 @@
                 <w:noProof/>
                 <w:webHidden/>
               </w:rPr>
-              <w:instrText xml:space="preserve"> PAGEREF _Toc528963472 \h </w:instrText>
+              <w:instrText xml:space="preserve"> PAGEREF _Toc529003950 \h </w:instrText>
             </w:r>
             <w:r>
               <w:rPr>
@@ -296,7 +296,7 @@
               <w:lang w:bidi="lo-LA"/>
             </w:rPr>
           </w:pPr>
-          <w:hyperlink w:anchor="_Toc528963473" w:history="1">
+          <w:hyperlink w:anchor="_Toc529003951" w:history="1">
             <w:r>
               <w:rPr>
                 <w:rStyle w:val="Hyperlink"/>
@@ -323,7 +323,7 @@
                 <w:noProof/>
                 <w:webHidden/>
               </w:rPr>
-              <w:instrText xml:space="preserve"> PAGEREF _Toc528963473 \h </w:instrText>
+              <w:instrText xml:space="preserve"> PAGEREF _Toc529003951 \h </w:instrText>
             </w:r>
             <w:r>
               <w:rPr>
@@ -364,7 +364,7 @@
               <w:lang w:bidi="lo-LA"/>
             </w:rPr>
           </w:pPr>
-          <w:hyperlink w:anchor="_Toc528963474" w:history="1">
+          <w:hyperlink w:anchor="_Toc529003952" w:history="1">
             <w:r>
               <w:rPr>
                 <w:rStyle w:val="Hyperlink"/>
@@ -391,7 +391,7 @@
                 <w:noProof/>
                 <w:webHidden/>
               </w:rPr>
-              <w:instrText xml:space="preserve"> PAGEREF _Toc528963474 \h </w:instrText>
+              <w:instrText xml:space="preserve"> PAGEREF _Toc529003952 \h </w:instrText>
             </w:r>
             <w:r>
               <w:rPr>
@@ -432,7 +432,7 @@
               <w:lang w:bidi="lo-LA"/>
             </w:rPr>
           </w:pPr>
-          <w:hyperlink w:anchor="_Toc528963475" w:history="1">
+          <w:hyperlink w:anchor="_Toc529003953" w:history="1">
             <w:r>
               <w:rPr>
                 <w:rStyle w:val="Hyperlink"/>
@@ -459,7 +459,7 @@
                 <w:noProof/>
                 <w:webHidden/>
               </w:rPr>
-              <w:instrText xml:space="preserve"> PAGEREF _Toc528963475 \h </w:instrText>
+              <w:instrText xml:space="preserve"> PAGEREF _Toc529003953 \h </w:instrText>
             </w:r>
             <w:r>
               <w:rPr>
@@ -500,7 +500,7 @@
               <w:lang w:bidi="lo-LA"/>
             </w:rPr>
           </w:pPr>
-          <w:hyperlink w:anchor="_Toc528963476" w:history="1">
+          <w:hyperlink w:anchor="_Toc529003954" w:history="1">
             <w:r>
               <w:rPr>
                 <w:rStyle w:val="Hyperlink"/>
@@ -543,7 +543,7 @@
                 <w:noProof/>
                 <w:webHidden/>
               </w:rPr>
-              <w:instrText xml:space="preserve"> PAGEREF _Toc528963476 \h </w:instrText>
+              <w:instrText xml:space="preserve"> PAGEREF _Toc529003954 \h </w:instrText>
             </w:r>
             <w:r>
               <w:rPr>
@@ -584,7 +584,7 @@
               <w:lang w:bidi="lo-LA"/>
             </w:rPr>
           </w:pPr>
-          <w:hyperlink w:anchor="_Toc528963477" w:history="1">
+          <w:hyperlink w:anchor="_Toc529003955" w:history="1">
             <w:r>
               <w:rPr>
                 <w:rStyle w:val="Hyperlink"/>
@@ -611,7 +611,7 @@
                 <w:noProof/>
                 <w:webHidden/>
               </w:rPr>
-              <w:instrText xml:space="preserve"> PAGEREF _Toc528963477 \h </w:instrText>
+              <w:instrText xml:space="preserve"> PAGEREF _Toc529003955 \h </w:instrText>
             </w:r>
             <w:r>
               <w:rPr>
@@ -652,7 +652,7 @@
               <w:lang w:bidi="lo-LA"/>
             </w:rPr>
           </w:pPr>
-          <w:hyperlink w:anchor="_Toc528963478" w:history="1">
+          <w:hyperlink w:anchor="_Toc529003956" w:history="1">
             <w:r>
               <w:rPr>
                 <w:rStyle w:val="Hyperlink"/>
@@ -679,7 +679,7 @@
                 <w:noProof/>
                 <w:webHidden/>
               </w:rPr>
-              <w:instrText xml:space="preserve"> PAGEREF _Toc528963478 \h </w:instrText>
+              <w:instrText xml:space="preserve"> PAGEREF _Toc529003956 \h </w:instrText>
             </w:r>
             <w:r>
               <w:rPr>
@@ -720,13 +720,27 @@
               <w:lang w:bidi="lo-LA"/>
             </w:rPr>
           </w:pPr>
-          <w:hyperlink w:anchor="_Toc528963479" w:history="1">
+          <w:hyperlink w:anchor="_Toc529003957" w:history="1">
             <w:r>
               <w:rPr>
                 <w:rStyle w:val="Hyperlink"/>
                 <w:noProof/>
               </w:rPr>
-              <w:t>Thao tác với các bảng</w:t>
+              <w:t>Thao tác với c</w:t>
+            </w:r>
+            <w:r>
+              <w:rPr>
+                <w:rStyle w:val="Hyperlink"/>
+                <w:noProof/>
+              </w:rPr>
+              <w:t>á</w:t>
+            </w:r>
+            <w:r>
+              <w:rPr>
+                <w:rStyle w:val="Hyperlink"/>
+                <w:noProof/>
+              </w:rPr>
+              <w:t>c bảng</w:t>
             </w:r>
             <w:r>
               <w:rPr>
@@ -747,7 +761,7 @@
                 <w:noProof/>
                 <w:webHidden/>
               </w:rPr>
-              <w:instrText xml:space="preserve"> PAGEREF _Toc528963479 \h </w:instrText>
+              <w:instrText xml:space="preserve"> PAGEREF _Toc529003957 \h </w:instrText>
             </w:r>
             <w:r>
               <w:rPr>
@@ -788,7 +802,7 @@
               <w:lang w:bidi="lo-LA"/>
             </w:rPr>
           </w:pPr>
-          <w:hyperlink w:anchor="_Toc528963480" w:history="1">
+          <w:hyperlink w:anchor="_Toc529003958" w:history="1">
             <w:r>
               <w:rPr>
                 <w:rStyle w:val="Hyperlink"/>
@@ -831,7 +845,7 @@
                 <w:noProof/>
                 <w:webHidden/>
               </w:rPr>
-              <w:instrText xml:space="preserve"> PAGEREF _Toc528963480 \h </w:instrText>
+              <w:instrText xml:space="preserve"> PAGEREF _Toc529003958 \h </w:instrText>
             </w:r>
             <w:r>
               <w:rPr>
@@ -872,7 +886,7 @@
               <w:lang w:bidi="lo-LA"/>
             </w:rPr>
           </w:pPr>
-          <w:hyperlink w:anchor="_Toc528963481" w:history="1">
+          <w:hyperlink w:anchor="_Toc529003959" w:history="1">
             <w:r>
               <w:rPr>
                 <w:rStyle w:val="Hyperlink"/>
@@ -899,7 +913,7 @@
                 <w:noProof/>
                 <w:webHidden/>
               </w:rPr>
-              <w:instrText xml:space="preserve"> PAGEREF _Toc528963481 \h </w:instrText>
+              <w:instrText xml:space="preserve"> PAGEREF _Toc529003959 \h </w:instrText>
             </w:r>
             <w:r>
               <w:rPr>
@@ -940,7 +954,7 @@
               <w:lang w:bidi="lo-LA"/>
             </w:rPr>
           </w:pPr>
-          <w:hyperlink w:anchor="_Toc528963482" w:history="1">
+          <w:hyperlink w:anchor="_Toc529003960" w:history="1">
             <w:r>
               <w:rPr>
                 <w:rStyle w:val="Hyperlink"/>
@@ -983,7 +997,7 @@
                 <w:noProof/>
                 <w:webHidden/>
               </w:rPr>
-              <w:instrText xml:space="preserve"> PAGEREF _Toc528963482 \h </w:instrText>
+              <w:instrText xml:space="preserve"> PAGEREF _Toc529003960 \h </w:instrText>
             </w:r>
             <w:r>
               <w:rPr>
@@ -1024,7 +1038,7 @@
               <w:lang w:bidi="lo-LA"/>
             </w:rPr>
           </w:pPr>
-          <w:hyperlink w:anchor="_Toc528963483" w:history="1">
+          <w:hyperlink w:anchor="_Toc529003961" w:history="1">
             <w:r>
               <w:rPr>
                 <w:rStyle w:val="Hyperlink"/>
@@ -1051,7 +1065,7 @@
                 <w:noProof/>
                 <w:webHidden/>
               </w:rPr>
-              <w:instrText xml:space="preserve"> PAGEREF _Toc528963483 \h </w:instrText>
+              <w:instrText xml:space="preserve"> PAGEREF _Toc529003961 \h </w:instrText>
             </w:r>
             <w:r>
               <w:rPr>
@@ -1092,7 +1106,7 @@
               <w:lang w:bidi="lo-LA"/>
             </w:rPr>
           </w:pPr>
-          <w:hyperlink w:anchor="_Toc528963484" w:history="1">
+          <w:hyperlink w:anchor="_Toc529003962" w:history="1">
             <w:r>
               <w:rPr>
                 <w:rStyle w:val="Hyperlink"/>
@@ -1119,7 +1133,7 @@
                 <w:noProof/>
                 <w:webHidden/>
               </w:rPr>
-              <w:instrText xml:space="preserve"> PAGEREF _Toc528963484 \h </w:instrText>
+              <w:instrText xml:space="preserve"> PAGEREF _Toc529003962 \h </w:instrText>
             </w:r>
             <w:r>
               <w:rPr>
@@ -1160,7 +1174,7 @@
               <w:lang w:bidi="lo-LA"/>
             </w:rPr>
           </w:pPr>
-          <w:hyperlink w:anchor="_Toc528963485" w:history="1">
+          <w:hyperlink w:anchor="_Toc529003963" w:history="1">
             <w:r>
               <w:rPr>
                 <w:rStyle w:val="Hyperlink"/>
@@ -1188,7 +1202,7 @@
                 <w:noProof/>
                 <w:webHidden/>
               </w:rPr>
-              <w:instrText xml:space="preserve"> PAGEREF _Toc528963485 \h </w:instrText>
+              <w:instrText xml:space="preserve"> PAGEREF _Toc529003963 \h </w:instrText>
             </w:r>
             <w:r>
               <w:rPr>
@@ -1229,7 +1243,7 @@
               <w:lang w:bidi="lo-LA"/>
             </w:rPr>
           </w:pPr>
-          <w:hyperlink w:anchor="_Toc528963486" w:history="1">
+          <w:hyperlink w:anchor="_Toc529003964" w:history="1">
             <w:r>
               <w:rPr>
                 <w:rStyle w:val="Hyperlink"/>
@@ -1257,7 +1271,7 @@
                 <w:noProof/>
                 <w:webHidden/>
               </w:rPr>
-              <w:instrText xml:space="preserve"> PAGEREF _Toc528963486 \h </w:instrText>
+              <w:instrText xml:space="preserve"> PAGEREF _Toc529003964 \h </w:instrText>
             </w:r>
             <w:r>
               <w:rPr>
@@ -1298,7 +1312,7 @@
               <w:lang w:bidi="lo-LA"/>
             </w:rPr>
           </w:pPr>
-          <w:hyperlink w:anchor="_Toc528963487" w:history="1">
+          <w:hyperlink w:anchor="_Toc529003965" w:history="1">
             <w:r>
               <w:rPr>
                 <w:rStyle w:val="Hyperlink"/>
@@ -1333,7 +1347,7 @@
                 <w:noProof/>
                 <w:webHidden/>
               </w:rPr>
-              <w:instrText xml:space="preserve"> PAGEREF _Toc528963487 \h </w:instrText>
+              <w:instrText xml:space="preserve"> PAGEREF _Toc529003965 \h </w:instrText>
             </w:r>
             <w:r>
               <w:rPr>
@@ -1374,7 +1388,7 @@
               <w:lang w:bidi="lo-LA"/>
             </w:rPr>
           </w:pPr>
-          <w:hyperlink w:anchor="_Toc528963488" w:history="1">
+          <w:hyperlink w:anchor="_Toc529003966" w:history="1">
             <w:r>
               <w:rPr>
                 <w:rStyle w:val="Hyperlink"/>
@@ -1396,21 +1410,7 @@
                 <w:rStyle w:val="Hyperlink"/>
                 <w:noProof/>
               </w:rPr>
-              <w:t>Form trong D</w:t>
-            </w:r>
-            <w:r>
-              <w:rPr>
-                <w:rStyle w:val="Hyperlink"/>
-                <w:noProof/>
-              </w:rPr>
-              <w:t>j</w:t>
-            </w:r>
-            <w:r>
-              <w:rPr>
-                <w:rStyle w:val="Hyperlink"/>
-                <w:noProof/>
-              </w:rPr>
-              <w:t>ango</w:t>
+              <w:t>Form trong Django</w:t>
             </w:r>
             <w:r>
               <w:rPr>
@@ -1431,7 +1431,7 @@
                 <w:noProof/>
                 <w:webHidden/>
               </w:rPr>
-              <w:instrText xml:space="preserve"> PAGEREF _Toc528963488 \h </w:instrText>
+              <w:instrText xml:space="preserve"> PAGEREF _Toc529003966 \h </w:instrText>
             </w:r>
             <w:r>
               <w:rPr>
@@ -1472,28 +1472,97 @@
               <w:lang w:bidi="lo-LA"/>
             </w:rPr>
           </w:pPr>
-          <w:hyperlink w:anchor="_Toc528963489" w:history="1">
+          <w:hyperlink w:anchor="_Toc529003967" w:history="1">
             <w:r>
               <w:rPr>
                 <w:rStyle w:val="Hyperlink"/>
                 <w:noProof/>
               </w:rPr>
-              <w:t xml:space="preserve">hàm view </w:t>
+              <w:t>7.</w:t>
+            </w:r>
+            <w:r>
+              <w:rPr>
+                <w:rFonts w:asciiTheme="minorHAnsi" w:eastAsiaTheme="minorEastAsia" w:hAnsiTheme="minorHAnsi"/>
+                <w:noProof/>
+                <w:sz w:val="22"/>
+                <w:lang w:bidi="lo-LA"/>
+              </w:rPr>
+              <w:tab/>
             </w:r>
             <w:r>
               <w:rPr>
                 <w:rStyle w:val="Hyperlink"/>
-                <w:rFonts w:ascii="Courier New" w:hAnsi="Courier New" w:cs="Courier New"/>
-                <w:noProof/>
-              </w:rPr>
-              <w:t>vote()</w:t>
-            </w:r>
+                <w:noProof/>
+              </w:rPr>
+              <w:t>File tĩnh</w:t>
+            </w:r>
+            <w:r>
+              <w:rPr>
+                <w:noProof/>
+                <w:webHidden/>
+              </w:rPr>
+              <w:tab/>
+            </w:r>
+            <w:r>
+              <w:rPr>
+                <w:noProof/>
+                <w:webHidden/>
+              </w:rPr>
+              <w:fldChar w:fldCharType="begin"/>
+            </w:r>
+            <w:r>
+              <w:rPr>
+                <w:noProof/>
+                <w:webHidden/>
+              </w:rPr>
+              <w:instrText xml:space="preserve"> PAGEREF _Toc529003967 \h </w:instrText>
+            </w:r>
+            <w:r>
+              <w:rPr>
+                <w:noProof/>
+                <w:webHidden/>
+              </w:rPr>
+            </w:r>
+            <w:r>
+              <w:rPr>
+                <w:noProof/>
+                <w:webHidden/>
+              </w:rPr>
+              <w:fldChar w:fldCharType="separate"/>
+            </w:r>
+            <w:r>
+              <w:rPr>
+                <w:noProof/>
+                <w:webHidden/>
+              </w:rPr>
+              <w:t>18</w:t>
+            </w:r>
+            <w:r>
+              <w:rPr>
+                <w:noProof/>
+                <w:webHidden/>
+              </w:rPr>
+              <w:fldChar w:fldCharType="end"/>
+            </w:r>
+          </w:hyperlink>
+        </w:p>
+        <w:p>
+          <w:pPr>
+            <w:pStyle w:val="TOC2"/>
+            <w:rPr>
+              <w:rFonts w:asciiTheme="minorHAnsi" w:eastAsiaTheme="minorEastAsia" w:hAnsiTheme="minorHAnsi"/>
+              <w:noProof/>
+              <w:sz w:val="22"/>
+              <w:lang w:bidi="lo-LA"/>
+            </w:rPr>
+          </w:pPr>
+          <w:hyperlink w:anchor="_Toc529003968" w:history="1">
             <w:r>
               <w:rPr>
                 <w:rStyle w:val="Hyperlink"/>
                 <w:noProof/>
               </w:rPr>
-              <w:t xml:space="preserve"> xử lý từng thao tác vote</w:t>
+              <w:t>Tùy biến CSS</w:t>
             </w:r>
             <w:r>
               <w:rPr>
@@ -1514,7 +1583,7 @@
                 <w:noProof/>
                 <w:webHidden/>
               </w:rPr>
-              <w:instrText xml:space="preserve"> PAGEREF _Toc528963489 \h </w:instrText>
+              <w:instrText xml:space="preserve"> PAGEREF _Toc529003968 \h </w:instrText>
             </w:r>
             <w:r>
               <w:rPr>
@@ -1534,7 +1603,7 @@
                 <w:noProof/>
                 <w:webHidden/>
               </w:rPr>
-              <w:t>17</w:t>
+              <w:t>19</w:t>
             </w:r>
             <w:r>
               <w:rPr>
@@ -1555,13 +1624,13 @@
               <w:lang w:bidi="lo-LA"/>
             </w:rPr>
           </w:pPr>
-          <w:hyperlink w:anchor="_Toc528963490" w:history="1">
+          <w:hyperlink w:anchor="_Toc529003969" w:history="1">
             <w:r>
               <w:rPr>
                 <w:rStyle w:val="Hyperlink"/>
                 <w:noProof/>
               </w:rPr>
-              <w:t>7.</w:t>
+              <w:t>8.</w:t>
             </w:r>
             <w:r>
               <w:rPr>
@@ -1577,7 +1646,7 @@
                 <w:rStyle w:val="Hyperlink"/>
                 <w:noProof/>
               </w:rPr>
-              <w:t>File tĩnh</w:t>
+              <w:t>Tùy chỉnh trang Admin</w:t>
             </w:r>
             <w:r>
               <w:rPr>
@@ -1598,7 +1667,7 @@
                 <w:noProof/>
                 <w:webHidden/>
               </w:rPr>
-              <w:instrText xml:space="preserve"> PAGEREF _Toc528963490 \h </w:instrText>
+              <w:instrText xml:space="preserve"> PAGEREF _Toc529003969 \h </w:instrText>
             </w:r>
             <w:r>
               <w:rPr>
@@ -1618,7 +1687,7 @@
                 <w:noProof/>
                 <w:webHidden/>
               </w:rPr>
-              <w:t>18</w:t>
+              <w:t>19</w:t>
             </w:r>
             <w:r>
               <w:rPr>
@@ -1639,13 +1708,13 @@
               <w:lang w:bidi="lo-LA"/>
             </w:rPr>
           </w:pPr>
-          <w:hyperlink w:anchor="_Toc528963491" w:history="1">
+          <w:hyperlink w:anchor="_Toc529003970" w:history="1">
             <w:r>
               <w:rPr>
                 <w:rStyle w:val="Hyperlink"/>
                 <w:noProof/>
               </w:rPr>
-              <w:t>Tùy biến CSS</w:t>
+              <w:t>Tùy chỉnh form thêm / sửa</w:t>
             </w:r>
             <w:r>
               <w:rPr>
@@ -1666,7 +1735,7 @@
                 <w:noProof/>
                 <w:webHidden/>
               </w:rPr>
-              <w:instrText xml:space="preserve"> PAGEREF _Toc528963491 \h </w:instrText>
+              <w:instrText xml:space="preserve"> PAGEREF _Toc529003970 \h </w:instrText>
             </w:r>
             <w:r>
               <w:rPr>
@@ -1687,6 +1756,210 @@
                 <w:webHidden/>
               </w:rPr>
               <w:t>19</w:t>
+            </w:r>
+            <w:r>
+              <w:rPr>
+                <w:noProof/>
+                <w:webHidden/>
+              </w:rPr>
+              <w:fldChar w:fldCharType="end"/>
+            </w:r>
+          </w:hyperlink>
+        </w:p>
+        <w:p>
+          <w:pPr>
+            <w:pStyle w:val="TOC2"/>
+            <w:rPr>
+              <w:rFonts w:asciiTheme="minorHAnsi" w:eastAsiaTheme="minorEastAsia" w:hAnsiTheme="minorHAnsi"/>
+              <w:noProof/>
+              <w:sz w:val="22"/>
+              <w:lang w:bidi="lo-LA"/>
+            </w:rPr>
+          </w:pPr>
+          <w:hyperlink w:anchor="_Toc529003971" w:history="1">
+            <w:r>
+              <w:rPr>
+                <w:rStyle w:val="Hyperlink"/>
+                <w:noProof/>
+              </w:rPr>
+              <w:t>Tùy chỉnh model chứa khóa ngoại</w:t>
+            </w:r>
+            <w:r>
+              <w:rPr>
+                <w:noProof/>
+                <w:webHidden/>
+              </w:rPr>
+              <w:tab/>
+            </w:r>
+            <w:r>
+              <w:rPr>
+                <w:noProof/>
+                <w:webHidden/>
+              </w:rPr>
+              <w:fldChar w:fldCharType="begin"/>
+            </w:r>
+            <w:r>
+              <w:rPr>
+                <w:noProof/>
+                <w:webHidden/>
+              </w:rPr>
+              <w:instrText xml:space="preserve"> PAGEREF _Toc529003971 \h </w:instrText>
+            </w:r>
+            <w:r>
+              <w:rPr>
+                <w:noProof/>
+                <w:webHidden/>
+              </w:rPr>
+            </w:r>
+            <w:r>
+              <w:rPr>
+                <w:noProof/>
+                <w:webHidden/>
+              </w:rPr>
+              <w:fldChar w:fldCharType="separate"/>
+            </w:r>
+            <w:r>
+              <w:rPr>
+                <w:noProof/>
+                <w:webHidden/>
+              </w:rPr>
+              <w:t>21</w:t>
+            </w:r>
+            <w:r>
+              <w:rPr>
+                <w:noProof/>
+                <w:webHidden/>
+              </w:rPr>
+              <w:fldChar w:fldCharType="end"/>
+            </w:r>
+          </w:hyperlink>
+        </w:p>
+        <w:p>
+          <w:pPr>
+            <w:pStyle w:val="TOC2"/>
+            <w:rPr>
+              <w:rFonts w:asciiTheme="minorHAnsi" w:eastAsiaTheme="minorEastAsia" w:hAnsiTheme="minorHAnsi"/>
+              <w:noProof/>
+              <w:sz w:val="22"/>
+              <w:lang w:bidi="lo-LA"/>
+            </w:rPr>
+          </w:pPr>
+          <w:hyperlink w:anchor="_Toc529003972" w:history="1">
+            <w:r>
+              <w:rPr>
+                <w:rStyle w:val="Hyperlink"/>
+                <w:noProof/>
+              </w:rPr>
+              <w:t>Tùy chỉnh trang danh sách</w:t>
+            </w:r>
+            <w:r>
+              <w:rPr>
+                <w:noProof/>
+                <w:webHidden/>
+              </w:rPr>
+              <w:tab/>
+            </w:r>
+            <w:r>
+              <w:rPr>
+                <w:noProof/>
+                <w:webHidden/>
+              </w:rPr>
+              <w:fldChar w:fldCharType="begin"/>
+            </w:r>
+            <w:r>
+              <w:rPr>
+                <w:noProof/>
+                <w:webHidden/>
+              </w:rPr>
+              <w:instrText xml:space="preserve"> PAGEREF _Toc529003972 \h </w:instrText>
+            </w:r>
+            <w:r>
+              <w:rPr>
+                <w:noProof/>
+                <w:webHidden/>
+              </w:rPr>
+            </w:r>
+            <w:r>
+              <w:rPr>
+                <w:noProof/>
+                <w:webHidden/>
+              </w:rPr>
+              <w:fldChar w:fldCharType="separate"/>
+            </w:r>
+            <w:r>
+              <w:rPr>
+                <w:noProof/>
+                <w:webHidden/>
+              </w:rPr>
+              <w:t>23</w:t>
+            </w:r>
+            <w:r>
+              <w:rPr>
+                <w:noProof/>
+                <w:webHidden/>
+              </w:rPr>
+              <w:fldChar w:fldCharType="end"/>
+            </w:r>
+          </w:hyperlink>
+        </w:p>
+        <w:p>
+          <w:pPr>
+            <w:pStyle w:val="TOC2"/>
+            <w:rPr>
+              <w:rFonts w:asciiTheme="minorHAnsi" w:eastAsiaTheme="minorEastAsia" w:hAnsiTheme="minorHAnsi"/>
+              <w:noProof/>
+              <w:sz w:val="22"/>
+              <w:lang w:bidi="lo-LA"/>
+            </w:rPr>
+          </w:pPr>
+          <w:hyperlink w:anchor="_Toc529003973" w:history="1">
+            <w:r>
+              <w:rPr>
+                <w:rStyle w:val="Hyperlink"/>
+                <w:noProof/>
+              </w:rPr>
+              <w:t>Ví dụ khác về chỉnh sửa trong admin</w:t>
+            </w:r>
+            <w:r>
+              <w:rPr>
+                <w:noProof/>
+                <w:webHidden/>
+              </w:rPr>
+              <w:tab/>
+            </w:r>
+            <w:r>
+              <w:rPr>
+                <w:noProof/>
+                <w:webHidden/>
+              </w:rPr>
+              <w:fldChar w:fldCharType="begin"/>
+            </w:r>
+            <w:r>
+              <w:rPr>
+                <w:noProof/>
+                <w:webHidden/>
+              </w:rPr>
+              <w:instrText xml:space="preserve"> PAGEREF _Toc529003973 \h </w:instrText>
+            </w:r>
+            <w:r>
+              <w:rPr>
+                <w:noProof/>
+                <w:webHidden/>
+              </w:rPr>
+            </w:r>
+            <w:r>
+              <w:rPr>
+                <w:noProof/>
+                <w:webHidden/>
+              </w:rPr>
+              <w:fldChar w:fldCharType="separate"/>
+            </w:r>
+            <w:r>
+              <w:rPr>
+                <w:noProof/>
+                <w:webHidden/>
+              </w:rPr>
+              <w:t>25</w:t>
             </w:r>
             <w:r>
               <w:rPr>
@@ -1707,13 +1980,13 @@
               <w:lang w:bidi="lo-LA"/>
             </w:rPr>
           </w:pPr>
-          <w:hyperlink w:anchor="_Toc528963492" w:history="1">
+          <w:hyperlink w:anchor="_Toc529003974" w:history="1">
             <w:r>
               <w:rPr>
                 <w:rStyle w:val="Hyperlink"/>
                 <w:noProof/>
               </w:rPr>
-              <w:t>8.</w:t>
+              <w:t>9.</w:t>
             </w:r>
             <w:r>
               <w:rPr>
@@ -1729,7 +2002,7 @@
                 <w:rStyle w:val="Hyperlink"/>
                 <w:noProof/>
               </w:rPr>
-              <w:t>Tùy chỉnh trang Admin</w:t>
+              <w:t>Working with QuerySet and managers</w:t>
             </w:r>
             <w:r>
               <w:rPr>
@@ -1750,7 +2023,7 @@
                 <w:noProof/>
                 <w:webHidden/>
               </w:rPr>
-              <w:instrText xml:space="preserve"> PAGEREF _Toc528963492 \h </w:instrText>
+              <w:instrText xml:space="preserve"> PAGEREF _Toc529003974 \h </w:instrText>
             </w:r>
             <w:r>
               <w:rPr>
@@ -1770,7 +2043,7 @@
                 <w:noProof/>
                 <w:webHidden/>
               </w:rPr>
-              <w:t>19</w:t>
+              <w:t>26</w:t>
             </w:r>
             <w:r>
               <w:rPr>
@@ -1791,13 +2064,13 @@
               <w:lang w:bidi="lo-LA"/>
             </w:rPr>
           </w:pPr>
-          <w:hyperlink w:anchor="_Toc528963493" w:history="1">
+          <w:hyperlink w:anchor="_Toc529003975" w:history="1">
             <w:r>
               <w:rPr>
                 <w:rStyle w:val="Hyperlink"/>
                 <w:noProof/>
               </w:rPr>
-              <w:t>Tùy chỉnh form thêm / sửa</w:t>
+              <w:t>Creating objects</w:t>
             </w:r>
             <w:r>
               <w:rPr>
@@ -1818,7 +2091,7 @@
                 <w:noProof/>
                 <w:webHidden/>
               </w:rPr>
-              <w:instrText xml:space="preserve"> PAGEREF _Toc528963493 \h </w:instrText>
+              <w:instrText xml:space="preserve"> PAGEREF _Toc529003975 \h </w:instrText>
             </w:r>
             <w:r>
               <w:rPr>
@@ -1838,7 +2111,7 @@
                 <w:noProof/>
                 <w:webHidden/>
               </w:rPr>
-              <w:t>19</w:t>
+              <w:t>26</w:t>
             </w:r>
             <w:r>
               <w:rPr>
@@ -1859,13 +2132,13 @@
               <w:lang w:bidi="lo-LA"/>
             </w:rPr>
           </w:pPr>
-          <w:hyperlink w:anchor="_Toc528963494" w:history="1">
+          <w:hyperlink w:anchor="_Toc529003976" w:history="1">
             <w:r>
               <w:rPr>
                 <w:rStyle w:val="Hyperlink"/>
                 <w:noProof/>
               </w:rPr>
-              <w:t>Tùy chỉnh model chứa khóa ngoại</w:t>
+              <w:t>Updating objects</w:t>
             </w:r>
             <w:r>
               <w:rPr>
@@ -1886,7 +2159,7 @@
                 <w:noProof/>
                 <w:webHidden/>
               </w:rPr>
-              <w:instrText xml:space="preserve"> PAGEREF _Toc528963494 \h </w:instrText>
+              <w:instrText xml:space="preserve"> PAGEREF _Toc529003976 \h </w:instrText>
             </w:r>
             <w:r>
               <w:rPr>
@@ -1906,7 +2179,7 @@
                 <w:noProof/>
                 <w:webHidden/>
               </w:rPr>
-              <w:t>21</w:t>
+              <w:t>27</w:t>
             </w:r>
             <w:r>
               <w:rPr>
@@ -1927,13 +2200,13 @@
               <w:lang w:bidi="lo-LA"/>
             </w:rPr>
           </w:pPr>
-          <w:hyperlink w:anchor="_Toc528963495" w:history="1">
+          <w:hyperlink w:anchor="_Toc529003977" w:history="1">
             <w:r>
               <w:rPr>
                 <w:rStyle w:val="Hyperlink"/>
                 <w:noProof/>
               </w:rPr>
-              <w:t>Tùy chỉnh trang danh sách</w:t>
+              <w:t>Retrieving objects</w:t>
             </w:r>
             <w:r>
               <w:rPr>
@@ -1954,7 +2227,7 @@
                 <w:noProof/>
                 <w:webHidden/>
               </w:rPr>
-              <w:instrText xml:space="preserve"> PAGEREF _Toc528963495 \h </w:instrText>
+              <w:instrText xml:space="preserve"> PAGEREF _Toc529003977 \h </w:instrText>
             </w:r>
             <w:r>
               <w:rPr>
@@ -1974,7 +2247,7 @@
                 <w:noProof/>
                 <w:webHidden/>
               </w:rPr>
-              <w:t>23</w:t>
+              <w:t>27</w:t>
             </w:r>
             <w:r>
               <w:rPr>
@@ -1995,13 +2268,13 @@
               <w:lang w:bidi="lo-LA"/>
             </w:rPr>
           </w:pPr>
-          <w:hyperlink w:anchor="_Toc528963496" w:history="1">
+          <w:hyperlink w:anchor="_Toc529003978" w:history="1">
             <w:r>
               <w:rPr>
                 <w:rStyle w:val="Hyperlink"/>
                 <w:noProof/>
               </w:rPr>
-              <w:t>Ví dụ khác về chỉnh sửa trong admin</w:t>
+              <w:t>Using the filter() method</w:t>
             </w:r>
             <w:r>
               <w:rPr>
@@ -2022,7 +2295,7 @@
                 <w:noProof/>
                 <w:webHidden/>
               </w:rPr>
-              <w:instrText xml:space="preserve"> PAGEREF _Toc528963496 \h </w:instrText>
+              <w:instrText xml:space="preserve"> PAGEREF _Toc529003978 \h </w:instrText>
             </w:r>
             <w:r>
               <w:rPr>
@@ -2042,7 +2315,279 @@
                 <w:noProof/>
                 <w:webHidden/>
               </w:rPr>
-              <w:t>25</w:t>
+              <w:t>27</w:t>
+            </w:r>
+            <w:r>
+              <w:rPr>
+                <w:noProof/>
+                <w:webHidden/>
+              </w:rPr>
+              <w:fldChar w:fldCharType="end"/>
+            </w:r>
+          </w:hyperlink>
+        </w:p>
+        <w:p>
+          <w:pPr>
+            <w:pStyle w:val="TOC2"/>
+            <w:rPr>
+              <w:rFonts w:asciiTheme="minorHAnsi" w:eastAsiaTheme="minorEastAsia" w:hAnsiTheme="minorHAnsi"/>
+              <w:noProof/>
+              <w:sz w:val="22"/>
+              <w:lang w:bidi="lo-LA"/>
+            </w:rPr>
+          </w:pPr>
+          <w:hyperlink w:anchor="_Toc529003979" w:history="1">
+            <w:r>
+              <w:rPr>
+                <w:rStyle w:val="Hyperlink"/>
+                <w:noProof/>
+              </w:rPr>
+              <w:t>Using exclude()</w:t>
+            </w:r>
+            <w:r>
+              <w:rPr>
+                <w:noProof/>
+                <w:webHidden/>
+              </w:rPr>
+              <w:tab/>
+            </w:r>
+            <w:r>
+              <w:rPr>
+                <w:noProof/>
+                <w:webHidden/>
+              </w:rPr>
+              <w:fldChar w:fldCharType="begin"/>
+            </w:r>
+            <w:r>
+              <w:rPr>
+                <w:noProof/>
+                <w:webHidden/>
+              </w:rPr>
+              <w:instrText xml:space="preserve"> PAGEREF _Toc529003979 \h </w:instrText>
+            </w:r>
+            <w:r>
+              <w:rPr>
+                <w:noProof/>
+                <w:webHidden/>
+              </w:rPr>
+            </w:r>
+            <w:r>
+              <w:rPr>
+                <w:noProof/>
+                <w:webHidden/>
+              </w:rPr>
+              <w:fldChar w:fldCharType="separate"/>
+            </w:r>
+            <w:r>
+              <w:rPr>
+                <w:noProof/>
+                <w:webHidden/>
+              </w:rPr>
+              <w:t>27</w:t>
+            </w:r>
+            <w:r>
+              <w:rPr>
+                <w:noProof/>
+                <w:webHidden/>
+              </w:rPr>
+              <w:fldChar w:fldCharType="end"/>
+            </w:r>
+          </w:hyperlink>
+        </w:p>
+        <w:p>
+          <w:pPr>
+            <w:pStyle w:val="TOC2"/>
+            <w:rPr>
+              <w:rFonts w:asciiTheme="minorHAnsi" w:eastAsiaTheme="minorEastAsia" w:hAnsiTheme="minorHAnsi"/>
+              <w:noProof/>
+              <w:sz w:val="22"/>
+              <w:lang w:bidi="lo-LA"/>
+            </w:rPr>
+          </w:pPr>
+          <w:hyperlink w:anchor="_Toc529003980" w:history="1">
+            <w:r>
+              <w:rPr>
+                <w:rStyle w:val="Hyperlink"/>
+                <w:noProof/>
+              </w:rPr>
+              <w:t>Using order_by()</w:t>
+            </w:r>
+            <w:r>
+              <w:rPr>
+                <w:noProof/>
+                <w:webHidden/>
+              </w:rPr>
+              <w:tab/>
+            </w:r>
+            <w:r>
+              <w:rPr>
+                <w:noProof/>
+                <w:webHidden/>
+              </w:rPr>
+              <w:fldChar w:fldCharType="begin"/>
+            </w:r>
+            <w:r>
+              <w:rPr>
+                <w:noProof/>
+                <w:webHidden/>
+              </w:rPr>
+              <w:instrText xml:space="preserve"> PAGEREF _Toc529003980 \h </w:instrText>
+            </w:r>
+            <w:r>
+              <w:rPr>
+                <w:noProof/>
+                <w:webHidden/>
+              </w:rPr>
+            </w:r>
+            <w:r>
+              <w:rPr>
+                <w:noProof/>
+                <w:webHidden/>
+              </w:rPr>
+              <w:fldChar w:fldCharType="separate"/>
+            </w:r>
+            <w:r>
+              <w:rPr>
+                <w:noProof/>
+                <w:webHidden/>
+              </w:rPr>
+              <w:t>27</w:t>
+            </w:r>
+            <w:r>
+              <w:rPr>
+                <w:noProof/>
+                <w:webHidden/>
+              </w:rPr>
+              <w:fldChar w:fldCharType="end"/>
+            </w:r>
+          </w:hyperlink>
+        </w:p>
+        <w:p>
+          <w:pPr>
+            <w:pStyle w:val="TOC2"/>
+            <w:rPr>
+              <w:rFonts w:asciiTheme="minorHAnsi" w:eastAsiaTheme="minorEastAsia" w:hAnsiTheme="minorHAnsi"/>
+              <w:noProof/>
+              <w:sz w:val="22"/>
+              <w:lang w:bidi="lo-LA"/>
+            </w:rPr>
+          </w:pPr>
+          <w:hyperlink w:anchor="_Toc529003981" w:history="1">
+            <w:r>
+              <w:rPr>
+                <w:rStyle w:val="Hyperlink"/>
+                <w:noProof/>
+              </w:rPr>
+              <w:t>Deleting objects</w:t>
+            </w:r>
+            <w:r>
+              <w:rPr>
+                <w:noProof/>
+                <w:webHidden/>
+              </w:rPr>
+              <w:tab/>
+            </w:r>
+            <w:r>
+              <w:rPr>
+                <w:noProof/>
+                <w:webHidden/>
+              </w:rPr>
+              <w:fldChar w:fldCharType="begin"/>
+            </w:r>
+            <w:r>
+              <w:rPr>
+                <w:noProof/>
+                <w:webHidden/>
+              </w:rPr>
+              <w:instrText xml:space="preserve"> PAGEREF _Toc529003981 \h </w:instrText>
+            </w:r>
+            <w:r>
+              <w:rPr>
+                <w:noProof/>
+                <w:webHidden/>
+              </w:rPr>
+            </w:r>
+            <w:r>
+              <w:rPr>
+                <w:noProof/>
+                <w:webHidden/>
+              </w:rPr>
+              <w:fldChar w:fldCharType="separate"/>
+            </w:r>
+            <w:r>
+              <w:rPr>
+                <w:noProof/>
+                <w:webHidden/>
+              </w:rPr>
+              <w:t>27</w:t>
+            </w:r>
+            <w:r>
+              <w:rPr>
+                <w:noProof/>
+                <w:webHidden/>
+              </w:rPr>
+              <w:fldChar w:fldCharType="end"/>
+            </w:r>
+          </w:hyperlink>
+        </w:p>
+        <w:p>
+          <w:pPr>
+            <w:pStyle w:val="TOC2"/>
+            <w:rPr>
+              <w:rFonts w:asciiTheme="minorHAnsi" w:eastAsiaTheme="minorEastAsia" w:hAnsiTheme="minorHAnsi"/>
+              <w:noProof/>
+              <w:sz w:val="22"/>
+              <w:lang w:bidi="lo-LA"/>
+            </w:rPr>
+          </w:pPr>
+          <w:hyperlink w:anchor="_Toc529003982" w:history="1">
+            <w:r>
+              <w:rPr>
+                <w:rStyle w:val="Hyperlink"/>
+                <w:noProof/>
+              </w:rPr>
+              <w:t>Creating model managers</w:t>
+            </w:r>
+            <w:r>
+              <w:rPr>
+                <w:noProof/>
+                <w:webHidden/>
+              </w:rPr>
+              <w:tab/>
+            </w:r>
+            <w:r>
+              <w:rPr>
+                <w:noProof/>
+                <w:webHidden/>
+              </w:rPr>
+              <w:fldChar w:fldCharType="begin"/>
+            </w:r>
+            <w:r>
+              <w:rPr>
+                <w:noProof/>
+                <w:webHidden/>
+              </w:rPr>
+              <w:instrText xml:space="preserve"> PAGEREF _Toc529003982 \h </w:instrText>
+            </w:r>
+            <w:r>
+              <w:rPr>
+                <w:noProof/>
+                <w:webHidden/>
+              </w:rPr>
+            </w:r>
+            <w:r>
+              <w:rPr>
+                <w:noProof/>
+                <w:webHidden/>
+              </w:rPr>
+              <w:fldChar w:fldCharType="separate"/>
+            </w:r>
+            <w:r>
+              <w:rPr>
+                <w:noProof/>
+                <w:webHidden/>
+              </w:rPr>
+              <w:t>28</w:t>
             </w:r>
             <w:r>
               <w:rPr>
@@ -2063,13 +2608,13 @@
               <w:lang w:bidi="lo-LA"/>
             </w:rPr>
           </w:pPr>
-          <w:hyperlink w:anchor="_Toc528963497" w:history="1">
+          <w:hyperlink w:anchor="_Toc529003983" w:history="1">
             <w:r>
               <w:rPr>
                 <w:rStyle w:val="Hyperlink"/>
                 <w:noProof/>
               </w:rPr>
-              <w:t>9.</w:t>
+              <w:t>10.</w:t>
             </w:r>
             <w:r>
               <w:rPr>
@@ -2085,7 +2630,7 @@
                 <w:rStyle w:val="Hyperlink"/>
                 <w:noProof/>
               </w:rPr>
-              <w:t>Working with QuerySet and managers</w:t>
+              <w:t>Gởi mail trong Django</w:t>
             </w:r>
             <w:r>
               <w:rPr>
@@ -2106,7 +2651,7 @@
                 <w:noProof/>
                 <w:webHidden/>
               </w:rPr>
-              <w:instrText xml:space="preserve"> PAGEREF _Toc528963497 \h </w:instrText>
+              <w:instrText xml:space="preserve"> PAGEREF _Toc529003983 \h </w:instrText>
             </w:r>
             <w:r>
               <w:rPr>
@@ -2126,7 +2671,91 @@
                 <w:noProof/>
                 <w:webHidden/>
               </w:rPr>
-              <w:t>26</w:t>
+              <w:t>28</w:t>
+            </w:r>
+            <w:r>
+              <w:rPr>
+                <w:noProof/>
+                <w:webHidden/>
+              </w:rPr>
+              <w:fldChar w:fldCharType="end"/>
+            </w:r>
+          </w:hyperlink>
+        </w:p>
+        <w:p>
+          <w:pPr>
+            <w:pStyle w:val="TOC1"/>
+            <w:rPr>
+              <w:rFonts w:asciiTheme="minorHAnsi" w:eastAsiaTheme="minorEastAsia" w:hAnsiTheme="minorHAnsi"/>
+              <w:noProof/>
+              <w:sz w:val="22"/>
+              <w:lang w:bidi="lo-LA"/>
+            </w:rPr>
+          </w:pPr>
+          <w:hyperlink w:anchor="_Toc529003984" w:history="1">
+            <w:r>
+              <w:rPr>
+                <w:rStyle w:val="Hyperlink"/>
+                <w:noProof/>
+              </w:rPr>
+              <w:t>11.</w:t>
+            </w:r>
+            <w:r>
+              <w:rPr>
+                <w:rFonts w:asciiTheme="minorHAnsi" w:eastAsiaTheme="minorEastAsia" w:hAnsiTheme="minorHAnsi"/>
+                <w:noProof/>
+                <w:sz w:val="22"/>
+                <w:lang w:bidi="lo-LA"/>
+              </w:rPr>
+              <w:tab/>
+            </w:r>
+            <w:r>
+              <w:rPr>
+                <w:rStyle w:val="Hyperlink"/>
+                <w:noProof/>
+              </w:rPr>
+              <w:t>Quan hệ giữa các model trong Django</w:t>
+            </w:r>
+            <w:r>
+              <w:rPr>
+                <w:noProof/>
+                <w:webHidden/>
+              </w:rPr>
+              <w:tab/>
+            </w:r>
+            <w:r>
+              <w:rPr>
+                <w:noProof/>
+                <w:webHidden/>
+              </w:rPr>
+              <w:fldChar w:fldCharType="begin"/>
+            </w:r>
+            <w:r>
+              <w:rPr>
+                <w:noProof/>
+                <w:webHidden/>
+              </w:rPr>
+              <w:instrText xml:space="preserve"> PAGEREF _Toc529003984 \h </w:instrText>
+            </w:r>
+            <w:r>
+              <w:rPr>
+                <w:noProof/>
+                <w:webHidden/>
+              </w:rPr>
+            </w:r>
+            <w:r>
+              <w:rPr>
+                <w:noProof/>
+                <w:webHidden/>
+              </w:rPr>
+              <w:fldChar w:fldCharType="separate"/>
+            </w:r>
+            <w:r>
+              <w:rPr>
+                <w:noProof/>
+                <w:webHidden/>
+              </w:rPr>
+              <w:t>31</w:t>
             </w:r>
             <w:r>
               <w:rPr>
@@ -2147,13 +2776,13 @@
               <w:lang w:bidi="lo-LA"/>
             </w:rPr>
           </w:pPr>
-          <w:hyperlink w:anchor="_Toc528963498" w:history="1">
+          <w:hyperlink w:anchor="_Toc529003985" w:history="1">
             <w:r>
               <w:rPr>
                 <w:rStyle w:val="Hyperlink"/>
                 <w:noProof/>
               </w:rPr>
-              <w:t>Creating objects</w:t>
+              <w:t>Quan hệ 1-n</w:t>
             </w:r>
             <w:r>
               <w:rPr>
@@ -2174,7 +2803,7 @@
                 <w:noProof/>
                 <w:webHidden/>
               </w:rPr>
-              <w:instrText xml:space="preserve"> PAGEREF _Toc528963498 \h </w:instrText>
+              <w:instrText xml:space="preserve"> PAGEREF _Toc529003985 \h </w:instrText>
             </w:r>
             <w:r>
               <w:rPr>
@@ -2194,7 +2823,7 @@
                 <w:noProof/>
                 <w:webHidden/>
               </w:rPr>
-              <w:t>26</w:t>
+              <w:t>31</w:t>
             </w:r>
             <w:r>
               <w:rPr>
@@ -2215,13 +2844,13 @@
               <w:lang w:bidi="lo-LA"/>
             </w:rPr>
           </w:pPr>
-          <w:hyperlink w:anchor="_Toc528963499" w:history="1">
+          <w:hyperlink w:anchor="_Toc529003986" w:history="1">
             <w:r>
               <w:rPr>
                 <w:rStyle w:val="Hyperlink"/>
                 <w:noProof/>
               </w:rPr>
-              <w:t>Updating objects</w:t>
+              <w:t>Quan hệ 1-1</w:t>
             </w:r>
             <w:r>
               <w:rPr>
@@ -2242,7 +2871,7 @@
                 <w:noProof/>
                 <w:webHidden/>
               </w:rPr>
-              <w:instrText xml:space="preserve"> PAGEREF _Toc528963499 \h </w:instrText>
+              <w:instrText xml:space="preserve"> PAGEREF _Toc529003986 \h </w:instrText>
             </w:r>
             <w:r>
               <w:rPr>
@@ -2262,7 +2891,7 @@
                 <w:noProof/>
                 <w:webHidden/>
               </w:rPr>
-              <w:t>27</w:t>
+              <w:t>32</w:t>
             </w:r>
             <w:r>
               <w:rPr>
@@ -2283,13 +2912,13 @@
               <w:lang w:bidi="lo-LA"/>
             </w:rPr>
           </w:pPr>
-          <w:hyperlink w:anchor="_Toc528963500" w:history="1">
+          <w:hyperlink w:anchor="_Toc529003987" w:history="1">
             <w:r>
               <w:rPr>
                 <w:rStyle w:val="Hyperlink"/>
                 <w:noProof/>
               </w:rPr>
-              <w:t>Retrieving objects</w:t>
+              <w:t>Quan hệ n-n</w:t>
             </w:r>
             <w:r>
               <w:rPr>
@@ -2310,7 +2939,7 @@
                 <w:noProof/>
                 <w:webHidden/>
               </w:rPr>
-              <w:instrText xml:space="preserve"> PAGEREF _Toc528963500 \h </w:instrText>
+              <w:instrText xml:space="preserve"> PAGEREF _Toc529003987 \h </w:instrText>
             </w:r>
             <w:r>
               <w:rPr>
@@ -2330,431 +2959,7 @@
                 <w:noProof/>
                 <w:webHidden/>
               </w:rPr>
-              <w:t>27</w:t>
-            </w:r>
-            <w:r>
-              <w:rPr>
-                <w:noProof/>
-                <w:webHidden/>
-              </w:rPr>
-              <w:fldChar w:fldCharType="end"/>
-            </w:r>
-          </w:hyperlink>
-        </w:p>
-        <w:p>
-          <w:pPr>
-            <w:pStyle w:val="TOC2"/>
-            <w:rPr>
-              <w:rFonts w:asciiTheme="minorHAnsi" w:eastAsiaTheme="minorEastAsia" w:hAnsiTheme="minorHAnsi"/>
-              <w:noProof/>
-              <w:sz w:val="22"/>
-              <w:lang w:bidi="lo-LA"/>
-            </w:rPr>
-          </w:pPr>
-          <w:hyperlink w:anchor="_Toc528963501" w:history="1">
-            <w:r>
-              <w:rPr>
-                <w:rStyle w:val="Hyperlink"/>
-                <w:noProof/>
-              </w:rPr>
-              <w:t>Using the filter() method</w:t>
-            </w:r>
-            <w:r>
-              <w:rPr>
-                <w:noProof/>
-                <w:webHidden/>
-              </w:rPr>
-              <w:tab/>
-            </w:r>
-            <w:r>
-              <w:rPr>
-                <w:noProof/>
-                <w:webHidden/>
-              </w:rPr>
-              <w:fldChar w:fldCharType="begin"/>
-            </w:r>
-            <w:r>
-              <w:rPr>
-                <w:noProof/>
-                <w:webHidden/>
-              </w:rPr>
-              <w:instrText xml:space="preserve"> PAGEREF _Toc528963501 \h </w:instrText>
-            </w:r>
-            <w:r>
-              <w:rPr>
-                <w:noProof/>
-                <w:webHidden/>
-              </w:rPr>
-            </w:r>
-            <w:r>
-              <w:rPr>
-                <w:noProof/>
-                <w:webHidden/>
-              </w:rPr>
-              <w:fldChar w:fldCharType="separate"/>
-            </w:r>
-            <w:r>
-              <w:rPr>
-                <w:noProof/>
-                <w:webHidden/>
-              </w:rPr>
-              <w:t>27</w:t>
-            </w:r>
-            <w:r>
-              <w:rPr>
-                <w:noProof/>
-                <w:webHidden/>
-              </w:rPr>
-              <w:fldChar w:fldCharType="end"/>
-            </w:r>
-          </w:hyperlink>
-        </w:p>
-        <w:p>
-          <w:pPr>
-            <w:pStyle w:val="TOC2"/>
-            <w:rPr>
-              <w:rFonts w:asciiTheme="minorHAnsi" w:eastAsiaTheme="minorEastAsia" w:hAnsiTheme="minorHAnsi"/>
-              <w:noProof/>
-              <w:sz w:val="22"/>
-              <w:lang w:bidi="lo-LA"/>
-            </w:rPr>
-          </w:pPr>
-          <w:hyperlink w:anchor="_Toc528963502" w:history="1">
-            <w:r>
-              <w:rPr>
-                <w:rStyle w:val="Hyperlink"/>
-                <w:noProof/>
-              </w:rPr>
-              <w:t>Using exclude()</w:t>
-            </w:r>
-            <w:r>
-              <w:rPr>
-                <w:noProof/>
-                <w:webHidden/>
-              </w:rPr>
-              <w:tab/>
-            </w:r>
-            <w:r>
-              <w:rPr>
-                <w:noProof/>
-                <w:webHidden/>
-              </w:rPr>
-              <w:fldChar w:fldCharType="begin"/>
-            </w:r>
-            <w:r>
-              <w:rPr>
-                <w:noProof/>
-                <w:webHidden/>
-              </w:rPr>
-              <w:instrText xml:space="preserve"> PAGEREF _Toc528963502 \h </w:instrText>
-            </w:r>
-            <w:r>
-              <w:rPr>
-                <w:noProof/>
-                <w:webHidden/>
-              </w:rPr>
-            </w:r>
-            <w:r>
-              <w:rPr>
-                <w:noProof/>
-                <w:webHidden/>
-              </w:rPr>
-              <w:fldChar w:fldCharType="separate"/>
-            </w:r>
-            <w:r>
-              <w:rPr>
-                <w:noProof/>
-                <w:webHidden/>
-              </w:rPr>
-              <w:t>27</w:t>
-            </w:r>
-            <w:r>
-              <w:rPr>
-                <w:noProof/>
-                <w:webHidden/>
-              </w:rPr>
-              <w:fldChar w:fldCharType="end"/>
-            </w:r>
-          </w:hyperlink>
-        </w:p>
-        <w:p>
-          <w:pPr>
-            <w:pStyle w:val="TOC2"/>
-            <w:rPr>
-              <w:rFonts w:asciiTheme="minorHAnsi" w:eastAsiaTheme="minorEastAsia" w:hAnsiTheme="minorHAnsi"/>
-              <w:noProof/>
-              <w:sz w:val="22"/>
-              <w:lang w:bidi="lo-LA"/>
-            </w:rPr>
-          </w:pPr>
-          <w:hyperlink w:anchor="_Toc528963503" w:history="1">
-            <w:r>
-              <w:rPr>
-                <w:rStyle w:val="Hyperlink"/>
-                <w:noProof/>
-              </w:rPr>
-              <w:t>Using order_by()</w:t>
-            </w:r>
-            <w:r>
-              <w:rPr>
-                <w:noProof/>
-                <w:webHidden/>
-              </w:rPr>
-              <w:tab/>
-            </w:r>
-            <w:r>
-              <w:rPr>
-                <w:noProof/>
-                <w:webHidden/>
-              </w:rPr>
-              <w:fldChar w:fldCharType="begin"/>
-            </w:r>
-            <w:r>
-              <w:rPr>
-                <w:noProof/>
-                <w:webHidden/>
-              </w:rPr>
-              <w:instrText xml:space="preserve"> PAGEREF _Toc528963503 \h </w:instrText>
-            </w:r>
-            <w:r>
-              <w:rPr>
-                <w:noProof/>
-                <w:webHidden/>
-              </w:rPr>
-            </w:r>
-            <w:r>
-              <w:rPr>
-                <w:noProof/>
-                <w:webHidden/>
-              </w:rPr>
-              <w:fldChar w:fldCharType="separate"/>
-            </w:r>
-            <w:r>
-              <w:rPr>
-                <w:noProof/>
-                <w:webHidden/>
-              </w:rPr>
-              <w:t>27</w:t>
-            </w:r>
-            <w:r>
-              <w:rPr>
-                <w:noProof/>
-                <w:webHidden/>
-              </w:rPr>
-              <w:fldChar w:fldCharType="end"/>
-            </w:r>
-          </w:hyperlink>
-        </w:p>
-        <w:p>
-          <w:pPr>
-            <w:pStyle w:val="TOC2"/>
-            <w:rPr>
-              <w:rFonts w:asciiTheme="minorHAnsi" w:eastAsiaTheme="minorEastAsia" w:hAnsiTheme="minorHAnsi"/>
-              <w:noProof/>
-              <w:sz w:val="22"/>
-              <w:lang w:bidi="lo-LA"/>
-            </w:rPr>
-          </w:pPr>
-          <w:hyperlink w:anchor="_Toc528963504" w:history="1">
-            <w:r>
-              <w:rPr>
-                <w:rStyle w:val="Hyperlink"/>
-                <w:noProof/>
-              </w:rPr>
-              <w:t>Deleting objects</w:t>
-            </w:r>
-            <w:r>
-              <w:rPr>
-                <w:noProof/>
-                <w:webHidden/>
-              </w:rPr>
-              <w:tab/>
-            </w:r>
-            <w:r>
-              <w:rPr>
-                <w:noProof/>
-                <w:webHidden/>
-              </w:rPr>
-              <w:fldChar w:fldCharType="begin"/>
-            </w:r>
-            <w:r>
-              <w:rPr>
-                <w:noProof/>
-                <w:webHidden/>
-              </w:rPr>
-              <w:instrText xml:space="preserve"> PAGEREF _Toc528963504 \h </w:instrText>
-            </w:r>
-            <w:r>
-              <w:rPr>
-                <w:noProof/>
-                <w:webHidden/>
-              </w:rPr>
-            </w:r>
-            <w:r>
-              <w:rPr>
-                <w:noProof/>
-                <w:webHidden/>
-              </w:rPr>
-              <w:fldChar w:fldCharType="separate"/>
-            </w:r>
-            <w:r>
-              <w:rPr>
-                <w:noProof/>
-                <w:webHidden/>
-              </w:rPr>
-              <w:t>27</w:t>
-            </w:r>
-            <w:r>
-              <w:rPr>
-                <w:noProof/>
-                <w:webHidden/>
-              </w:rPr>
-              <w:fldChar w:fldCharType="end"/>
-            </w:r>
-          </w:hyperlink>
-        </w:p>
-        <w:p>
-          <w:pPr>
-            <w:pStyle w:val="TOC2"/>
-            <w:rPr>
-              <w:rFonts w:asciiTheme="minorHAnsi" w:eastAsiaTheme="minorEastAsia" w:hAnsiTheme="minorHAnsi"/>
-              <w:noProof/>
-              <w:sz w:val="22"/>
-              <w:lang w:bidi="lo-LA"/>
-            </w:rPr>
-          </w:pPr>
-          <w:hyperlink w:anchor="_Toc528963505" w:history="1">
-            <w:r>
-              <w:rPr>
-                <w:rStyle w:val="Hyperlink"/>
-                <w:noProof/>
-              </w:rPr>
-              <w:t>Creating model managers</w:t>
-            </w:r>
-            <w:r>
-              <w:rPr>
-                <w:noProof/>
-                <w:webHidden/>
-              </w:rPr>
-              <w:tab/>
-            </w:r>
-            <w:r>
-              <w:rPr>
-                <w:noProof/>
-                <w:webHidden/>
-              </w:rPr>
-              <w:fldChar w:fldCharType="begin"/>
-            </w:r>
-            <w:r>
-              <w:rPr>
-                <w:noProof/>
-                <w:webHidden/>
-              </w:rPr>
-              <w:instrText xml:space="preserve"> PAGEREF _Toc528963505 \h </w:instrText>
-            </w:r>
-            <w:r>
-              <w:rPr>
-                <w:noProof/>
-                <w:webHidden/>
-              </w:rPr>
-            </w:r>
-            <w:r>
-              <w:rPr>
-                <w:noProof/>
-                <w:webHidden/>
-              </w:rPr>
-              <w:fldChar w:fldCharType="separate"/>
-            </w:r>
-            <w:r>
-              <w:rPr>
-                <w:noProof/>
-                <w:webHidden/>
-              </w:rPr>
-              <w:t>28</w:t>
-            </w:r>
-            <w:r>
-              <w:rPr>
-                <w:noProof/>
-                <w:webHidden/>
-              </w:rPr>
-              <w:fldChar w:fldCharType="end"/>
-            </w:r>
-          </w:hyperlink>
-        </w:p>
-        <w:p>
-          <w:pPr>
-            <w:pStyle w:val="TOC1"/>
-            <w:rPr>
-              <w:rFonts w:asciiTheme="minorHAnsi" w:eastAsiaTheme="minorEastAsia" w:hAnsiTheme="minorHAnsi"/>
-              <w:noProof/>
-              <w:sz w:val="22"/>
-              <w:lang w:bidi="lo-LA"/>
-            </w:rPr>
-          </w:pPr>
-          <w:hyperlink w:anchor="_Toc528963506" w:history="1">
-            <w:r>
-              <w:rPr>
-                <w:rStyle w:val="Hyperlink"/>
-                <w:noProof/>
-              </w:rPr>
-              <w:t>10.</w:t>
-            </w:r>
-            <w:r>
-              <w:rPr>
-                <w:rFonts w:asciiTheme="minorHAnsi" w:eastAsiaTheme="minorEastAsia" w:hAnsiTheme="minorHAnsi"/>
-                <w:noProof/>
-                <w:sz w:val="22"/>
-                <w:lang w:bidi="lo-LA"/>
-              </w:rPr>
-              <w:tab/>
-            </w:r>
-            <w:r>
-              <w:rPr>
-                <w:rStyle w:val="Hyperlink"/>
-                <w:noProof/>
-              </w:rPr>
-              <w:t>Gởi mail trong Django</w:t>
-            </w:r>
-            <w:r>
-              <w:rPr>
-                <w:noProof/>
-                <w:webHidden/>
-              </w:rPr>
-              <w:tab/>
-            </w:r>
-            <w:r>
-              <w:rPr>
-                <w:noProof/>
-                <w:webHidden/>
-              </w:rPr>
-              <w:fldChar w:fldCharType="begin"/>
-            </w:r>
-            <w:r>
-              <w:rPr>
-                <w:noProof/>
-                <w:webHidden/>
-              </w:rPr>
-              <w:instrText xml:space="preserve"> PAGEREF _Toc528963506 \h </w:instrText>
-            </w:r>
-            <w:r>
-              <w:rPr>
-                <w:noProof/>
-                <w:webHidden/>
-              </w:rPr>
-            </w:r>
-            <w:r>
-              <w:rPr>
-                <w:noProof/>
-                <w:webHidden/>
-              </w:rPr>
-              <w:fldChar w:fldCharType="separate"/>
-            </w:r>
-            <w:r>
-              <w:rPr>
-                <w:noProof/>
-                <w:webHidden/>
-              </w:rPr>
-              <w:t>28</w:t>
+              <w:t>32</w:t>
             </w:r>
             <w:r>
               <w:rPr>
@@ -2787,7 +2992,7 @@
       <w:pPr>
         <w:pStyle w:val="Heading1"/>
       </w:pPr>
-      <w:bookmarkStart w:id="0" w:name="_Toc528963470"/>
+      <w:bookmarkStart w:id="0" w:name="_Toc529003948"/>
       <w:r>
         <w:lastRenderedPageBreak/>
         <w:t>Cài đặt</w:t>
@@ -2916,7 +3121,7 @@
       <w:pPr>
         <w:pStyle w:val="Heading1"/>
       </w:pPr>
-      <w:bookmarkStart w:id="1" w:name="_Toc528963471"/>
+      <w:bookmarkStart w:id="1" w:name="_Toc529003949"/>
       <w:r>
         <w:t>Django – Tạo project Django</w:t>
       </w:r>
@@ -2926,7 +3131,7 @@
       <w:pPr>
         <w:pStyle w:val="Heading2"/>
       </w:pPr>
-      <w:bookmarkStart w:id="2" w:name="_Toc528963472"/>
+      <w:bookmarkStart w:id="2" w:name="_Toc529003950"/>
       <w:r>
         <w:t xml:space="preserve">Tạo </w:t>
       </w:r>
@@ -3154,7 +3359,7 @@
       <w:pPr>
         <w:pStyle w:val="Heading2"/>
       </w:pPr>
-      <w:bookmarkStart w:id="3" w:name="_Toc528963473"/>
+      <w:bookmarkStart w:id="3" w:name="_Toc529003951"/>
       <w:r>
         <w:t>Run server</w:t>
       </w:r>
@@ -3250,7 +3455,7 @@
       <w:pPr>
         <w:pStyle w:val="Heading2"/>
       </w:pPr>
-      <w:bookmarkStart w:id="4" w:name="_Toc528963474"/>
+      <w:bookmarkStart w:id="4" w:name="_Toc529003952"/>
       <w:r>
         <w:t>Tạo web app</w:t>
       </w:r>
@@ -3487,7 +3692,7 @@
       <w:pPr>
         <w:pStyle w:val="Heading2"/>
       </w:pPr>
-      <w:bookmarkStart w:id="5" w:name="_Toc528963475"/>
+      <w:bookmarkStart w:id="5" w:name="_Toc529003953"/>
       <w:r>
         <w:t>Tạo view</w:t>
       </w:r>
@@ -4530,7 +4735,7 @@
       <w:pPr>
         <w:pStyle w:val="Heading1"/>
       </w:pPr>
-      <w:bookmarkStart w:id="6" w:name="_Toc528963476"/>
+      <w:bookmarkStart w:id="6" w:name="_Toc529003954"/>
       <w:r>
         <w:lastRenderedPageBreak/>
         <w:t>Thiết lập cơ sở dữ liệu</w:t>
@@ -4882,7 +5087,7 @@
       <w:pPr>
         <w:pStyle w:val="Heading2"/>
       </w:pPr>
-      <w:bookmarkStart w:id="7" w:name="_Toc528963477"/>
+      <w:bookmarkStart w:id="7" w:name="_Toc529003955"/>
       <w:r>
         <w:lastRenderedPageBreak/>
         <w:t>Tạo mô hình dữ liệu cho ứng dụng</w:t>
@@ -5419,12 +5624,16 @@
         <w:t>return self.title</w:t>
       </w:r>
     </w:p>
-    <w:p/>
+    <w:p>
+      <w:r>
+        <w:t>Lưu ý: thuộc tính ordering trong class Meta phải có dấu ‘,’ nếu chỉ có 1 thuộc tính, nếu không sẽ bị lỗi.</w:t>
+      </w:r>
+    </w:p>
     <w:p>
       <w:pPr>
         <w:pStyle w:val="Heading2"/>
       </w:pPr>
-      <w:bookmarkStart w:id="8" w:name="_Toc528963478"/>
+      <w:bookmarkStart w:id="8" w:name="_Toc529003956"/>
       <w:r>
         <w:lastRenderedPageBreak/>
         <w:t>Tạo bảng từ mô hình dữ liệu</w:t>
@@ -5845,7 +6054,7 @@
       <w:pPr>
         <w:pStyle w:val="Heading2"/>
       </w:pPr>
-      <w:bookmarkStart w:id="9" w:name="_Toc528963479"/>
+      <w:bookmarkStart w:id="9" w:name="_Toc529003957"/>
       <w:r>
         <w:t>Thao tác với các bảng</w:t>
       </w:r>
@@ -7328,7 +7537,7 @@
       <w:pPr>
         <w:pStyle w:val="Heading1"/>
       </w:pPr>
-      <w:bookmarkStart w:id="10" w:name="_Toc528963480"/>
+      <w:bookmarkStart w:id="10" w:name="_Toc529003958"/>
       <w:r>
         <w:t>Backend System</w:t>
       </w:r>
@@ -7338,7 +7547,7 @@
       <w:pPr>
         <w:pStyle w:val="Heading2"/>
       </w:pPr>
-      <w:bookmarkStart w:id="11" w:name="_Toc528963481"/>
+      <w:bookmarkStart w:id="11" w:name="_Toc529003959"/>
       <w:r>
         <w:t>Tạo user</w:t>
       </w:r>
@@ -7767,7 +7976,7 @@
       <w:pPr>
         <w:pStyle w:val="Heading1"/>
       </w:pPr>
-      <w:bookmarkStart w:id="12" w:name="_Toc528963482"/>
+      <w:bookmarkStart w:id="12" w:name="_Toc529003960"/>
       <w:r>
         <w:t>View và Template</w:t>
       </w:r>
@@ -7913,7 +8122,7 @@
       <w:pPr>
         <w:pStyle w:val="Heading2"/>
       </w:pPr>
-      <w:bookmarkStart w:id="13" w:name="_Toc528963483"/>
+      <w:bookmarkStart w:id="13" w:name="_Toc529003961"/>
       <w:r>
         <w:t>Tạo view</w:t>
       </w:r>
@@ -8549,7 +8758,7 @@
       <w:pPr>
         <w:pStyle w:val="Heading2"/>
       </w:pPr>
-      <w:bookmarkStart w:id="14" w:name="_Toc528963484"/>
+      <w:bookmarkStart w:id="14" w:name="_Toc529003962"/>
       <w:r>
         <w:t>Template</w:t>
       </w:r>
@@ -9910,7 +10119,7 @@
           <w:lang w:val="vi-VN"/>
         </w:rPr>
       </w:pPr>
-      <w:bookmarkStart w:id="15" w:name="_Toc528963485"/>
+      <w:bookmarkStart w:id="15" w:name="_Toc529003963"/>
       <w:r>
         <w:rPr>
           <w:lang w:val="vi-VN"/>
@@ -10419,7 +10628,7 @@
           <w:lang w:val="vi-VN"/>
         </w:rPr>
       </w:pPr>
-      <w:bookmarkStart w:id="16" w:name="_Toc528963486"/>
+      <w:bookmarkStart w:id="16" w:name="_Toc529003964"/>
       <w:r>
         <w:rPr>
           <w:lang w:val="vi-VN"/>
@@ -10754,7 +10963,7 @@
           <w:lang w:val="vi-VN"/>
         </w:rPr>
       </w:pPr>
-      <w:bookmarkStart w:id="17" w:name="_Toc528963487"/>
+      <w:bookmarkStart w:id="17" w:name="_Toc529003965"/>
       <w:r>
         <w:rPr>
           <w:lang w:val="vi-VN"/>
@@ -11335,7 +11544,7 @@
       <w:pPr>
         <w:pStyle w:val="Heading1"/>
       </w:pPr>
-      <w:bookmarkStart w:id="18" w:name="_Toc528963488"/>
+      <w:bookmarkStart w:id="18" w:name="_Toc529003966"/>
       <w:r>
         <w:t>Form trong Django</w:t>
       </w:r>
@@ -11343,12 +11552,40 @@
     </w:p>
     <w:p>
       <w:r>
+        <w:t>Có nhiều cách tạo form trong Django:</w:t>
+      </w:r>
+    </w:p>
+    <w:p>
+      <w:r>
+        <w:lastRenderedPageBreak/>
+        <w:t>- Tạo form trong template</w:t>
+      </w:r>
+    </w:p>
+    <w:p>
+      <w:r>
+        <w:t>- Tạo FormClass trong file forms.py kế thừa từ Form và load form này vào file template</w:t>
+      </w:r>
+    </w:p>
+    <w:p>
+      <w:r>
+        <w:t>- Tạo FormClass trong file forms.py kế thừa từ ModelForm và load form này vào file template</w:t>
+      </w:r>
+    </w:p>
+    <w:p>
+      <w:pPr>
+        <w:pStyle w:val="Heading2"/>
+      </w:pPr>
+      <w:r>
+        <w:t>Tạo form trong template</w:t>
+      </w:r>
+    </w:p>
+    <w:p>
+      <w:r>
         <w:t>Thay đổi template detail.html</w:t>
       </w:r>
     </w:p>
     <w:p>
       <w:r>
-        <w:lastRenderedPageBreak/>
         <w:t>polls/templates/tem1/detail.html</w:t>
       </w:r>
     </w:p>
@@ -12241,9 +12478,6 @@
           <w:bCs/>
         </w:rPr>
       </w:pPr>
-      <w:bookmarkStart w:id="19" w:name="_Toc528963489"/>
-      <w:bookmarkStart w:id="20" w:name="_GoBack"/>
-      <w:bookmarkEnd w:id="20"/>
       <w:r>
         <w:rPr>
           <w:b/>
@@ -12267,7 +12501,6 @@
         </w:rPr>
         <w:t xml:space="preserve"> xử lý từng thao tác vote</w:t>
       </w:r>
-      <w:bookmarkEnd w:id="19"/>
     </w:p>
     <w:p>
       <w:r>
@@ -12283,6 +12516,7 @@
         </w:rPr>
       </w:pPr>
       <w:r>
+        <w:lastRenderedPageBreak/>
         <w:t>from</w:t>
       </w:r>
       <w:r>
@@ -12521,7 +12755,6 @@
         </w:rPr>
       </w:pPr>
       <w:r>
-        <w:lastRenderedPageBreak/>
         <w:t>    except</w:t>
       </w:r>
       <w:r>
@@ -12925,10 +13158,6 @@
     <w:p>
       <w:pPr>
         <w:pStyle w:val="Code"/>
-        <w:rPr>
-          <w:rFonts w:cs="Times New Roman"/>
-          <w:szCs w:val="24"/>
-        </w:rPr>
       </w:pPr>
       <w:r>
         <w:t>&lt;a</w:t>
@@ -12946,89 +13175,367 @@
     </w:p>
     <w:p>
       <w:pPr>
+        <w:pStyle w:val="Heading2"/>
+      </w:pPr>
+      <w:r>
+        <w:t>Tạo Form class kế thừa từ Form</w:t>
+      </w:r>
+    </w:p>
+    <w:p>
+      <w:r>
+        <w:t>Thường sử dụng cách này nếu form không sử dụng model. Ví dụ form để người dùng chia sẻ post không cần có model.</w:t>
+      </w:r>
+    </w:p>
+    <w:p>
+      <w:r>
+        <w:t>blog/forms.py</w:t>
+      </w:r>
+    </w:p>
+    <w:p>
+      <w:pPr>
+        <w:pStyle w:val="Code"/>
+      </w:pPr>
+      <w:r>
+        <w:t>from django import forms</w:t>
+      </w:r>
+    </w:p>
+    <w:p>
+      <w:pPr>
+        <w:pStyle w:val="Code"/>
+      </w:pPr>
+    </w:p>
+    <w:p>
+      <w:pPr>
+        <w:pStyle w:val="Code"/>
+      </w:pPr>
+      <w:r>
+        <w:t>class EmailPostForm(forms.Form):</w:t>
+      </w:r>
+    </w:p>
+    <w:p>
+      <w:pPr>
+        <w:pStyle w:val="Code"/>
+      </w:pPr>
+      <w:r>
+        <w:tab/>
+        <w:t>name = forms.CharField(max_length=25)</w:t>
+      </w:r>
+    </w:p>
+    <w:p>
+      <w:pPr>
+        <w:pStyle w:val="Code"/>
+      </w:pPr>
+      <w:r>
+        <w:lastRenderedPageBreak/>
+        <w:tab/>
+        <w:t>email = forms.EmailField()</w:t>
+      </w:r>
+    </w:p>
+    <w:p>
+      <w:pPr>
+        <w:pStyle w:val="Code"/>
+      </w:pPr>
+      <w:r>
+        <w:tab/>
+        <w:t>to = forms.EmailField()</w:t>
+      </w:r>
+    </w:p>
+    <w:p>
+      <w:pPr>
+        <w:pStyle w:val="Code"/>
+      </w:pPr>
+      <w:r>
+        <w:tab/>
+        <w:t>comment = forms.CharField(required=False, widget=forms.Textarea)</w:t>
+      </w:r>
+    </w:p>
+    <w:p>
+      <w:r>
+        <w:t>Load form này vào template:</w:t>
+      </w:r>
+    </w:p>
+    <w:p>
+      <w:pPr>
+        <w:pStyle w:val="Code"/>
+        <w:ind w:firstLine="720"/>
+      </w:pPr>
+      <w:r>
+        <w:t>&lt;h1&gt;Share "{{post.title}}" by e-mail &lt;/h1&gt;</w:t>
+      </w:r>
+    </w:p>
+    <w:p>
+      <w:pPr>
+        <w:pStyle w:val="Code"/>
+      </w:pPr>
+      <w:r>
+        <w:tab/>
+      </w:r>
+      <w:r>
+        <w:t>&lt;form action="." method="POST"&gt;</w:t>
+      </w:r>
+    </w:p>
+    <w:p>
+      <w:pPr>
+        <w:pStyle w:val="Code"/>
+      </w:pPr>
+      <w:r>
+        <w:tab/>
+      </w:r>
+      <w:r>
+        <w:tab/>
+        <w:t>{{ form.as_p }}</w:t>
+      </w:r>
+    </w:p>
+    <w:p>
+      <w:pPr>
+        <w:pStyle w:val="Code"/>
+      </w:pPr>
+      <w:r>
+        <w:tab/>
+      </w:r>
+      <w:r>
+        <w:tab/>
+        <w:t>{% csrf_token %}</w:t>
+      </w:r>
+    </w:p>
+    <w:p>
+      <w:pPr>
+        <w:pStyle w:val="Code"/>
+      </w:pPr>
+      <w:r>
+        <w:tab/>
+      </w:r>
+      <w:r>
+        <w:tab/>
+        <w:t>&lt;input type="submit" value="Send e-mail"&gt;</w:t>
+      </w:r>
+    </w:p>
+    <w:p>
+      <w:pPr>
+        <w:pStyle w:val="Code"/>
+      </w:pPr>
+      <w:r>
+        <w:tab/>
+        <w:t>&lt;/form&gt;</w:t>
+      </w:r>
+    </w:p>
+    <w:p>
+      <w:pPr>
+        <w:pStyle w:val="Heading2"/>
+      </w:pPr>
+      <w:r>
+        <w:t xml:space="preserve">Tạo Form class kế thừa từ </w:t>
+      </w:r>
+      <w:r>
+        <w:t>Model</w:t>
+      </w:r>
+      <w:r>
+        <w:t>Form</w:t>
+      </w:r>
+    </w:p>
+    <w:p>
+      <w:r>
+        <w:t>Cách này thường được sử dụng để tạo Form động từ Model</w:t>
+      </w:r>
+    </w:p>
+    <w:p>
+      <w:pPr>
+        <w:pStyle w:val="Code"/>
+      </w:pPr>
+      <w:r>
+        <w:t xml:space="preserve">from .models import Comment </w:t>
+      </w:r>
+      <w:bookmarkStart w:id="19" w:name="_GoBack"/>
+      <w:bookmarkEnd w:id="19"/>
+    </w:p>
+    <w:p>
+      <w:pPr>
+        <w:pStyle w:val="Code"/>
+      </w:pPr>
+      <w:r>
+        <w:t xml:space="preserve">class CommentForm(forms.ModelForm): </w:t>
+      </w:r>
+    </w:p>
+    <w:p>
+      <w:pPr>
+        <w:pStyle w:val="Code"/>
+        <w:ind w:firstLine="720"/>
+      </w:pPr>
+      <w:r>
+        <w:t xml:space="preserve">class Meta: </w:t>
+      </w:r>
+    </w:p>
+    <w:p>
+      <w:pPr>
+        <w:pStyle w:val="Code"/>
+        <w:ind w:firstLine="1440"/>
+      </w:pPr>
+      <w:r>
+        <w:t xml:space="preserve">model = Comment </w:t>
+      </w:r>
+      <w:r>
+        <w:t>#Comment o day la model</w:t>
+      </w:r>
+    </w:p>
+    <w:p>
+      <w:pPr>
+        <w:pStyle w:val="Code"/>
+        <w:ind w:firstLine="1440"/>
+      </w:pPr>
+      <w:r>
+        <w:t>fields = ('name', 'email', 'body')</w:t>
+      </w:r>
+    </w:p>
+    <w:p>
+      <w:pPr>
+        <w:pStyle w:val="NoSpacing"/>
+        <w:rPr>
+          <w:lang w:bidi="lo-LA"/>
+        </w:rPr>
+      </w:pPr>
+      <w:r>
+        <w:rPr>
+          <w:lang w:bidi="lo-LA"/>
+        </w:rPr>
+        <w:t>Load form này vào template</w:t>
+      </w:r>
+    </w:p>
+    <w:p>
+      <w:pPr>
+        <w:pStyle w:val="Code"/>
+      </w:pPr>
+      <w:r>
+        <w:t xml:space="preserve">&lt;h2&gt;Add a new comment&lt;/h2&gt; </w:t>
+      </w:r>
+    </w:p>
+    <w:p>
+      <w:pPr>
+        <w:pStyle w:val="Code"/>
+        <w:ind w:firstLine="720"/>
+      </w:pPr>
+      <w:r>
+        <w:t xml:space="preserve">&lt;form action="." method="post"&gt; </w:t>
+      </w:r>
+    </w:p>
+    <w:p>
+      <w:pPr>
+        <w:pStyle w:val="Code"/>
+        <w:ind w:firstLine="1440"/>
+      </w:pPr>
+      <w:r>
+        <w:t xml:space="preserve">{{ comment_form.as_p }} </w:t>
+      </w:r>
+    </w:p>
+    <w:p>
+      <w:pPr>
+        <w:pStyle w:val="Code"/>
+        <w:ind w:firstLine="1440"/>
+      </w:pPr>
+      <w:r>
+        <w:t xml:space="preserve">{% csrf_token %} </w:t>
+      </w:r>
+    </w:p>
+    <w:p>
+      <w:pPr>
+        <w:pStyle w:val="Code"/>
+        <w:ind w:firstLine="720"/>
+      </w:pPr>
+      <w:r>
+        <w:t xml:space="preserve">&lt;p&gt;&lt;input type="submit" value="Add comment"&gt;&lt;/p&gt; </w:t>
+      </w:r>
+    </w:p>
+    <w:p>
+      <w:pPr>
+        <w:pStyle w:val="Code"/>
+      </w:pPr>
+      <w:r>
+        <w:t>&lt;/form&gt;</w:t>
+      </w:r>
+    </w:p>
+    <w:p>
+      <w:pPr>
         <w:pStyle w:val="Heading1"/>
       </w:pPr>
-      <w:bookmarkStart w:id="21" w:name="_Toc528963490"/>
+      <w:bookmarkStart w:id="20" w:name="_Toc529003967"/>
       <w:r>
         <w:t>File tĩnh</w:t>
       </w:r>
+      <w:bookmarkEnd w:id="20"/>
+    </w:p>
+    <w:p>
+      <w:pPr>
+        <w:spacing w:before="100" w:beforeAutospacing="1" w:after="100" w:afterAutospacing="1" w:line="240" w:lineRule="auto"/>
+        <w:rPr>
+          <w:rFonts w:eastAsia="Times New Roman" w:cs="Times New Roman"/>
+          <w:szCs w:val="24"/>
+          <w:lang w:bidi="lo-LA"/>
+        </w:rPr>
+      </w:pPr>
+      <w:r>
+        <w:rPr>
+          <w:rFonts w:eastAsia="Times New Roman" w:cs="Times New Roman"/>
+          <w:szCs w:val="24"/>
+          <w:lang w:bidi="lo-LA"/>
+        </w:rPr>
+        <w:t>Ngoài nội dung HTML được sinh ra bởi server thì một ứng dụng web còn cần đến các file bổ sung khác, chẳng hạn như các file hình ảnh, Javascript, CSS… Trong Django thì các file này được gọi là file tĩnh.</w:t>
+      </w:r>
+    </w:p>
+    <w:p>
+      <w:pPr>
+        <w:spacing w:before="100" w:beforeAutospacing="1" w:after="100" w:afterAutospacing="1" w:line="240" w:lineRule="auto"/>
+        <w:rPr>
+          <w:rFonts w:eastAsia="Times New Roman" w:cs="Times New Roman"/>
+          <w:szCs w:val="24"/>
+          <w:lang w:bidi="lo-LA"/>
+        </w:rPr>
+      </w:pPr>
+      <w:r>
+        <w:rPr>
+          <w:rFonts w:eastAsia="Times New Roman" w:cs="Times New Roman"/>
+          <w:szCs w:val="24"/>
+          <w:lang w:bidi="lo-LA"/>
+        </w:rPr>
+        <w:t>Khai báo đường dẫn đến file tĩnh trong file mysite/settings.py</w:t>
+      </w:r>
+    </w:p>
+    <w:p>
+      <w:pPr>
+        <w:pStyle w:val="Code"/>
+      </w:pPr>
+      <w:r>
+        <w:t># Static files (CSS, JavaScript, Images)</w:t>
+      </w:r>
+    </w:p>
+    <w:p>
+      <w:pPr>
+        <w:pStyle w:val="Code"/>
+      </w:pPr>
+      <w:r>
+        <w:t># https://docs.djangoproject.com/en/1.9/howto/static-files/</w:t>
+      </w:r>
+    </w:p>
+    <w:p>
+      <w:pPr>
+        <w:pStyle w:val="Code"/>
+      </w:pPr>
+    </w:p>
+    <w:p>
+      <w:pPr>
+        <w:pStyle w:val="Code"/>
+      </w:pPr>
+      <w:r>
+        <w:t>STATIC_URL = '/static/'</w:t>
+      </w:r>
+    </w:p>
+    <w:p>
+      <w:pPr>
+        <w:pStyle w:val="Heading2"/>
+      </w:pPr>
+      <w:bookmarkStart w:id="21" w:name="_Toc529003968"/>
+      <w:r>
+        <w:t>Tùy biến CSS</w:t>
+      </w:r>
       <w:bookmarkEnd w:id="21"/>
-    </w:p>
-    <w:p>
-      <w:pPr>
-        <w:spacing w:before="100" w:beforeAutospacing="1" w:after="100" w:afterAutospacing="1" w:line="240" w:lineRule="auto"/>
-        <w:rPr>
-          <w:rFonts w:eastAsia="Times New Roman" w:cs="Times New Roman"/>
-          <w:szCs w:val="24"/>
-          <w:lang w:bidi="lo-LA"/>
-        </w:rPr>
-      </w:pPr>
-      <w:r>
-        <w:rPr>
-          <w:rFonts w:eastAsia="Times New Roman" w:cs="Times New Roman"/>
-          <w:szCs w:val="24"/>
-          <w:lang w:bidi="lo-LA"/>
-        </w:rPr>
-        <w:t>Ngoài nội dung HTML được sinh ra bởi server thì một ứng dụng web còn cần đến các file bổ sung khác, chẳng hạn như các file hình ảnh, Javascript, CSS… Trong Django thì các file này được gọi là file tĩnh.</w:t>
-      </w:r>
-    </w:p>
-    <w:p>
-      <w:pPr>
-        <w:spacing w:before="100" w:beforeAutospacing="1" w:after="100" w:afterAutospacing="1" w:line="240" w:lineRule="auto"/>
-        <w:rPr>
-          <w:rFonts w:eastAsia="Times New Roman" w:cs="Times New Roman"/>
-          <w:szCs w:val="24"/>
-          <w:lang w:bidi="lo-LA"/>
-        </w:rPr>
-      </w:pPr>
-      <w:r>
-        <w:rPr>
-          <w:rFonts w:eastAsia="Times New Roman" w:cs="Times New Roman"/>
-          <w:szCs w:val="24"/>
-          <w:lang w:bidi="lo-LA"/>
-        </w:rPr>
-        <w:t>Khai báo đường dẫn đến file tĩnh trong file mysite/settings.py</w:t>
-      </w:r>
-    </w:p>
-    <w:p>
-      <w:pPr>
-        <w:pStyle w:val="Code"/>
-      </w:pPr>
-      <w:r>
-        <w:t># Static files (CSS, JavaScript, Images)</w:t>
-      </w:r>
-    </w:p>
-    <w:p>
-      <w:pPr>
-        <w:pStyle w:val="Code"/>
-      </w:pPr>
-      <w:r>
-        <w:t># https://docs.djangoproject.com/en/1.9/howto/static-files/</w:t>
-      </w:r>
-    </w:p>
-    <w:p>
-      <w:pPr>
-        <w:pStyle w:val="Code"/>
-      </w:pPr>
-    </w:p>
-    <w:p>
-      <w:pPr>
-        <w:pStyle w:val="Code"/>
-      </w:pPr>
-      <w:r>
-        <w:t>STATIC_URL = '/static/'</w:t>
-      </w:r>
-    </w:p>
-    <w:p>
-      <w:pPr>
-        <w:pStyle w:val="Heading2"/>
-      </w:pPr>
-      <w:bookmarkStart w:id="22" w:name="_Toc528963491"/>
-      <w:r>
-        <w:lastRenderedPageBreak/>
-        <w:t>Tùy biến CSS</w:t>
-      </w:r>
-      <w:bookmarkEnd w:id="22"/>
     </w:p>
     <w:p>
       <w:pPr>
@@ -13170,6 +13677,7 @@
     </w:p>
     <w:p>
       <w:r>
+        <w:lastRenderedPageBreak/>
         <w:t>polls/static/polls/style.css</w:t>
       </w:r>
     </w:p>
@@ -13433,7 +13941,7 @@
       <w:pPr>
         <w:pStyle w:val="Heading1"/>
       </w:pPr>
-      <w:bookmarkStart w:id="23" w:name="_Toc528963492"/>
+      <w:bookmarkStart w:id="22" w:name="_Toc529003969"/>
       <w:r>
         <w:t xml:space="preserve">Tùy chỉnh </w:t>
       </w:r>
@@ -13443,20 +13951,20 @@
       <w:r>
         <w:t xml:space="preserve"> Admin</w:t>
       </w:r>
+      <w:bookmarkEnd w:id="22"/>
+    </w:p>
+    <w:p>
+      <w:pPr>
+        <w:pStyle w:val="Heading2"/>
+      </w:pPr>
+      <w:bookmarkStart w:id="23" w:name="_Toc529003970"/>
+      <w:r>
+        <w:t>Tùy chỉnh form</w:t>
+      </w:r>
+      <w:r>
+        <w:t xml:space="preserve"> thêm / sửa</w:t>
+      </w:r>
       <w:bookmarkEnd w:id="23"/>
-    </w:p>
-    <w:p>
-      <w:pPr>
-        <w:pStyle w:val="Heading2"/>
-      </w:pPr>
-      <w:bookmarkStart w:id="24" w:name="_Toc528963493"/>
-      <w:r>
-        <w:t>Tùy chỉnh form</w:t>
-      </w:r>
-      <w:r>
-        <w:t xml:space="preserve"> thêm / sửa</w:t>
-      </w:r>
-      <w:bookmarkEnd w:id="24"/>
     </w:p>
     <w:p>
       <w:r>
@@ -13634,7 +14142,6 @@
         <w:rPr>
           <w:rFonts w:eastAsiaTheme="majorEastAsia"/>
         </w:rPr>
-        <w:lastRenderedPageBreak/>
         <w:t>    fields =</w:t>
       </w:r>
       <w:r>
@@ -13759,6 +14266,7 @@
         </w:rPr>
       </w:pPr>
       <w:r>
+        <w:lastRenderedPageBreak/>
         <w:t># Register your models here.</w:t>
       </w:r>
     </w:p>
@@ -13977,12 +14485,11 @@
       <w:pPr>
         <w:pStyle w:val="Heading2"/>
       </w:pPr>
-      <w:bookmarkStart w:id="25" w:name="_Toc528963494"/>
-      <w:r>
-        <w:lastRenderedPageBreak/>
+      <w:bookmarkStart w:id="24" w:name="_Toc529003971"/>
+      <w:r>
         <w:t>Tùy chỉnh model chứa khóa ngoại</w:t>
       </w:r>
-      <w:bookmarkEnd w:id="25"/>
+      <w:bookmarkEnd w:id="24"/>
     </w:p>
     <w:p>
       <w:r>
@@ -14011,6 +14518,7 @@
           <w:noProof/>
           <w:lang w:bidi="lo-LA"/>
         </w:rPr>
+        <w:lastRenderedPageBreak/>
         <w:drawing>
           <wp:inline distT="0" distB="0" distL="0" distR="0" wp14:anchorId="0D42DCB4" wp14:editId="44A2FE7C">
             <wp:extent cx="5943600" cy="4136390"/>
@@ -14471,24 +14979,24 @@
         </w:rPr>
       </w:pPr>
       <w:r>
+        <w:t>admin.site.register(Question, QuestionAdmin)</w:t>
+      </w:r>
+    </w:p>
+    <w:p>
+      <w:pPr>
+        <w:pStyle w:val="Code"/>
+        <w:rPr>
+          <w:rFonts w:cs="Times New Roman"/>
+          <w:szCs w:val="24"/>
+        </w:rPr>
+      </w:pPr>
+      <w:r>
+        <w:t>admin.site.register(Choice)</w:t>
+      </w:r>
+    </w:p>
+    <w:p>
+      <w:r>
         <w:lastRenderedPageBreak/>
-        <w:t>admin.site.register(Question, QuestionAdmin)</w:t>
-      </w:r>
-    </w:p>
-    <w:p>
-      <w:pPr>
-        <w:pStyle w:val="Code"/>
-        <w:rPr>
-          <w:rFonts w:cs="Times New Roman"/>
-          <w:szCs w:val="24"/>
-        </w:rPr>
-      </w:pPr>
-      <w:r>
-        <w:t>admin.site.register(Choice)</w:t>
-      </w:r>
-    </w:p>
-    <w:p>
-      <w:r>
         <w:t>C</w:t>
       </w:r>
       <w:r>
@@ -14737,14 +15245,14 @@
       <w:pPr>
         <w:pStyle w:val="Heading2"/>
       </w:pPr>
-      <w:bookmarkStart w:id="26" w:name="_Toc528963495"/>
+      <w:bookmarkStart w:id="25" w:name="_Toc529003972"/>
       <w:r>
         <w:t xml:space="preserve">Tùy chỉnh trang </w:t>
       </w:r>
       <w:r>
         <w:t>danh sách</w:t>
       </w:r>
-      <w:bookmarkEnd w:id="26"/>
+      <w:bookmarkEnd w:id="25"/>
     </w:p>
     <w:p>
       <w:r>
@@ -15454,11 +15962,11 @@
       <w:pPr>
         <w:pStyle w:val="Heading2"/>
       </w:pPr>
-      <w:bookmarkStart w:id="27" w:name="_Toc528963496"/>
+      <w:bookmarkStart w:id="26" w:name="_Toc529003973"/>
       <w:r>
         <w:t>Ví dụ khác về chỉnh sửa trong admin</w:t>
       </w:r>
-      <w:bookmarkEnd w:id="27"/>
+      <w:bookmarkEnd w:id="26"/>
     </w:p>
     <w:p>
       <w:r>
@@ -15763,11 +16271,11 @@
       <w:pPr>
         <w:pStyle w:val="Heading1"/>
       </w:pPr>
-      <w:bookmarkStart w:id="28" w:name="_Toc528963497"/>
+      <w:bookmarkStart w:id="27" w:name="_Toc529003974"/>
       <w:r>
         <w:t>Working with QuerySet and managers</w:t>
       </w:r>
-      <w:bookmarkEnd w:id="28"/>
+      <w:bookmarkEnd w:id="27"/>
     </w:p>
     <w:p>
       <w:pPr>
@@ -15832,11 +16340,11 @@
       <w:pPr>
         <w:pStyle w:val="Heading2"/>
       </w:pPr>
-      <w:bookmarkStart w:id="29" w:name="_Toc528963498"/>
+      <w:bookmarkStart w:id="28" w:name="_Toc529003975"/>
       <w:r>
         <w:t>Creating objects</w:t>
       </w:r>
-      <w:bookmarkEnd w:id="29"/>
+      <w:bookmarkEnd w:id="28"/>
     </w:p>
     <w:p>
       <w:pPr>
@@ -15916,40 +16424,40 @@
       <w:pPr>
         <w:pStyle w:val="Heading2"/>
       </w:pPr>
-      <w:bookmarkStart w:id="30" w:name="_Toc528963499"/>
+      <w:bookmarkStart w:id="29" w:name="_Toc529003976"/>
       <w:r>
         <w:t>Updating</w:t>
       </w:r>
       <w:r>
         <w:t xml:space="preserve"> objects</w:t>
       </w:r>
+      <w:bookmarkEnd w:id="29"/>
+    </w:p>
+    <w:p>
+      <w:pPr>
+        <w:pStyle w:val="Code"/>
+      </w:pPr>
+      <w:r>
+        <w:t xml:space="preserve">post.title = 'New title' </w:t>
+      </w:r>
+    </w:p>
+    <w:p>
+      <w:pPr>
+        <w:pStyle w:val="Code"/>
+      </w:pPr>
+      <w:r>
+        <w:t>post.save()</w:t>
+      </w:r>
+    </w:p>
+    <w:p>
+      <w:pPr>
+        <w:pStyle w:val="Heading2"/>
+      </w:pPr>
+      <w:bookmarkStart w:id="30" w:name="_Toc529003977"/>
+      <w:r>
+        <w:t>Retrieving objects</w:t>
+      </w:r>
       <w:bookmarkEnd w:id="30"/>
-    </w:p>
-    <w:p>
-      <w:pPr>
-        <w:pStyle w:val="Code"/>
-      </w:pPr>
-      <w:r>
-        <w:t xml:space="preserve">post.title = 'New title' </w:t>
-      </w:r>
-    </w:p>
-    <w:p>
-      <w:pPr>
-        <w:pStyle w:val="Code"/>
-      </w:pPr>
-      <w:r>
-        <w:t>post.save()</w:t>
-      </w:r>
-    </w:p>
-    <w:p>
-      <w:pPr>
-        <w:pStyle w:val="Heading2"/>
-      </w:pPr>
-      <w:bookmarkStart w:id="31" w:name="_Toc528963500"/>
-      <w:r>
-        <w:t>Retrieving objects</w:t>
-      </w:r>
-      <w:bookmarkEnd w:id="31"/>
     </w:p>
     <w:p>
       <w:pPr>
@@ -16082,11 +16590,11 @@
       <w:pPr>
         <w:pStyle w:val="Heading2"/>
       </w:pPr>
-      <w:bookmarkStart w:id="32" w:name="_Toc528963501"/>
+      <w:bookmarkStart w:id="31" w:name="_Toc529003978"/>
       <w:r>
         <w:t>Using the filter() method</w:t>
       </w:r>
-      <w:bookmarkEnd w:id="32"/>
+      <w:bookmarkEnd w:id="31"/>
     </w:p>
     <w:p>
       <w:pPr>
@@ -16198,11 +16706,11 @@
       <w:pPr>
         <w:pStyle w:val="Heading2"/>
       </w:pPr>
-      <w:bookmarkStart w:id="33" w:name="_Toc528963502"/>
+      <w:bookmarkStart w:id="32" w:name="_Toc529003979"/>
       <w:r>
         <w:t>Using exclude()</w:t>
       </w:r>
-      <w:bookmarkEnd w:id="33"/>
+      <w:bookmarkEnd w:id="32"/>
     </w:p>
     <w:p>
       <w:pPr>
@@ -16276,11 +16784,11 @@
       <w:pPr>
         <w:pStyle w:val="Heading2"/>
       </w:pPr>
-      <w:bookmarkStart w:id="34" w:name="_Toc528963503"/>
+      <w:bookmarkStart w:id="33" w:name="_Toc529003980"/>
       <w:r>
         <w:t>Using order_by()</w:t>
       </w:r>
-      <w:bookmarkEnd w:id="34"/>
+      <w:bookmarkEnd w:id="33"/>
     </w:p>
     <w:p>
       <w:r>
@@ -16318,11 +16826,11 @@
       <w:pPr>
         <w:pStyle w:val="Heading2"/>
       </w:pPr>
-      <w:bookmarkStart w:id="35" w:name="_Toc528963504"/>
+      <w:bookmarkStart w:id="34" w:name="_Toc529003981"/>
       <w:r>
         <w:t>Deleting objects</w:t>
       </w:r>
-      <w:bookmarkEnd w:id="35"/>
+      <w:bookmarkEnd w:id="34"/>
     </w:p>
     <w:p>
       <w:r>
@@ -16354,12 +16862,12 @@
       <w:pPr>
         <w:pStyle w:val="Heading2"/>
       </w:pPr>
-      <w:bookmarkStart w:id="36" w:name="_Toc528963505"/>
+      <w:bookmarkStart w:id="35" w:name="_Toc529003982"/>
       <w:r>
         <w:lastRenderedPageBreak/>
         <w:t>Creating model managers</w:t>
       </w:r>
-      <w:bookmarkEnd w:id="36"/>
+      <w:bookmarkEnd w:id="35"/>
     </w:p>
     <w:p>
       <w:r>
@@ -16653,11 +17161,11 @@
       <w:pPr>
         <w:pStyle w:val="Heading1"/>
       </w:pPr>
-      <w:bookmarkStart w:id="37" w:name="_Toc528963506"/>
+      <w:bookmarkStart w:id="36" w:name="_Toc529003983"/>
       <w:r>
         <w:t>Gởi mail trong Django</w:t>
       </w:r>
-      <w:bookmarkEnd w:id="37"/>
+      <w:bookmarkEnd w:id="36"/>
     </w:p>
     <w:p>
       <w:r>
@@ -17288,15 +17796,415 @@
     </w:p>
     <w:p>
       <w:pPr>
-        <w:ind w:firstLine="360"/>
-        <w:rPr>
-          <w:rFonts w:cs="Times New Roman"/>
-          <w:color w:val="000000"/>
-          <w:sz w:val="21"/>
-          <w:szCs w:val="21"/>
-          <w:lang w:bidi="lo-LA"/>
-        </w:rPr>
-      </w:pPr>
+        <w:pStyle w:val="Heading1"/>
+        <w:rPr>
+          <w:lang w:bidi="lo-LA"/>
+        </w:rPr>
+      </w:pPr>
+      <w:bookmarkStart w:id="37" w:name="_Toc529003984"/>
+      <w:r>
+        <w:rPr>
+          <w:lang w:bidi="lo-LA"/>
+        </w:rPr>
+        <w:lastRenderedPageBreak/>
+        <w:t>Quan hệ giữa các model trong Django</w:t>
+      </w:r>
+      <w:bookmarkEnd w:id="37"/>
+    </w:p>
+    <w:p>
+      <w:pPr>
+        <w:pStyle w:val="Heading2"/>
+        <w:rPr>
+          <w:lang w:bidi="lo-LA"/>
+        </w:rPr>
+      </w:pPr>
+      <w:bookmarkStart w:id="38" w:name="_Toc529003985"/>
+      <w:r>
+        <w:rPr>
+          <w:lang w:bidi="lo-LA"/>
+        </w:rPr>
+        <w:t>Quan hệ 1-n</w:t>
+      </w:r>
+      <w:bookmarkEnd w:id="38"/>
+    </w:p>
+    <w:p>
+      <w:pPr>
+        <w:rPr>
+          <w:lang w:bidi="lo-LA"/>
+        </w:rPr>
+      </w:pPr>
+      <w:r>
+        <w:rPr>
+          <w:lang w:bidi="lo-LA"/>
+        </w:rPr>
+        <w:t>Đây là quan hệ phổ biến nhất.</w:t>
+      </w:r>
+    </w:p>
+    <w:p>
+      <w:pPr>
+        <w:pStyle w:val="Code"/>
+      </w:pPr>
+      <w:r>
+        <w:t>class Post(models.Model):</w:t>
+      </w:r>
+    </w:p>
+    <w:p>
+      <w:pPr>
+        <w:pStyle w:val="Code"/>
+      </w:pPr>
+      <w:r>
+        <w:tab/>
+        <w:t>STATUS_CHOICES = (</w:t>
+      </w:r>
+    </w:p>
+    <w:p>
+      <w:pPr>
+        <w:pStyle w:val="Code"/>
+      </w:pPr>
+      <w:r>
+        <w:tab/>
+      </w:r>
+      <w:r>
+        <w:tab/>
+        <w:t>('draft', 'Draft'),</w:t>
+      </w:r>
+    </w:p>
+    <w:p>
+      <w:pPr>
+        <w:pStyle w:val="Code"/>
+      </w:pPr>
+      <w:r>
+        <w:tab/>
+      </w:r>
+      <w:r>
+        <w:tab/>
+        <w:t>('published', 'Published')</w:t>
+      </w:r>
+    </w:p>
+    <w:p>
+      <w:pPr>
+        <w:pStyle w:val="Code"/>
+      </w:pPr>
+      <w:r>
+        <w:tab/>
+        <w:t>)</w:t>
+      </w:r>
+    </w:p>
+    <w:p>
+      <w:pPr>
+        <w:pStyle w:val="Code"/>
+      </w:pPr>
+      <w:r>
+        <w:tab/>
+        <w:t>objects = models.Manager() # The default manager.</w:t>
+      </w:r>
+    </w:p>
+    <w:p>
+      <w:pPr>
+        <w:pStyle w:val="Code"/>
+      </w:pPr>
+      <w:r>
+        <w:tab/>
+        <w:t>published = PublishedManager() # Our custom manager.</w:t>
+      </w:r>
+    </w:p>
+    <w:p>
+      <w:pPr>
+        <w:pStyle w:val="Code"/>
+      </w:pPr>
+    </w:p>
+    <w:p>
+      <w:pPr>
+        <w:pStyle w:val="Code"/>
+      </w:pPr>
+      <w:r>
+        <w:tab/>
+        <w:t>title = models.CharField(max_length=250)</w:t>
+      </w:r>
+    </w:p>
+    <w:p>
+      <w:pPr>
+        <w:pStyle w:val="Code"/>
+      </w:pPr>
+      <w:r>
+        <w:tab/>
+        <w:t>slug = models.SlugField(max_length=250, unique_for_date='publish')</w:t>
+      </w:r>
+    </w:p>
+    <w:p>
+      <w:pPr>
+        <w:pStyle w:val="Code"/>
+      </w:pPr>
+      <w:r>
+        <w:tab/>
+        <w:t>#name of the reverse relationship, from User to Post, is specified in related_name atribute</w:t>
+      </w:r>
+    </w:p>
+    <w:p>
+      <w:pPr>
+        <w:pStyle w:val="Code"/>
+        <w:rPr>
+          <w:b/>
+          <w:bCs/>
+        </w:rPr>
+      </w:pPr>
+      <w:r>
+        <w:tab/>
+      </w:r>
+      <w:r>
+        <w:rPr>
+          <w:b/>
+          <w:bCs/>
+          <w:color w:val="FF0000"/>
+        </w:rPr>
+        <w:t>author = models.ForeignKey(User, related_name='blog_posts')</w:t>
+      </w:r>
+    </w:p>
+    <w:p>
+      <w:pPr>
+        <w:pStyle w:val="Code"/>
+      </w:pPr>
+      <w:r>
+        <w:tab/>
+        <w:t>body = models.TextField()</w:t>
+      </w:r>
+    </w:p>
+    <w:p>
+      <w:pPr>
+        <w:pStyle w:val="Code"/>
+      </w:pPr>
+      <w:r>
+        <w:tab/>
+        <w:t>publish = models.DateTimeField(default=timezone.now)</w:t>
+      </w:r>
+    </w:p>
+    <w:p>
+      <w:pPr>
+        <w:pStyle w:val="Code"/>
+      </w:pPr>
+      <w:r>
+        <w:tab/>
+        <w:t># the date will be saved automatically when creating an object</w:t>
+      </w:r>
+    </w:p>
+    <w:p>
+      <w:pPr>
+        <w:pStyle w:val="Code"/>
+      </w:pPr>
+      <w:r>
+        <w:tab/>
+        <w:t>created = models.DateTimeField(auto_now_add=True)</w:t>
+      </w:r>
+    </w:p>
+    <w:p>
+      <w:pPr>
+        <w:pStyle w:val="Code"/>
+      </w:pPr>
+      <w:r>
+        <w:tab/>
+        <w:t># the date will be updated automatically when saving an object</w:t>
+      </w:r>
+    </w:p>
+    <w:p>
+      <w:pPr>
+        <w:pStyle w:val="Code"/>
+      </w:pPr>
+      <w:r>
+        <w:tab/>
+        <w:t>updated = models.DateTimeField(auto_now=True)</w:t>
+      </w:r>
+    </w:p>
+    <w:p>
+      <w:pPr>
+        <w:pStyle w:val="Code"/>
+      </w:pPr>
+      <w:r>
+        <w:tab/>
+        <w:t>status = models.CharField(max_length=10, choices = STATUS_CHOICES, default='draft')</w:t>
+      </w:r>
+    </w:p>
+    <w:p>
+      <w:pPr>
+        <w:pStyle w:val="Code"/>
+      </w:pPr>
+    </w:p>
+    <w:p>
+      <w:pPr>
+        <w:pStyle w:val="Code"/>
+      </w:pPr>
+      <w:r>
+        <w:t xml:space="preserve">class Comment(models.Model): </w:t>
+      </w:r>
+    </w:p>
+    <w:p>
+      <w:pPr>
+        <w:pStyle w:val="Code"/>
+        <w:ind w:firstLine="720"/>
+        <w:rPr>
+          <w:b/>
+          <w:bCs/>
+        </w:rPr>
+      </w:pPr>
+      <w:r>
+        <w:rPr>
+          <w:b/>
+          <w:bCs/>
+          <w:color w:val="FF0000"/>
+        </w:rPr>
+        <w:t>post = models.ForeignKey(Post, related_name='comments')</w:t>
+      </w:r>
+      <w:r>
+        <w:rPr>
+          <w:b/>
+          <w:bCs/>
+        </w:rPr>
+        <w:t xml:space="preserve"> </w:t>
+      </w:r>
+    </w:p>
+    <w:p>
+      <w:pPr>
+        <w:pStyle w:val="Code"/>
+        <w:ind w:firstLine="720"/>
+      </w:pPr>
+      <w:r>
+        <w:t xml:space="preserve">name = models.CharField(max_length=80) </w:t>
+      </w:r>
+    </w:p>
+    <w:p>
+      <w:pPr>
+        <w:pStyle w:val="Code"/>
+        <w:ind w:firstLine="720"/>
+      </w:pPr>
+      <w:r>
+        <w:t xml:space="preserve">email = models.EmailField() </w:t>
+      </w:r>
+    </w:p>
+    <w:p>
+      <w:pPr>
+        <w:pStyle w:val="Code"/>
+        <w:ind w:firstLine="720"/>
+      </w:pPr>
+      <w:r>
+        <w:t xml:space="preserve">body = models.TextField() </w:t>
+      </w:r>
+    </w:p>
+    <w:p>
+      <w:pPr>
+        <w:pStyle w:val="Code"/>
+        <w:ind w:firstLine="720"/>
+      </w:pPr>
+      <w:r>
+        <w:t xml:space="preserve">created = models.DateTimeField(auto_now_add=True) </w:t>
+      </w:r>
+    </w:p>
+    <w:p>
+      <w:pPr>
+        <w:pStyle w:val="Code"/>
+        <w:ind w:firstLine="720"/>
+      </w:pPr>
+      <w:r>
+        <w:t xml:space="preserve">updated = models.DateTimeField(auto_now=True) </w:t>
+      </w:r>
+    </w:p>
+    <w:p>
+      <w:pPr>
+        <w:pStyle w:val="Code"/>
+        <w:ind w:firstLine="720"/>
+      </w:pPr>
+      <w:r>
+        <w:t xml:space="preserve">active = models.BooleanField(default=True) </w:t>
+      </w:r>
+    </w:p>
+    <w:p>
+      <w:pPr>
+        <w:pStyle w:val="Code"/>
+        <w:ind w:firstLine="720"/>
+      </w:pPr>
+      <w:r>
+        <w:t xml:space="preserve">class Meta: </w:t>
+      </w:r>
+    </w:p>
+    <w:p>
+      <w:pPr>
+        <w:pStyle w:val="Code"/>
+        <w:ind w:firstLine="1440"/>
+      </w:pPr>
+      <w:r>
+        <w:t xml:space="preserve">ordering = ('created',) </w:t>
+      </w:r>
+    </w:p>
+    <w:p>
+      <w:pPr>
+        <w:pStyle w:val="Code"/>
+      </w:pPr>
+      <w:r>
+        <w:t xml:space="preserve">def __str__(self): </w:t>
+      </w:r>
+    </w:p>
+    <w:p>
+      <w:pPr>
+        <w:pStyle w:val="Code"/>
+        <w:ind w:firstLine="720"/>
+      </w:pPr>
+      <w:r>
+        <w:t>return 'Comment by {} on {}'.format(self.name, self.post)</w:t>
+      </w:r>
+    </w:p>
+    <w:p>
+      <w:r>
+        <w:t>Ở ví dụ trên, Post sẽ quan hệ với User thông qua thuộc tính khóa ngoại author (Post - User: n - 1, Comment sẽ quan hệ với Post qua thuộc tính khóa ngoại post (Post - Comment: 1 - n).</w:t>
+      </w:r>
+    </w:p>
+    <w:p>
+      <w:r>
+        <w:t>Thuộc tính related_name cho phép chúng ta truy suất từ bên phía 1, thuộc tính khóa ngoại cho phép truy suất từ bên nhiều.</w:t>
+      </w:r>
+    </w:p>
+    <w:p>
+      <w:r>
+        <w:t>Với ví dụ trên thì từ Comment truy suất Post chỉ cần: comment.post, tương tự Post truy suất User thì post.author.</w:t>
+      </w:r>
+    </w:p>
+    <w:p>
+      <w:r>
+        <w:t>Còn từ bên 1 truy suất: từ User tìm các post: user.blog_posts, từ Post tìm các comment: post.comments. Với blog_posts và comments được chỉ ra trong related_name.</w:t>
+      </w:r>
+    </w:p>
+    <w:p>
+      <w:r>
+        <w:lastRenderedPageBreak/>
+        <w:t>Nếu không định nghĩa trong thuộc tính ralated_name, Django mặc định sẽ sử dụng tên model + “_set” (ví dụ: comment_set) để lấy các đối tượng bên nhiều.</w:t>
+      </w:r>
+    </w:p>
+    <w:p>
+      <w:pPr>
+        <w:pStyle w:val="Heading2"/>
+      </w:pPr>
+      <w:bookmarkStart w:id="39" w:name="_Toc529003986"/>
+      <w:r>
+        <w:t>Quan hệ 1-1</w:t>
+      </w:r>
+      <w:bookmarkEnd w:id="39"/>
+    </w:p>
+    <w:p>
+      <w:r>
+        <w:t>(cập nhật sau)</w:t>
+      </w:r>
+    </w:p>
+    <w:p>
+      <w:pPr>
+        <w:pStyle w:val="Heading2"/>
+      </w:pPr>
+      <w:bookmarkStart w:id="40" w:name="_Toc529003987"/>
+      <w:r>
+        <w:t>Quan hệ n-n</w:t>
+      </w:r>
+      <w:bookmarkEnd w:id="40"/>
+    </w:p>
+    <w:p>
+      <w:r>
+        <w:t>(cập nhật sau)</w:t>
+      </w:r>
     </w:p>
     <w:sectPr>
       <w:pgSz w:w="12240" w:h="15840"/>
@@ -19581,6 +20489,19 @@
       <w:lang w:bidi="lo-LA"/>
     </w:rPr>
   </w:style>
+  <w:style w:type="paragraph" w:styleId="NoSpacing">
+    <w:name w:val="No Spacing"/>
+    <w:uiPriority w:val="1"/>
+    <w:qFormat/>
+    <w:rsid w:val="00D91F60"/>
+    <w:pPr>
+      <w:spacing w:after="0" w:line="240" w:lineRule="auto"/>
+    </w:pPr>
+    <w:rPr>
+      <w:rFonts w:ascii="Times New Roman" w:hAnsi="Times New Roman"/>
+      <w:sz w:val="24"/>
+    </w:rPr>
+  </w:style>
 </w:styles>
 </file>
 
@@ -20356,6 +21277,19 @@
       <w:lang w:bidi="lo-LA"/>
     </w:rPr>
   </w:style>
+  <w:style w:type="paragraph" w:styleId="NoSpacing">
+    <w:name w:val="No Spacing"/>
+    <w:uiPriority w:val="1"/>
+    <w:qFormat/>
+    <w:rsid w:val="00D91F60"/>
+    <w:pPr>
+      <w:spacing w:after="0" w:line="240" w:lineRule="auto"/>
+    </w:pPr>
+    <w:rPr>
+      <w:rFonts w:ascii="Times New Roman" w:hAnsi="Times New Roman"/>
+      <w:sz w:val="24"/>
+    </w:rPr>
+  </w:style>
 </w:styles>
 </file>
 
@@ -20649,7 +21583,7 @@
 </file>
 
 <file path=customXml/itemProps1.xml><?xml version="1.0" encoding="utf-8"?>
-<ds:datastoreItem xmlns:ds="http://schemas.openxmlformats.org/officeDocument/2006/customXml" ds:itemID="{49E87835-0191-4D8F-B49B-EDC386D74BB6}">
+<ds:datastoreItem xmlns:ds="http://schemas.openxmlformats.org/officeDocument/2006/customXml" ds:itemID="{04577DCF-3587-4EB3-97C1-B66F3152305A}">
   <ds:schemaRefs>
     <ds:schemaRef ds:uri="http://schemas.openxmlformats.org/officeDocument/2006/bibliography"/>
   </ds:schemaRefs>

</xml_diff>

<commit_message>
CongThanh: taggit lib for post
</commit_message>
<xml_diff>
--- a/thanh-web/Django.docx
+++ b/thanh-web/Django.docx
@@ -726,21 +726,7 @@
                 <w:rStyle w:val="Hyperlink"/>
                 <w:noProof/>
               </w:rPr>
-              <w:t>Thao tác với c</w:t>
-            </w:r>
-            <w:r>
-              <w:rPr>
-                <w:rStyle w:val="Hyperlink"/>
-                <w:noProof/>
-              </w:rPr>
-              <w:t>á</w:t>
-            </w:r>
-            <w:r>
-              <w:rPr>
-                <w:rStyle w:val="Hyperlink"/>
-                <w:noProof/>
-              </w:rPr>
-              <w:t>c bảng</w:t>
+              <w:t>Thao tác với các bảng</w:t>
             </w:r>
             <w:r>
               <w:rPr>
@@ -13269,8 +13255,6 @@
       </w:pPr>
       <w:r>
         <w:tab/>
-      </w:r>
-      <w:r>
         <w:t>&lt;form action="." method="POST"&gt;</w:t>
       </w:r>
     </w:p>
@@ -13324,13 +13308,7 @@
         <w:pStyle w:val="Heading2"/>
       </w:pPr>
       <w:r>
-        <w:t xml:space="preserve">Tạo Form class kế thừa từ </w:t>
-      </w:r>
-      <w:r>
-        <w:t>Model</w:t>
-      </w:r>
-      <w:r>
-        <w:t>Form</w:t>
+        <w:t>Tạo Form class kế thừa từ ModelForm</w:t>
       </w:r>
     </w:p>
     <w:p>
@@ -13345,197 +13323,195 @@
       <w:r>
         <w:t xml:space="preserve">from .models import Comment </w:t>
       </w:r>
-      <w:bookmarkStart w:id="19" w:name="_GoBack"/>
+    </w:p>
+    <w:p>
+      <w:pPr>
+        <w:pStyle w:val="Code"/>
+      </w:pPr>
+      <w:r>
+        <w:t xml:space="preserve">class CommentForm(forms.ModelForm): </w:t>
+      </w:r>
+    </w:p>
+    <w:p>
+      <w:pPr>
+        <w:pStyle w:val="Code"/>
+        <w:ind w:firstLine="720"/>
+      </w:pPr>
+      <w:r>
+        <w:t xml:space="preserve">class Meta: </w:t>
+      </w:r>
+    </w:p>
+    <w:p>
+      <w:pPr>
+        <w:pStyle w:val="Code"/>
+        <w:ind w:firstLine="1440"/>
+      </w:pPr>
+      <w:r>
+        <w:t xml:space="preserve">model = Comment </w:t>
+      </w:r>
+      <w:r>
+        <w:t>#Comment o day la model</w:t>
+      </w:r>
+    </w:p>
+    <w:p>
+      <w:pPr>
+        <w:pStyle w:val="Code"/>
+        <w:ind w:firstLine="1440"/>
+      </w:pPr>
+      <w:r>
+        <w:t>fields = ('name', 'email', 'body')</w:t>
+      </w:r>
+    </w:p>
+    <w:p>
+      <w:pPr>
+        <w:pStyle w:val="NoSpacing"/>
+        <w:rPr>
+          <w:lang w:bidi="lo-LA"/>
+        </w:rPr>
+      </w:pPr>
+      <w:r>
+        <w:rPr>
+          <w:lang w:bidi="lo-LA"/>
+        </w:rPr>
+        <w:t>Load form này vào template</w:t>
+      </w:r>
+    </w:p>
+    <w:p>
+      <w:pPr>
+        <w:pStyle w:val="Code"/>
+      </w:pPr>
+      <w:r>
+        <w:t xml:space="preserve">&lt;h2&gt;Add a new comment&lt;/h2&gt; </w:t>
+      </w:r>
+    </w:p>
+    <w:p>
+      <w:pPr>
+        <w:pStyle w:val="Code"/>
+        <w:ind w:firstLine="720"/>
+      </w:pPr>
+      <w:r>
+        <w:t xml:space="preserve">&lt;form action="." method="post"&gt; </w:t>
+      </w:r>
+    </w:p>
+    <w:p>
+      <w:pPr>
+        <w:pStyle w:val="Code"/>
+        <w:ind w:firstLine="1440"/>
+      </w:pPr>
+      <w:r>
+        <w:t xml:space="preserve">{{ comment_form.as_p }} </w:t>
+      </w:r>
+    </w:p>
+    <w:p>
+      <w:pPr>
+        <w:pStyle w:val="Code"/>
+        <w:ind w:firstLine="1440"/>
+      </w:pPr>
+      <w:r>
+        <w:t xml:space="preserve">{% csrf_token %} </w:t>
+      </w:r>
+    </w:p>
+    <w:p>
+      <w:pPr>
+        <w:pStyle w:val="Code"/>
+        <w:ind w:firstLine="720"/>
+      </w:pPr>
+      <w:r>
+        <w:t xml:space="preserve">&lt;p&gt;&lt;input type="submit" value="Add comment"&gt;&lt;/p&gt; </w:t>
+      </w:r>
+    </w:p>
+    <w:p>
+      <w:pPr>
+        <w:pStyle w:val="Code"/>
+      </w:pPr>
+      <w:r>
+        <w:t>&lt;/form&gt;</w:t>
+      </w:r>
+    </w:p>
+    <w:p>
+      <w:pPr>
+        <w:pStyle w:val="Heading1"/>
+      </w:pPr>
+      <w:bookmarkStart w:id="19" w:name="_Toc529003967"/>
+      <w:r>
+        <w:t>File tĩnh</w:t>
+      </w:r>
       <w:bookmarkEnd w:id="19"/>
     </w:p>
     <w:p>
       <w:pPr>
-        <w:pStyle w:val="Code"/>
-      </w:pPr>
-      <w:r>
-        <w:t xml:space="preserve">class CommentForm(forms.ModelForm): </w:t>
-      </w:r>
-    </w:p>
-    <w:p>
-      <w:pPr>
-        <w:pStyle w:val="Code"/>
-        <w:ind w:firstLine="720"/>
-      </w:pPr>
-      <w:r>
-        <w:t xml:space="preserve">class Meta: </w:t>
-      </w:r>
-    </w:p>
-    <w:p>
-      <w:pPr>
-        <w:pStyle w:val="Code"/>
-        <w:ind w:firstLine="1440"/>
-      </w:pPr>
-      <w:r>
-        <w:t xml:space="preserve">model = Comment </w:t>
-      </w:r>
-      <w:r>
-        <w:t>#Comment o day la model</w:t>
-      </w:r>
-    </w:p>
-    <w:p>
-      <w:pPr>
-        <w:pStyle w:val="Code"/>
-        <w:ind w:firstLine="1440"/>
-      </w:pPr>
-      <w:r>
-        <w:t>fields = ('name', 'email', 'body')</w:t>
-      </w:r>
-    </w:p>
-    <w:p>
-      <w:pPr>
-        <w:pStyle w:val="NoSpacing"/>
-        <w:rPr>
-          <w:lang w:bidi="lo-LA"/>
-        </w:rPr>
-      </w:pPr>
-      <w:r>
-        <w:rPr>
-          <w:lang w:bidi="lo-LA"/>
-        </w:rPr>
-        <w:t>Load form này vào template</w:t>
-      </w:r>
-    </w:p>
-    <w:p>
-      <w:pPr>
-        <w:pStyle w:val="Code"/>
-      </w:pPr>
-      <w:r>
-        <w:t xml:space="preserve">&lt;h2&gt;Add a new comment&lt;/h2&gt; </w:t>
-      </w:r>
-    </w:p>
-    <w:p>
-      <w:pPr>
-        <w:pStyle w:val="Code"/>
-        <w:ind w:firstLine="720"/>
-      </w:pPr>
-      <w:r>
-        <w:t xml:space="preserve">&lt;form action="." method="post"&gt; </w:t>
-      </w:r>
-    </w:p>
-    <w:p>
-      <w:pPr>
-        <w:pStyle w:val="Code"/>
-        <w:ind w:firstLine="1440"/>
-      </w:pPr>
-      <w:r>
-        <w:t xml:space="preserve">{{ comment_form.as_p }} </w:t>
-      </w:r>
-    </w:p>
-    <w:p>
-      <w:pPr>
-        <w:pStyle w:val="Code"/>
-        <w:ind w:firstLine="1440"/>
-      </w:pPr>
-      <w:r>
-        <w:t xml:space="preserve">{% csrf_token %} </w:t>
-      </w:r>
-    </w:p>
-    <w:p>
-      <w:pPr>
-        <w:pStyle w:val="Code"/>
-        <w:ind w:firstLine="720"/>
-      </w:pPr>
-      <w:r>
-        <w:t xml:space="preserve">&lt;p&gt;&lt;input type="submit" value="Add comment"&gt;&lt;/p&gt; </w:t>
-      </w:r>
-    </w:p>
-    <w:p>
-      <w:pPr>
-        <w:pStyle w:val="Code"/>
-      </w:pPr>
-      <w:r>
-        <w:t>&lt;/form&gt;</w:t>
-      </w:r>
-    </w:p>
-    <w:p>
-      <w:pPr>
-        <w:pStyle w:val="Heading1"/>
-      </w:pPr>
-      <w:bookmarkStart w:id="20" w:name="_Toc529003967"/>
-      <w:r>
-        <w:t>File tĩnh</w:t>
+        <w:spacing w:before="100" w:beforeAutospacing="1" w:after="100" w:afterAutospacing="1" w:line="240" w:lineRule="auto"/>
+        <w:rPr>
+          <w:rFonts w:eastAsia="Times New Roman" w:cs="Times New Roman"/>
+          <w:szCs w:val="24"/>
+          <w:lang w:bidi="lo-LA"/>
+        </w:rPr>
+      </w:pPr>
+      <w:r>
+        <w:rPr>
+          <w:rFonts w:eastAsia="Times New Roman" w:cs="Times New Roman"/>
+          <w:szCs w:val="24"/>
+          <w:lang w:bidi="lo-LA"/>
+        </w:rPr>
+        <w:t>Ngoài nội dung HTML được sinh ra bởi server thì một ứng dụng web còn cần đến các file bổ sung khác, chẳng hạn như các file hình ảnh, Javascript, CSS… Trong Django thì các file này được gọi là file tĩnh.</w:t>
+      </w:r>
+    </w:p>
+    <w:p>
+      <w:pPr>
+        <w:spacing w:before="100" w:beforeAutospacing="1" w:after="100" w:afterAutospacing="1" w:line="240" w:lineRule="auto"/>
+        <w:rPr>
+          <w:rFonts w:eastAsia="Times New Roman" w:cs="Times New Roman"/>
+          <w:szCs w:val="24"/>
+          <w:lang w:bidi="lo-LA"/>
+        </w:rPr>
+      </w:pPr>
+      <w:r>
+        <w:rPr>
+          <w:rFonts w:eastAsia="Times New Roman" w:cs="Times New Roman"/>
+          <w:szCs w:val="24"/>
+          <w:lang w:bidi="lo-LA"/>
+        </w:rPr>
+        <w:t>Khai báo đường dẫn đến file tĩnh trong file mysite/settings.py</w:t>
+      </w:r>
+    </w:p>
+    <w:p>
+      <w:pPr>
+        <w:pStyle w:val="Code"/>
+      </w:pPr>
+      <w:r>
+        <w:t># Static files (CSS, JavaScript, Images)</w:t>
+      </w:r>
+    </w:p>
+    <w:p>
+      <w:pPr>
+        <w:pStyle w:val="Code"/>
+      </w:pPr>
+      <w:r>
+        <w:t># https://docs.djangoproject.com/en/1.9/howto/static-files/</w:t>
+      </w:r>
+    </w:p>
+    <w:p>
+      <w:pPr>
+        <w:pStyle w:val="Code"/>
+      </w:pPr>
+    </w:p>
+    <w:p>
+      <w:pPr>
+        <w:pStyle w:val="Code"/>
+      </w:pPr>
+      <w:r>
+        <w:t>STATIC_URL = '/static/'</w:t>
+      </w:r>
+    </w:p>
+    <w:p>
+      <w:pPr>
+        <w:pStyle w:val="Heading2"/>
+      </w:pPr>
+      <w:bookmarkStart w:id="20" w:name="_Toc529003968"/>
+      <w:r>
+        <w:t>Tùy biến CSS</w:t>
       </w:r>
       <w:bookmarkEnd w:id="20"/>
-    </w:p>
-    <w:p>
-      <w:pPr>
-        <w:spacing w:before="100" w:beforeAutospacing="1" w:after="100" w:afterAutospacing="1" w:line="240" w:lineRule="auto"/>
-        <w:rPr>
-          <w:rFonts w:eastAsia="Times New Roman" w:cs="Times New Roman"/>
-          <w:szCs w:val="24"/>
-          <w:lang w:bidi="lo-LA"/>
-        </w:rPr>
-      </w:pPr>
-      <w:r>
-        <w:rPr>
-          <w:rFonts w:eastAsia="Times New Roman" w:cs="Times New Roman"/>
-          <w:szCs w:val="24"/>
-          <w:lang w:bidi="lo-LA"/>
-        </w:rPr>
-        <w:t>Ngoài nội dung HTML được sinh ra bởi server thì một ứng dụng web còn cần đến các file bổ sung khác, chẳng hạn như các file hình ảnh, Javascript, CSS… Trong Django thì các file này được gọi là file tĩnh.</w:t>
-      </w:r>
-    </w:p>
-    <w:p>
-      <w:pPr>
-        <w:spacing w:before="100" w:beforeAutospacing="1" w:after="100" w:afterAutospacing="1" w:line="240" w:lineRule="auto"/>
-        <w:rPr>
-          <w:rFonts w:eastAsia="Times New Roman" w:cs="Times New Roman"/>
-          <w:szCs w:val="24"/>
-          <w:lang w:bidi="lo-LA"/>
-        </w:rPr>
-      </w:pPr>
-      <w:r>
-        <w:rPr>
-          <w:rFonts w:eastAsia="Times New Roman" w:cs="Times New Roman"/>
-          <w:szCs w:val="24"/>
-          <w:lang w:bidi="lo-LA"/>
-        </w:rPr>
-        <w:t>Khai báo đường dẫn đến file tĩnh trong file mysite/settings.py</w:t>
-      </w:r>
-    </w:p>
-    <w:p>
-      <w:pPr>
-        <w:pStyle w:val="Code"/>
-      </w:pPr>
-      <w:r>
-        <w:t># Static files (CSS, JavaScript, Images)</w:t>
-      </w:r>
-    </w:p>
-    <w:p>
-      <w:pPr>
-        <w:pStyle w:val="Code"/>
-      </w:pPr>
-      <w:r>
-        <w:t># https://docs.djangoproject.com/en/1.9/howto/static-files/</w:t>
-      </w:r>
-    </w:p>
-    <w:p>
-      <w:pPr>
-        <w:pStyle w:val="Code"/>
-      </w:pPr>
-    </w:p>
-    <w:p>
-      <w:pPr>
-        <w:pStyle w:val="Code"/>
-      </w:pPr>
-      <w:r>
-        <w:t>STATIC_URL = '/static/'</w:t>
-      </w:r>
-    </w:p>
-    <w:p>
-      <w:pPr>
-        <w:pStyle w:val="Heading2"/>
-      </w:pPr>
-      <w:bookmarkStart w:id="21" w:name="_Toc529003968"/>
-      <w:r>
-        <w:t>Tùy biến CSS</w:t>
-      </w:r>
-      <w:bookmarkEnd w:id="21"/>
     </w:p>
     <w:p>
       <w:pPr>
@@ -13941,7 +13917,7 @@
       <w:pPr>
         <w:pStyle w:val="Heading1"/>
       </w:pPr>
-      <w:bookmarkStart w:id="22" w:name="_Toc529003969"/>
+      <w:bookmarkStart w:id="21" w:name="_Toc529003969"/>
       <w:r>
         <w:t xml:space="preserve">Tùy chỉnh </w:t>
       </w:r>
@@ -13951,20 +13927,20 @@
       <w:r>
         <w:t xml:space="preserve"> Admin</w:t>
       </w:r>
+      <w:bookmarkEnd w:id="21"/>
+    </w:p>
+    <w:p>
+      <w:pPr>
+        <w:pStyle w:val="Heading2"/>
+      </w:pPr>
+      <w:bookmarkStart w:id="22" w:name="_Toc529003970"/>
+      <w:r>
+        <w:t>Tùy chỉnh form</w:t>
+      </w:r>
+      <w:r>
+        <w:t xml:space="preserve"> thêm / sửa</w:t>
+      </w:r>
       <w:bookmarkEnd w:id="22"/>
-    </w:p>
-    <w:p>
-      <w:pPr>
-        <w:pStyle w:val="Heading2"/>
-      </w:pPr>
-      <w:bookmarkStart w:id="23" w:name="_Toc529003970"/>
-      <w:r>
-        <w:t>Tùy chỉnh form</w:t>
-      </w:r>
-      <w:r>
-        <w:t xml:space="preserve"> thêm / sửa</w:t>
-      </w:r>
-      <w:bookmarkEnd w:id="23"/>
     </w:p>
     <w:p>
       <w:r>
@@ -14485,11 +14461,11 @@
       <w:pPr>
         <w:pStyle w:val="Heading2"/>
       </w:pPr>
-      <w:bookmarkStart w:id="24" w:name="_Toc529003971"/>
+      <w:bookmarkStart w:id="23" w:name="_Toc529003971"/>
       <w:r>
         <w:t>Tùy chỉnh model chứa khóa ngoại</w:t>
       </w:r>
-      <w:bookmarkEnd w:id="24"/>
+      <w:bookmarkEnd w:id="23"/>
     </w:p>
     <w:p>
       <w:r>
@@ -15245,14 +15221,14 @@
       <w:pPr>
         <w:pStyle w:val="Heading2"/>
       </w:pPr>
-      <w:bookmarkStart w:id="25" w:name="_Toc529003972"/>
+      <w:bookmarkStart w:id="24" w:name="_Toc529003972"/>
       <w:r>
         <w:t xml:space="preserve">Tùy chỉnh trang </w:t>
       </w:r>
       <w:r>
         <w:t>danh sách</w:t>
       </w:r>
-      <w:bookmarkEnd w:id="25"/>
+      <w:bookmarkEnd w:id="24"/>
     </w:p>
     <w:p>
       <w:r>
@@ -15962,11 +15938,11 @@
       <w:pPr>
         <w:pStyle w:val="Heading2"/>
       </w:pPr>
-      <w:bookmarkStart w:id="26" w:name="_Toc529003973"/>
+      <w:bookmarkStart w:id="25" w:name="_Toc529003973"/>
       <w:r>
         <w:t>Ví dụ khác về chỉnh sửa trong admin</w:t>
       </w:r>
-      <w:bookmarkEnd w:id="26"/>
+      <w:bookmarkEnd w:id="25"/>
     </w:p>
     <w:p>
       <w:r>
@@ -16271,11 +16247,11 @@
       <w:pPr>
         <w:pStyle w:val="Heading1"/>
       </w:pPr>
-      <w:bookmarkStart w:id="27" w:name="_Toc529003974"/>
+      <w:bookmarkStart w:id="26" w:name="_Toc529003974"/>
       <w:r>
         <w:t>Working with QuerySet and managers</w:t>
       </w:r>
-      <w:bookmarkEnd w:id="27"/>
+      <w:bookmarkEnd w:id="26"/>
     </w:p>
     <w:p>
       <w:pPr>
@@ -16340,11 +16316,11 @@
       <w:pPr>
         <w:pStyle w:val="Heading2"/>
       </w:pPr>
-      <w:bookmarkStart w:id="28" w:name="_Toc529003975"/>
+      <w:bookmarkStart w:id="27" w:name="_Toc529003975"/>
       <w:r>
         <w:t>Creating objects</w:t>
       </w:r>
-      <w:bookmarkEnd w:id="28"/>
+      <w:bookmarkEnd w:id="27"/>
     </w:p>
     <w:p>
       <w:pPr>
@@ -16424,40 +16400,40 @@
       <w:pPr>
         <w:pStyle w:val="Heading2"/>
       </w:pPr>
-      <w:bookmarkStart w:id="29" w:name="_Toc529003976"/>
+      <w:bookmarkStart w:id="28" w:name="_Toc529003976"/>
       <w:r>
         <w:t>Updating</w:t>
       </w:r>
       <w:r>
         <w:t xml:space="preserve"> objects</w:t>
       </w:r>
+      <w:bookmarkEnd w:id="28"/>
+    </w:p>
+    <w:p>
+      <w:pPr>
+        <w:pStyle w:val="Code"/>
+      </w:pPr>
+      <w:r>
+        <w:t xml:space="preserve">post.title = 'New title' </w:t>
+      </w:r>
+    </w:p>
+    <w:p>
+      <w:pPr>
+        <w:pStyle w:val="Code"/>
+      </w:pPr>
+      <w:r>
+        <w:t>post.save()</w:t>
+      </w:r>
+    </w:p>
+    <w:p>
+      <w:pPr>
+        <w:pStyle w:val="Heading2"/>
+      </w:pPr>
+      <w:bookmarkStart w:id="29" w:name="_Toc529003977"/>
+      <w:r>
+        <w:t>Retrieving objects</w:t>
+      </w:r>
       <w:bookmarkEnd w:id="29"/>
-    </w:p>
-    <w:p>
-      <w:pPr>
-        <w:pStyle w:val="Code"/>
-      </w:pPr>
-      <w:r>
-        <w:t xml:space="preserve">post.title = 'New title' </w:t>
-      </w:r>
-    </w:p>
-    <w:p>
-      <w:pPr>
-        <w:pStyle w:val="Code"/>
-      </w:pPr>
-      <w:r>
-        <w:t>post.save()</w:t>
-      </w:r>
-    </w:p>
-    <w:p>
-      <w:pPr>
-        <w:pStyle w:val="Heading2"/>
-      </w:pPr>
-      <w:bookmarkStart w:id="30" w:name="_Toc529003977"/>
-      <w:r>
-        <w:t>Retrieving objects</w:t>
-      </w:r>
-      <w:bookmarkEnd w:id="30"/>
     </w:p>
     <w:p>
       <w:pPr>
@@ -16590,11 +16566,11 @@
       <w:pPr>
         <w:pStyle w:val="Heading2"/>
       </w:pPr>
-      <w:bookmarkStart w:id="31" w:name="_Toc529003978"/>
+      <w:bookmarkStart w:id="30" w:name="_Toc529003978"/>
       <w:r>
         <w:t>Using the filter() method</w:t>
       </w:r>
-      <w:bookmarkEnd w:id="31"/>
+      <w:bookmarkEnd w:id="30"/>
     </w:p>
     <w:p>
       <w:pPr>
@@ -16706,11 +16682,11 @@
       <w:pPr>
         <w:pStyle w:val="Heading2"/>
       </w:pPr>
-      <w:bookmarkStart w:id="32" w:name="_Toc529003979"/>
+      <w:bookmarkStart w:id="31" w:name="_Toc529003979"/>
       <w:r>
         <w:t>Using exclude()</w:t>
       </w:r>
-      <w:bookmarkEnd w:id="32"/>
+      <w:bookmarkEnd w:id="31"/>
     </w:p>
     <w:p>
       <w:pPr>
@@ -16784,11 +16760,11 @@
       <w:pPr>
         <w:pStyle w:val="Heading2"/>
       </w:pPr>
-      <w:bookmarkStart w:id="33" w:name="_Toc529003980"/>
+      <w:bookmarkStart w:id="32" w:name="_Toc529003980"/>
       <w:r>
         <w:t>Using order_by()</w:t>
       </w:r>
-      <w:bookmarkEnd w:id="33"/>
+      <w:bookmarkEnd w:id="32"/>
     </w:p>
     <w:p>
       <w:r>
@@ -16826,11 +16802,11 @@
       <w:pPr>
         <w:pStyle w:val="Heading2"/>
       </w:pPr>
-      <w:bookmarkStart w:id="34" w:name="_Toc529003981"/>
+      <w:bookmarkStart w:id="33" w:name="_Toc529003981"/>
       <w:r>
         <w:t>Deleting objects</w:t>
       </w:r>
-      <w:bookmarkEnd w:id="34"/>
+      <w:bookmarkEnd w:id="33"/>
     </w:p>
     <w:p>
       <w:r>
@@ -16862,12 +16838,12 @@
       <w:pPr>
         <w:pStyle w:val="Heading2"/>
       </w:pPr>
-      <w:bookmarkStart w:id="35" w:name="_Toc529003982"/>
+      <w:bookmarkStart w:id="34" w:name="_Toc529003982"/>
       <w:r>
         <w:lastRenderedPageBreak/>
         <w:t>Creating model managers</w:t>
       </w:r>
-      <w:bookmarkEnd w:id="35"/>
+      <w:bookmarkEnd w:id="34"/>
     </w:p>
     <w:p>
       <w:r>
@@ -17161,11 +17137,11 @@
       <w:pPr>
         <w:pStyle w:val="Heading1"/>
       </w:pPr>
-      <w:bookmarkStart w:id="36" w:name="_Toc529003983"/>
+      <w:bookmarkStart w:id="35" w:name="_Toc529003983"/>
       <w:r>
         <w:t>Gởi mail trong Django</w:t>
       </w:r>
-      <w:bookmarkEnd w:id="36"/>
+      <w:bookmarkEnd w:id="35"/>
     </w:p>
     <w:p>
       <w:r>
@@ -17801,7 +17777,7 @@
           <w:lang w:bidi="lo-LA"/>
         </w:rPr>
       </w:pPr>
-      <w:bookmarkStart w:id="37" w:name="_Toc529003984"/>
+      <w:bookmarkStart w:id="36" w:name="_Toc529003984"/>
       <w:r>
         <w:rPr>
           <w:lang w:bidi="lo-LA"/>
@@ -17809,23 +17785,23 @@
         <w:lastRenderedPageBreak/>
         <w:t>Quan hệ giữa các model trong Django</w:t>
       </w:r>
+      <w:bookmarkEnd w:id="36"/>
+    </w:p>
+    <w:p>
+      <w:pPr>
+        <w:pStyle w:val="Heading2"/>
+        <w:rPr>
+          <w:lang w:bidi="lo-LA"/>
+        </w:rPr>
+      </w:pPr>
+      <w:bookmarkStart w:id="37" w:name="_Toc529003985"/>
+      <w:r>
+        <w:rPr>
+          <w:lang w:bidi="lo-LA"/>
+        </w:rPr>
+        <w:t>Quan hệ 1-n</w:t>
+      </w:r>
       <w:bookmarkEnd w:id="37"/>
-    </w:p>
-    <w:p>
-      <w:pPr>
-        <w:pStyle w:val="Heading2"/>
-        <w:rPr>
-          <w:lang w:bidi="lo-LA"/>
-        </w:rPr>
-      </w:pPr>
-      <w:bookmarkStart w:id="38" w:name="_Toc529003985"/>
-      <w:r>
-        <w:rPr>
-          <w:lang w:bidi="lo-LA"/>
-        </w:rPr>
-        <w:t>Quan hệ 1-n</w:t>
-      </w:r>
-      <w:bookmarkEnd w:id="38"/>
     </w:p>
     <w:p>
       <w:pPr>
@@ -18180,10 +18156,25 @@
       <w:pPr>
         <w:pStyle w:val="Heading2"/>
       </w:pPr>
-      <w:bookmarkStart w:id="39" w:name="_Toc529003986"/>
+      <w:bookmarkStart w:id="38" w:name="_Toc529003986"/>
       <w:r>
         <w:t>Quan hệ 1-1</w:t>
       </w:r>
+      <w:bookmarkEnd w:id="38"/>
+    </w:p>
+    <w:p>
+      <w:r>
+        <w:t>(cập nhật sau)</w:t>
+      </w:r>
+    </w:p>
+    <w:p>
+      <w:pPr>
+        <w:pStyle w:val="Heading2"/>
+      </w:pPr>
+      <w:bookmarkStart w:id="39" w:name="_Toc529003987"/>
+      <w:r>
+        <w:t>Quan hệ n-n</w:t>
+      </w:r>
       <w:bookmarkEnd w:id="39"/>
     </w:p>
     <w:p>
@@ -18193,18 +18184,1099 @@
     </w:p>
     <w:p>
       <w:pPr>
+        <w:pStyle w:val="Heading1"/>
+      </w:pPr>
+      <w:r>
+        <w:t>Sử dụng thư viện bên thứ 3</w:t>
+      </w:r>
+    </w:p>
+    <w:p>
+      <w:r>
+        <w:t>Ngoài viết app của bạn, đôi khi cần sử dụng thư viện bên thứ 3. Lúc này ta cần cài vào django. Khi cài cần lưu ý một số vấn đề sau:</w:t>
+      </w:r>
+    </w:p>
+    <w:p>
+      <w:r>
+        <w:t>- Version Django đang sử dụng là gì?</w:t>
+      </w:r>
+    </w:p>
+    <w:p>
+      <w:r>
+        <w:t>Để kiểm tra version Django đang sử dụng mở shell Python với lệnh:</w:t>
+      </w:r>
+    </w:p>
+    <w:p>
+      <w:r>
+        <w:t>python manage.py shell</w:t>
+      </w:r>
+    </w:p>
+    <w:p>
+      <w:r>
+        <w:t>Nhập vào:</w:t>
+      </w:r>
+    </w:p>
+    <w:p>
+      <w:r>
+        <w:t>&gt;&gt;import django</w:t>
+      </w:r>
+    </w:p>
+    <w:p>
+      <w:r>
+        <w:t>&gt;&gt;django.VERSION</w:t>
+      </w:r>
+    </w:p>
+    <w:p>
+      <w:r>
+        <w:t>- Dựa vào version Django để chọn lựa app cần tải (&gt;= thời gian release của version Django hiện tại)</w:t>
+      </w:r>
+    </w:p>
+    <w:p>
+      <w:r>
+        <w:t>VD cần cài thư viện taggit (để tag cho post)</w:t>
+      </w:r>
+    </w:p>
+    <w:p>
+      <w:r>
+        <w:t>Trước tiên kiểm tra version Django =&gt; version 1.9.4 =&gt; thời gian release 5/5/2016</w:t>
+      </w:r>
+    </w:p>
+    <w:p>
+      <w:r>
+        <w:t>Thư viện taggit</w:t>
+      </w:r>
+    </w:p>
+    <w:p>
+      <w:r>
+        <w:rPr>
+          <w:noProof/>
+          <w:lang w:bidi="lo-LA"/>
+        </w:rPr>
+        <w:lastRenderedPageBreak/>
+        <w:drawing>
+          <wp:inline distT="0" distB="0" distL="0" distR="0" wp14:anchorId="2B8B94CF" wp14:editId="24D8A404">
+            <wp:extent cx="4953000" cy="6534150"/>
+            <wp:effectExtent l="0" t="0" r="0" b="0"/>
+            <wp:docPr id="3" name="Picture 3"/>
+            <wp:cNvGraphicFramePr>
+              <a:graphicFrameLocks xmlns:a="http://schemas.openxmlformats.org/drawingml/2006/main" noChangeAspect="1"/>
+            </wp:cNvGraphicFramePr>
+            <a:graphic xmlns:a="http://schemas.openxmlformats.org/drawingml/2006/main">
+              <a:graphicData uri="http://schemas.openxmlformats.org/drawingml/2006/picture">
+                <pic:pic xmlns:pic="http://schemas.openxmlformats.org/drawingml/2006/picture">
+                  <pic:nvPicPr>
+                    <pic:cNvPr id="0" name=""/>
+                    <pic:cNvPicPr/>
+                  </pic:nvPicPr>
+                  <pic:blipFill>
+                    <a:blip r:embed="rId24"/>
+                    <a:stretch>
+                      <a:fillRect/>
+                    </a:stretch>
+                  </pic:blipFill>
+                  <pic:spPr>
+                    <a:xfrm>
+                      <a:off x="0" y="0"/>
+                      <a:ext cx="4953000" cy="6534150"/>
+                    </a:xfrm>
+                    <a:prstGeom prst="rect">
+                      <a:avLst/>
+                    </a:prstGeom>
+                  </pic:spPr>
+                </pic:pic>
+              </a:graphicData>
+            </a:graphic>
+          </wp:inline>
+        </w:drawing>
+      </w:r>
+    </w:p>
+    <w:p>
+      <w:r>
+        <w:t>Kiểm tra thấy thời gian để chọn version =&gt; chọn version taggit &gt;= 0.18.2 =&gt; chọn 0.19.0</w:t>
+      </w:r>
+    </w:p>
+    <w:p>
+      <w:r>
+        <w:t xml:space="preserve">Cài đặt: </w:t>
+      </w:r>
+    </w:p>
+    <w:p>
+      <w:pPr>
+        <w:rPr>
+          <w:rFonts w:cs="Courier Std"/>
+          <w:b/>
+          <w:bCs/>
+          <w:color w:val="000000"/>
+          <w:sz w:val="18"/>
+          <w:szCs w:val="18"/>
+        </w:rPr>
+      </w:pPr>
+      <w:r>
+        <w:rPr>
+          <w:rFonts w:cs="Courier Std"/>
+          <w:b/>
+          <w:bCs/>
+          <w:color w:val="000000"/>
+          <w:sz w:val="18"/>
+          <w:szCs w:val="18"/>
+        </w:rPr>
+        <w:t>p</w:t>
+      </w:r>
+      <w:r>
+        <w:rPr>
+          <w:rFonts w:cs="Courier Std"/>
+          <w:b/>
+          <w:bCs/>
+          <w:color w:val="000000"/>
+          <w:sz w:val="18"/>
+          <w:szCs w:val="18"/>
+        </w:rPr>
+        <w:t>ip install django-taggit==0.19.0</w:t>
+      </w:r>
+    </w:p>
+    <w:p>
+      <w:pPr>
         <w:pStyle w:val="Heading2"/>
       </w:pPr>
-      <w:bookmarkStart w:id="40" w:name="_Toc529003987"/>
-      <w:r>
-        <w:t>Quan hệ n-n</w:t>
-      </w:r>
+      <w:r>
+        <w:t>Sử dụng taggit cho Blog</w:t>
+      </w:r>
+    </w:p>
+    <w:p>
+      <w:pPr>
+        <w:autoSpaceDE w:val="0"/>
+        <w:autoSpaceDN w:val="0"/>
+        <w:adjustRightInd w:val="0"/>
+        <w:spacing w:after="160" w:line="211" w:lineRule="atLeast"/>
+        <w:rPr>
+          <w:rFonts w:ascii="Book Antiqua" w:hAnsi="Book Antiqua" w:cs="Book Antiqua"/>
+          <w:color w:val="000000"/>
+          <w:sz w:val="21"/>
+          <w:szCs w:val="21"/>
+          <w:lang w:bidi="lo-LA"/>
+        </w:rPr>
+      </w:pPr>
+      <w:r>
+        <w:rPr>
+          <w:rFonts w:ascii="Book Antiqua" w:hAnsi="Book Antiqua" w:cs="Book Antiqua"/>
+          <w:color w:val="000000"/>
+          <w:sz w:val="21"/>
+          <w:szCs w:val="21"/>
+          <w:lang w:bidi="lo-LA"/>
+        </w:rPr>
+        <w:t xml:space="preserve">- </w:t>
+      </w:r>
+      <w:r>
+        <w:rPr>
+          <w:rFonts w:ascii="Book Antiqua" w:hAnsi="Book Antiqua" w:cs="Book Antiqua"/>
+          <w:color w:val="000000"/>
+          <w:sz w:val="21"/>
+          <w:szCs w:val="21"/>
+          <w:lang w:bidi="lo-LA"/>
+        </w:rPr>
+        <w:t xml:space="preserve">open the </w:t>
+      </w:r>
+      <w:r>
+        <w:rPr>
+          <w:rFonts w:ascii="Courier Std" w:hAnsi="Courier Std" w:cs="Courier Std"/>
+          <w:color w:val="000000"/>
+          <w:sz w:val="19"/>
+          <w:szCs w:val="19"/>
+          <w:lang w:bidi="lo-LA"/>
+        </w:rPr>
+        <w:t xml:space="preserve">settings.py </w:t>
+      </w:r>
+      <w:r>
+        <w:rPr>
+          <w:rFonts w:ascii="Book Antiqua" w:hAnsi="Book Antiqua" w:cs="Book Antiqua"/>
+          <w:color w:val="000000"/>
+          <w:sz w:val="21"/>
+          <w:szCs w:val="21"/>
+          <w:lang w:bidi="lo-LA"/>
+        </w:rPr>
+        <w:t xml:space="preserve">file of the </w:t>
+      </w:r>
+      <w:r>
+        <w:rPr>
+          <w:rFonts w:ascii="Courier Std" w:hAnsi="Courier Std" w:cs="Courier Std"/>
+          <w:color w:val="000000"/>
+          <w:sz w:val="19"/>
+          <w:szCs w:val="19"/>
+          <w:lang w:bidi="lo-LA"/>
+        </w:rPr>
+        <w:t xml:space="preserve">mysite </w:t>
+      </w:r>
+      <w:r>
+        <w:rPr>
+          <w:rFonts w:ascii="Book Antiqua" w:hAnsi="Book Antiqua" w:cs="Book Antiqua"/>
+          <w:color w:val="000000"/>
+          <w:sz w:val="21"/>
+          <w:szCs w:val="21"/>
+          <w:lang w:bidi="lo-LA"/>
+        </w:rPr>
+        <w:t xml:space="preserve">project and add </w:t>
+      </w:r>
+      <w:r>
+        <w:rPr>
+          <w:rFonts w:ascii="Courier Std" w:hAnsi="Courier Std" w:cs="Courier Std"/>
+          <w:color w:val="000000"/>
+          <w:sz w:val="19"/>
+          <w:szCs w:val="19"/>
+          <w:lang w:bidi="lo-LA"/>
+        </w:rPr>
+        <w:t xml:space="preserve">taggit </w:t>
+      </w:r>
+      <w:r>
+        <w:rPr>
+          <w:rFonts w:ascii="Book Antiqua" w:hAnsi="Book Antiqua" w:cs="Book Antiqua"/>
+          <w:color w:val="000000"/>
+          <w:sz w:val="21"/>
+          <w:szCs w:val="21"/>
+          <w:lang w:bidi="lo-LA"/>
+        </w:rPr>
+        <w:t xml:space="preserve">to your </w:t>
+      </w:r>
+      <w:r>
+        <w:rPr>
+          <w:rFonts w:ascii="Courier Std" w:hAnsi="Courier Std" w:cs="Courier Std"/>
+          <w:color w:val="000000"/>
+          <w:sz w:val="19"/>
+          <w:szCs w:val="19"/>
+          <w:lang w:bidi="lo-LA"/>
+        </w:rPr>
+        <w:t xml:space="preserve">INSTALLED_APPS </w:t>
+      </w:r>
+      <w:r>
+        <w:rPr>
+          <w:rFonts w:ascii="Book Antiqua" w:hAnsi="Book Antiqua" w:cs="Book Antiqua"/>
+          <w:color w:val="000000"/>
+          <w:sz w:val="21"/>
+          <w:szCs w:val="21"/>
+          <w:lang w:bidi="lo-LA"/>
+        </w:rPr>
+        <w:t xml:space="preserve">setting like this: </w:t>
+      </w:r>
+    </w:p>
+    <w:p>
+      <w:pPr>
+        <w:autoSpaceDE w:val="0"/>
+        <w:autoSpaceDN w:val="0"/>
+        <w:adjustRightInd w:val="0"/>
+        <w:spacing w:after="20" w:line="180" w:lineRule="atLeast"/>
+        <w:ind w:left="360"/>
+        <w:rPr>
+          <w:rFonts w:ascii="Courier Std" w:hAnsi="Courier Std" w:cs="Courier Std"/>
+          <w:color w:val="000000"/>
+          <w:sz w:val="18"/>
+          <w:szCs w:val="18"/>
+          <w:lang w:bidi="lo-LA"/>
+        </w:rPr>
+      </w:pPr>
+      <w:r>
+        <w:rPr>
+          <w:rFonts w:ascii="Courier Std" w:hAnsi="Courier Std" w:cs="Courier Std"/>
+          <w:color w:val="000000"/>
+          <w:sz w:val="18"/>
+          <w:szCs w:val="18"/>
+          <w:lang w:bidi="lo-LA"/>
+        </w:rPr>
+        <w:lastRenderedPageBreak/>
+        <w:t xml:space="preserve">INSTALLED_APPS = ( </w:t>
+      </w:r>
+    </w:p>
+    <w:p>
+      <w:pPr>
+        <w:autoSpaceDE w:val="0"/>
+        <w:autoSpaceDN w:val="0"/>
+        <w:adjustRightInd w:val="0"/>
+        <w:spacing w:after="20" w:line="180" w:lineRule="atLeast"/>
+        <w:ind w:left="360"/>
+        <w:rPr>
+          <w:rFonts w:ascii="Courier Std" w:hAnsi="Courier Std" w:cs="Courier Std"/>
+          <w:color w:val="000000"/>
+          <w:sz w:val="18"/>
+          <w:szCs w:val="18"/>
+          <w:lang w:bidi="lo-LA"/>
+        </w:rPr>
+      </w:pPr>
+      <w:r>
+        <w:rPr>
+          <w:rFonts w:ascii="Courier Std" w:hAnsi="Courier Std" w:cs="Courier Std"/>
+          <w:color w:val="000000"/>
+          <w:sz w:val="18"/>
+          <w:szCs w:val="18"/>
+          <w:lang w:bidi="lo-LA"/>
+        </w:rPr>
+        <w:t xml:space="preserve"># ... </w:t>
+      </w:r>
+    </w:p>
+    <w:p>
+      <w:pPr>
+        <w:autoSpaceDE w:val="0"/>
+        <w:autoSpaceDN w:val="0"/>
+        <w:adjustRightInd w:val="0"/>
+        <w:spacing w:after="20" w:line="180" w:lineRule="atLeast"/>
+        <w:ind w:left="360"/>
+        <w:rPr>
+          <w:rFonts w:ascii="Courier Std" w:hAnsi="Courier Std" w:cs="Courier Std"/>
+          <w:color w:val="000000"/>
+          <w:sz w:val="18"/>
+          <w:szCs w:val="18"/>
+          <w:lang w:bidi="lo-LA"/>
+        </w:rPr>
+      </w:pPr>
+      <w:r>
+        <w:rPr>
+          <w:rFonts w:ascii="Courier Std" w:hAnsi="Courier Std" w:cs="Courier Std"/>
+          <w:color w:val="000000"/>
+          <w:sz w:val="18"/>
+          <w:szCs w:val="18"/>
+          <w:lang w:bidi="lo-LA"/>
+        </w:rPr>
+        <w:t xml:space="preserve">'blog', </w:t>
+      </w:r>
+    </w:p>
+    <w:p>
+      <w:pPr>
+        <w:autoSpaceDE w:val="0"/>
+        <w:autoSpaceDN w:val="0"/>
+        <w:adjustRightInd w:val="0"/>
+        <w:spacing w:after="20" w:line="180" w:lineRule="atLeast"/>
+        <w:ind w:left="360"/>
+        <w:rPr>
+          <w:rFonts w:ascii="Courier Std" w:hAnsi="Courier Std" w:cs="Courier Std"/>
+          <w:color w:val="000000"/>
+          <w:sz w:val="18"/>
+          <w:szCs w:val="18"/>
+          <w:lang w:bidi="lo-LA"/>
+        </w:rPr>
+      </w:pPr>
+      <w:r>
+        <w:rPr>
+          <w:rFonts w:ascii="Courier Std" w:hAnsi="Courier Std" w:cs="Courier Std"/>
+          <w:b/>
+          <w:bCs/>
+          <w:color w:val="000000"/>
+          <w:sz w:val="18"/>
+          <w:szCs w:val="18"/>
+          <w:lang w:bidi="lo-LA"/>
+        </w:rPr>
+        <w:t xml:space="preserve">'taggit', </w:t>
+      </w:r>
+    </w:p>
+    <w:p>
+      <w:pPr>
+        <w:rPr>
+          <w:rFonts w:ascii="Courier Std" w:hAnsi="Courier Std" w:cs="Courier Std"/>
+          <w:color w:val="000000"/>
+          <w:sz w:val="18"/>
+          <w:szCs w:val="18"/>
+          <w:lang w:bidi="lo-LA"/>
+        </w:rPr>
+      </w:pPr>
+      <w:r>
+        <w:rPr>
+          <w:rFonts w:ascii="Courier Std" w:hAnsi="Courier Std" w:cs="Courier Std"/>
+          <w:color w:val="000000"/>
+          <w:sz w:val="18"/>
+          <w:szCs w:val="18"/>
+          <w:lang w:bidi="lo-LA"/>
+        </w:rPr>
+        <w:t>)</w:t>
+      </w:r>
+    </w:p>
+    <w:p>
+      <w:pPr>
+        <w:rPr>
+          <w:rFonts w:ascii="Courier Std" w:hAnsi="Courier Std" w:cs="Courier Std"/>
+          <w:color w:val="000000"/>
+          <w:sz w:val="18"/>
+          <w:szCs w:val="18"/>
+          <w:lang w:bidi="lo-LA"/>
+        </w:rPr>
+      </w:pPr>
+      <w:r>
+        <w:rPr>
+          <w:rFonts w:ascii="Courier Std" w:hAnsi="Courier Std" w:cs="Courier Std"/>
+          <w:color w:val="000000"/>
+          <w:sz w:val="18"/>
+          <w:szCs w:val="18"/>
+          <w:lang w:bidi="lo-LA"/>
+        </w:rPr>
+        <w:t>blog/model.py</w:t>
+      </w:r>
+    </w:p>
+    <w:p>
+      <w:pPr>
+        <w:autoSpaceDE w:val="0"/>
+        <w:autoSpaceDN w:val="0"/>
+        <w:adjustRightInd w:val="0"/>
+        <w:spacing w:after="20" w:line="180" w:lineRule="atLeast"/>
+        <w:ind w:left="360"/>
+        <w:rPr>
+          <w:rFonts w:ascii="Courier Std" w:hAnsi="Courier Std" w:cs="Courier Std"/>
+          <w:color w:val="000000"/>
+          <w:sz w:val="18"/>
+          <w:szCs w:val="18"/>
+          <w:lang w:bidi="lo-LA"/>
+        </w:rPr>
+      </w:pPr>
+      <w:r>
+        <w:rPr>
+          <w:rFonts w:ascii="Courier Std" w:hAnsi="Courier Std" w:cs="Courier Std"/>
+          <w:b/>
+          <w:bCs/>
+          <w:color w:val="000000"/>
+          <w:sz w:val="18"/>
+          <w:szCs w:val="18"/>
+          <w:lang w:bidi="lo-LA"/>
+        </w:rPr>
+        <w:t xml:space="preserve">from taggit.managers import TaggableManager </w:t>
+      </w:r>
+    </w:p>
+    <w:p>
+      <w:pPr>
+        <w:autoSpaceDE w:val="0"/>
+        <w:autoSpaceDN w:val="0"/>
+        <w:adjustRightInd w:val="0"/>
+        <w:spacing w:after="20" w:line="180" w:lineRule="atLeast"/>
+        <w:ind w:left="360"/>
+        <w:rPr>
+          <w:rFonts w:ascii="Courier Std" w:hAnsi="Courier Std" w:cs="Courier Std"/>
+          <w:color w:val="000000"/>
+          <w:sz w:val="18"/>
+          <w:szCs w:val="18"/>
+          <w:lang w:bidi="lo-LA"/>
+        </w:rPr>
+      </w:pPr>
+      <w:r>
+        <w:rPr>
+          <w:rFonts w:ascii="Courier Std" w:hAnsi="Courier Std" w:cs="Courier Std"/>
+          <w:color w:val="000000"/>
+          <w:sz w:val="18"/>
+          <w:szCs w:val="18"/>
+          <w:lang w:bidi="lo-LA"/>
+        </w:rPr>
+        <w:t xml:space="preserve">class Post(models.Model): </w:t>
+      </w:r>
+    </w:p>
+    <w:p>
+      <w:pPr>
+        <w:autoSpaceDE w:val="0"/>
+        <w:autoSpaceDN w:val="0"/>
+        <w:adjustRightInd w:val="0"/>
+        <w:spacing w:after="20" w:line="180" w:lineRule="atLeast"/>
+        <w:ind w:left="360"/>
+        <w:rPr>
+          <w:rFonts w:ascii="Courier Std" w:hAnsi="Courier Std" w:cs="Courier Std"/>
+          <w:color w:val="000000"/>
+          <w:sz w:val="18"/>
+          <w:szCs w:val="18"/>
+          <w:lang w:bidi="lo-LA"/>
+        </w:rPr>
+      </w:pPr>
+      <w:r>
+        <w:rPr>
+          <w:rFonts w:ascii="Courier Std" w:hAnsi="Courier Std" w:cs="Courier Std"/>
+          <w:color w:val="000000"/>
+          <w:sz w:val="18"/>
+          <w:szCs w:val="18"/>
+          <w:lang w:bidi="lo-LA"/>
+        </w:rPr>
+        <w:t xml:space="preserve"># ... </w:t>
+      </w:r>
+    </w:p>
+    <w:p>
+      <w:pPr>
+        <w:rPr>
+          <w:rFonts w:ascii="Courier Std" w:hAnsi="Courier Std" w:cs="Courier Std"/>
+          <w:b/>
+          <w:bCs/>
+          <w:color w:val="000000"/>
+          <w:sz w:val="18"/>
+          <w:szCs w:val="18"/>
+          <w:lang w:bidi="lo-LA"/>
+        </w:rPr>
+      </w:pPr>
+      <w:r>
+        <w:rPr>
+          <w:rFonts w:ascii="Courier Std" w:hAnsi="Courier Std" w:cs="Courier Std"/>
+          <w:b/>
+          <w:bCs/>
+          <w:color w:val="000000"/>
+          <w:sz w:val="18"/>
+          <w:szCs w:val="18"/>
+          <w:lang w:bidi="lo-LA"/>
+        </w:rPr>
+        <w:t>tags = TaggableManager()</w:t>
+      </w:r>
+    </w:p>
+    <w:p>
+      <w:pPr>
+        <w:autoSpaceDE w:val="0"/>
+        <w:autoSpaceDN w:val="0"/>
+        <w:adjustRightInd w:val="0"/>
+        <w:spacing w:after="160" w:line="211" w:lineRule="atLeast"/>
+        <w:rPr>
+          <w:rFonts w:ascii="Book Antiqua" w:hAnsi="Book Antiqua" w:cs="Book Antiqua"/>
+          <w:color w:val="000000"/>
+          <w:sz w:val="21"/>
+          <w:szCs w:val="21"/>
+          <w:lang w:bidi="lo-LA"/>
+        </w:rPr>
+      </w:pPr>
+      <w:r>
+        <w:rPr>
+          <w:rFonts w:ascii="Book Antiqua" w:hAnsi="Book Antiqua" w:cs="Book Antiqua"/>
+          <w:color w:val="000000"/>
+          <w:sz w:val="21"/>
+          <w:szCs w:val="21"/>
+          <w:lang w:bidi="lo-LA"/>
+        </w:rPr>
+        <w:t xml:space="preserve">Run the following command to create a migration for your model changes: </w:t>
+      </w:r>
+    </w:p>
+    <w:p>
+      <w:pPr>
+        <w:autoSpaceDE w:val="0"/>
+        <w:autoSpaceDN w:val="0"/>
+        <w:adjustRightInd w:val="0"/>
+        <w:spacing w:after="160" w:line="180" w:lineRule="atLeast"/>
+        <w:rPr>
+          <w:rFonts w:ascii="Courier Std" w:hAnsi="Courier Std" w:cs="Courier Std"/>
+          <w:color w:val="000000"/>
+          <w:sz w:val="18"/>
+          <w:szCs w:val="18"/>
+          <w:lang w:bidi="lo-LA"/>
+        </w:rPr>
+      </w:pPr>
+      <w:r>
+        <w:rPr>
+          <w:rFonts w:ascii="Courier Std" w:hAnsi="Courier Std" w:cs="Courier Std"/>
+          <w:b/>
+          <w:bCs/>
+          <w:color w:val="000000"/>
+          <w:sz w:val="18"/>
+          <w:szCs w:val="18"/>
+          <w:lang w:bidi="lo-LA"/>
+        </w:rPr>
+        <w:t xml:space="preserve">python manage.py makemigrations blog </w:t>
+      </w:r>
+    </w:p>
+    <w:p>
+      <w:pPr>
+        <w:autoSpaceDE w:val="0"/>
+        <w:autoSpaceDN w:val="0"/>
+        <w:adjustRightInd w:val="0"/>
+        <w:spacing w:after="160" w:line="211" w:lineRule="atLeast"/>
+        <w:rPr>
+          <w:rFonts w:ascii="Book Antiqua" w:hAnsi="Book Antiqua" w:cs="Book Antiqua"/>
+          <w:color w:val="000000"/>
+          <w:sz w:val="21"/>
+          <w:szCs w:val="21"/>
+          <w:lang w:bidi="lo-LA"/>
+        </w:rPr>
+      </w:pPr>
+      <w:r>
+        <w:rPr>
+          <w:rFonts w:ascii="Book Antiqua" w:hAnsi="Book Antiqua" w:cs="Book Antiqua"/>
+          <w:color w:val="000000"/>
+          <w:sz w:val="21"/>
+          <w:szCs w:val="21"/>
+          <w:lang w:bidi="lo-LA"/>
+        </w:rPr>
+        <w:t xml:space="preserve">You should get the following output: </w:t>
+      </w:r>
+    </w:p>
+    <w:p>
+      <w:pPr>
+        <w:autoSpaceDE w:val="0"/>
+        <w:autoSpaceDN w:val="0"/>
+        <w:adjustRightInd w:val="0"/>
+        <w:spacing w:after="20" w:line="180" w:lineRule="atLeast"/>
+        <w:ind w:left="360"/>
+        <w:rPr>
+          <w:rFonts w:ascii="Courier Std" w:hAnsi="Courier Std" w:cs="Courier Std"/>
+          <w:color w:val="000000"/>
+          <w:sz w:val="18"/>
+          <w:szCs w:val="18"/>
+          <w:lang w:bidi="lo-LA"/>
+        </w:rPr>
+      </w:pPr>
+      <w:r>
+        <w:rPr>
+          <w:rFonts w:ascii="Courier Std" w:hAnsi="Courier Std" w:cs="Courier Std"/>
+          <w:color w:val="000000"/>
+          <w:sz w:val="18"/>
+          <w:szCs w:val="18"/>
+          <w:lang w:bidi="lo-LA"/>
+        </w:rPr>
+        <w:t xml:space="preserve">Migrations for 'blog': </w:t>
+      </w:r>
+    </w:p>
+    <w:p>
+      <w:pPr>
+        <w:autoSpaceDE w:val="0"/>
+        <w:autoSpaceDN w:val="0"/>
+        <w:adjustRightInd w:val="0"/>
+        <w:spacing w:after="20" w:line="180" w:lineRule="atLeast"/>
+        <w:ind w:left="360"/>
+        <w:rPr>
+          <w:rFonts w:ascii="Courier Std" w:hAnsi="Courier Std" w:cs="Courier Std"/>
+          <w:color w:val="000000"/>
+          <w:sz w:val="18"/>
+          <w:szCs w:val="18"/>
+          <w:lang w:bidi="lo-LA"/>
+        </w:rPr>
+      </w:pPr>
+      <w:r>
+        <w:rPr>
+          <w:rFonts w:ascii="Courier Std" w:hAnsi="Courier Std" w:cs="Courier Std"/>
+          <w:color w:val="000000"/>
+          <w:sz w:val="18"/>
+          <w:szCs w:val="18"/>
+          <w:lang w:bidi="lo-LA"/>
+        </w:rPr>
+        <w:t xml:space="preserve">0003_post_tags.py: </w:t>
+      </w:r>
+    </w:p>
+    <w:p>
+      <w:pPr>
+        <w:autoSpaceDE w:val="0"/>
+        <w:autoSpaceDN w:val="0"/>
+        <w:adjustRightInd w:val="0"/>
+        <w:spacing w:after="160" w:line="180" w:lineRule="atLeast"/>
+        <w:ind w:left="360"/>
+        <w:rPr>
+          <w:rFonts w:ascii="Courier Std" w:hAnsi="Courier Std" w:cs="Courier Std"/>
+          <w:color w:val="000000"/>
+          <w:sz w:val="18"/>
+          <w:szCs w:val="18"/>
+          <w:lang w:bidi="lo-LA"/>
+        </w:rPr>
+      </w:pPr>
+      <w:r>
+        <w:rPr>
+          <w:rFonts w:ascii="Courier Std" w:hAnsi="Courier Std" w:cs="Courier Std"/>
+          <w:color w:val="000000"/>
+          <w:sz w:val="18"/>
+          <w:szCs w:val="18"/>
+          <w:lang w:bidi="lo-LA"/>
+        </w:rPr>
+        <w:t xml:space="preserve">- Add field tags to post </w:t>
+      </w:r>
+    </w:p>
+    <w:p>
+      <w:pPr>
+        <w:autoSpaceDE w:val="0"/>
+        <w:autoSpaceDN w:val="0"/>
+        <w:adjustRightInd w:val="0"/>
+        <w:spacing w:after="160" w:line="211" w:lineRule="atLeast"/>
+        <w:rPr>
+          <w:rFonts w:ascii="Book Antiqua" w:hAnsi="Book Antiqua" w:cs="Book Antiqua"/>
+          <w:color w:val="000000"/>
+          <w:sz w:val="21"/>
+          <w:szCs w:val="21"/>
+          <w:lang w:bidi="lo-LA"/>
+        </w:rPr>
+      </w:pPr>
+      <w:r>
+        <w:rPr>
+          <w:rFonts w:ascii="Book Antiqua" w:hAnsi="Book Antiqua" w:cs="Book Antiqua"/>
+          <w:color w:val="000000"/>
+          <w:sz w:val="21"/>
+          <w:szCs w:val="21"/>
+          <w:lang w:bidi="lo-LA"/>
+        </w:rPr>
+        <w:t xml:space="preserve">Now, run the following command to create the required database tables for django-taggit models and to synchronize your model changes: </w:t>
+      </w:r>
+    </w:p>
+    <w:p>
+      <w:pPr>
+        <w:autoSpaceDE w:val="0"/>
+        <w:autoSpaceDN w:val="0"/>
+        <w:adjustRightInd w:val="0"/>
+        <w:spacing w:after="160" w:line="180" w:lineRule="atLeast"/>
+        <w:rPr>
+          <w:rFonts w:ascii="Courier Std" w:hAnsi="Courier Std" w:cs="Courier Std"/>
+          <w:color w:val="000000"/>
+          <w:sz w:val="18"/>
+          <w:szCs w:val="18"/>
+          <w:lang w:bidi="lo-LA"/>
+        </w:rPr>
+      </w:pPr>
+      <w:r>
+        <w:rPr>
+          <w:rFonts w:ascii="Courier Std" w:hAnsi="Courier Std" w:cs="Courier Std"/>
+          <w:b/>
+          <w:bCs/>
+          <w:color w:val="000000"/>
+          <w:sz w:val="18"/>
+          <w:szCs w:val="18"/>
+          <w:lang w:bidi="lo-LA"/>
+        </w:rPr>
+        <w:t xml:space="preserve">python manage.py migrate </w:t>
+      </w:r>
+    </w:p>
+    <w:p>
+      <w:pPr>
+        <w:autoSpaceDE w:val="0"/>
+        <w:autoSpaceDN w:val="0"/>
+        <w:adjustRightInd w:val="0"/>
+        <w:spacing w:after="160" w:line="211" w:lineRule="atLeast"/>
+        <w:rPr>
+          <w:rFonts w:ascii="Book Antiqua" w:hAnsi="Book Antiqua" w:cs="Book Antiqua"/>
+          <w:color w:val="000000"/>
+          <w:sz w:val="21"/>
+          <w:szCs w:val="21"/>
+          <w:lang w:bidi="lo-LA"/>
+        </w:rPr>
+      </w:pPr>
+      <w:r>
+        <w:rPr>
+          <w:rFonts w:ascii="Book Antiqua" w:hAnsi="Book Antiqua" w:cs="Book Antiqua"/>
+          <w:color w:val="000000"/>
+          <w:sz w:val="21"/>
+          <w:szCs w:val="21"/>
+          <w:lang w:bidi="lo-LA"/>
+        </w:rPr>
+        <w:t xml:space="preserve">You will see an output indicating that migrations have been applied, as follows: </w:t>
+      </w:r>
+    </w:p>
+    <w:p>
+      <w:pPr>
+        <w:autoSpaceDE w:val="0"/>
+        <w:autoSpaceDN w:val="0"/>
+        <w:adjustRightInd w:val="0"/>
+        <w:spacing w:after="20" w:line="180" w:lineRule="atLeast"/>
+        <w:ind w:left="360"/>
+        <w:rPr>
+          <w:rFonts w:ascii="Courier Std" w:hAnsi="Courier Std" w:cs="Courier Std"/>
+          <w:color w:val="000000"/>
+          <w:sz w:val="18"/>
+          <w:szCs w:val="18"/>
+          <w:lang w:bidi="lo-LA"/>
+        </w:rPr>
+      </w:pPr>
+      <w:r>
+        <w:rPr>
+          <w:rFonts w:ascii="Courier Std" w:hAnsi="Courier Std" w:cs="Courier Std"/>
+          <w:color w:val="000000"/>
+          <w:sz w:val="18"/>
+          <w:szCs w:val="18"/>
+          <w:lang w:bidi="lo-LA"/>
+        </w:rPr>
+        <w:t xml:space="preserve">Applying taggit.0001_initial... OK </w:t>
+      </w:r>
+    </w:p>
+    <w:p>
+      <w:pPr>
+        <w:autoSpaceDE w:val="0"/>
+        <w:autoSpaceDN w:val="0"/>
+        <w:adjustRightInd w:val="0"/>
+        <w:spacing w:after="20" w:line="180" w:lineRule="atLeast"/>
+        <w:ind w:left="360"/>
+        <w:rPr>
+          <w:rFonts w:ascii="Courier Std" w:hAnsi="Courier Std" w:cs="Courier Std"/>
+          <w:color w:val="000000"/>
+          <w:sz w:val="18"/>
+          <w:szCs w:val="18"/>
+          <w:lang w:bidi="lo-LA"/>
+        </w:rPr>
+      </w:pPr>
+      <w:r>
+        <w:rPr>
+          <w:rFonts w:ascii="Courier Std" w:hAnsi="Courier Std" w:cs="Courier Std"/>
+          <w:color w:val="000000"/>
+          <w:sz w:val="18"/>
+          <w:szCs w:val="18"/>
+          <w:lang w:bidi="lo-LA"/>
+        </w:rPr>
+        <w:t xml:space="preserve">Applying taggit.0002_auto_20150616_2121... OK </w:t>
+      </w:r>
+    </w:p>
+    <w:p>
+      <w:pPr>
+        <w:rPr>
+          <w:rFonts w:ascii="Courier Std" w:hAnsi="Courier Std" w:cs="Courier Std"/>
+          <w:color w:val="000000"/>
+          <w:sz w:val="18"/>
+          <w:szCs w:val="18"/>
+          <w:lang w:bidi="lo-LA"/>
+        </w:rPr>
+      </w:pPr>
+      <w:r>
+        <w:rPr>
+          <w:rFonts w:ascii="Courier Std" w:hAnsi="Courier Std" w:cs="Courier Std"/>
+          <w:color w:val="000000"/>
+          <w:sz w:val="18"/>
+          <w:szCs w:val="18"/>
+          <w:lang w:bidi="lo-LA"/>
+        </w:rPr>
+        <w:t>Applying blog.0003_post_tags... OK</w:t>
+      </w:r>
+    </w:p>
+    <w:p>
+      <w:pPr>
+        <w:rPr>
+          <w:rFonts w:ascii="Courier Std" w:hAnsi="Courier Std" w:cs="Courier Std"/>
+          <w:color w:val="000000"/>
+          <w:sz w:val="18"/>
+          <w:szCs w:val="18"/>
+          <w:lang w:bidi="lo-LA"/>
+        </w:rPr>
+      </w:pPr>
+      <w:r>
+        <w:rPr>
+          <w:rFonts w:ascii="Courier Std" w:hAnsi="Courier Std" w:cs="Courier Std"/>
+          <w:color w:val="000000"/>
+          <w:sz w:val="18"/>
+          <w:szCs w:val="18"/>
+          <w:lang w:bidi="lo-LA"/>
+        </w:rPr>
+        <w:t>Test by shell</w:t>
+      </w:r>
+    </w:p>
+    <w:p>
+      <w:pPr>
+        <w:autoSpaceDE w:val="0"/>
+        <w:autoSpaceDN w:val="0"/>
+        <w:adjustRightInd w:val="0"/>
+        <w:spacing w:after="20" w:line="180" w:lineRule="atLeast"/>
+        <w:ind w:left="360"/>
+        <w:rPr>
+          <w:rFonts w:ascii="Courier Std" w:hAnsi="Courier Std" w:cs="Courier Std"/>
+          <w:color w:val="000000"/>
+          <w:sz w:val="18"/>
+          <w:szCs w:val="18"/>
+          <w:lang w:bidi="lo-LA"/>
+        </w:rPr>
+      </w:pPr>
+      <w:r>
+        <w:rPr>
+          <w:rFonts w:ascii="Courier Std" w:hAnsi="Courier Std" w:cs="Courier Std"/>
+          <w:color w:val="000000"/>
+          <w:sz w:val="18"/>
+          <w:szCs w:val="18"/>
+          <w:lang w:bidi="lo-LA"/>
+        </w:rPr>
+        <w:t xml:space="preserve">&gt;&gt;&gt; from blog.models import Post </w:t>
+      </w:r>
+    </w:p>
+    <w:p>
+      <w:pPr>
+        <w:rPr>
+          <w:rFonts w:ascii="Courier Std" w:hAnsi="Courier Std" w:cs="Courier Std"/>
+          <w:color w:val="000000"/>
+          <w:sz w:val="18"/>
+          <w:szCs w:val="18"/>
+          <w:lang w:bidi="lo-LA"/>
+        </w:rPr>
+      </w:pPr>
+      <w:r>
+        <w:rPr>
+          <w:rFonts w:ascii="Courier Std" w:hAnsi="Courier Std" w:cs="Courier Std"/>
+          <w:color w:val="000000"/>
+          <w:sz w:val="18"/>
+          <w:szCs w:val="18"/>
+          <w:lang w:bidi="lo-LA"/>
+        </w:rPr>
+        <w:t>&gt;&gt;&gt; post = Post.objects.get(id=1)</w:t>
+      </w:r>
+    </w:p>
+    <w:p>
+      <w:pPr>
+        <w:autoSpaceDE w:val="0"/>
+        <w:autoSpaceDN w:val="0"/>
+        <w:adjustRightInd w:val="0"/>
+        <w:spacing w:after="160" w:line="211" w:lineRule="atLeast"/>
+        <w:rPr>
+          <w:rFonts w:ascii="Book Antiqua" w:hAnsi="Book Antiqua" w:cs="Book Antiqua"/>
+          <w:color w:val="000000"/>
+          <w:sz w:val="21"/>
+          <w:szCs w:val="21"/>
+          <w:lang w:bidi="lo-LA"/>
+        </w:rPr>
+      </w:pPr>
+      <w:r>
+        <w:rPr>
+          <w:rFonts w:ascii="Book Antiqua" w:hAnsi="Book Antiqua" w:cs="Book Antiqua"/>
+          <w:color w:val="000000"/>
+          <w:sz w:val="21"/>
+          <w:szCs w:val="21"/>
+          <w:lang w:bidi="lo-LA"/>
+        </w:rPr>
+        <w:t xml:space="preserve">Then add some tags to it and retrieve its tags back to check that they were successfully added: </w:t>
+      </w:r>
+    </w:p>
+    <w:p>
+      <w:pPr>
+        <w:autoSpaceDE w:val="0"/>
+        <w:autoSpaceDN w:val="0"/>
+        <w:adjustRightInd w:val="0"/>
+        <w:spacing w:after="80" w:line="180" w:lineRule="atLeast"/>
+        <w:rPr>
+          <w:rFonts w:ascii="Courier Std" w:hAnsi="Courier Std" w:cs="Courier Std"/>
+          <w:color w:val="000000"/>
+          <w:sz w:val="18"/>
+          <w:szCs w:val="18"/>
+          <w:lang w:bidi="lo-LA"/>
+        </w:rPr>
+      </w:pPr>
+      <w:r>
+        <w:rPr>
+          <w:rFonts w:ascii="Courier Std" w:hAnsi="Courier Std" w:cs="Courier Std"/>
+          <w:b/>
+          <w:bCs/>
+          <w:color w:val="000000"/>
+          <w:sz w:val="18"/>
+          <w:szCs w:val="18"/>
+          <w:lang w:bidi="lo-LA"/>
+        </w:rPr>
+        <w:t xml:space="preserve">&gt;&gt;&gt; post.tags.add('music', 'jazz', 'django') </w:t>
+      </w:r>
+    </w:p>
+    <w:p>
+      <w:pPr>
+        <w:autoSpaceDE w:val="0"/>
+        <w:autoSpaceDN w:val="0"/>
+        <w:adjustRightInd w:val="0"/>
+        <w:spacing w:after="80" w:line="180" w:lineRule="atLeast"/>
+        <w:rPr>
+          <w:rFonts w:ascii="Courier Std" w:hAnsi="Courier Std" w:cs="Courier Std"/>
+          <w:color w:val="000000"/>
+          <w:sz w:val="18"/>
+          <w:szCs w:val="18"/>
+          <w:lang w:bidi="lo-LA"/>
+        </w:rPr>
+      </w:pPr>
+      <w:r>
+        <w:rPr>
+          <w:rFonts w:ascii="Courier Std" w:hAnsi="Courier Std" w:cs="Courier Std"/>
+          <w:b/>
+          <w:bCs/>
+          <w:color w:val="000000"/>
+          <w:sz w:val="18"/>
+          <w:szCs w:val="18"/>
+          <w:lang w:bidi="lo-LA"/>
+        </w:rPr>
+        <w:t xml:space="preserve">&gt;&gt;&gt; post.tags.all() </w:t>
+      </w:r>
+    </w:p>
+    <w:p>
+      <w:pPr>
+        <w:rPr>
+          <w:rFonts w:ascii="Courier Std" w:hAnsi="Courier Std" w:cs="Courier Std"/>
+          <w:b/>
+          <w:bCs/>
+          <w:color w:val="000000"/>
+          <w:sz w:val="18"/>
+          <w:szCs w:val="18"/>
+          <w:lang w:bidi="lo-LA"/>
+        </w:rPr>
+      </w:pPr>
+      <w:r>
+        <w:rPr>
+          <w:rFonts w:ascii="Courier Std" w:hAnsi="Courier Std" w:cs="Courier Std"/>
+          <w:b/>
+          <w:bCs/>
+          <w:color w:val="000000"/>
+          <w:sz w:val="18"/>
+          <w:szCs w:val="18"/>
+          <w:lang w:bidi="lo-LA"/>
+        </w:rPr>
+        <w:t>[&lt;Tag: jazz&gt;, &lt;Tag: django&gt;, &lt;Tag: music&gt;]</w:t>
+      </w:r>
+    </w:p>
+    <w:p>
+      <w:pPr>
+        <w:autoSpaceDE w:val="0"/>
+        <w:autoSpaceDN w:val="0"/>
+        <w:adjustRightInd w:val="0"/>
+        <w:spacing w:after="160" w:line="211" w:lineRule="atLeast"/>
+        <w:rPr>
+          <w:rFonts w:ascii="Book Antiqua" w:hAnsi="Book Antiqua" w:cs="Book Antiqua"/>
+          <w:color w:val="000000"/>
+          <w:sz w:val="21"/>
+          <w:szCs w:val="21"/>
+          <w:lang w:bidi="lo-LA"/>
+        </w:rPr>
+      </w:pPr>
+      <w:r>
+        <w:rPr>
+          <w:rFonts w:ascii="Book Antiqua" w:hAnsi="Book Antiqua" w:cs="Book Antiqua"/>
+          <w:color w:val="000000"/>
+          <w:sz w:val="21"/>
+          <w:szCs w:val="21"/>
+          <w:lang w:bidi="lo-LA"/>
+        </w:rPr>
+        <w:t xml:space="preserve">Finally, remove a tag and check the list of tags again: </w:t>
+      </w:r>
+    </w:p>
+    <w:p>
+      <w:pPr>
+        <w:autoSpaceDE w:val="0"/>
+        <w:autoSpaceDN w:val="0"/>
+        <w:adjustRightInd w:val="0"/>
+        <w:spacing w:after="20" w:line="180" w:lineRule="atLeast"/>
+        <w:ind w:left="360"/>
+        <w:rPr>
+          <w:rFonts w:ascii="Courier Std" w:hAnsi="Courier Std" w:cs="Courier Std"/>
+          <w:color w:val="000000"/>
+          <w:sz w:val="18"/>
+          <w:szCs w:val="18"/>
+          <w:lang w:bidi="lo-LA"/>
+        </w:rPr>
+      </w:pPr>
+      <w:r>
+        <w:rPr>
+          <w:rFonts w:ascii="Courier Std" w:hAnsi="Courier Std" w:cs="Courier Std"/>
+          <w:color w:val="000000"/>
+          <w:sz w:val="18"/>
+          <w:szCs w:val="18"/>
+          <w:lang w:bidi="lo-LA"/>
+        </w:rPr>
+        <w:t xml:space="preserve">&gt;&gt;&gt; post.tags.remove('django') </w:t>
+      </w:r>
+    </w:p>
+    <w:p>
+      <w:pPr>
+        <w:autoSpaceDE w:val="0"/>
+        <w:autoSpaceDN w:val="0"/>
+        <w:adjustRightInd w:val="0"/>
+        <w:spacing w:after="20" w:line="180" w:lineRule="atLeast"/>
+        <w:ind w:left="360"/>
+        <w:rPr>
+          <w:rFonts w:ascii="Courier Std" w:hAnsi="Courier Std" w:cs="Courier Std"/>
+          <w:color w:val="000000"/>
+          <w:sz w:val="18"/>
+          <w:szCs w:val="18"/>
+          <w:lang w:bidi="lo-LA"/>
+        </w:rPr>
+      </w:pPr>
+      <w:r>
+        <w:rPr>
+          <w:rFonts w:ascii="Courier Std" w:hAnsi="Courier Std" w:cs="Courier Std"/>
+          <w:color w:val="000000"/>
+          <w:sz w:val="18"/>
+          <w:szCs w:val="18"/>
+          <w:lang w:bidi="lo-LA"/>
+        </w:rPr>
+        <w:t xml:space="preserve">&gt;&gt;&gt; post.tags.all() </w:t>
+      </w:r>
+    </w:p>
+    <w:p>
+      <w:r>
+        <w:rPr>
+          <w:rFonts w:ascii="Courier Std" w:hAnsi="Courier Std" w:cs="Courier Std"/>
+          <w:color w:val="000000"/>
+          <w:sz w:val="18"/>
+          <w:szCs w:val="18"/>
+          <w:lang w:bidi="lo-LA"/>
+        </w:rPr>
+        <w:t>[&lt;Tag: jazz&gt;, &lt;Tag: music&gt;]</w:t>
+      </w:r>
+      <w:bookmarkStart w:id="40" w:name="_GoBack"/>
       <w:bookmarkEnd w:id="40"/>
-    </w:p>
-    <w:p>
-      <w:r>
-        <w:t>(cập nhật sau)</w:t>
-      </w:r>
     </w:p>
     <w:sectPr>
       <w:pgSz w:w="12240" w:h="15840"/>
@@ -20502,6 +21574,48 @@
       <w:sz w:val="24"/>
     </w:rPr>
   </w:style>
+  <w:style w:type="paragraph" w:customStyle="1" w:styleId="Pa30">
+    <w:name w:val="Pa30"/>
+    <w:basedOn w:val="Default"/>
+    <w:next w:val="Default"/>
+    <w:uiPriority w:val="99"/>
+    <w:rsid w:val="00A335B2"/>
+    <w:pPr>
+      <w:spacing w:line="180" w:lineRule="atLeast"/>
+    </w:pPr>
+    <w:rPr>
+      <w:rFonts w:ascii="Book Antiqua" w:hAnsi="Book Antiqua" w:cstheme="minorBidi"/>
+      <w:color w:val="auto"/>
+    </w:rPr>
+  </w:style>
+  <w:style w:type="paragraph" w:customStyle="1" w:styleId="Pa29">
+    <w:name w:val="Pa29"/>
+    <w:basedOn w:val="Default"/>
+    <w:next w:val="Default"/>
+    <w:uiPriority w:val="99"/>
+    <w:rsid w:val="00A335B2"/>
+    <w:pPr>
+      <w:spacing w:line="180" w:lineRule="atLeast"/>
+    </w:pPr>
+    <w:rPr>
+      <w:rFonts w:ascii="Book Antiqua" w:hAnsi="Book Antiqua" w:cstheme="minorBidi"/>
+      <w:color w:val="auto"/>
+    </w:rPr>
+  </w:style>
+  <w:style w:type="paragraph" w:customStyle="1" w:styleId="Pa33">
+    <w:name w:val="Pa33"/>
+    <w:basedOn w:val="Default"/>
+    <w:next w:val="Default"/>
+    <w:uiPriority w:val="99"/>
+    <w:rsid w:val="00A335B2"/>
+    <w:pPr>
+      <w:spacing w:line="180" w:lineRule="atLeast"/>
+    </w:pPr>
+    <w:rPr>
+      <w:rFonts w:ascii="Book Antiqua" w:hAnsi="Book Antiqua" w:cstheme="minorBidi"/>
+      <w:color w:val="auto"/>
+    </w:rPr>
+  </w:style>
 </w:styles>
 </file>
 
@@ -21290,6 +22404,48 @@
       <w:sz w:val="24"/>
     </w:rPr>
   </w:style>
+  <w:style w:type="paragraph" w:customStyle="1" w:styleId="Pa30">
+    <w:name w:val="Pa30"/>
+    <w:basedOn w:val="Default"/>
+    <w:next w:val="Default"/>
+    <w:uiPriority w:val="99"/>
+    <w:rsid w:val="00A335B2"/>
+    <w:pPr>
+      <w:spacing w:line="180" w:lineRule="atLeast"/>
+    </w:pPr>
+    <w:rPr>
+      <w:rFonts w:ascii="Book Antiqua" w:hAnsi="Book Antiqua" w:cstheme="minorBidi"/>
+      <w:color w:val="auto"/>
+    </w:rPr>
+  </w:style>
+  <w:style w:type="paragraph" w:customStyle="1" w:styleId="Pa29">
+    <w:name w:val="Pa29"/>
+    <w:basedOn w:val="Default"/>
+    <w:next w:val="Default"/>
+    <w:uiPriority w:val="99"/>
+    <w:rsid w:val="00A335B2"/>
+    <w:pPr>
+      <w:spacing w:line="180" w:lineRule="atLeast"/>
+    </w:pPr>
+    <w:rPr>
+      <w:rFonts w:ascii="Book Antiqua" w:hAnsi="Book Antiqua" w:cstheme="minorBidi"/>
+      <w:color w:val="auto"/>
+    </w:rPr>
+  </w:style>
+  <w:style w:type="paragraph" w:customStyle="1" w:styleId="Pa33">
+    <w:name w:val="Pa33"/>
+    <w:basedOn w:val="Default"/>
+    <w:next w:val="Default"/>
+    <w:uiPriority w:val="99"/>
+    <w:rsid w:val="00A335B2"/>
+    <w:pPr>
+      <w:spacing w:line="180" w:lineRule="atLeast"/>
+    </w:pPr>
+    <w:rPr>
+      <w:rFonts w:ascii="Book Antiqua" w:hAnsi="Book Antiqua" w:cstheme="minorBidi"/>
+      <w:color w:val="auto"/>
+    </w:rPr>
+  </w:style>
 </w:styles>
 </file>
 
@@ -21583,7 +22739,7 @@
 </file>
 
 <file path=customXml/itemProps1.xml><?xml version="1.0" encoding="utf-8"?>
-<ds:datastoreItem xmlns:ds="http://schemas.openxmlformats.org/officeDocument/2006/customXml" ds:itemID="{04577DCF-3587-4EB3-97C1-B66F3152305A}">
+<ds:datastoreItem xmlns:ds="http://schemas.openxmlformats.org/officeDocument/2006/customXml" ds:itemID="{D8915C60-DABF-4F68-AF99-2AA46B095670}">
   <ds:schemaRefs>
     <ds:schemaRef ds:uri="http://schemas.openxmlformats.org/officeDocument/2006/bibliography"/>
   </ds:schemaRefs>

</xml_diff>

<commit_message>
CongThanh: them student - teacher
</commit_message>
<xml_diff>
--- a/thanh-web/Django.docx
+++ b/thanh-web/Django.docx
@@ -31198,72 +31198,70 @@
         <w:tab/>
         <w:t># co the la function, co the la attribute</w:t>
       </w:r>
-      <w:bookmarkStart w:id="63" w:name="_GoBack"/>
+    </w:p>
+    <w:p>
+      <w:pPr>
+        <w:pStyle w:val="Code"/>
+      </w:pPr>
+      <w:r>
+        <w:t xml:space="preserve">        if request.user.is_teacher:</w:t>
+      </w:r>
+    </w:p>
+    <w:p>
+      <w:pPr>
+        <w:pStyle w:val="Code"/>
+      </w:pPr>
+      <w:r>
+        <w:t xml:space="preserve">            return redirect(quiz_change_list')</w:t>
+      </w:r>
+    </w:p>
+    <w:p>
+      <w:pPr>
+        <w:pStyle w:val="Code"/>
+      </w:pPr>
+      <w:r>
+        <w:t xml:space="preserve">        else:</w:t>
+      </w:r>
+    </w:p>
+    <w:p>
+      <w:pPr>
+        <w:pStyle w:val="Code"/>
+      </w:pPr>
+      <w:r>
+        <w:t xml:space="preserve">            return redirect(quiz_list')</w:t>
+      </w:r>
+    </w:p>
+    <w:p>
+      <w:pPr>
+        <w:pStyle w:val="Code"/>
+      </w:pPr>
+      <w:r>
+        <w:t xml:space="preserve">    return render(request, 'classroom/home.html')</w:t>
+      </w:r>
+    </w:p>
+    <w:p>
+      <w:pPr>
+        <w:pStyle w:val="HTMLPreformatted"/>
+        <w:rPr>
+          <w:rStyle w:val="p"/>
+        </w:rPr>
+      </w:pPr>
+      <w:r>
+        <w:rPr>
+          <w:rStyle w:val="p"/>
+        </w:rPr>
+        <w:t>Ở đây nếu user là teacher -&gt; chuyển đến quiz_change_list, ngược lại thì chuyển đến quiz_list</w:t>
+      </w:r>
+    </w:p>
+    <w:p>
+      <w:pPr>
+        <w:pStyle w:val="Heading1"/>
+      </w:pPr>
+      <w:bookmarkStart w:id="63" w:name="_Toc531379638"/>
+      <w:r>
+        <w:t>How to Implement Multiple User Types with Django</w:t>
+      </w:r>
       <w:bookmarkEnd w:id="63"/>
-    </w:p>
-    <w:p>
-      <w:pPr>
-        <w:pStyle w:val="Code"/>
-      </w:pPr>
-      <w:r>
-        <w:t xml:space="preserve">        if request.user.is_teacher:</w:t>
-      </w:r>
-    </w:p>
-    <w:p>
-      <w:pPr>
-        <w:pStyle w:val="Code"/>
-      </w:pPr>
-      <w:r>
-        <w:t xml:space="preserve">            return redirect(quiz_change_list')</w:t>
-      </w:r>
-    </w:p>
-    <w:p>
-      <w:pPr>
-        <w:pStyle w:val="Code"/>
-      </w:pPr>
-      <w:r>
-        <w:t xml:space="preserve">        else:</w:t>
-      </w:r>
-    </w:p>
-    <w:p>
-      <w:pPr>
-        <w:pStyle w:val="Code"/>
-      </w:pPr>
-      <w:r>
-        <w:t xml:space="preserve">            return redirect(quiz_list')</w:t>
-      </w:r>
-    </w:p>
-    <w:p>
-      <w:pPr>
-        <w:pStyle w:val="Code"/>
-      </w:pPr>
-      <w:r>
-        <w:t xml:space="preserve">    return render(request, 'classroom/home.html')</w:t>
-      </w:r>
-    </w:p>
-    <w:p>
-      <w:pPr>
-        <w:pStyle w:val="HTMLPreformatted"/>
-        <w:rPr>
-          <w:rStyle w:val="p"/>
-        </w:rPr>
-      </w:pPr>
-      <w:r>
-        <w:rPr>
-          <w:rStyle w:val="p"/>
-        </w:rPr>
-        <w:t>Ở đây nếu user là teacher -&gt; chuyển đến quiz_change_list, ngược lại thì chuyển đến quiz_list</w:t>
-      </w:r>
-    </w:p>
-    <w:p>
-      <w:pPr>
-        <w:pStyle w:val="Heading1"/>
-      </w:pPr>
-      <w:bookmarkStart w:id="64" w:name="_Toc531379638"/>
-      <w:r>
-        <w:t>How to Implement Multiple User Types with Django</w:t>
-      </w:r>
-      <w:bookmarkEnd w:id="64"/>
     </w:p>
     <w:p>
       <w:pPr>
@@ -41888,11 +41886,11 @@
       <w:pPr>
         <w:pStyle w:val="Heading1"/>
       </w:pPr>
-      <w:bookmarkStart w:id="65" w:name="_Toc531379639"/>
+      <w:bookmarkStart w:id="64" w:name="_Toc531379639"/>
       <w:r>
         <w:t>Gặp lỗi khi gọi lệnh: python manage.py makemigrations</w:t>
       </w:r>
-      <w:bookmarkEnd w:id="65"/>
+      <w:bookmarkEnd w:id="64"/>
     </w:p>
     <w:p>
       <w:r>
@@ -42121,7 +42119,7 @@
       <w:pPr>
         <w:pStyle w:val="Heading1"/>
       </w:pPr>
-      <w:bookmarkStart w:id="66" w:name="_Toc531379640"/>
+      <w:bookmarkStart w:id="65" w:name="_Toc531379640"/>
       <w:r>
         <w:rPr>
           <w:rStyle w:val="HTMLCode"/>
@@ -42129,544 +42127,544 @@
         </w:rPr>
         <w:t>get_context_data()</w:t>
       </w:r>
+      <w:bookmarkEnd w:id="65"/>
+    </w:p>
+    <w:p>
+      <w:pPr>
+        <w:pStyle w:val="NormalWeb"/>
+      </w:pPr>
+      <w:r>
+        <w:t>Hàm này thêm dữ liệu trước khi gởi để hiện thị lên template. Ví dụ get_queryset() trả về một listview, giờ cần thêm dữ liệu: như page_title =&gt; ‘Authors’ vào listview này để hiển thị thì sử dụng hàm này.</w:t>
+      </w:r>
+    </w:p>
+    <w:p>
+      <w:pPr>
+        <w:pStyle w:val="NormalWeb"/>
+      </w:pPr>
+      <w:r>
+        <w:t xml:space="preserve">This method is used to populate a dictionary to use as the template context. For example, </w:t>
+      </w:r>
+      <w:r>
+        <w:rPr>
+          <w:rStyle w:val="HTMLCode"/>
+        </w:rPr>
+        <w:t>ListView</w:t>
+      </w:r>
+      <w:r>
+        <w:t xml:space="preserve">s will populate the result from </w:t>
+      </w:r>
+      <w:r>
+        <w:rPr>
+          <w:rStyle w:val="HTMLCode"/>
+        </w:rPr>
+        <w:t>get_queryset()</w:t>
+      </w:r>
+      <w:r>
+        <w:t xml:space="preserve"> as </w:t>
+      </w:r>
+      <w:r>
+        <w:rPr>
+          <w:rStyle w:val="HTMLCode"/>
+        </w:rPr>
+        <w:t>author_list</w:t>
+      </w:r>
+      <w:r>
+        <w:t xml:space="preserve"> in the above example. You will probably be overriding this method most often to add things to display in your templates.</w:t>
+      </w:r>
+    </w:p>
+    <w:p>
+      <w:pPr>
+        <w:pStyle w:val="HTMLPreformatted"/>
+        <w:rPr>
+          <w:rStyle w:val="pln"/>
+        </w:rPr>
+      </w:pPr>
+      <w:r>
+        <w:rPr>
+          <w:rStyle w:val="kwd"/>
+        </w:rPr>
+        <w:t>def</w:t>
+      </w:r>
+      <w:r>
+        <w:rPr>
+          <w:rStyle w:val="pln"/>
+        </w:rPr>
+        <w:t xml:space="preserve"> get_context_data</w:t>
+      </w:r>
+      <w:r>
+        <w:rPr>
+          <w:rStyle w:val="pun"/>
+          <w:rFonts w:eastAsiaTheme="majorEastAsia"/>
+        </w:rPr>
+        <w:t>(</w:t>
+      </w:r>
+      <w:r>
+        <w:rPr>
+          <w:rStyle w:val="pln"/>
+        </w:rPr>
+        <w:t>self</w:t>
+      </w:r>
+      <w:r>
+        <w:rPr>
+          <w:rStyle w:val="pun"/>
+          <w:rFonts w:eastAsiaTheme="majorEastAsia"/>
+        </w:rPr>
+        <w:t>,</w:t>
+      </w:r>
+      <w:r>
+        <w:rPr>
+          <w:rStyle w:val="pln"/>
+        </w:rPr>
+        <w:t xml:space="preserve"> </w:t>
+      </w:r>
+      <w:r>
+        <w:rPr>
+          <w:rStyle w:val="pun"/>
+          <w:rFonts w:eastAsiaTheme="majorEastAsia"/>
+        </w:rPr>
+        <w:t>**</w:t>
+      </w:r>
+      <w:r>
+        <w:rPr>
+          <w:rStyle w:val="pln"/>
+        </w:rPr>
+        <w:t>kwargs</w:t>
+      </w:r>
+      <w:r>
+        <w:rPr>
+          <w:rStyle w:val="pun"/>
+          <w:rFonts w:eastAsiaTheme="majorEastAsia"/>
+        </w:rPr>
+        <w:t>):</w:t>
+      </w:r>
+    </w:p>
+    <w:p>
+      <w:pPr>
+        <w:pStyle w:val="HTMLPreformatted"/>
+        <w:rPr>
+          <w:rStyle w:val="pln"/>
+        </w:rPr>
+      </w:pPr>
+      <w:r>
+        <w:rPr>
+          <w:rStyle w:val="pln"/>
+        </w:rPr>
+        <w:t xml:space="preserve">    data </w:t>
+      </w:r>
+      <w:r>
+        <w:rPr>
+          <w:rStyle w:val="pun"/>
+          <w:rFonts w:eastAsiaTheme="majorEastAsia"/>
+        </w:rPr>
+        <w:t>=</w:t>
+      </w:r>
+      <w:r>
+        <w:rPr>
+          <w:rStyle w:val="pln"/>
+        </w:rPr>
+        <w:t xml:space="preserve"> super</w:t>
+      </w:r>
+      <w:r>
+        <w:rPr>
+          <w:rStyle w:val="pun"/>
+          <w:rFonts w:eastAsiaTheme="majorEastAsia"/>
+        </w:rPr>
+        <w:t>().</w:t>
+      </w:r>
+      <w:r>
+        <w:rPr>
+          <w:rStyle w:val="pln"/>
+        </w:rPr>
+        <w:t>get_context_data</w:t>
+      </w:r>
+      <w:r>
+        <w:rPr>
+          <w:rStyle w:val="pun"/>
+          <w:rFonts w:eastAsiaTheme="majorEastAsia"/>
+        </w:rPr>
+        <w:t>(**</w:t>
+      </w:r>
+      <w:r>
+        <w:rPr>
+          <w:rStyle w:val="pln"/>
+        </w:rPr>
+        <w:t>kwargs</w:t>
+      </w:r>
+      <w:r>
+        <w:rPr>
+          <w:rStyle w:val="pun"/>
+          <w:rFonts w:eastAsiaTheme="majorEastAsia"/>
+        </w:rPr>
+        <w:t>)</w:t>
+      </w:r>
+    </w:p>
+    <w:p>
+      <w:pPr>
+        <w:pStyle w:val="HTMLPreformatted"/>
+        <w:rPr>
+          <w:rStyle w:val="pln"/>
+        </w:rPr>
+      </w:pPr>
+      <w:r>
+        <w:rPr>
+          <w:rStyle w:val="pln"/>
+        </w:rPr>
+        <w:t xml:space="preserve">    data</w:t>
+      </w:r>
+      <w:r>
+        <w:rPr>
+          <w:rStyle w:val="pun"/>
+          <w:rFonts w:eastAsiaTheme="majorEastAsia"/>
+        </w:rPr>
+        <w:t>[</w:t>
+      </w:r>
+      <w:r>
+        <w:rPr>
+          <w:rStyle w:val="str"/>
+        </w:rPr>
+        <w:t>'page_title'</w:t>
+      </w:r>
+      <w:r>
+        <w:rPr>
+          <w:rStyle w:val="pun"/>
+          <w:rFonts w:eastAsiaTheme="majorEastAsia"/>
+        </w:rPr>
+        <w:t>]</w:t>
+      </w:r>
+      <w:r>
+        <w:rPr>
+          <w:rStyle w:val="pln"/>
+        </w:rPr>
+        <w:t xml:space="preserve"> </w:t>
+      </w:r>
+      <w:r>
+        <w:rPr>
+          <w:rStyle w:val="pun"/>
+          <w:rFonts w:eastAsiaTheme="majorEastAsia"/>
+        </w:rPr>
+        <w:t>=</w:t>
+      </w:r>
+      <w:r>
+        <w:rPr>
+          <w:rStyle w:val="pln"/>
+        </w:rPr>
+        <w:t xml:space="preserve"> </w:t>
+      </w:r>
+      <w:r>
+        <w:rPr>
+          <w:rStyle w:val="str"/>
+        </w:rPr>
+        <w:t>'Authors'</w:t>
+      </w:r>
+    </w:p>
+    <w:p>
+      <w:pPr>
+        <w:pStyle w:val="HTMLPreformatted"/>
+      </w:pPr>
+      <w:r>
+        <w:rPr>
+          <w:rStyle w:val="pln"/>
+        </w:rPr>
+        <w:t xml:space="preserve">    </w:t>
+      </w:r>
+      <w:r>
+        <w:rPr>
+          <w:rStyle w:val="kwd"/>
+        </w:rPr>
+        <w:t>return</w:t>
+      </w:r>
+      <w:r>
+        <w:rPr>
+          <w:rStyle w:val="pln"/>
+        </w:rPr>
+        <w:t xml:space="preserve"> data</w:t>
+      </w:r>
+    </w:p>
+    <w:p>
+      <w:pPr>
+        <w:pStyle w:val="NormalWeb"/>
+      </w:pPr>
+      <w:r>
+        <w:t>And then in your template you can reference these variables.</w:t>
+      </w:r>
+    </w:p>
+    <w:p>
+      <w:pPr>
+        <w:pStyle w:val="HTMLPreformatted"/>
+        <w:rPr>
+          <w:rStyle w:val="pln"/>
+        </w:rPr>
+      </w:pPr>
+      <w:r>
+        <w:rPr>
+          <w:rStyle w:val="pun"/>
+          <w:rFonts w:eastAsiaTheme="majorEastAsia"/>
+        </w:rPr>
+        <w:t>&lt;</w:t>
+      </w:r>
+      <w:r>
+        <w:rPr>
+          <w:rStyle w:val="pln"/>
+        </w:rPr>
+        <w:t>h1</w:t>
+      </w:r>
+      <w:r>
+        <w:rPr>
+          <w:rStyle w:val="pun"/>
+          <w:rFonts w:eastAsiaTheme="majorEastAsia"/>
+        </w:rPr>
+        <w:t>&gt;{{</w:t>
+      </w:r>
+      <w:r>
+        <w:rPr>
+          <w:rStyle w:val="pln"/>
+        </w:rPr>
+        <w:t xml:space="preserve"> page_title </w:t>
+      </w:r>
+      <w:r>
+        <w:rPr>
+          <w:rStyle w:val="pun"/>
+          <w:rFonts w:eastAsiaTheme="majorEastAsia"/>
+        </w:rPr>
+        <w:t>}}&lt;/</w:t>
+      </w:r>
+      <w:r>
+        <w:rPr>
+          <w:rStyle w:val="pln"/>
+        </w:rPr>
+        <w:t>h1</w:t>
+      </w:r>
+      <w:r>
+        <w:rPr>
+          <w:rStyle w:val="pun"/>
+          <w:rFonts w:eastAsiaTheme="majorEastAsia"/>
+        </w:rPr>
+        <w:t>&gt;</w:t>
+      </w:r>
+    </w:p>
+    <w:p>
+      <w:pPr>
+        <w:pStyle w:val="HTMLPreformatted"/>
+        <w:rPr>
+          <w:rStyle w:val="pln"/>
+        </w:rPr>
+      </w:pPr>
+    </w:p>
+    <w:p>
+      <w:pPr>
+        <w:pStyle w:val="HTMLPreformatted"/>
+        <w:rPr>
+          <w:rStyle w:val="pln"/>
+        </w:rPr>
+      </w:pPr>
+      <w:r>
+        <w:rPr>
+          <w:rStyle w:val="pun"/>
+          <w:rFonts w:eastAsiaTheme="majorEastAsia"/>
+        </w:rPr>
+        <w:t>&lt;</w:t>
+      </w:r>
+      <w:r>
+        <w:rPr>
+          <w:rStyle w:val="pln"/>
+        </w:rPr>
+        <w:t>ul</w:t>
+      </w:r>
+      <w:r>
+        <w:rPr>
+          <w:rStyle w:val="pun"/>
+          <w:rFonts w:eastAsiaTheme="majorEastAsia"/>
+        </w:rPr>
+        <w:t>&gt;</w:t>
+      </w:r>
+    </w:p>
+    <w:p>
+      <w:pPr>
+        <w:pStyle w:val="HTMLPreformatted"/>
+        <w:rPr>
+          <w:rStyle w:val="pln"/>
+        </w:rPr>
+      </w:pPr>
+      <w:r>
+        <w:rPr>
+          <w:rStyle w:val="pun"/>
+          <w:rFonts w:eastAsiaTheme="majorEastAsia"/>
+        </w:rPr>
+        <w:t>{%</w:t>
+      </w:r>
+      <w:r>
+        <w:rPr>
+          <w:rStyle w:val="pln"/>
+        </w:rPr>
+        <w:t xml:space="preserve"> </w:t>
+      </w:r>
+      <w:r>
+        <w:rPr>
+          <w:rStyle w:val="kwd"/>
+        </w:rPr>
+        <w:t>for</w:t>
+      </w:r>
+      <w:r>
+        <w:rPr>
+          <w:rStyle w:val="pln"/>
+        </w:rPr>
+        <w:t xml:space="preserve"> author </w:t>
+      </w:r>
+      <w:r>
+        <w:rPr>
+          <w:rStyle w:val="kwd"/>
+        </w:rPr>
+        <w:t>in</w:t>
+      </w:r>
+      <w:r>
+        <w:rPr>
+          <w:rStyle w:val="pln"/>
+        </w:rPr>
+        <w:t xml:space="preserve"> author_list </w:t>
+      </w:r>
+      <w:r>
+        <w:rPr>
+          <w:rStyle w:val="pun"/>
+          <w:rFonts w:eastAsiaTheme="majorEastAsia"/>
+        </w:rPr>
+        <w:t>%}</w:t>
+      </w:r>
+    </w:p>
+    <w:p>
+      <w:pPr>
+        <w:pStyle w:val="HTMLPreformatted"/>
+        <w:rPr>
+          <w:rStyle w:val="pln"/>
+        </w:rPr>
+      </w:pPr>
+      <w:r>
+        <w:rPr>
+          <w:rStyle w:val="pln"/>
+        </w:rPr>
+        <w:t xml:space="preserve">    </w:t>
+      </w:r>
+      <w:r>
+        <w:rPr>
+          <w:rStyle w:val="pun"/>
+          <w:rFonts w:eastAsiaTheme="majorEastAsia"/>
+        </w:rPr>
+        <w:t>&lt;</w:t>
+      </w:r>
+      <w:r>
+        <w:rPr>
+          <w:rStyle w:val="pln"/>
+        </w:rPr>
+        <w:t>li</w:t>
+      </w:r>
+      <w:r>
+        <w:rPr>
+          <w:rStyle w:val="pun"/>
+          <w:rFonts w:eastAsiaTheme="majorEastAsia"/>
+        </w:rPr>
+        <w:t>&gt;{{</w:t>
+      </w:r>
+      <w:r>
+        <w:rPr>
+          <w:rStyle w:val="pln"/>
+        </w:rPr>
+        <w:t xml:space="preserve"> author</w:t>
+      </w:r>
+      <w:r>
+        <w:rPr>
+          <w:rStyle w:val="pun"/>
+          <w:rFonts w:eastAsiaTheme="majorEastAsia"/>
+        </w:rPr>
+        <w:t>.</w:t>
+      </w:r>
+      <w:r>
+        <w:rPr>
+          <w:rStyle w:val="pln"/>
+        </w:rPr>
+        <w:t xml:space="preserve">name </w:t>
+      </w:r>
+      <w:r>
+        <w:rPr>
+          <w:rStyle w:val="pun"/>
+          <w:rFonts w:eastAsiaTheme="majorEastAsia"/>
+        </w:rPr>
+        <w:t>}}&lt;/</w:t>
+      </w:r>
+      <w:r>
+        <w:rPr>
+          <w:rStyle w:val="pln"/>
+        </w:rPr>
+        <w:t>li</w:t>
+      </w:r>
+      <w:r>
+        <w:rPr>
+          <w:rStyle w:val="pun"/>
+          <w:rFonts w:eastAsiaTheme="majorEastAsia"/>
+        </w:rPr>
+        <w:t>&gt;</w:t>
+      </w:r>
+    </w:p>
+    <w:p>
+      <w:pPr>
+        <w:pStyle w:val="HTMLPreformatted"/>
+        <w:rPr>
+          <w:rStyle w:val="pln"/>
+        </w:rPr>
+      </w:pPr>
+      <w:r>
+        <w:rPr>
+          <w:rStyle w:val="pun"/>
+          <w:rFonts w:eastAsiaTheme="majorEastAsia"/>
+        </w:rPr>
+        <w:t>{%</w:t>
+      </w:r>
+      <w:r>
+        <w:rPr>
+          <w:rStyle w:val="pln"/>
+        </w:rPr>
+        <w:t xml:space="preserve"> endfor </w:t>
+      </w:r>
+      <w:r>
+        <w:rPr>
+          <w:rStyle w:val="pun"/>
+          <w:rFonts w:eastAsiaTheme="majorEastAsia"/>
+        </w:rPr>
+        <w:t>%}</w:t>
+      </w:r>
+    </w:p>
+    <w:p>
+      <w:pPr>
+        <w:pStyle w:val="HTMLPreformatted"/>
+      </w:pPr>
+      <w:r>
+        <w:rPr>
+          <w:rStyle w:val="pun"/>
+          <w:rFonts w:eastAsiaTheme="majorEastAsia"/>
+        </w:rPr>
+        <w:t>&lt;/</w:t>
+      </w:r>
+      <w:r>
+        <w:rPr>
+          <w:rStyle w:val="pln"/>
+        </w:rPr>
+        <w:t>ul</w:t>
+      </w:r>
+      <w:r>
+        <w:rPr>
+          <w:rStyle w:val="pun"/>
+          <w:rFonts w:eastAsiaTheme="majorEastAsia"/>
+        </w:rPr>
+        <w:t>&gt;</w:t>
+      </w:r>
+    </w:p>
+    <w:p>
+      <w:pPr>
+        <w:pStyle w:val="Heading1"/>
+      </w:pPr>
+      <w:bookmarkStart w:id="66" w:name="_Toc531379641"/>
+      <w:r>
+        <w:t>Django CRUD (Create, Retrieve, Update, Delete)</w:t>
+      </w:r>
       <w:bookmarkEnd w:id="66"/>
-    </w:p>
-    <w:p>
-      <w:pPr>
-        <w:pStyle w:val="NormalWeb"/>
-      </w:pPr>
-      <w:r>
-        <w:t>Hàm này thêm dữ liệu trước khi gởi để hiện thị lên template. Ví dụ get_queryset() trả về một listview, giờ cần thêm dữ liệu: như page_title =&gt; ‘Authors’ vào listview này để hiển thị thì sử dụng hàm này.</w:t>
-      </w:r>
-    </w:p>
-    <w:p>
-      <w:pPr>
-        <w:pStyle w:val="NormalWeb"/>
-      </w:pPr>
-      <w:r>
-        <w:t xml:space="preserve">This method is used to populate a dictionary to use as the template context. For example, </w:t>
-      </w:r>
-      <w:r>
-        <w:rPr>
-          <w:rStyle w:val="HTMLCode"/>
-        </w:rPr>
-        <w:t>ListView</w:t>
-      </w:r>
-      <w:r>
-        <w:t xml:space="preserve">s will populate the result from </w:t>
-      </w:r>
-      <w:r>
-        <w:rPr>
-          <w:rStyle w:val="HTMLCode"/>
-        </w:rPr>
-        <w:t>get_queryset()</w:t>
-      </w:r>
-      <w:r>
-        <w:t xml:space="preserve"> as </w:t>
-      </w:r>
-      <w:r>
-        <w:rPr>
-          <w:rStyle w:val="HTMLCode"/>
-        </w:rPr>
-        <w:t>author_list</w:t>
-      </w:r>
-      <w:r>
-        <w:t xml:space="preserve"> in the above example. You will probably be overriding this method most often to add things to display in your templates.</w:t>
-      </w:r>
-    </w:p>
-    <w:p>
-      <w:pPr>
-        <w:pStyle w:val="HTMLPreformatted"/>
-        <w:rPr>
-          <w:rStyle w:val="pln"/>
-        </w:rPr>
-      </w:pPr>
-      <w:r>
-        <w:rPr>
-          <w:rStyle w:val="kwd"/>
-        </w:rPr>
-        <w:t>def</w:t>
-      </w:r>
-      <w:r>
-        <w:rPr>
-          <w:rStyle w:val="pln"/>
-        </w:rPr>
-        <w:t xml:space="preserve"> get_context_data</w:t>
-      </w:r>
-      <w:r>
-        <w:rPr>
-          <w:rStyle w:val="pun"/>
-          <w:rFonts w:eastAsiaTheme="majorEastAsia"/>
-        </w:rPr>
-        <w:t>(</w:t>
-      </w:r>
-      <w:r>
-        <w:rPr>
-          <w:rStyle w:val="pln"/>
-        </w:rPr>
-        <w:t>self</w:t>
-      </w:r>
-      <w:r>
-        <w:rPr>
-          <w:rStyle w:val="pun"/>
-          <w:rFonts w:eastAsiaTheme="majorEastAsia"/>
-        </w:rPr>
-        <w:t>,</w:t>
-      </w:r>
-      <w:r>
-        <w:rPr>
-          <w:rStyle w:val="pln"/>
-        </w:rPr>
-        <w:t xml:space="preserve"> </w:t>
-      </w:r>
-      <w:r>
-        <w:rPr>
-          <w:rStyle w:val="pun"/>
-          <w:rFonts w:eastAsiaTheme="majorEastAsia"/>
-        </w:rPr>
-        <w:t>**</w:t>
-      </w:r>
-      <w:r>
-        <w:rPr>
-          <w:rStyle w:val="pln"/>
-        </w:rPr>
-        <w:t>kwargs</w:t>
-      </w:r>
-      <w:r>
-        <w:rPr>
-          <w:rStyle w:val="pun"/>
-          <w:rFonts w:eastAsiaTheme="majorEastAsia"/>
-        </w:rPr>
-        <w:t>):</w:t>
-      </w:r>
-    </w:p>
-    <w:p>
-      <w:pPr>
-        <w:pStyle w:val="HTMLPreformatted"/>
-        <w:rPr>
-          <w:rStyle w:val="pln"/>
-        </w:rPr>
-      </w:pPr>
-      <w:r>
-        <w:rPr>
-          <w:rStyle w:val="pln"/>
-        </w:rPr>
-        <w:t xml:space="preserve">    data </w:t>
-      </w:r>
-      <w:r>
-        <w:rPr>
-          <w:rStyle w:val="pun"/>
-          <w:rFonts w:eastAsiaTheme="majorEastAsia"/>
-        </w:rPr>
-        <w:t>=</w:t>
-      </w:r>
-      <w:r>
-        <w:rPr>
-          <w:rStyle w:val="pln"/>
-        </w:rPr>
-        <w:t xml:space="preserve"> super</w:t>
-      </w:r>
-      <w:r>
-        <w:rPr>
-          <w:rStyle w:val="pun"/>
-          <w:rFonts w:eastAsiaTheme="majorEastAsia"/>
-        </w:rPr>
-        <w:t>().</w:t>
-      </w:r>
-      <w:r>
-        <w:rPr>
-          <w:rStyle w:val="pln"/>
-        </w:rPr>
-        <w:t>get_context_data</w:t>
-      </w:r>
-      <w:r>
-        <w:rPr>
-          <w:rStyle w:val="pun"/>
-          <w:rFonts w:eastAsiaTheme="majorEastAsia"/>
-        </w:rPr>
-        <w:t>(**</w:t>
-      </w:r>
-      <w:r>
-        <w:rPr>
-          <w:rStyle w:val="pln"/>
-        </w:rPr>
-        <w:t>kwargs</w:t>
-      </w:r>
-      <w:r>
-        <w:rPr>
-          <w:rStyle w:val="pun"/>
-          <w:rFonts w:eastAsiaTheme="majorEastAsia"/>
-        </w:rPr>
-        <w:t>)</w:t>
-      </w:r>
-    </w:p>
-    <w:p>
-      <w:pPr>
-        <w:pStyle w:val="HTMLPreformatted"/>
-        <w:rPr>
-          <w:rStyle w:val="pln"/>
-        </w:rPr>
-      </w:pPr>
-      <w:r>
-        <w:rPr>
-          <w:rStyle w:val="pln"/>
-        </w:rPr>
-        <w:t xml:space="preserve">    data</w:t>
-      </w:r>
-      <w:r>
-        <w:rPr>
-          <w:rStyle w:val="pun"/>
-          <w:rFonts w:eastAsiaTheme="majorEastAsia"/>
-        </w:rPr>
-        <w:t>[</w:t>
-      </w:r>
-      <w:r>
-        <w:rPr>
-          <w:rStyle w:val="str"/>
-        </w:rPr>
-        <w:t>'page_title'</w:t>
-      </w:r>
-      <w:r>
-        <w:rPr>
-          <w:rStyle w:val="pun"/>
-          <w:rFonts w:eastAsiaTheme="majorEastAsia"/>
-        </w:rPr>
-        <w:t>]</w:t>
-      </w:r>
-      <w:r>
-        <w:rPr>
-          <w:rStyle w:val="pln"/>
-        </w:rPr>
-        <w:t xml:space="preserve"> </w:t>
-      </w:r>
-      <w:r>
-        <w:rPr>
-          <w:rStyle w:val="pun"/>
-          <w:rFonts w:eastAsiaTheme="majorEastAsia"/>
-        </w:rPr>
-        <w:t>=</w:t>
-      </w:r>
-      <w:r>
-        <w:rPr>
-          <w:rStyle w:val="pln"/>
-        </w:rPr>
-        <w:t xml:space="preserve"> </w:t>
-      </w:r>
-      <w:r>
-        <w:rPr>
-          <w:rStyle w:val="str"/>
-        </w:rPr>
-        <w:t>'Authors'</w:t>
-      </w:r>
-    </w:p>
-    <w:p>
-      <w:pPr>
-        <w:pStyle w:val="HTMLPreformatted"/>
-      </w:pPr>
-      <w:r>
-        <w:rPr>
-          <w:rStyle w:val="pln"/>
-        </w:rPr>
-        <w:t xml:space="preserve">    </w:t>
-      </w:r>
-      <w:r>
-        <w:rPr>
-          <w:rStyle w:val="kwd"/>
-        </w:rPr>
-        <w:t>return</w:t>
-      </w:r>
-      <w:r>
-        <w:rPr>
-          <w:rStyle w:val="pln"/>
-        </w:rPr>
-        <w:t xml:space="preserve"> data</w:t>
-      </w:r>
-    </w:p>
-    <w:p>
-      <w:pPr>
-        <w:pStyle w:val="NormalWeb"/>
-      </w:pPr>
-      <w:r>
-        <w:t>And then in your template you can reference these variables.</w:t>
-      </w:r>
-    </w:p>
-    <w:p>
-      <w:pPr>
-        <w:pStyle w:val="HTMLPreformatted"/>
-        <w:rPr>
-          <w:rStyle w:val="pln"/>
-        </w:rPr>
-      </w:pPr>
-      <w:r>
-        <w:rPr>
-          <w:rStyle w:val="pun"/>
-          <w:rFonts w:eastAsiaTheme="majorEastAsia"/>
-        </w:rPr>
-        <w:t>&lt;</w:t>
-      </w:r>
-      <w:r>
-        <w:rPr>
-          <w:rStyle w:val="pln"/>
-        </w:rPr>
-        <w:t>h1</w:t>
-      </w:r>
-      <w:r>
-        <w:rPr>
-          <w:rStyle w:val="pun"/>
-          <w:rFonts w:eastAsiaTheme="majorEastAsia"/>
-        </w:rPr>
-        <w:t>&gt;{{</w:t>
-      </w:r>
-      <w:r>
-        <w:rPr>
-          <w:rStyle w:val="pln"/>
-        </w:rPr>
-        <w:t xml:space="preserve"> page_title </w:t>
-      </w:r>
-      <w:r>
-        <w:rPr>
-          <w:rStyle w:val="pun"/>
-          <w:rFonts w:eastAsiaTheme="majorEastAsia"/>
-        </w:rPr>
-        <w:t>}}&lt;/</w:t>
-      </w:r>
-      <w:r>
-        <w:rPr>
-          <w:rStyle w:val="pln"/>
-        </w:rPr>
-        <w:t>h1</w:t>
-      </w:r>
-      <w:r>
-        <w:rPr>
-          <w:rStyle w:val="pun"/>
-          <w:rFonts w:eastAsiaTheme="majorEastAsia"/>
-        </w:rPr>
-        <w:t>&gt;</w:t>
-      </w:r>
-    </w:p>
-    <w:p>
-      <w:pPr>
-        <w:pStyle w:val="HTMLPreformatted"/>
-        <w:rPr>
-          <w:rStyle w:val="pln"/>
-        </w:rPr>
-      </w:pPr>
-    </w:p>
-    <w:p>
-      <w:pPr>
-        <w:pStyle w:val="HTMLPreformatted"/>
-        <w:rPr>
-          <w:rStyle w:val="pln"/>
-        </w:rPr>
-      </w:pPr>
-      <w:r>
-        <w:rPr>
-          <w:rStyle w:val="pun"/>
-          <w:rFonts w:eastAsiaTheme="majorEastAsia"/>
-        </w:rPr>
-        <w:t>&lt;</w:t>
-      </w:r>
-      <w:r>
-        <w:rPr>
-          <w:rStyle w:val="pln"/>
-        </w:rPr>
-        <w:t>ul</w:t>
-      </w:r>
-      <w:r>
-        <w:rPr>
-          <w:rStyle w:val="pun"/>
-          <w:rFonts w:eastAsiaTheme="majorEastAsia"/>
-        </w:rPr>
-        <w:t>&gt;</w:t>
-      </w:r>
-    </w:p>
-    <w:p>
-      <w:pPr>
-        <w:pStyle w:val="HTMLPreformatted"/>
-        <w:rPr>
-          <w:rStyle w:val="pln"/>
-        </w:rPr>
-      </w:pPr>
-      <w:r>
-        <w:rPr>
-          <w:rStyle w:val="pun"/>
-          <w:rFonts w:eastAsiaTheme="majorEastAsia"/>
-        </w:rPr>
-        <w:t>{%</w:t>
-      </w:r>
-      <w:r>
-        <w:rPr>
-          <w:rStyle w:val="pln"/>
-        </w:rPr>
-        <w:t xml:space="preserve"> </w:t>
-      </w:r>
-      <w:r>
-        <w:rPr>
-          <w:rStyle w:val="kwd"/>
-        </w:rPr>
-        <w:t>for</w:t>
-      </w:r>
-      <w:r>
-        <w:rPr>
-          <w:rStyle w:val="pln"/>
-        </w:rPr>
-        <w:t xml:space="preserve"> author </w:t>
-      </w:r>
-      <w:r>
-        <w:rPr>
-          <w:rStyle w:val="kwd"/>
-        </w:rPr>
-        <w:t>in</w:t>
-      </w:r>
-      <w:r>
-        <w:rPr>
-          <w:rStyle w:val="pln"/>
-        </w:rPr>
-        <w:t xml:space="preserve"> author_list </w:t>
-      </w:r>
-      <w:r>
-        <w:rPr>
-          <w:rStyle w:val="pun"/>
-          <w:rFonts w:eastAsiaTheme="majorEastAsia"/>
-        </w:rPr>
-        <w:t>%}</w:t>
-      </w:r>
-    </w:p>
-    <w:p>
-      <w:pPr>
-        <w:pStyle w:val="HTMLPreformatted"/>
-        <w:rPr>
-          <w:rStyle w:val="pln"/>
-        </w:rPr>
-      </w:pPr>
-      <w:r>
-        <w:rPr>
-          <w:rStyle w:val="pln"/>
-        </w:rPr>
-        <w:t xml:space="preserve">    </w:t>
-      </w:r>
-      <w:r>
-        <w:rPr>
-          <w:rStyle w:val="pun"/>
-          <w:rFonts w:eastAsiaTheme="majorEastAsia"/>
-        </w:rPr>
-        <w:t>&lt;</w:t>
-      </w:r>
-      <w:r>
-        <w:rPr>
-          <w:rStyle w:val="pln"/>
-        </w:rPr>
-        <w:t>li</w:t>
-      </w:r>
-      <w:r>
-        <w:rPr>
-          <w:rStyle w:val="pun"/>
-          <w:rFonts w:eastAsiaTheme="majorEastAsia"/>
-        </w:rPr>
-        <w:t>&gt;{{</w:t>
-      </w:r>
-      <w:r>
-        <w:rPr>
-          <w:rStyle w:val="pln"/>
-        </w:rPr>
-        <w:t xml:space="preserve"> author</w:t>
-      </w:r>
-      <w:r>
-        <w:rPr>
-          <w:rStyle w:val="pun"/>
-          <w:rFonts w:eastAsiaTheme="majorEastAsia"/>
-        </w:rPr>
-        <w:t>.</w:t>
-      </w:r>
-      <w:r>
-        <w:rPr>
-          <w:rStyle w:val="pln"/>
-        </w:rPr>
-        <w:t xml:space="preserve">name </w:t>
-      </w:r>
-      <w:r>
-        <w:rPr>
-          <w:rStyle w:val="pun"/>
-          <w:rFonts w:eastAsiaTheme="majorEastAsia"/>
-        </w:rPr>
-        <w:t>}}&lt;/</w:t>
-      </w:r>
-      <w:r>
-        <w:rPr>
-          <w:rStyle w:val="pln"/>
-        </w:rPr>
-        <w:t>li</w:t>
-      </w:r>
-      <w:r>
-        <w:rPr>
-          <w:rStyle w:val="pun"/>
-          <w:rFonts w:eastAsiaTheme="majorEastAsia"/>
-        </w:rPr>
-        <w:t>&gt;</w:t>
-      </w:r>
-    </w:p>
-    <w:p>
-      <w:pPr>
-        <w:pStyle w:val="HTMLPreformatted"/>
-        <w:rPr>
-          <w:rStyle w:val="pln"/>
-        </w:rPr>
-      </w:pPr>
-      <w:r>
-        <w:rPr>
-          <w:rStyle w:val="pun"/>
-          <w:rFonts w:eastAsiaTheme="majorEastAsia"/>
-        </w:rPr>
-        <w:t>{%</w:t>
-      </w:r>
-      <w:r>
-        <w:rPr>
-          <w:rStyle w:val="pln"/>
-        </w:rPr>
-        <w:t xml:space="preserve"> endfor </w:t>
-      </w:r>
-      <w:r>
-        <w:rPr>
-          <w:rStyle w:val="pun"/>
-          <w:rFonts w:eastAsiaTheme="majorEastAsia"/>
-        </w:rPr>
-        <w:t>%}</w:t>
-      </w:r>
-    </w:p>
-    <w:p>
-      <w:pPr>
-        <w:pStyle w:val="HTMLPreformatted"/>
-      </w:pPr>
-      <w:r>
-        <w:rPr>
-          <w:rStyle w:val="pun"/>
-          <w:rFonts w:eastAsiaTheme="majorEastAsia"/>
-        </w:rPr>
-        <w:t>&lt;/</w:t>
-      </w:r>
-      <w:r>
-        <w:rPr>
-          <w:rStyle w:val="pln"/>
-        </w:rPr>
-        <w:t>ul</w:t>
-      </w:r>
-      <w:r>
-        <w:rPr>
-          <w:rStyle w:val="pun"/>
-          <w:rFonts w:eastAsiaTheme="majorEastAsia"/>
-        </w:rPr>
-        <w:t>&gt;</w:t>
-      </w:r>
-    </w:p>
-    <w:p>
-      <w:pPr>
-        <w:pStyle w:val="Heading1"/>
-      </w:pPr>
-      <w:bookmarkStart w:id="67" w:name="_Toc531379641"/>
-      <w:r>
-        <w:t>Django CRUD (Create, Retrieve, Update, Delete)</w:t>
-      </w:r>
-      <w:bookmarkEnd w:id="67"/>
       <w:r>
         <w:t xml:space="preserve"> </w:t>
       </w:r>
@@ -42776,10 +42774,70 @@
       <w:pPr>
         <w:pStyle w:val="Heading3"/>
       </w:pPr>
-      <w:bookmarkStart w:id="68" w:name="_Toc531379642"/>
+      <w:bookmarkStart w:id="67" w:name="_Toc531379642"/>
       <w:r>
         <w:t>Install Django and Start New Project</w:t>
       </w:r>
+      <w:bookmarkEnd w:id="67"/>
+    </w:p>
+    <w:p>
+      <w:pPr>
+        <w:pStyle w:val="NormalWeb"/>
+      </w:pPr>
+      <w:r>
+        <w:t>First we need to install Django and start new Django project, I’ll name it my_proj:</w:t>
+      </w:r>
+    </w:p>
+    <w:p>
+      <w:pPr>
+        <w:pStyle w:val="HTMLPreformatted"/>
+        <w:rPr>
+          <w:rStyle w:val="HTMLCode"/>
+        </w:rPr>
+      </w:pPr>
+      <w:r>
+        <w:rPr>
+          <w:rStyle w:val="HTMLCode"/>
+        </w:rPr>
+        <w:t>pip install django</w:t>
+      </w:r>
+    </w:p>
+    <w:p>
+      <w:pPr>
+        <w:pStyle w:val="HTMLPreformatted"/>
+        <w:rPr>
+          <w:rStyle w:val="HTMLCode"/>
+        </w:rPr>
+      </w:pPr>
+      <w:r>
+        <w:rPr>
+          <w:rStyle w:val="HTMLCode"/>
+        </w:rPr>
+        <w:t>django-admin startproject my_proj</w:t>
+      </w:r>
+    </w:p>
+    <w:p>
+      <w:pPr>
+        <w:pStyle w:val="HTMLPreformatted"/>
+        <w:rPr>
+          <w:rStyle w:val="HTMLCode"/>
+        </w:rPr>
+      </w:pPr>
+      <w:r>
+        <w:rPr>
+          <w:rStyle w:val="HTMLCode"/>
+        </w:rPr>
+        <w:t>cd my_proj</w:t>
+      </w:r>
+    </w:p>
+    <w:p>
+      <w:pPr>
+        <w:pStyle w:val="Heading3"/>
+      </w:pPr>
+      <w:bookmarkStart w:id="68" w:name="_Toc531379643"/>
+      <w:r>
+        <w:t>Create new App</w:t>
+      </w:r>
       <w:bookmarkEnd w:id="68"/>
     </w:p>
     <w:p>
@@ -42787,7 +42845,7 @@
         <w:pStyle w:val="NormalWeb"/>
       </w:pPr>
       <w:r>
-        <w:t>First we need to install Django and start new Django project, I’ll name it my_proj:</w:t>
+        <w:t>From the Django project directory we will create the new app called “books” to store our books collection:</w:t>
       </w:r>
     </w:p>
     <w:p>
@@ -42801,7 +42859,24 @@
         <w:rPr>
           <w:rStyle w:val="HTMLCode"/>
         </w:rPr>
-        <w:t>pip install django</w:t>
+        <w:t>./manage.py startapp books</w:t>
+      </w:r>
+    </w:p>
+    <w:p>
+      <w:pPr>
+        <w:pStyle w:val="NormalWeb"/>
+      </w:pPr>
+      <w:r>
+        <w:t xml:space="preserve">We will also need to register the new app in our Django project, add the app “books” to the INSTALLED_APPS in your </w:t>
+      </w:r>
+      <w:r>
+        <w:rPr>
+          <w:rStyle w:val="HTMLCode"/>
+        </w:rPr>
+        <w:t>my_proj/settings.py</w:t>
+      </w:r>
+      <w:r>
+        <w:t>:</w:t>
       </w:r>
     </w:p>
     <w:p>
@@ -42815,7 +42890,7 @@
         <w:rPr>
           <w:rStyle w:val="HTMLCode"/>
         </w:rPr>
-        <w:t>django-admin startproject my_proj</w:t>
+        <w:t>INSTALLED_APPS = (</w:t>
       </w:r>
     </w:p>
     <w:p>
@@ -42829,137 +42904,60 @@
         <w:rPr>
           <w:rStyle w:val="HTMLCode"/>
         </w:rPr>
-        <w:t>cd my_proj</w:t>
+        <w:t xml:space="preserve">    :</w:t>
+      </w:r>
+    </w:p>
+    <w:p>
+      <w:pPr>
+        <w:pStyle w:val="HTMLPreformatted"/>
+        <w:rPr>
+          <w:rStyle w:val="HTMLCode"/>
+        </w:rPr>
+      </w:pPr>
+      <w:r>
+        <w:rPr>
+          <w:rStyle w:val="HTMLCode"/>
+        </w:rPr>
+        <w:t xml:space="preserve">    'books',</w:t>
+      </w:r>
+    </w:p>
+    <w:p>
+      <w:pPr>
+        <w:pStyle w:val="HTMLPreformatted"/>
+        <w:rPr>
+          <w:rStyle w:val="HTMLCode"/>
+        </w:rPr>
+      </w:pPr>
+      <w:r>
+        <w:rPr>
+          <w:rStyle w:val="HTMLCode"/>
+        </w:rPr>
+        <w:t xml:space="preserve">    :</w:t>
+      </w:r>
+    </w:p>
+    <w:p>
+      <w:pPr>
+        <w:pStyle w:val="HTMLPreformatted"/>
+        <w:rPr>
+          <w:rStyle w:val="HTMLCode"/>
+        </w:rPr>
+      </w:pPr>
+      <w:r>
+        <w:rPr>
+          <w:rStyle w:val="HTMLCode"/>
+        </w:rPr>
+        <w:t>)</w:t>
       </w:r>
     </w:p>
     <w:p>
       <w:pPr>
         <w:pStyle w:val="Heading3"/>
       </w:pPr>
-      <w:bookmarkStart w:id="69" w:name="_Toc531379643"/>
-      <w:r>
-        <w:t>Create new App</w:t>
+      <w:bookmarkStart w:id="69" w:name="_Toc531379644"/>
+      <w:r>
+        <w:t>Create the Model</w:t>
       </w:r>
       <w:bookmarkEnd w:id="69"/>
-    </w:p>
-    <w:p>
-      <w:pPr>
-        <w:pStyle w:val="NormalWeb"/>
-      </w:pPr>
-      <w:r>
-        <w:t>From the Django project directory we will create the new app called “books” to store our books collection:</w:t>
-      </w:r>
-    </w:p>
-    <w:p>
-      <w:pPr>
-        <w:pStyle w:val="HTMLPreformatted"/>
-        <w:rPr>
-          <w:rStyle w:val="HTMLCode"/>
-        </w:rPr>
-      </w:pPr>
-      <w:r>
-        <w:rPr>
-          <w:rStyle w:val="HTMLCode"/>
-        </w:rPr>
-        <w:t>./manage.py startapp books</w:t>
-      </w:r>
-    </w:p>
-    <w:p>
-      <w:pPr>
-        <w:pStyle w:val="NormalWeb"/>
-      </w:pPr>
-      <w:r>
-        <w:t xml:space="preserve">We will also need to register the new app in our Django project, add the app “books” to the INSTALLED_APPS in your </w:t>
-      </w:r>
-      <w:r>
-        <w:rPr>
-          <w:rStyle w:val="HTMLCode"/>
-        </w:rPr>
-        <w:t>my_proj/settings.py</w:t>
-      </w:r>
-      <w:r>
-        <w:t>:</w:t>
-      </w:r>
-    </w:p>
-    <w:p>
-      <w:pPr>
-        <w:pStyle w:val="HTMLPreformatted"/>
-        <w:rPr>
-          <w:rStyle w:val="HTMLCode"/>
-        </w:rPr>
-      </w:pPr>
-      <w:r>
-        <w:rPr>
-          <w:rStyle w:val="HTMLCode"/>
-        </w:rPr>
-        <w:t>INSTALLED_APPS = (</w:t>
-      </w:r>
-    </w:p>
-    <w:p>
-      <w:pPr>
-        <w:pStyle w:val="HTMLPreformatted"/>
-        <w:rPr>
-          <w:rStyle w:val="HTMLCode"/>
-        </w:rPr>
-      </w:pPr>
-      <w:r>
-        <w:rPr>
-          <w:rStyle w:val="HTMLCode"/>
-        </w:rPr>
-        <w:t xml:space="preserve">    :</w:t>
-      </w:r>
-    </w:p>
-    <w:p>
-      <w:pPr>
-        <w:pStyle w:val="HTMLPreformatted"/>
-        <w:rPr>
-          <w:rStyle w:val="HTMLCode"/>
-        </w:rPr>
-      </w:pPr>
-      <w:r>
-        <w:rPr>
-          <w:rStyle w:val="HTMLCode"/>
-        </w:rPr>
-        <w:t xml:space="preserve">    'books',</w:t>
-      </w:r>
-    </w:p>
-    <w:p>
-      <w:pPr>
-        <w:pStyle w:val="HTMLPreformatted"/>
-        <w:rPr>
-          <w:rStyle w:val="HTMLCode"/>
-        </w:rPr>
-      </w:pPr>
-      <w:r>
-        <w:rPr>
-          <w:rStyle w:val="HTMLCode"/>
-        </w:rPr>
-        <w:t xml:space="preserve">    :</w:t>
-      </w:r>
-    </w:p>
-    <w:p>
-      <w:pPr>
-        <w:pStyle w:val="HTMLPreformatted"/>
-        <w:rPr>
-          <w:rStyle w:val="HTMLCode"/>
-        </w:rPr>
-      </w:pPr>
-      <w:r>
-        <w:rPr>
-          <w:rStyle w:val="HTMLCode"/>
-        </w:rPr>
-        <w:t>)</w:t>
-      </w:r>
-    </w:p>
-    <w:p>
-      <w:pPr>
-        <w:pStyle w:val="Heading3"/>
-      </w:pPr>
-      <w:bookmarkStart w:id="70" w:name="_Toc531379644"/>
-      <w:r>
-        <w:t>Create the Model</w:t>
-      </w:r>
-      <w:bookmarkEnd w:id="70"/>
     </w:p>
     <w:p>
       <w:pPr>
@@ -43177,10 +43175,87 @@
       <w:pPr>
         <w:pStyle w:val="Heading3"/>
       </w:pPr>
-      <w:bookmarkStart w:id="71" w:name="_Toc531379645"/>
+      <w:bookmarkStart w:id="70" w:name="_Toc531379645"/>
       <w:r>
         <w:t>Admin Interface (optional)</w:t>
       </w:r>
+      <w:bookmarkEnd w:id="70"/>
+    </w:p>
+    <w:p>
+      <w:pPr>
+        <w:pStyle w:val="NormalWeb"/>
+      </w:pPr>
+      <w:r>
+        <w:t xml:space="preserve">Django will give you free CRUD interface from the admin site, just define the file </w:t>
+      </w:r>
+      <w:r>
+        <w:rPr>
+          <w:rStyle w:val="HTMLCode"/>
+        </w:rPr>
+        <w:t>books/admin.py</w:t>
+      </w:r>
+      <w:r>
+        <w:t xml:space="preserve"> as:</w:t>
+      </w:r>
+    </w:p>
+    <w:p>
+      <w:pPr>
+        <w:pStyle w:val="HTMLPreformatted"/>
+        <w:rPr>
+          <w:rStyle w:val="HTMLCode"/>
+        </w:rPr>
+      </w:pPr>
+      <w:r>
+        <w:rPr>
+          <w:rStyle w:val="HTMLCode"/>
+        </w:rPr>
+        <w:t>from django.contrib import admin</w:t>
+      </w:r>
+    </w:p>
+    <w:p>
+      <w:pPr>
+        <w:pStyle w:val="HTMLPreformatted"/>
+        <w:rPr>
+          <w:rStyle w:val="HTMLCode"/>
+        </w:rPr>
+      </w:pPr>
+      <w:r>
+        <w:rPr>
+          <w:rStyle w:val="HTMLCode"/>
+        </w:rPr>
+        <w:t>from books.models import Book</w:t>
+      </w:r>
+    </w:p>
+    <w:p>
+      <w:pPr>
+        <w:pStyle w:val="HTMLPreformatted"/>
+        <w:rPr>
+          <w:rStyle w:val="HTMLCode"/>
+        </w:rPr>
+      </w:pPr>
+    </w:p>
+    <w:p>
+      <w:pPr>
+        <w:pStyle w:val="HTMLPreformatted"/>
+        <w:rPr>
+          <w:rStyle w:val="HTMLCode"/>
+        </w:rPr>
+      </w:pPr>
+      <w:r>
+        <w:rPr>
+          <w:rStyle w:val="HTMLCode"/>
+        </w:rPr>
+        <w:t>admin.site.register(Book)</w:t>
+      </w:r>
+    </w:p>
+    <w:p>
+      <w:pPr>
+        <w:pStyle w:val="Heading3"/>
+      </w:pPr>
+      <w:bookmarkStart w:id="71" w:name="_Toc531379646"/>
+      <w:r>
+        <w:t>The Views</w:t>
+      </w:r>
       <w:bookmarkEnd w:id="71"/>
     </w:p>
     <w:p>
@@ -43188,16 +43263,16 @@
         <w:pStyle w:val="NormalWeb"/>
       </w:pPr>
       <w:r>
-        <w:t xml:space="preserve">Django will give you free CRUD interface from the admin site, just define the file </w:t>
-      </w:r>
-      <w:r>
-        <w:rPr>
-          <w:rStyle w:val="HTMLCode"/>
-        </w:rPr>
-        <w:t>books/admin.py</w:t>
-      </w:r>
-      <w:r>
-        <w:t xml:space="preserve"> as:</w:t>
+        <w:t xml:space="preserve">We will use Django Class-based views to create our app pages, the file </w:t>
+      </w:r>
+      <w:r>
+        <w:rPr>
+          <w:rStyle w:val="HTMLCode"/>
+        </w:rPr>
+        <w:t>books/views.py</w:t>
+      </w:r>
+      <w:r>
+        <w:t xml:space="preserve"> would look like:</w:t>
       </w:r>
     </w:p>
     <w:p>
@@ -43211,7 +43286,7 @@
         <w:rPr>
           <w:rStyle w:val="HTMLCode"/>
         </w:rPr>
-        <w:t>from django.contrib import admin</w:t>
+        <w:t>from django.http import HttpResponse</w:t>
       </w:r>
     </w:p>
     <w:p>
@@ -43225,6 +43300,56 @@
         <w:rPr>
           <w:rStyle w:val="HTMLCode"/>
         </w:rPr>
+        <w:t>from django.views.generic import ListView, DetailView</w:t>
+      </w:r>
+    </w:p>
+    <w:p>
+      <w:pPr>
+        <w:pStyle w:val="HTMLPreformatted"/>
+        <w:rPr>
+          <w:rStyle w:val="HTMLCode"/>
+        </w:rPr>
+      </w:pPr>
+      <w:r>
+        <w:rPr>
+          <w:rStyle w:val="HTMLCode"/>
+        </w:rPr>
+        <w:t>from django.views.generic.edit import CreateView, UpdateView, DeleteView</w:t>
+      </w:r>
+    </w:p>
+    <w:p>
+      <w:pPr>
+        <w:pStyle w:val="HTMLPreformatted"/>
+        <w:rPr>
+          <w:rStyle w:val="HTMLCode"/>
+        </w:rPr>
+      </w:pPr>
+      <w:r>
+        <w:rPr>
+          <w:rStyle w:val="HTMLCode"/>
+        </w:rPr>
+        <w:t>from django.urls import reverse_lazy</w:t>
+      </w:r>
+    </w:p>
+    <w:p>
+      <w:pPr>
+        <w:pStyle w:val="HTMLPreformatted"/>
+        <w:rPr>
+          <w:rStyle w:val="HTMLCode"/>
+        </w:rPr>
+      </w:pPr>
+    </w:p>
+    <w:p>
+      <w:pPr>
+        <w:pStyle w:val="HTMLPreformatted"/>
+        <w:rPr>
+          <w:rStyle w:val="HTMLCode"/>
+        </w:rPr>
+      </w:pPr>
+      <w:r>
+        <w:rPr>
+          <w:rStyle w:val="HTMLCode"/>
+        </w:rPr>
         <w:t>from books.models import Book</w:t>
       </w:r>
     </w:p>
@@ -43247,373 +43372,246 @@
         <w:rPr>
           <w:rStyle w:val="HTMLCode"/>
         </w:rPr>
-        <w:t>admin.site.register(Book)</w:t>
+        <w:t>class BookList(ListView):</w:t>
+      </w:r>
+    </w:p>
+    <w:p>
+      <w:pPr>
+        <w:pStyle w:val="HTMLPreformatted"/>
+        <w:rPr>
+          <w:rStyle w:val="HTMLCode"/>
+        </w:rPr>
+      </w:pPr>
+      <w:r>
+        <w:rPr>
+          <w:rStyle w:val="HTMLCode"/>
+        </w:rPr>
+        <w:t xml:space="preserve">    model = Book</w:t>
+      </w:r>
+    </w:p>
+    <w:p>
+      <w:pPr>
+        <w:pStyle w:val="HTMLPreformatted"/>
+        <w:rPr>
+          <w:rStyle w:val="HTMLCode"/>
+        </w:rPr>
+      </w:pPr>
+    </w:p>
+    <w:p>
+      <w:pPr>
+        <w:pStyle w:val="HTMLPreformatted"/>
+        <w:rPr>
+          <w:rStyle w:val="HTMLCode"/>
+        </w:rPr>
+      </w:pPr>
+      <w:r>
+        <w:rPr>
+          <w:rStyle w:val="HTMLCode"/>
+        </w:rPr>
+        <w:t>class BookView(DetailView):</w:t>
+      </w:r>
+    </w:p>
+    <w:p>
+      <w:pPr>
+        <w:pStyle w:val="HTMLPreformatted"/>
+        <w:rPr>
+          <w:rStyle w:val="HTMLCode"/>
+        </w:rPr>
+      </w:pPr>
+      <w:r>
+        <w:rPr>
+          <w:rStyle w:val="HTMLCode"/>
+        </w:rPr>
+        <w:t xml:space="preserve">    model = Book</w:t>
+      </w:r>
+    </w:p>
+    <w:p>
+      <w:pPr>
+        <w:pStyle w:val="HTMLPreformatted"/>
+        <w:rPr>
+          <w:rStyle w:val="HTMLCode"/>
+        </w:rPr>
+      </w:pPr>
+    </w:p>
+    <w:p>
+      <w:pPr>
+        <w:pStyle w:val="HTMLPreformatted"/>
+        <w:rPr>
+          <w:rStyle w:val="HTMLCode"/>
+        </w:rPr>
+      </w:pPr>
+      <w:r>
+        <w:rPr>
+          <w:rStyle w:val="HTMLCode"/>
+        </w:rPr>
+        <w:t>class BookCreate(CreateView):</w:t>
+      </w:r>
+    </w:p>
+    <w:p>
+      <w:pPr>
+        <w:pStyle w:val="HTMLPreformatted"/>
+        <w:rPr>
+          <w:rStyle w:val="HTMLCode"/>
+        </w:rPr>
+      </w:pPr>
+      <w:r>
+        <w:rPr>
+          <w:rStyle w:val="HTMLCode"/>
+        </w:rPr>
+        <w:t xml:space="preserve">    model = Book</w:t>
+      </w:r>
+    </w:p>
+    <w:p>
+      <w:pPr>
+        <w:pStyle w:val="HTMLPreformatted"/>
+        <w:rPr>
+          <w:rStyle w:val="HTMLCode"/>
+        </w:rPr>
+      </w:pPr>
+      <w:r>
+        <w:rPr>
+          <w:rStyle w:val="HTMLCode"/>
+        </w:rPr>
+        <w:t xml:space="preserve">    fields = ['name', 'pages']</w:t>
+      </w:r>
+    </w:p>
+    <w:p>
+      <w:pPr>
+        <w:pStyle w:val="HTMLPreformatted"/>
+        <w:rPr>
+          <w:rStyle w:val="HTMLCode"/>
+        </w:rPr>
+      </w:pPr>
+      <w:r>
+        <w:rPr>
+          <w:rStyle w:val="HTMLCode"/>
+        </w:rPr>
+        <w:t xml:space="preserve">    success_url = reverse_lazy('book_list')</w:t>
+      </w:r>
+    </w:p>
+    <w:p>
+      <w:pPr>
+        <w:pStyle w:val="HTMLPreformatted"/>
+        <w:rPr>
+          <w:rStyle w:val="HTMLCode"/>
+        </w:rPr>
+      </w:pPr>
+    </w:p>
+    <w:p>
+      <w:pPr>
+        <w:pStyle w:val="HTMLPreformatted"/>
+        <w:rPr>
+          <w:rStyle w:val="HTMLCode"/>
+        </w:rPr>
+      </w:pPr>
+      <w:r>
+        <w:rPr>
+          <w:rStyle w:val="HTMLCode"/>
+        </w:rPr>
+        <w:t>class BookUpdate(UpdateView):</w:t>
+      </w:r>
+    </w:p>
+    <w:p>
+      <w:pPr>
+        <w:pStyle w:val="HTMLPreformatted"/>
+        <w:rPr>
+          <w:rStyle w:val="HTMLCode"/>
+        </w:rPr>
+      </w:pPr>
+      <w:r>
+        <w:rPr>
+          <w:rStyle w:val="HTMLCode"/>
+        </w:rPr>
+        <w:t xml:space="preserve">    model = Book</w:t>
+      </w:r>
+    </w:p>
+    <w:p>
+      <w:pPr>
+        <w:pStyle w:val="HTMLPreformatted"/>
+        <w:rPr>
+          <w:rStyle w:val="HTMLCode"/>
+        </w:rPr>
+      </w:pPr>
+      <w:r>
+        <w:rPr>
+          <w:rStyle w:val="HTMLCode"/>
+        </w:rPr>
+        <w:t xml:space="preserve">    fields = ['name', 'pages']</w:t>
+      </w:r>
+    </w:p>
+    <w:p>
+      <w:pPr>
+        <w:pStyle w:val="HTMLPreformatted"/>
+        <w:rPr>
+          <w:rStyle w:val="HTMLCode"/>
+        </w:rPr>
+      </w:pPr>
+      <w:r>
+        <w:rPr>
+          <w:rStyle w:val="HTMLCode"/>
+        </w:rPr>
+        <w:t xml:space="preserve">    success_url = reverse_lazy('book_list')</w:t>
+      </w:r>
+    </w:p>
+    <w:p>
+      <w:pPr>
+        <w:pStyle w:val="HTMLPreformatted"/>
+        <w:rPr>
+          <w:rStyle w:val="HTMLCode"/>
+        </w:rPr>
+      </w:pPr>
+    </w:p>
+    <w:p>
+      <w:pPr>
+        <w:pStyle w:val="HTMLPreformatted"/>
+        <w:rPr>
+          <w:rStyle w:val="HTMLCode"/>
+        </w:rPr>
+      </w:pPr>
+      <w:r>
+        <w:rPr>
+          <w:rStyle w:val="HTMLCode"/>
+        </w:rPr>
+        <w:t>class BookDelete(DeleteView):</w:t>
+      </w:r>
+    </w:p>
+    <w:p>
+      <w:pPr>
+        <w:pStyle w:val="HTMLPreformatted"/>
+        <w:rPr>
+          <w:rStyle w:val="HTMLCode"/>
+        </w:rPr>
+      </w:pPr>
+      <w:r>
+        <w:rPr>
+          <w:rStyle w:val="HTMLCode"/>
+        </w:rPr>
+        <w:t xml:space="preserve">    model = Book</w:t>
+      </w:r>
+    </w:p>
+    <w:p>
+      <w:pPr>
+        <w:pStyle w:val="HTMLPreformatted"/>
+        <w:rPr>
+          <w:rStyle w:val="HTMLCode"/>
+        </w:rPr>
+      </w:pPr>
+      <w:r>
+        <w:rPr>
+          <w:rStyle w:val="HTMLCode"/>
+        </w:rPr>
+        <w:t xml:space="preserve">    success_url = reverse_lazy('book_list')</w:t>
       </w:r>
     </w:p>
     <w:p>
       <w:pPr>
         <w:pStyle w:val="Heading3"/>
       </w:pPr>
-      <w:bookmarkStart w:id="72" w:name="_Toc531379646"/>
-      <w:r>
-        <w:t>The Views</w:t>
+      <w:bookmarkStart w:id="72" w:name="_Toc531379647"/>
+      <w:r>
+        <w:t>Define the URLs</w:t>
       </w:r>
       <w:bookmarkEnd w:id="72"/>
-    </w:p>
-    <w:p>
-      <w:pPr>
-        <w:pStyle w:val="NormalWeb"/>
-      </w:pPr>
-      <w:r>
-        <w:t xml:space="preserve">We will use Django Class-based views to create our app pages, the file </w:t>
-      </w:r>
-      <w:r>
-        <w:rPr>
-          <w:rStyle w:val="HTMLCode"/>
-        </w:rPr>
-        <w:t>books/views.py</w:t>
-      </w:r>
-      <w:r>
-        <w:t xml:space="preserve"> would look like:</w:t>
-      </w:r>
-    </w:p>
-    <w:p>
-      <w:pPr>
-        <w:pStyle w:val="HTMLPreformatted"/>
-        <w:rPr>
-          <w:rStyle w:val="HTMLCode"/>
-        </w:rPr>
-      </w:pPr>
-      <w:r>
-        <w:rPr>
-          <w:rStyle w:val="HTMLCode"/>
-        </w:rPr>
-        <w:t>from django.http import HttpResponse</w:t>
-      </w:r>
-    </w:p>
-    <w:p>
-      <w:pPr>
-        <w:pStyle w:val="HTMLPreformatted"/>
-        <w:rPr>
-          <w:rStyle w:val="HTMLCode"/>
-        </w:rPr>
-      </w:pPr>
-      <w:r>
-        <w:rPr>
-          <w:rStyle w:val="HTMLCode"/>
-        </w:rPr>
-        <w:t>from django.views.generic import ListView, DetailView</w:t>
-      </w:r>
-    </w:p>
-    <w:p>
-      <w:pPr>
-        <w:pStyle w:val="HTMLPreformatted"/>
-        <w:rPr>
-          <w:rStyle w:val="HTMLCode"/>
-        </w:rPr>
-      </w:pPr>
-      <w:r>
-        <w:rPr>
-          <w:rStyle w:val="HTMLCode"/>
-        </w:rPr>
-        <w:t>from django.views.generic.edit import CreateView, UpdateView, DeleteView</w:t>
-      </w:r>
-    </w:p>
-    <w:p>
-      <w:pPr>
-        <w:pStyle w:val="HTMLPreformatted"/>
-        <w:rPr>
-          <w:rStyle w:val="HTMLCode"/>
-        </w:rPr>
-      </w:pPr>
-      <w:r>
-        <w:rPr>
-          <w:rStyle w:val="HTMLCode"/>
-        </w:rPr>
-        <w:t>from django.urls import reverse_lazy</w:t>
-      </w:r>
-    </w:p>
-    <w:p>
-      <w:pPr>
-        <w:pStyle w:val="HTMLPreformatted"/>
-        <w:rPr>
-          <w:rStyle w:val="HTMLCode"/>
-        </w:rPr>
-      </w:pPr>
-    </w:p>
-    <w:p>
-      <w:pPr>
-        <w:pStyle w:val="HTMLPreformatted"/>
-        <w:rPr>
-          <w:rStyle w:val="HTMLCode"/>
-        </w:rPr>
-      </w:pPr>
-      <w:r>
-        <w:rPr>
-          <w:rStyle w:val="HTMLCode"/>
-        </w:rPr>
-        <w:t>from books.models import Book</w:t>
-      </w:r>
-    </w:p>
-    <w:p>
-      <w:pPr>
-        <w:pStyle w:val="HTMLPreformatted"/>
-        <w:rPr>
-          <w:rStyle w:val="HTMLCode"/>
-        </w:rPr>
-      </w:pPr>
-    </w:p>
-    <w:p>
-      <w:pPr>
-        <w:pStyle w:val="HTMLPreformatted"/>
-        <w:rPr>
-          <w:rStyle w:val="HTMLCode"/>
-        </w:rPr>
-      </w:pPr>
-      <w:r>
-        <w:rPr>
-          <w:rStyle w:val="HTMLCode"/>
-        </w:rPr>
-        <w:t>class BookList(ListView):</w:t>
-      </w:r>
-    </w:p>
-    <w:p>
-      <w:pPr>
-        <w:pStyle w:val="HTMLPreformatted"/>
-        <w:rPr>
-          <w:rStyle w:val="HTMLCode"/>
-        </w:rPr>
-      </w:pPr>
-      <w:r>
-        <w:rPr>
-          <w:rStyle w:val="HTMLCode"/>
-        </w:rPr>
-        <w:t xml:space="preserve">    model = Book</w:t>
-      </w:r>
-    </w:p>
-    <w:p>
-      <w:pPr>
-        <w:pStyle w:val="HTMLPreformatted"/>
-        <w:rPr>
-          <w:rStyle w:val="HTMLCode"/>
-        </w:rPr>
-      </w:pPr>
-    </w:p>
-    <w:p>
-      <w:pPr>
-        <w:pStyle w:val="HTMLPreformatted"/>
-        <w:rPr>
-          <w:rStyle w:val="HTMLCode"/>
-        </w:rPr>
-      </w:pPr>
-      <w:r>
-        <w:rPr>
-          <w:rStyle w:val="HTMLCode"/>
-        </w:rPr>
-        <w:t>class BookView(DetailView):</w:t>
-      </w:r>
-    </w:p>
-    <w:p>
-      <w:pPr>
-        <w:pStyle w:val="HTMLPreformatted"/>
-        <w:rPr>
-          <w:rStyle w:val="HTMLCode"/>
-        </w:rPr>
-      </w:pPr>
-      <w:r>
-        <w:rPr>
-          <w:rStyle w:val="HTMLCode"/>
-        </w:rPr>
-        <w:t xml:space="preserve">    model = Book</w:t>
-      </w:r>
-    </w:p>
-    <w:p>
-      <w:pPr>
-        <w:pStyle w:val="HTMLPreformatted"/>
-        <w:rPr>
-          <w:rStyle w:val="HTMLCode"/>
-        </w:rPr>
-      </w:pPr>
-    </w:p>
-    <w:p>
-      <w:pPr>
-        <w:pStyle w:val="HTMLPreformatted"/>
-        <w:rPr>
-          <w:rStyle w:val="HTMLCode"/>
-        </w:rPr>
-      </w:pPr>
-      <w:r>
-        <w:rPr>
-          <w:rStyle w:val="HTMLCode"/>
-        </w:rPr>
-        <w:t>class BookCreate(CreateView):</w:t>
-      </w:r>
-    </w:p>
-    <w:p>
-      <w:pPr>
-        <w:pStyle w:val="HTMLPreformatted"/>
-        <w:rPr>
-          <w:rStyle w:val="HTMLCode"/>
-        </w:rPr>
-      </w:pPr>
-      <w:r>
-        <w:rPr>
-          <w:rStyle w:val="HTMLCode"/>
-        </w:rPr>
-        <w:t xml:space="preserve">    model = Book</w:t>
-      </w:r>
-    </w:p>
-    <w:p>
-      <w:pPr>
-        <w:pStyle w:val="HTMLPreformatted"/>
-        <w:rPr>
-          <w:rStyle w:val="HTMLCode"/>
-        </w:rPr>
-      </w:pPr>
-      <w:r>
-        <w:rPr>
-          <w:rStyle w:val="HTMLCode"/>
-        </w:rPr>
-        <w:t xml:space="preserve">    fields = ['name', 'pages']</w:t>
-      </w:r>
-    </w:p>
-    <w:p>
-      <w:pPr>
-        <w:pStyle w:val="HTMLPreformatted"/>
-        <w:rPr>
-          <w:rStyle w:val="HTMLCode"/>
-        </w:rPr>
-      </w:pPr>
-      <w:r>
-        <w:rPr>
-          <w:rStyle w:val="HTMLCode"/>
-        </w:rPr>
-        <w:t xml:space="preserve">    success_url = reverse_lazy('book_list')</w:t>
-      </w:r>
-    </w:p>
-    <w:p>
-      <w:pPr>
-        <w:pStyle w:val="HTMLPreformatted"/>
-        <w:rPr>
-          <w:rStyle w:val="HTMLCode"/>
-        </w:rPr>
-      </w:pPr>
-    </w:p>
-    <w:p>
-      <w:pPr>
-        <w:pStyle w:val="HTMLPreformatted"/>
-        <w:rPr>
-          <w:rStyle w:val="HTMLCode"/>
-        </w:rPr>
-      </w:pPr>
-      <w:r>
-        <w:rPr>
-          <w:rStyle w:val="HTMLCode"/>
-        </w:rPr>
-        <w:t>class BookUpdate(UpdateView):</w:t>
-      </w:r>
-    </w:p>
-    <w:p>
-      <w:pPr>
-        <w:pStyle w:val="HTMLPreformatted"/>
-        <w:rPr>
-          <w:rStyle w:val="HTMLCode"/>
-        </w:rPr>
-      </w:pPr>
-      <w:r>
-        <w:rPr>
-          <w:rStyle w:val="HTMLCode"/>
-        </w:rPr>
-        <w:t xml:space="preserve">    model = Book</w:t>
-      </w:r>
-    </w:p>
-    <w:p>
-      <w:pPr>
-        <w:pStyle w:val="HTMLPreformatted"/>
-        <w:rPr>
-          <w:rStyle w:val="HTMLCode"/>
-        </w:rPr>
-      </w:pPr>
-      <w:r>
-        <w:rPr>
-          <w:rStyle w:val="HTMLCode"/>
-        </w:rPr>
-        <w:t xml:space="preserve">    fields = ['name', 'pages']</w:t>
-      </w:r>
-    </w:p>
-    <w:p>
-      <w:pPr>
-        <w:pStyle w:val="HTMLPreformatted"/>
-        <w:rPr>
-          <w:rStyle w:val="HTMLCode"/>
-        </w:rPr>
-      </w:pPr>
-      <w:r>
-        <w:rPr>
-          <w:rStyle w:val="HTMLCode"/>
-        </w:rPr>
-        <w:t xml:space="preserve">    success_url = reverse_lazy('book_list')</w:t>
-      </w:r>
-    </w:p>
-    <w:p>
-      <w:pPr>
-        <w:pStyle w:val="HTMLPreformatted"/>
-        <w:rPr>
-          <w:rStyle w:val="HTMLCode"/>
-        </w:rPr>
-      </w:pPr>
-    </w:p>
-    <w:p>
-      <w:pPr>
-        <w:pStyle w:val="HTMLPreformatted"/>
-        <w:rPr>
-          <w:rStyle w:val="HTMLCode"/>
-        </w:rPr>
-      </w:pPr>
-      <w:r>
-        <w:rPr>
-          <w:rStyle w:val="HTMLCode"/>
-        </w:rPr>
-        <w:t>class BookDelete(DeleteView):</w:t>
-      </w:r>
-    </w:p>
-    <w:p>
-      <w:pPr>
-        <w:pStyle w:val="HTMLPreformatted"/>
-        <w:rPr>
-          <w:rStyle w:val="HTMLCode"/>
-        </w:rPr>
-      </w:pPr>
-      <w:r>
-        <w:rPr>
-          <w:rStyle w:val="HTMLCode"/>
-        </w:rPr>
-        <w:t xml:space="preserve">    model = Book</w:t>
-      </w:r>
-    </w:p>
-    <w:p>
-      <w:pPr>
-        <w:pStyle w:val="HTMLPreformatted"/>
-        <w:rPr>
-          <w:rStyle w:val="HTMLCode"/>
-        </w:rPr>
-      </w:pPr>
-      <w:r>
-        <w:rPr>
-          <w:rStyle w:val="HTMLCode"/>
-        </w:rPr>
-        <w:t xml:space="preserve">    success_url = reverse_lazy('book_list')</w:t>
-      </w:r>
-    </w:p>
-    <w:p>
-      <w:pPr>
-        <w:pStyle w:val="Heading3"/>
-      </w:pPr>
-      <w:bookmarkStart w:id="73" w:name="_Toc531379647"/>
-      <w:r>
-        <w:t>Define the URLs</w:t>
-      </w:r>
-      <w:bookmarkEnd w:id="73"/>
     </w:p>
     <w:p>
       <w:pPr>
@@ -43925,11 +43923,11 @@
       <w:pPr>
         <w:pStyle w:val="Heading3"/>
       </w:pPr>
-      <w:bookmarkStart w:id="74" w:name="_Toc531379648"/>
+      <w:bookmarkStart w:id="73" w:name="_Toc531379648"/>
       <w:r>
         <w:t>Templates</w:t>
       </w:r>
-      <w:bookmarkEnd w:id="74"/>
+      <w:bookmarkEnd w:id="73"/>
     </w:p>
     <w:p>
       <w:pPr>
@@ -44526,11 +44524,11 @@
       <w:pPr>
         <w:pStyle w:val="Heading3"/>
       </w:pPr>
-      <w:bookmarkStart w:id="75" w:name="_Toc531379649"/>
+      <w:bookmarkStart w:id="74" w:name="_Toc531379649"/>
       <w:r>
         <w:t>Test It</w:t>
       </w:r>
-      <w:bookmarkEnd w:id="75"/>
+      <w:bookmarkEnd w:id="74"/>
     </w:p>
     <w:p>
       <w:pPr>
@@ -44614,11 +44612,11 @@
       <w:pPr>
         <w:pStyle w:val="Heading3"/>
       </w:pPr>
-      <w:bookmarkStart w:id="76" w:name="_Toc531379650"/>
+      <w:bookmarkStart w:id="75" w:name="_Toc531379650"/>
       <w:r>
         <w:t>Function Based View Version</w:t>
       </w:r>
-      <w:bookmarkEnd w:id="76"/>
+      <w:bookmarkEnd w:id="75"/>
     </w:p>
     <w:p>
       <w:pPr>
@@ -45407,6 +45405,1321 @@
             <w:rFonts w:eastAsiaTheme="majorEastAsia"/>
           </w:rPr>
           <w:t>Django CRUD Parent/Child Edition</w:t>
+        </w:r>
+      </w:hyperlink>
+    </w:p>
+    <w:p/>
+    <w:p>
+      <w:pPr>
+        <w:pStyle w:val="Heading1"/>
+        <w:rPr>
+          <w:rStyle w:val="uiqtextrenderedqtext"/>
+        </w:rPr>
+      </w:pPr>
+      <w:r>
+        <w:rPr>
+          <w:rStyle w:val="uiqtextrenderedqtext"/>
+        </w:rPr>
+        <w:t xml:space="preserve">How do you query with a condition on a ManyToMany models in Django through </w:t>
+      </w:r>
+      <w:r>
+        <w:t xml:space="preserve">intermediary </w:t>
+      </w:r>
+      <w:bookmarkStart w:id="76" w:name="_GoBack"/>
+      <w:bookmarkEnd w:id="76"/>
+      <w:r>
+        <w:rPr>
+          <w:rStyle w:val="uiqtextrenderedqtext"/>
+        </w:rPr>
+        <w:t>model?</w:t>
+      </w:r>
+    </w:p>
+    <w:p>
+      <w:pPr>
+        <w:spacing w:after="240"/>
+        <w:rPr>
+          <w:rStyle w:val="uiqtextrenderedqtext"/>
+        </w:rPr>
+      </w:pPr>
+      <w:r>
+        <w:rPr>
+          <w:rStyle w:val="uiqtextrenderedqtext"/>
+        </w:rPr>
+        <w:t>Here's how *I* made this work; perhaps it'll help you figure out what's going on in your specific case. My models look like:</w:t>
+      </w:r>
+    </w:p>
+    <w:p>
+      <w:pPr>
+        <w:pStyle w:val="HTMLPreformatted"/>
+        <w:numPr>
+          <w:ilvl w:val="0"/>
+          <w:numId w:val="40"/>
+        </w:numPr>
+        <w:tabs>
+          <w:tab w:val="clear" w:pos="720"/>
+        </w:tabs>
+        <w:spacing w:before="100" w:beforeAutospacing="1" w:after="100" w:afterAutospacing="1"/>
+        <w:rPr>
+          <w:rFonts w:eastAsiaTheme="majorEastAsia"/>
+        </w:rPr>
+      </w:pPr>
+      <w:r>
+        <w:rPr>
+          <w:rStyle w:val="kwd"/>
+          <w:rFonts w:eastAsiaTheme="majorEastAsia"/>
+        </w:rPr>
+        <w:t>from</w:t>
+      </w:r>
+      <w:r>
+        <w:rPr>
+          <w:rStyle w:val="pln"/>
+        </w:rPr>
+        <w:t xml:space="preserve"> django</w:t>
+      </w:r>
+      <w:r>
+        <w:rPr>
+          <w:rStyle w:val="pun"/>
+        </w:rPr>
+        <w:t>.</w:t>
+      </w:r>
+      <w:r>
+        <w:rPr>
+          <w:rStyle w:val="pln"/>
+        </w:rPr>
+        <w:t xml:space="preserve">db </w:t>
+      </w:r>
+      <w:r>
+        <w:rPr>
+          <w:rStyle w:val="kwd"/>
+          <w:rFonts w:eastAsiaTheme="majorEastAsia"/>
+        </w:rPr>
+        <w:t>import</w:t>
+      </w:r>
+      <w:r>
+        <w:rPr>
+          <w:rStyle w:val="pln"/>
+        </w:rPr>
+        <w:t xml:space="preserve"> models</w:t>
+      </w:r>
+    </w:p>
+    <w:p>
+      <w:pPr>
+        <w:pStyle w:val="HTMLPreformatted"/>
+        <w:numPr>
+          <w:ilvl w:val="0"/>
+          <w:numId w:val="40"/>
+        </w:numPr>
+        <w:tabs>
+          <w:tab w:val="clear" w:pos="720"/>
+        </w:tabs>
+        <w:spacing w:before="100" w:beforeAutospacing="1" w:after="100" w:afterAutospacing="1"/>
+      </w:pPr>
+      <w:r>
+        <w:rPr>
+          <w:rStyle w:val="pln"/>
+        </w:rPr>
+        <w:t> </w:t>
+      </w:r>
+    </w:p>
+    <w:p>
+      <w:pPr>
+        <w:pStyle w:val="HTMLPreformatted"/>
+        <w:numPr>
+          <w:ilvl w:val="0"/>
+          <w:numId w:val="40"/>
+        </w:numPr>
+        <w:tabs>
+          <w:tab w:val="clear" w:pos="720"/>
+        </w:tabs>
+        <w:spacing w:before="100" w:beforeAutospacing="1" w:after="100" w:afterAutospacing="1"/>
+      </w:pPr>
+      <w:r>
+        <w:rPr>
+          <w:rStyle w:val="kwd"/>
+          <w:rFonts w:eastAsiaTheme="majorEastAsia"/>
+        </w:rPr>
+        <w:t>class</w:t>
+      </w:r>
+      <w:r>
+        <w:rPr>
+          <w:rStyle w:val="pln"/>
+        </w:rPr>
+        <w:t xml:space="preserve"> </w:t>
+      </w:r>
+      <w:r>
+        <w:rPr>
+          <w:rStyle w:val="typ"/>
+        </w:rPr>
+        <w:t>Person</w:t>
+      </w:r>
+      <w:r>
+        <w:rPr>
+          <w:rStyle w:val="pun"/>
+        </w:rPr>
+        <w:t>(</w:t>
+      </w:r>
+      <w:r>
+        <w:rPr>
+          <w:rStyle w:val="pln"/>
+        </w:rPr>
+        <w:t>models</w:t>
+      </w:r>
+      <w:r>
+        <w:rPr>
+          <w:rStyle w:val="pun"/>
+        </w:rPr>
+        <w:t>.</w:t>
+      </w:r>
+      <w:r>
+        <w:rPr>
+          <w:rStyle w:val="typ"/>
+        </w:rPr>
+        <w:t>Model</w:t>
+      </w:r>
+      <w:r>
+        <w:rPr>
+          <w:rStyle w:val="pun"/>
+        </w:rPr>
+        <w:t>):</w:t>
+      </w:r>
+    </w:p>
+    <w:p>
+      <w:pPr>
+        <w:pStyle w:val="HTMLPreformatted"/>
+        <w:numPr>
+          <w:ilvl w:val="0"/>
+          <w:numId w:val="40"/>
+        </w:numPr>
+        <w:tabs>
+          <w:tab w:val="clear" w:pos="720"/>
+        </w:tabs>
+        <w:spacing w:before="100" w:beforeAutospacing="1" w:after="100" w:afterAutospacing="1"/>
+      </w:pPr>
+      <w:r>
+        <w:rPr>
+          <w:rStyle w:val="pln"/>
+        </w:rPr>
+        <w:t xml:space="preserve">    name </w:t>
+      </w:r>
+      <w:r>
+        <w:rPr>
+          <w:rStyle w:val="pun"/>
+        </w:rPr>
+        <w:t>=</w:t>
+      </w:r>
+      <w:r>
+        <w:rPr>
+          <w:rStyle w:val="pln"/>
+        </w:rPr>
+        <w:t xml:space="preserve"> models</w:t>
+      </w:r>
+      <w:r>
+        <w:rPr>
+          <w:rStyle w:val="pun"/>
+        </w:rPr>
+        <w:t>.</w:t>
+      </w:r>
+      <w:r>
+        <w:rPr>
+          <w:rStyle w:val="typ"/>
+        </w:rPr>
+        <w:t>CharField</w:t>
+      </w:r>
+      <w:r>
+        <w:rPr>
+          <w:rStyle w:val="pun"/>
+        </w:rPr>
+        <w:t>(</w:t>
+      </w:r>
+      <w:r>
+        <w:rPr>
+          <w:rStyle w:val="pln"/>
+        </w:rPr>
+        <w:t>max_length</w:t>
+      </w:r>
+      <w:r>
+        <w:rPr>
+          <w:rStyle w:val="pun"/>
+        </w:rPr>
+        <w:t>=</w:t>
+      </w:r>
+      <w:r>
+        <w:rPr>
+          <w:rStyle w:val="lit"/>
+          <w:rFonts w:eastAsiaTheme="majorEastAsia"/>
+        </w:rPr>
+        <w:t>200</w:t>
+      </w:r>
+      <w:r>
+        <w:rPr>
+          <w:rStyle w:val="pun"/>
+        </w:rPr>
+        <w:t>)</w:t>
+      </w:r>
+    </w:p>
+    <w:p>
+      <w:pPr>
+        <w:pStyle w:val="HTMLPreformatted"/>
+        <w:numPr>
+          <w:ilvl w:val="0"/>
+          <w:numId w:val="40"/>
+        </w:numPr>
+        <w:tabs>
+          <w:tab w:val="clear" w:pos="720"/>
+        </w:tabs>
+        <w:spacing w:before="100" w:beforeAutospacing="1" w:after="100" w:afterAutospacing="1"/>
+      </w:pPr>
+      <w:r>
+        <w:rPr>
+          <w:rStyle w:val="pln"/>
+        </w:rPr>
+        <w:t xml:space="preserve">    groups </w:t>
+      </w:r>
+      <w:r>
+        <w:rPr>
+          <w:rStyle w:val="pun"/>
+        </w:rPr>
+        <w:t>=</w:t>
+      </w:r>
+      <w:r>
+        <w:rPr>
+          <w:rStyle w:val="pln"/>
+        </w:rPr>
+        <w:t xml:space="preserve"> models</w:t>
+      </w:r>
+      <w:r>
+        <w:rPr>
+          <w:rStyle w:val="pun"/>
+        </w:rPr>
+        <w:t>.</w:t>
+      </w:r>
+      <w:r>
+        <w:rPr>
+          <w:rStyle w:val="typ"/>
+        </w:rPr>
+        <w:t>ManyToManyField</w:t>
+      </w:r>
+      <w:r>
+        <w:rPr>
+          <w:rStyle w:val="pun"/>
+        </w:rPr>
+        <w:t>(</w:t>
+      </w:r>
+      <w:r>
+        <w:rPr>
+          <w:rStyle w:val="str"/>
+        </w:rPr>
+        <w:t>'Group'</w:t>
+      </w:r>
+      <w:r>
+        <w:rPr>
+          <w:rStyle w:val="pun"/>
+        </w:rPr>
+        <w:t>,</w:t>
+      </w:r>
+      <w:r>
+        <w:rPr>
+          <w:rStyle w:val="pln"/>
+        </w:rPr>
+        <w:t xml:space="preserve"> through</w:t>
+      </w:r>
+      <w:r>
+        <w:rPr>
+          <w:rStyle w:val="pun"/>
+        </w:rPr>
+        <w:t>=</w:t>
+      </w:r>
+      <w:r>
+        <w:rPr>
+          <w:rStyle w:val="str"/>
+        </w:rPr>
+        <w:t>'GroupMember'</w:t>
+      </w:r>
+      <w:r>
+        <w:rPr>
+          <w:rStyle w:val="pun"/>
+        </w:rPr>
+        <w:t>,</w:t>
+      </w:r>
+      <w:r>
+        <w:rPr>
+          <w:rStyle w:val="pln"/>
+        </w:rPr>
+        <w:t xml:space="preserve"> related_name</w:t>
+      </w:r>
+      <w:r>
+        <w:rPr>
+          <w:rStyle w:val="pun"/>
+        </w:rPr>
+        <w:t>=</w:t>
+      </w:r>
+      <w:r>
+        <w:rPr>
+          <w:rStyle w:val="str"/>
+        </w:rPr>
+        <w:t>'people'</w:t>
+      </w:r>
+      <w:r>
+        <w:rPr>
+          <w:rStyle w:val="pun"/>
+        </w:rPr>
+        <w:t>)</w:t>
+      </w:r>
+    </w:p>
+    <w:p>
+      <w:pPr>
+        <w:pStyle w:val="HTMLPreformatted"/>
+        <w:numPr>
+          <w:ilvl w:val="0"/>
+          <w:numId w:val="40"/>
+        </w:numPr>
+        <w:tabs>
+          <w:tab w:val="clear" w:pos="720"/>
+        </w:tabs>
+        <w:spacing w:before="100" w:beforeAutospacing="1" w:after="100" w:afterAutospacing="1"/>
+      </w:pPr>
+      <w:r>
+        <w:rPr>
+          <w:rStyle w:val="pln"/>
+        </w:rPr>
+        <w:t xml:space="preserve">        </w:t>
+      </w:r>
+    </w:p>
+    <w:p>
+      <w:pPr>
+        <w:pStyle w:val="HTMLPreformatted"/>
+        <w:numPr>
+          <w:ilvl w:val="0"/>
+          <w:numId w:val="40"/>
+        </w:numPr>
+        <w:tabs>
+          <w:tab w:val="clear" w:pos="720"/>
+        </w:tabs>
+        <w:spacing w:before="100" w:beforeAutospacing="1" w:after="100" w:afterAutospacing="1"/>
+      </w:pPr>
+      <w:r>
+        <w:rPr>
+          <w:rStyle w:val="kwd"/>
+          <w:rFonts w:eastAsiaTheme="majorEastAsia"/>
+        </w:rPr>
+        <w:t>class</w:t>
+      </w:r>
+      <w:r>
+        <w:rPr>
+          <w:rStyle w:val="pln"/>
+        </w:rPr>
+        <w:t xml:space="preserve"> </w:t>
+      </w:r>
+      <w:r>
+        <w:rPr>
+          <w:rStyle w:val="typ"/>
+        </w:rPr>
+        <w:t>Group</w:t>
+      </w:r>
+      <w:r>
+        <w:rPr>
+          <w:rStyle w:val="pun"/>
+        </w:rPr>
+        <w:t>(</w:t>
+      </w:r>
+      <w:r>
+        <w:rPr>
+          <w:rStyle w:val="pln"/>
+        </w:rPr>
+        <w:t>models</w:t>
+      </w:r>
+      <w:r>
+        <w:rPr>
+          <w:rStyle w:val="pun"/>
+        </w:rPr>
+        <w:t>.</w:t>
+      </w:r>
+      <w:r>
+        <w:rPr>
+          <w:rStyle w:val="typ"/>
+        </w:rPr>
+        <w:t>Model</w:t>
+      </w:r>
+      <w:r>
+        <w:rPr>
+          <w:rStyle w:val="pun"/>
+        </w:rPr>
+        <w:t>):</w:t>
+      </w:r>
+    </w:p>
+    <w:p>
+      <w:pPr>
+        <w:pStyle w:val="HTMLPreformatted"/>
+        <w:numPr>
+          <w:ilvl w:val="0"/>
+          <w:numId w:val="40"/>
+        </w:numPr>
+        <w:tabs>
+          <w:tab w:val="clear" w:pos="720"/>
+        </w:tabs>
+        <w:spacing w:before="100" w:beforeAutospacing="1" w:after="100" w:afterAutospacing="1"/>
+      </w:pPr>
+      <w:r>
+        <w:rPr>
+          <w:rStyle w:val="pln"/>
+        </w:rPr>
+        <w:t xml:space="preserve">    name </w:t>
+      </w:r>
+      <w:r>
+        <w:rPr>
+          <w:rStyle w:val="pun"/>
+        </w:rPr>
+        <w:t>=</w:t>
+      </w:r>
+      <w:r>
+        <w:rPr>
+          <w:rStyle w:val="pln"/>
+        </w:rPr>
+        <w:t xml:space="preserve"> models</w:t>
+      </w:r>
+      <w:r>
+        <w:rPr>
+          <w:rStyle w:val="pun"/>
+        </w:rPr>
+        <w:t>.</w:t>
+      </w:r>
+      <w:r>
+        <w:rPr>
+          <w:rStyle w:val="typ"/>
+        </w:rPr>
+        <w:t>CharField</w:t>
+      </w:r>
+      <w:r>
+        <w:rPr>
+          <w:rStyle w:val="pun"/>
+        </w:rPr>
+        <w:t>(</w:t>
+      </w:r>
+      <w:r>
+        <w:rPr>
+          <w:rStyle w:val="pln"/>
+        </w:rPr>
+        <w:t>max_length</w:t>
+      </w:r>
+      <w:r>
+        <w:rPr>
+          <w:rStyle w:val="pun"/>
+        </w:rPr>
+        <w:t>=</w:t>
+      </w:r>
+      <w:r>
+        <w:rPr>
+          <w:rStyle w:val="lit"/>
+          <w:rFonts w:eastAsiaTheme="majorEastAsia"/>
+        </w:rPr>
+        <w:t>200</w:t>
+      </w:r>
+      <w:r>
+        <w:rPr>
+          <w:rStyle w:val="pun"/>
+        </w:rPr>
+        <w:t>)</w:t>
+      </w:r>
+    </w:p>
+    <w:p>
+      <w:pPr>
+        <w:pStyle w:val="HTMLPreformatted"/>
+        <w:numPr>
+          <w:ilvl w:val="0"/>
+          <w:numId w:val="40"/>
+        </w:numPr>
+        <w:tabs>
+          <w:tab w:val="clear" w:pos="720"/>
+        </w:tabs>
+        <w:spacing w:before="100" w:beforeAutospacing="1" w:after="100" w:afterAutospacing="1"/>
+      </w:pPr>
+      <w:r>
+        <w:rPr>
+          <w:rStyle w:val="pln"/>
+        </w:rPr>
+        <w:t xml:space="preserve">        </w:t>
+      </w:r>
+    </w:p>
+    <w:p>
+      <w:pPr>
+        <w:pStyle w:val="HTMLPreformatted"/>
+        <w:numPr>
+          <w:ilvl w:val="0"/>
+          <w:numId w:val="40"/>
+        </w:numPr>
+        <w:tabs>
+          <w:tab w:val="clear" w:pos="720"/>
+        </w:tabs>
+        <w:spacing w:before="100" w:beforeAutospacing="1" w:after="100" w:afterAutospacing="1"/>
+      </w:pPr>
+      <w:r>
+        <w:rPr>
+          <w:rStyle w:val="kwd"/>
+          <w:rFonts w:eastAsiaTheme="majorEastAsia"/>
+        </w:rPr>
+        <w:t>class</w:t>
+      </w:r>
+      <w:r>
+        <w:rPr>
+          <w:rStyle w:val="pln"/>
+        </w:rPr>
+        <w:t xml:space="preserve"> </w:t>
+      </w:r>
+      <w:r>
+        <w:rPr>
+          <w:rStyle w:val="typ"/>
+        </w:rPr>
+        <w:t>GroupMember</w:t>
+      </w:r>
+      <w:r>
+        <w:rPr>
+          <w:rStyle w:val="pun"/>
+        </w:rPr>
+        <w:t>(</w:t>
+      </w:r>
+      <w:r>
+        <w:rPr>
+          <w:rStyle w:val="pln"/>
+        </w:rPr>
+        <w:t>models</w:t>
+      </w:r>
+      <w:r>
+        <w:rPr>
+          <w:rStyle w:val="pun"/>
+        </w:rPr>
+        <w:t>.</w:t>
+      </w:r>
+      <w:r>
+        <w:rPr>
+          <w:rStyle w:val="typ"/>
+        </w:rPr>
+        <w:t>Model</w:t>
+      </w:r>
+      <w:r>
+        <w:rPr>
+          <w:rStyle w:val="pun"/>
+        </w:rPr>
+        <w:t>):</w:t>
+      </w:r>
+    </w:p>
+    <w:p>
+      <w:pPr>
+        <w:pStyle w:val="HTMLPreformatted"/>
+        <w:numPr>
+          <w:ilvl w:val="0"/>
+          <w:numId w:val="40"/>
+        </w:numPr>
+        <w:tabs>
+          <w:tab w:val="clear" w:pos="720"/>
+        </w:tabs>
+        <w:spacing w:before="100" w:beforeAutospacing="1" w:after="100" w:afterAutospacing="1"/>
+      </w:pPr>
+      <w:r>
+        <w:rPr>
+          <w:rStyle w:val="pln"/>
+        </w:rPr>
+        <w:t xml:space="preserve">    person </w:t>
+      </w:r>
+      <w:r>
+        <w:rPr>
+          <w:rStyle w:val="pun"/>
+        </w:rPr>
+        <w:t>=</w:t>
+      </w:r>
+      <w:r>
+        <w:rPr>
+          <w:rStyle w:val="pln"/>
+        </w:rPr>
+        <w:t xml:space="preserve"> models</w:t>
+      </w:r>
+      <w:r>
+        <w:rPr>
+          <w:rStyle w:val="pun"/>
+        </w:rPr>
+        <w:t>.</w:t>
+      </w:r>
+      <w:r>
+        <w:rPr>
+          <w:rStyle w:val="typ"/>
+        </w:rPr>
+        <w:t>ForeignKey</w:t>
+      </w:r>
+      <w:r>
+        <w:rPr>
+          <w:rStyle w:val="pun"/>
+        </w:rPr>
+        <w:t>(</w:t>
+      </w:r>
+      <w:r>
+        <w:rPr>
+          <w:rStyle w:val="typ"/>
+        </w:rPr>
+        <w:t>Person</w:t>
+      </w:r>
+      <w:r>
+        <w:rPr>
+          <w:rStyle w:val="pun"/>
+        </w:rPr>
+        <w:t>,</w:t>
+      </w:r>
+      <w:r>
+        <w:rPr>
+          <w:rStyle w:val="pln"/>
+        </w:rPr>
+        <w:t xml:space="preserve"> related_name</w:t>
+      </w:r>
+      <w:r>
+        <w:rPr>
+          <w:rStyle w:val="pun"/>
+        </w:rPr>
+        <w:t>=</w:t>
+      </w:r>
+      <w:r>
+        <w:rPr>
+          <w:rStyle w:val="str"/>
+        </w:rPr>
+        <w:t>'membership'</w:t>
+      </w:r>
+      <w:r>
+        <w:rPr>
+          <w:rStyle w:val="pun"/>
+        </w:rPr>
+        <w:t>)</w:t>
+      </w:r>
+    </w:p>
+    <w:p>
+      <w:pPr>
+        <w:pStyle w:val="HTMLPreformatted"/>
+        <w:numPr>
+          <w:ilvl w:val="0"/>
+          <w:numId w:val="40"/>
+        </w:numPr>
+        <w:tabs>
+          <w:tab w:val="clear" w:pos="720"/>
+        </w:tabs>
+        <w:spacing w:before="100" w:beforeAutospacing="1" w:after="100" w:afterAutospacing="1"/>
+      </w:pPr>
+      <w:r>
+        <w:rPr>
+          <w:rStyle w:val="pln"/>
+        </w:rPr>
+        <w:t xml:space="preserve">    </w:t>
+      </w:r>
+      <w:r>
+        <w:rPr>
+          <w:rStyle w:val="kwd"/>
+          <w:rFonts w:eastAsiaTheme="majorEastAsia"/>
+        </w:rPr>
+        <w:t>group</w:t>
+      </w:r>
+      <w:r>
+        <w:rPr>
+          <w:rStyle w:val="pln"/>
+        </w:rPr>
+        <w:t xml:space="preserve"> </w:t>
+      </w:r>
+      <w:r>
+        <w:rPr>
+          <w:rStyle w:val="pun"/>
+        </w:rPr>
+        <w:t>=</w:t>
+      </w:r>
+      <w:r>
+        <w:rPr>
+          <w:rStyle w:val="pln"/>
+        </w:rPr>
+        <w:t xml:space="preserve"> models</w:t>
+      </w:r>
+      <w:r>
+        <w:rPr>
+          <w:rStyle w:val="pun"/>
+        </w:rPr>
+        <w:t>.</w:t>
+      </w:r>
+      <w:r>
+        <w:rPr>
+          <w:rStyle w:val="typ"/>
+        </w:rPr>
+        <w:t>ForeignKey</w:t>
+      </w:r>
+      <w:r>
+        <w:rPr>
+          <w:rStyle w:val="pun"/>
+        </w:rPr>
+        <w:t>(</w:t>
+      </w:r>
+      <w:r>
+        <w:rPr>
+          <w:rStyle w:val="typ"/>
+        </w:rPr>
+        <w:t>Group</w:t>
+      </w:r>
+      <w:r>
+        <w:rPr>
+          <w:rStyle w:val="pun"/>
+        </w:rPr>
+        <w:t>,</w:t>
+      </w:r>
+      <w:r>
+        <w:rPr>
+          <w:rStyle w:val="pln"/>
+        </w:rPr>
+        <w:t xml:space="preserve"> related_name</w:t>
+      </w:r>
+      <w:r>
+        <w:rPr>
+          <w:rStyle w:val="pun"/>
+        </w:rPr>
+        <w:t>=</w:t>
+      </w:r>
+      <w:r>
+        <w:rPr>
+          <w:rStyle w:val="str"/>
+        </w:rPr>
+        <w:t>'membership'</w:t>
+      </w:r>
+      <w:r>
+        <w:rPr>
+          <w:rStyle w:val="pun"/>
+        </w:rPr>
+        <w:t>)</w:t>
+      </w:r>
+    </w:p>
+    <w:p>
+      <w:pPr>
+        <w:pStyle w:val="HTMLPreformatted"/>
+        <w:numPr>
+          <w:ilvl w:val="0"/>
+          <w:numId w:val="40"/>
+        </w:numPr>
+        <w:tabs>
+          <w:tab w:val="clear" w:pos="720"/>
+        </w:tabs>
+        <w:spacing w:before="100" w:beforeAutospacing="1" w:after="100" w:afterAutospacing="1"/>
+      </w:pPr>
+      <w:r>
+        <w:rPr>
+          <w:rStyle w:val="pln"/>
+        </w:rPr>
+        <w:t xml:space="preserve">    type </w:t>
+      </w:r>
+      <w:r>
+        <w:rPr>
+          <w:rStyle w:val="pun"/>
+        </w:rPr>
+        <w:t>=</w:t>
+      </w:r>
+      <w:r>
+        <w:rPr>
+          <w:rStyle w:val="pln"/>
+        </w:rPr>
+        <w:t xml:space="preserve"> models</w:t>
+      </w:r>
+      <w:r>
+        <w:rPr>
+          <w:rStyle w:val="pun"/>
+        </w:rPr>
+        <w:t>.</w:t>
+      </w:r>
+      <w:r>
+        <w:rPr>
+          <w:rStyle w:val="typ"/>
+        </w:rPr>
+        <w:t>CharField</w:t>
+      </w:r>
+      <w:r>
+        <w:rPr>
+          <w:rStyle w:val="pun"/>
+        </w:rPr>
+        <w:t>(</w:t>
+      </w:r>
+      <w:r>
+        <w:rPr>
+          <w:rStyle w:val="pln"/>
+        </w:rPr>
+        <w:t>max_length</w:t>
+      </w:r>
+      <w:r>
+        <w:rPr>
+          <w:rStyle w:val="pun"/>
+        </w:rPr>
+        <w:t>=</w:t>
+      </w:r>
+      <w:r>
+        <w:rPr>
+          <w:rStyle w:val="lit"/>
+          <w:rFonts w:eastAsiaTheme="majorEastAsia"/>
+        </w:rPr>
+        <w:t>100</w:t>
+      </w:r>
+      <w:r>
+        <w:rPr>
+          <w:rStyle w:val="pun"/>
+        </w:rPr>
+        <w:t>)</w:t>
+      </w:r>
+    </w:p>
+    <w:p>
+      <w:pPr>
+        <w:spacing w:after="240"/>
+        <w:rPr>
+          <w:rStyle w:val="uiqtextrenderedqtext"/>
+        </w:rPr>
+      </w:pPr>
+      <w:r>
+        <w:br/>
+      </w:r>
+      <w:r>
+        <w:br/>
+      </w:r>
+      <w:r>
+        <w:rPr>
+          <w:rStyle w:val="uiqtextrenderedqtext"/>
+        </w:rPr>
+        <w:t>And given that definition, queries like the following work just fine:</w:t>
+      </w:r>
+    </w:p>
+    <w:p>
+      <w:pPr>
+        <w:pStyle w:val="HTMLPreformatted"/>
+        <w:numPr>
+          <w:ilvl w:val="0"/>
+          <w:numId w:val="41"/>
+        </w:numPr>
+        <w:tabs>
+          <w:tab w:val="clear" w:pos="720"/>
+        </w:tabs>
+        <w:spacing w:before="100" w:beforeAutospacing="1" w:after="100" w:afterAutospacing="1"/>
+        <w:rPr>
+          <w:rFonts w:eastAsiaTheme="majorEastAsia"/>
+        </w:rPr>
+      </w:pPr>
+      <w:r>
+        <w:rPr>
+          <w:rStyle w:val="com"/>
+        </w:rPr>
+        <w:t># Which groups is Jim in?</w:t>
+      </w:r>
+    </w:p>
+    <w:p>
+      <w:pPr>
+        <w:pStyle w:val="HTMLPreformatted"/>
+        <w:numPr>
+          <w:ilvl w:val="0"/>
+          <w:numId w:val="41"/>
+        </w:numPr>
+        <w:tabs>
+          <w:tab w:val="clear" w:pos="720"/>
+        </w:tabs>
+        <w:spacing w:before="100" w:beforeAutospacing="1" w:after="100" w:afterAutospacing="1"/>
+      </w:pPr>
+      <w:r>
+        <w:rPr>
+          <w:rStyle w:val="typ"/>
+        </w:rPr>
+        <w:t>Group</w:t>
+      </w:r>
+      <w:r>
+        <w:rPr>
+          <w:rStyle w:val="pun"/>
+        </w:rPr>
+        <w:t>.</w:t>
+      </w:r>
+      <w:r>
+        <w:rPr>
+          <w:rStyle w:val="pln"/>
+        </w:rPr>
+        <w:t>objects</w:t>
+      </w:r>
+      <w:r>
+        <w:rPr>
+          <w:rStyle w:val="pun"/>
+        </w:rPr>
+        <w:t>.</w:t>
+      </w:r>
+      <w:r>
+        <w:rPr>
+          <w:rStyle w:val="pln"/>
+        </w:rPr>
+        <w:t>filter</w:t>
+      </w:r>
+      <w:r>
+        <w:rPr>
+          <w:rStyle w:val="pun"/>
+        </w:rPr>
+        <w:t>(</w:t>
+      </w:r>
+      <w:r>
+        <w:rPr>
+          <w:rStyle w:val="pln"/>
+        </w:rPr>
+        <w:t>people</w:t>
+      </w:r>
+      <w:r>
+        <w:rPr>
+          <w:rStyle w:val="pun"/>
+        </w:rPr>
+        <w:t>=</w:t>
+      </w:r>
+      <w:r>
+        <w:rPr>
+          <w:rStyle w:val="pln"/>
+        </w:rPr>
+        <w:t>jim</w:t>
+      </w:r>
+      <w:r>
+        <w:rPr>
+          <w:rStyle w:val="pun"/>
+        </w:rPr>
+        <w:t>)</w:t>
+      </w:r>
+    </w:p>
+    <w:p>
+      <w:pPr>
+        <w:pStyle w:val="HTMLPreformatted"/>
+        <w:numPr>
+          <w:ilvl w:val="0"/>
+          <w:numId w:val="41"/>
+        </w:numPr>
+        <w:tabs>
+          <w:tab w:val="clear" w:pos="720"/>
+        </w:tabs>
+        <w:spacing w:before="100" w:beforeAutospacing="1" w:after="100" w:afterAutospacing="1"/>
+      </w:pPr>
+      <w:r>
+        <w:rPr>
+          <w:rStyle w:val="pln"/>
+        </w:rPr>
+        <w:t> </w:t>
+      </w:r>
+    </w:p>
+    <w:p>
+      <w:pPr>
+        <w:pStyle w:val="HTMLPreformatted"/>
+        <w:numPr>
+          <w:ilvl w:val="0"/>
+          <w:numId w:val="41"/>
+        </w:numPr>
+        <w:tabs>
+          <w:tab w:val="clear" w:pos="720"/>
+        </w:tabs>
+        <w:spacing w:before="100" w:beforeAutospacing="1" w:after="100" w:afterAutospacing="1"/>
+      </w:pPr>
+      <w:r>
+        <w:rPr>
+          <w:rStyle w:val="pln"/>
+        </w:rPr>
+        <w:t> </w:t>
+      </w:r>
+    </w:p>
+    <w:p>
+      <w:pPr>
+        <w:pStyle w:val="HTMLPreformatted"/>
+        <w:numPr>
+          <w:ilvl w:val="0"/>
+          <w:numId w:val="41"/>
+        </w:numPr>
+        <w:tabs>
+          <w:tab w:val="clear" w:pos="720"/>
+        </w:tabs>
+        <w:spacing w:before="100" w:beforeAutospacing="1" w:after="100" w:afterAutospacing="1"/>
+      </w:pPr>
+      <w:r>
+        <w:rPr>
+          <w:rStyle w:val="com"/>
+        </w:rPr>
+        <w:t># But which groups does Jim admin?</w:t>
+      </w:r>
+    </w:p>
+    <w:p>
+      <w:pPr>
+        <w:pStyle w:val="HTMLPreformatted"/>
+        <w:numPr>
+          <w:ilvl w:val="0"/>
+          <w:numId w:val="41"/>
+        </w:numPr>
+        <w:tabs>
+          <w:tab w:val="clear" w:pos="720"/>
+        </w:tabs>
+        <w:spacing w:before="100" w:beforeAutospacing="1" w:after="100" w:afterAutospacing="1"/>
+      </w:pPr>
+      <w:r>
+        <w:rPr>
+          <w:rStyle w:val="typ"/>
+        </w:rPr>
+        <w:t>Group</w:t>
+      </w:r>
+      <w:r>
+        <w:rPr>
+          <w:rStyle w:val="pun"/>
+        </w:rPr>
+        <w:t>.</w:t>
+      </w:r>
+      <w:r>
+        <w:rPr>
+          <w:rStyle w:val="pln"/>
+        </w:rPr>
+        <w:t>objects</w:t>
+      </w:r>
+      <w:r>
+        <w:rPr>
+          <w:rStyle w:val="pun"/>
+        </w:rPr>
+        <w:t>.</w:t>
+      </w:r>
+      <w:r>
+        <w:rPr>
+          <w:rStyle w:val="pln"/>
+        </w:rPr>
+        <w:t>filter</w:t>
+      </w:r>
+      <w:r>
+        <w:rPr>
+          <w:rStyle w:val="pun"/>
+        </w:rPr>
+        <w:t>(</w:t>
+      </w:r>
+      <w:r>
+        <w:rPr>
+          <w:rStyle w:val="pln"/>
+        </w:rPr>
+        <w:t>people</w:t>
+      </w:r>
+      <w:r>
+        <w:rPr>
+          <w:rStyle w:val="pun"/>
+        </w:rPr>
+        <w:t>=</w:t>
+      </w:r>
+      <w:r>
+        <w:rPr>
+          <w:rStyle w:val="pln"/>
+        </w:rPr>
+        <w:t>jim</w:t>
+      </w:r>
+      <w:r>
+        <w:rPr>
+          <w:rStyle w:val="pun"/>
+        </w:rPr>
+        <w:t>,</w:t>
+      </w:r>
+      <w:r>
+        <w:rPr>
+          <w:rStyle w:val="pln"/>
+        </w:rPr>
+        <w:t xml:space="preserve"> membership__type</w:t>
+      </w:r>
+      <w:r>
+        <w:rPr>
+          <w:rStyle w:val="pun"/>
+        </w:rPr>
+        <w:t>=</w:t>
+      </w:r>
+      <w:r>
+        <w:rPr>
+          <w:rStyle w:val="str"/>
+        </w:rPr>
+        <w:t>'admin'</w:t>
+      </w:r>
+      <w:r>
+        <w:rPr>
+          <w:rStyle w:val="pun"/>
+        </w:rPr>
+        <w:t>)</w:t>
+      </w:r>
+    </w:p>
+    <w:p>
+      <w:pPr>
+        <w:pStyle w:val="HTMLPreformatted"/>
+        <w:numPr>
+          <w:ilvl w:val="0"/>
+          <w:numId w:val="41"/>
+        </w:numPr>
+        <w:tabs>
+          <w:tab w:val="clear" w:pos="720"/>
+        </w:tabs>
+        <w:spacing w:before="100" w:beforeAutospacing="1" w:after="100" w:afterAutospacing="1"/>
+      </w:pPr>
+      <w:r>
+        <w:rPr>
+          <w:rStyle w:val="pln"/>
+        </w:rPr>
+        <w:t> </w:t>
+      </w:r>
+    </w:p>
+    <w:p>
+      <w:pPr>
+        <w:pStyle w:val="HTMLPreformatted"/>
+        <w:numPr>
+          <w:ilvl w:val="0"/>
+          <w:numId w:val="41"/>
+        </w:numPr>
+        <w:tabs>
+          <w:tab w:val="clear" w:pos="720"/>
+        </w:tabs>
+        <w:spacing w:before="100" w:beforeAutospacing="1" w:after="100" w:afterAutospacing="1"/>
+      </w:pPr>
+      <w:r>
+        <w:rPr>
+          <w:rStyle w:val="pln"/>
+        </w:rPr>
+        <w:t> </w:t>
+      </w:r>
+    </w:p>
+    <w:p>
+      <w:pPr>
+        <w:pStyle w:val="HTMLPreformatted"/>
+        <w:numPr>
+          <w:ilvl w:val="0"/>
+          <w:numId w:val="41"/>
+        </w:numPr>
+        <w:tabs>
+          <w:tab w:val="clear" w:pos="720"/>
+        </w:tabs>
+        <w:spacing w:before="100" w:beforeAutospacing="1" w:after="100" w:afterAutospacing="1"/>
+      </w:pPr>
+      <w:r>
+        <w:rPr>
+          <w:rStyle w:val="com"/>
+        </w:rPr>
+        <w:t># And which groups is Jim just a member of?</w:t>
+      </w:r>
+    </w:p>
+    <w:p>
+      <w:pPr>
+        <w:pStyle w:val="HTMLPreformatted"/>
+        <w:numPr>
+          <w:ilvl w:val="0"/>
+          <w:numId w:val="41"/>
+        </w:numPr>
+        <w:tabs>
+          <w:tab w:val="clear" w:pos="720"/>
+        </w:tabs>
+        <w:spacing w:before="100" w:beforeAutospacing="1" w:after="100" w:afterAutospacing="1"/>
+      </w:pPr>
+      <w:r>
+        <w:rPr>
+          <w:rStyle w:val="typ"/>
+        </w:rPr>
+        <w:t>Group</w:t>
+      </w:r>
+      <w:r>
+        <w:rPr>
+          <w:rStyle w:val="pun"/>
+        </w:rPr>
+        <w:t>.</w:t>
+      </w:r>
+      <w:r>
+        <w:rPr>
+          <w:rStyle w:val="pln"/>
+        </w:rPr>
+        <w:t>objects</w:t>
+      </w:r>
+      <w:r>
+        <w:rPr>
+          <w:rStyle w:val="pun"/>
+        </w:rPr>
+        <w:t>.</w:t>
+      </w:r>
+      <w:r>
+        <w:rPr>
+          <w:rStyle w:val="pln"/>
+        </w:rPr>
+        <w:t>filter</w:t>
+      </w:r>
+      <w:r>
+        <w:rPr>
+          <w:rStyle w:val="pun"/>
+        </w:rPr>
+        <w:t>(</w:t>
+      </w:r>
+      <w:r>
+        <w:rPr>
+          <w:rStyle w:val="pln"/>
+        </w:rPr>
+        <w:t>people</w:t>
+      </w:r>
+      <w:r>
+        <w:rPr>
+          <w:rStyle w:val="pun"/>
+        </w:rPr>
+        <w:t>=</w:t>
+      </w:r>
+      <w:r>
+        <w:rPr>
+          <w:rStyle w:val="pln"/>
+        </w:rPr>
+        <w:t>jim</w:t>
+      </w:r>
+      <w:r>
+        <w:rPr>
+          <w:rStyle w:val="pun"/>
+        </w:rPr>
+        <w:t>,</w:t>
+      </w:r>
+      <w:r>
+        <w:rPr>
+          <w:rStyle w:val="pln"/>
+        </w:rPr>
+        <w:t xml:space="preserve"> membership__type</w:t>
+      </w:r>
+      <w:r>
+        <w:rPr>
+          <w:rStyle w:val="pun"/>
+        </w:rPr>
+        <w:t>=</w:t>
+      </w:r>
+      <w:r>
+        <w:rPr>
+          <w:rStyle w:val="str"/>
+        </w:rPr>
+        <w:t>'member'</w:t>
+      </w:r>
+      <w:r>
+        <w:rPr>
+          <w:rStyle w:val="pun"/>
+        </w:rPr>
+        <w:t>)</w:t>
+      </w:r>
+    </w:p>
+    <w:p>
+      <w:pPr>
+        <w:pStyle w:val="HTMLPreformatted"/>
+        <w:numPr>
+          <w:ilvl w:val="0"/>
+          <w:numId w:val="41"/>
+        </w:numPr>
+        <w:tabs>
+          <w:tab w:val="clear" w:pos="720"/>
+        </w:tabs>
+        <w:spacing w:before="100" w:beforeAutospacing="1" w:after="100" w:afterAutospacing="1"/>
+      </w:pPr>
+      <w:r>
+        <w:rPr>
+          <w:rStyle w:val="pln"/>
+        </w:rPr>
+        <w:t> </w:t>
+      </w:r>
+    </w:p>
+    <w:p>
+      <w:r>
+        <w:br/>
+      </w:r>
+      <w:r>
+        <w:br/>
+      </w:r>
+      <w:r>
+        <w:rPr>
+          <w:rStyle w:val="uiqtextrenderedqtext"/>
+        </w:rPr>
+        <w:t xml:space="preserve">I've put the full code I used to check that this works at </w:t>
+      </w:r>
+      <w:hyperlink r:id="rId46" w:tgtFrame="_blank" w:history="1">
+        <w:r>
+          <w:rPr>
+            <w:rStyle w:val="Hyperlink"/>
+          </w:rPr>
+          <w:t>https://gist.github.com</w:t>
         </w:r>
       </w:hyperlink>
     </w:p>
@@ -46791,6 +48104,119 @@
     </w:lvl>
   </w:abstractNum>
   <w:abstractNum w:abstractNumId="17">
+    <w:nsid w:val="22640986"/>
+    <w:multiLevelType w:val="multilevel"/>
+    <w:tmpl w:val="183C0392"/>
+    <w:lvl w:ilvl="0">
+      <w:start w:val="1"/>
+      <w:numFmt w:val="decimal"/>
+      <w:lvlText w:val="%1."/>
+      <w:lvlJc w:val="left"/>
+      <w:pPr>
+        <w:tabs>
+          <w:tab w:val="num" w:pos="720"/>
+        </w:tabs>
+        <w:ind w:left="720" w:hanging="360"/>
+      </w:pPr>
+    </w:lvl>
+    <w:lvl w:ilvl="1" w:tentative="1">
+      <w:start w:val="1"/>
+      <w:numFmt w:val="decimal"/>
+      <w:lvlText w:val="%2."/>
+      <w:lvlJc w:val="left"/>
+      <w:pPr>
+        <w:tabs>
+          <w:tab w:val="num" w:pos="1440"/>
+        </w:tabs>
+        <w:ind w:left="1440" w:hanging="360"/>
+      </w:pPr>
+    </w:lvl>
+    <w:lvl w:ilvl="2" w:tentative="1">
+      <w:start w:val="1"/>
+      <w:numFmt w:val="decimal"/>
+      <w:lvlText w:val="%3."/>
+      <w:lvlJc w:val="left"/>
+      <w:pPr>
+        <w:tabs>
+          <w:tab w:val="num" w:pos="2160"/>
+        </w:tabs>
+        <w:ind w:left="2160" w:hanging="360"/>
+      </w:pPr>
+    </w:lvl>
+    <w:lvl w:ilvl="3" w:tentative="1">
+      <w:start w:val="1"/>
+      <w:numFmt w:val="decimal"/>
+      <w:lvlText w:val="%4."/>
+      <w:lvlJc w:val="left"/>
+      <w:pPr>
+        <w:tabs>
+          <w:tab w:val="num" w:pos="2880"/>
+        </w:tabs>
+        <w:ind w:left="2880" w:hanging="360"/>
+      </w:pPr>
+    </w:lvl>
+    <w:lvl w:ilvl="4" w:tentative="1">
+      <w:start w:val="1"/>
+      <w:numFmt w:val="decimal"/>
+      <w:lvlText w:val="%5."/>
+      <w:lvlJc w:val="left"/>
+      <w:pPr>
+        <w:tabs>
+          <w:tab w:val="num" w:pos="3600"/>
+        </w:tabs>
+        <w:ind w:left="3600" w:hanging="360"/>
+      </w:pPr>
+    </w:lvl>
+    <w:lvl w:ilvl="5" w:tentative="1">
+      <w:start w:val="1"/>
+      <w:numFmt w:val="decimal"/>
+      <w:lvlText w:val="%6."/>
+      <w:lvlJc w:val="left"/>
+      <w:pPr>
+        <w:tabs>
+          <w:tab w:val="num" w:pos="4320"/>
+        </w:tabs>
+        <w:ind w:left="4320" w:hanging="360"/>
+      </w:pPr>
+    </w:lvl>
+    <w:lvl w:ilvl="6" w:tentative="1">
+      <w:start w:val="1"/>
+      <w:numFmt w:val="decimal"/>
+      <w:lvlText w:val="%7."/>
+      <w:lvlJc w:val="left"/>
+      <w:pPr>
+        <w:tabs>
+          <w:tab w:val="num" w:pos="5040"/>
+        </w:tabs>
+        <w:ind w:left="5040" w:hanging="360"/>
+      </w:pPr>
+    </w:lvl>
+    <w:lvl w:ilvl="7" w:tentative="1">
+      <w:start w:val="1"/>
+      <w:numFmt w:val="decimal"/>
+      <w:lvlText w:val="%8."/>
+      <w:lvlJc w:val="left"/>
+      <w:pPr>
+        <w:tabs>
+          <w:tab w:val="num" w:pos="5760"/>
+        </w:tabs>
+        <w:ind w:left="5760" w:hanging="360"/>
+      </w:pPr>
+    </w:lvl>
+    <w:lvl w:ilvl="8" w:tentative="1">
+      <w:start w:val="1"/>
+      <w:numFmt w:val="decimal"/>
+      <w:lvlText w:val="%9."/>
+      <w:lvlJc w:val="left"/>
+      <w:pPr>
+        <w:tabs>
+          <w:tab w:val="num" w:pos="6480"/>
+        </w:tabs>
+        <w:ind w:left="6480" w:hanging="360"/>
+      </w:pPr>
+    </w:lvl>
+  </w:abstractNum>
+  <w:abstractNum w:abstractNumId="18">
     <w:nsid w:val="23D85BC9"/>
     <w:multiLevelType w:val="multilevel"/>
     <w:tmpl w:val="0284E4FC"/>
@@ -46939,7 +48365,7 @@
       </w:rPr>
     </w:lvl>
   </w:abstractNum>
-  <w:abstractNum w:abstractNumId="18">
+  <w:abstractNum w:abstractNumId="19">
     <w:nsid w:val="258E78B4"/>
     <w:multiLevelType w:val="multilevel"/>
     <w:tmpl w:val="DDBACA70"/>
@@ -47088,7 +48514,7 @@
       </w:rPr>
     </w:lvl>
   </w:abstractNum>
-  <w:abstractNum w:abstractNumId="19">
+  <w:abstractNum w:abstractNumId="20">
     <w:nsid w:val="290F9814"/>
     <w:multiLevelType w:val="hybridMultilevel"/>
     <w:tmpl w:val="231C2B2D"/>
@@ -47139,7 +48565,120 @@
       <w:lvlJc w:val="left"/>
     </w:lvl>
   </w:abstractNum>
-  <w:abstractNum w:abstractNumId="20">
+  <w:abstractNum w:abstractNumId="21">
+    <w:nsid w:val="359D16C9"/>
+    <w:multiLevelType w:val="multilevel"/>
+    <w:tmpl w:val="A8184B80"/>
+    <w:lvl w:ilvl="0">
+      <w:start w:val="1"/>
+      <w:numFmt w:val="decimal"/>
+      <w:lvlText w:val="%1."/>
+      <w:lvlJc w:val="left"/>
+      <w:pPr>
+        <w:tabs>
+          <w:tab w:val="num" w:pos="720"/>
+        </w:tabs>
+        <w:ind w:left="720" w:hanging="360"/>
+      </w:pPr>
+    </w:lvl>
+    <w:lvl w:ilvl="1" w:tentative="1">
+      <w:start w:val="1"/>
+      <w:numFmt w:val="decimal"/>
+      <w:lvlText w:val="%2."/>
+      <w:lvlJc w:val="left"/>
+      <w:pPr>
+        <w:tabs>
+          <w:tab w:val="num" w:pos="1440"/>
+        </w:tabs>
+        <w:ind w:left="1440" w:hanging="360"/>
+      </w:pPr>
+    </w:lvl>
+    <w:lvl w:ilvl="2" w:tentative="1">
+      <w:start w:val="1"/>
+      <w:numFmt w:val="decimal"/>
+      <w:lvlText w:val="%3."/>
+      <w:lvlJc w:val="left"/>
+      <w:pPr>
+        <w:tabs>
+          <w:tab w:val="num" w:pos="2160"/>
+        </w:tabs>
+        <w:ind w:left="2160" w:hanging="360"/>
+      </w:pPr>
+    </w:lvl>
+    <w:lvl w:ilvl="3" w:tentative="1">
+      <w:start w:val="1"/>
+      <w:numFmt w:val="decimal"/>
+      <w:lvlText w:val="%4."/>
+      <w:lvlJc w:val="left"/>
+      <w:pPr>
+        <w:tabs>
+          <w:tab w:val="num" w:pos="2880"/>
+        </w:tabs>
+        <w:ind w:left="2880" w:hanging="360"/>
+      </w:pPr>
+    </w:lvl>
+    <w:lvl w:ilvl="4" w:tentative="1">
+      <w:start w:val="1"/>
+      <w:numFmt w:val="decimal"/>
+      <w:lvlText w:val="%5."/>
+      <w:lvlJc w:val="left"/>
+      <w:pPr>
+        <w:tabs>
+          <w:tab w:val="num" w:pos="3600"/>
+        </w:tabs>
+        <w:ind w:left="3600" w:hanging="360"/>
+      </w:pPr>
+    </w:lvl>
+    <w:lvl w:ilvl="5" w:tentative="1">
+      <w:start w:val="1"/>
+      <w:numFmt w:val="decimal"/>
+      <w:lvlText w:val="%6."/>
+      <w:lvlJc w:val="left"/>
+      <w:pPr>
+        <w:tabs>
+          <w:tab w:val="num" w:pos="4320"/>
+        </w:tabs>
+        <w:ind w:left="4320" w:hanging="360"/>
+      </w:pPr>
+    </w:lvl>
+    <w:lvl w:ilvl="6" w:tentative="1">
+      <w:start w:val="1"/>
+      <w:numFmt w:val="decimal"/>
+      <w:lvlText w:val="%7."/>
+      <w:lvlJc w:val="left"/>
+      <w:pPr>
+        <w:tabs>
+          <w:tab w:val="num" w:pos="5040"/>
+        </w:tabs>
+        <w:ind w:left="5040" w:hanging="360"/>
+      </w:pPr>
+    </w:lvl>
+    <w:lvl w:ilvl="7" w:tentative="1">
+      <w:start w:val="1"/>
+      <w:numFmt w:val="decimal"/>
+      <w:lvlText w:val="%8."/>
+      <w:lvlJc w:val="left"/>
+      <w:pPr>
+        <w:tabs>
+          <w:tab w:val="num" w:pos="5760"/>
+        </w:tabs>
+        <w:ind w:left="5760" w:hanging="360"/>
+      </w:pPr>
+    </w:lvl>
+    <w:lvl w:ilvl="8" w:tentative="1">
+      <w:start w:val="1"/>
+      <w:numFmt w:val="decimal"/>
+      <w:lvlText w:val="%9."/>
+      <w:lvlJc w:val="left"/>
+      <w:pPr>
+        <w:tabs>
+          <w:tab w:val="num" w:pos="6480"/>
+        </w:tabs>
+        <w:ind w:left="6480" w:hanging="360"/>
+      </w:pPr>
+    </w:lvl>
+  </w:abstractNum>
+  <w:abstractNum w:abstractNumId="22">
     <w:nsid w:val="36662D91"/>
     <w:multiLevelType w:val="multilevel"/>
     <w:tmpl w:val="92845468"/>
@@ -47288,7 +48827,7 @@
       </w:rPr>
     </w:lvl>
   </w:abstractNum>
-  <w:abstractNum w:abstractNumId="21">
+  <w:abstractNum w:abstractNumId="23">
     <w:nsid w:val="36FC2F56"/>
     <w:multiLevelType w:val="hybridMultilevel"/>
     <w:tmpl w:val="F3467696"/>
@@ -47400,7 +48939,7 @@
       </w:rPr>
     </w:lvl>
   </w:abstractNum>
-  <w:abstractNum w:abstractNumId="22">
+  <w:abstractNum w:abstractNumId="24">
     <w:nsid w:val="46FF751C"/>
     <w:multiLevelType w:val="multilevel"/>
     <w:tmpl w:val="220694A8"/>
@@ -47549,7 +49088,7 @@
       </w:rPr>
     </w:lvl>
   </w:abstractNum>
-  <w:abstractNum w:abstractNumId="23">
+  <w:abstractNum w:abstractNumId="25">
     <w:nsid w:val="48E1265C"/>
     <w:multiLevelType w:val="multilevel"/>
     <w:tmpl w:val="871A83F6"/>
@@ -47698,7 +49237,7 @@
       </w:rPr>
     </w:lvl>
   </w:abstractNum>
-  <w:abstractNum w:abstractNumId="24">
+  <w:abstractNum w:abstractNumId="26">
     <w:nsid w:val="544649B2"/>
     <w:multiLevelType w:val="multilevel"/>
     <w:tmpl w:val="FA9AA4AE"/>
@@ -47847,7 +49386,7 @@
       </w:rPr>
     </w:lvl>
   </w:abstractNum>
-  <w:abstractNum w:abstractNumId="25">
+  <w:abstractNum w:abstractNumId="27">
     <w:nsid w:val="555B4EFD"/>
     <w:multiLevelType w:val="multilevel"/>
     <w:tmpl w:val="F162D2A4"/>
@@ -47996,7 +49535,7 @@
       </w:rPr>
     </w:lvl>
   </w:abstractNum>
-  <w:abstractNum w:abstractNumId="26">
+  <w:abstractNum w:abstractNumId="28">
     <w:nsid w:val="55DC2606"/>
     <w:multiLevelType w:val="multilevel"/>
     <w:tmpl w:val="D1C63ADA"/>
@@ -48145,7 +49684,7 @@
       </w:rPr>
     </w:lvl>
   </w:abstractNum>
-  <w:abstractNum w:abstractNumId="27">
+  <w:abstractNum w:abstractNumId="29">
     <w:nsid w:val="5E84DFE0"/>
     <w:multiLevelType w:val="hybridMultilevel"/>
     <w:tmpl w:val="B5BA4ED5"/>
@@ -48196,7 +49735,7 @@
       <w:lvlJc w:val="left"/>
     </w:lvl>
   </w:abstractNum>
-  <w:abstractNum w:abstractNumId="28">
+  <w:abstractNum w:abstractNumId="30">
     <w:nsid w:val="60864CAE"/>
     <w:multiLevelType w:val="hybridMultilevel"/>
     <w:tmpl w:val="05C81B62"/>
@@ -48309,7 +49848,7 @@
       </w:rPr>
     </w:lvl>
   </w:abstractNum>
-  <w:abstractNum w:abstractNumId="29">
+  <w:abstractNum w:abstractNumId="31">
     <w:nsid w:val="62C35CA5"/>
     <w:multiLevelType w:val="hybridMultilevel"/>
     <w:tmpl w:val="77259830"/>
@@ -48360,7 +49899,7 @@
       <w:lvlJc w:val="left"/>
     </w:lvl>
   </w:abstractNum>
-  <w:abstractNum w:abstractNumId="30">
+  <w:abstractNum w:abstractNumId="32">
     <w:nsid w:val="65AF4989"/>
     <w:multiLevelType w:val="multilevel"/>
     <w:tmpl w:val="BD54B630"/>
@@ -48509,7 +50048,7 @@
       </w:rPr>
     </w:lvl>
   </w:abstractNum>
-  <w:abstractNum w:abstractNumId="31">
+  <w:abstractNum w:abstractNumId="33">
     <w:nsid w:val="65F65DE4"/>
     <w:multiLevelType w:val="multilevel"/>
     <w:tmpl w:val="8AA0A80C"/>
@@ -48658,7 +50197,7 @@
       </w:rPr>
     </w:lvl>
   </w:abstractNum>
-  <w:abstractNum w:abstractNumId="32">
+  <w:abstractNum w:abstractNumId="34">
     <w:nsid w:val="7D5B5792"/>
     <w:multiLevelType w:val="hybridMultilevel"/>
     <w:tmpl w:val="4E45BC8A"/>
@@ -48709,7 +50248,7 @@
       <w:lvlJc w:val="left"/>
     </w:lvl>
   </w:abstractNum>
-  <w:abstractNum w:abstractNumId="33">
+  <w:abstractNum w:abstractNumId="35">
     <w:nsid w:val="7FDC0E62"/>
     <w:multiLevelType w:val="hybridMultilevel"/>
     <w:tmpl w:val="233F3DEB"/>
@@ -48782,7 +50321,7 @@
     </w:lvlOverride>
   </w:num>
   <w:num w:numId="7">
-    <w:abstractNumId w:val="22"/>
+    <w:abstractNumId w:val="24"/>
   </w:num>
   <w:num w:numId="8">
     <w:abstractNumId w:val="11"/>
@@ -48800,13 +50339,13 @@
     <w:abstractNumId w:val="14"/>
   </w:num>
   <w:num w:numId="11">
-    <w:abstractNumId w:val="20"/>
+    <w:abstractNumId w:val="22"/>
   </w:num>
   <w:num w:numId="12">
-    <w:abstractNumId w:val="24"/>
+    <w:abstractNumId w:val="26"/>
   </w:num>
   <w:num w:numId="13">
-    <w:abstractNumId w:val="31"/>
+    <w:abstractNumId w:val="33"/>
   </w:num>
   <w:num w:numId="14">
     <w:abstractNumId w:val="9"/>
@@ -48815,16 +50354,16 @@
     <w:abstractNumId w:val="15"/>
   </w:num>
   <w:num w:numId="16">
-    <w:abstractNumId w:val="21"/>
+    <w:abstractNumId w:val="23"/>
   </w:num>
   <w:num w:numId="17">
     <w:abstractNumId w:val="8"/>
   </w:num>
   <w:num w:numId="18">
-    <w:abstractNumId w:val="28"/>
+    <w:abstractNumId w:val="30"/>
   </w:num>
   <w:num w:numId="19">
-    <w:abstractNumId w:val="29"/>
+    <w:abstractNumId w:val="31"/>
   </w:num>
   <w:num w:numId="20">
     <w:abstractNumId w:val="7"/>
@@ -48836,10 +50375,10 @@
     <w:abstractNumId w:val="1"/>
   </w:num>
   <w:num w:numId="23">
-    <w:abstractNumId w:val="32"/>
+    <w:abstractNumId w:val="34"/>
   </w:num>
   <w:num w:numId="24">
-    <w:abstractNumId w:val="33"/>
+    <w:abstractNumId w:val="35"/>
   </w:num>
   <w:num w:numId="25">
     <w:abstractNumId w:val="2"/>
@@ -48851,34 +50390,52 @@
     <w:abstractNumId w:val="5"/>
   </w:num>
   <w:num w:numId="28">
-    <w:abstractNumId w:val="27"/>
+    <w:abstractNumId w:val="29"/>
   </w:num>
   <w:num w:numId="29">
     <w:abstractNumId w:val="6"/>
   </w:num>
   <w:num w:numId="30">
-    <w:abstractNumId w:val="19"/>
+    <w:abstractNumId w:val="20"/>
   </w:num>
   <w:num w:numId="31">
     <w:abstractNumId w:val="4"/>
   </w:num>
   <w:num w:numId="32">
+    <w:abstractNumId w:val="27"/>
+  </w:num>
+  <w:num w:numId="33">
+    <w:abstractNumId w:val="32"/>
+  </w:num>
+  <w:num w:numId="34">
+    <w:abstractNumId w:val="28"/>
+  </w:num>
+  <w:num w:numId="35">
+    <w:abstractNumId w:val="18"/>
+  </w:num>
+  <w:num w:numId="36">
+    <w:abstractNumId w:val="19"/>
+  </w:num>
+  <w:num w:numId="37">
     <w:abstractNumId w:val="25"/>
   </w:num>
-  <w:num w:numId="33">
-    <w:abstractNumId w:val="30"/>
+  <w:num w:numId="38">
+    <w:abstractNumId w:val="11"/>
+    <w:lvlOverride w:ilvl="0">
+      <w:startOverride w:val="1"/>
+    </w:lvlOverride>
   </w:num>
-  <w:num w:numId="34">
-    <w:abstractNumId w:val="26"/>
+  <w:num w:numId="39">
+    <w:abstractNumId w:val="11"/>
+    <w:lvlOverride w:ilvl="0">
+      <w:startOverride w:val="1"/>
+    </w:lvlOverride>
   </w:num>
-  <w:num w:numId="35">
+  <w:num w:numId="40">
     <w:abstractNumId w:val="17"/>
   </w:num>
-  <w:num w:numId="36">
-    <w:abstractNumId w:val="18"/>
-  </w:num>
-  <w:num w:numId="37">
-    <w:abstractNumId w:val="23"/>
+  <w:num w:numId="41">
+    <w:abstractNumId w:val="21"/>
   </w:num>
 </w:numbering>
 </file>
@@ -50005,6 +51562,31 @@
       <w:ind w:left="480"/>
     </w:pPr>
   </w:style>
+  <w:style w:type="character" w:customStyle="1" w:styleId="uiqtextrenderedqtext">
+    <w:name w:val="ui_qtext_rendered_qtext"/>
+    <w:basedOn w:val="DefaultParagraphFont"/>
+    <w:rsid w:val="00680861"/>
+  </w:style>
+  <w:style w:type="character" w:customStyle="1" w:styleId="typ">
+    <w:name w:val="typ"/>
+    <w:basedOn w:val="DefaultParagraphFont"/>
+    <w:rsid w:val="00680861"/>
+  </w:style>
+  <w:style w:type="character" w:customStyle="1" w:styleId="lit">
+    <w:name w:val="lit"/>
+    <w:basedOn w:val="DefaultParagraphFont"/>
+    <w:rsid w:val="00680861"/>
+  </w:style>
+  <w:style w:type="character" w:customStyle="1" w:styleId="com">
+    <w:name w:val="com"/>
+    <w:basedOn w:val="DefaultParagraphFont"/>
+    <w:rsid w:val="00680861"/>
+  </w:style>
+  <w:style w:type="character" w:customStyle="1" w:styleId="qlinkcontainer">
+    <w:name w:val="qlink_container"/>
+    <w:basedOn w:val="DefaultParagraphFont"/>
+    <w:rsid w:val="00680861"/>
+  </w:style>
 </w:styles>
 </file>
 
@@ -51130,6 +52712,31 @@
       <w:ind w:left="480"/>
     </w:pPr>
   </w:style>
+  <w:style w:type="character" w:customStyle="1" w:styleId="uiqtextrenderedqtext">
+    <w:name w:val="ui_qtext_rendered_qtext"/>
+    <w:basedOn w:val="DefaultParagraphFont"/>
+    <w:rsid w:val="00680861"/>
+  </w:style>
+  <w:style w:type="character" w:customStyle="1" w:styleId="typ">
+    <w:name w:val="typ"/>
+    <w:basedOn w:val="DefaultParagraphFont"/>
+    <w:rsid w:val="00680861"/>
+  </w:style>
+  <w:style w:type="character" w:customStyle="1" w:styleId="lit">
+    <w:name w:val="lit"/>
+    <w:basedOn w:val="DefaultParagraphFont"/>
+    <w:rsid w:val="00680861"/>
+  </w:style>
+  <w:style w:type="character" w:customStyle="1" w:styleId="com">
+    <w:name w:val="com"/>
+    <w:basedOn w:val="DefaultParagraphFont"/>
+    <w:rsid w:val="00680861"/>
+  </w:style>
+  <w:style w:type="character" w:customStyle="1" w:styleId="qlinkcontainer">
+    <w:name w:val="qlink_container"/>
+    <w:basedOn w:val="DefaultParagraphFont"/>
+    <w:rsid w:val="00680861"/>
+  </w:style>
 </w:styles>
 </file>
 
@@ -51423,7 +53030,7 @@
 </file>
 
 <file path=customXml/itemProps1.xml><?xml version="1.0" encoding="utf-8"?>
-<ds:datastoreItem xmlns:ds="http://schemas.openxmlformats.org/officeDocument/2006/customXml" ds:itemID="{4140038D-8F79-4817-9072-75A7C08B82A5}">
+<ds:datastoreItem xmlns:ds="http://schemas.openxmlformats.org/officeDocument/2006/customXml" ds:itemID="{3EE09A1E-2C22-4E94-A766-CA4F6C202D95}">
   <ds:schemaRefs>
     <ds:schemaRef ds:uri="http://schemas.openxmlformats.org/officeDocument/2006/bibliography"/>
   </ds:schemaRefs>

</xml_diff>